<commit_message>
added Object Design Tradeoffs
</commit_message>
<xml_diff>
--- a/4- Low Level Design Report.docx
+++ b/4- Low Level Design Report.docx
@@ -1,7 +1,369 @@
 
 <file path=word/document.xml><?xml version="1.0" encoding="utf-8"?>
-<w:document xmlns:wpc="http://schemas.microsoft.com/office/word/2010/wordprocessingCanvas" xmlns:cx="http://schemas.microsoft.com/office/drawing/2014/chartex" xmlns:cx1="http://schemas.microsoft.com/office/drawing/2015/9/8/chartex" xmlns:cx2="http://schemas.microsoft.com/office/drawing/2015/10/21/chartex" xmlns:cx3="http://schemas.microsoft.com/office/drawing/2016/5/9/chartex" xmlns:cx4="http://schemas.microsoft.com/office/drawing/2016/5/10/chartex" xmlns:cx5="http://schemas.microsoft.com/office/drawing/2016/5/11/chartex" xmlns:cx6="http://schemas.microsoft.com/office/drawing/2016/5/12/chartex" xmlns:cx7="http://schemas.microsoft.com/office/drawing/2016/5/13/chartex" xmlns:cx8="http://schemas.microsoft.com/office/drawing/2016/5/14/chartex" xmlns:mc="http://schemas.openxmlformats.org/markup-compatibility/2006" xmlns:aink="http://schemas.microsoft.com/office/drawing/2016/ink" xmlns:am3d="http://schemas.microsoft.com/office/drawing/2017/model3d" xmlns:o="urn:schemas-microsoft-com:office:office" xmlns:oel="http://schemas.microsoft.com/office/2019/extlst" xmlns:r="http://schemas.openxmlformats.org/officeDocument/2006/relationships" xmlns:m="http://schemas.openxmlformats.org/officeDocument/2006/math" xmlns:v="urn:schemas-microsoft-com:vml" xmlns:wp14="http://schemas.microsoft.com/office/word/2010/wordprocessingDrawing" xmlns:wp="http://schemas.openxmlformats.org/drawingml/2006/wordprocessingDrawing" xmlns:w10="urn:schemas-microsoft-com:office:word" xmlns:w="http://schemas.openxmlformats.org/wordprocessingml/2006/main" xmlns:w14="http://schemas.microsoft.com/office/word/2010/wordml" xmlns:w15="http://schemas.microsoft.com/office/word/2012/wordml" xmlns:w16cex="http://schemas.microsoft.com/office/word/2018/wordml/cex" xmlns:w16cid="http://schemas.microsoft.com/office/word/2016/wordml/cid" xmlns:w16="http://schemas.microsoft.com/office/word/2018/wordml" xmlns:w16sdtdh="http://schemas.microsoft.com/office/word/2020/wordml/sdtdatahash" xmlns:w16se="http://schemas.microsoft.com/office/word/2015/wordml/symex" xmlns:wpg="http://schemas.microsoft.com/office/word/2010/wordprocessingGroup" xmlns:wpi="http://schemas.microsoft.com/office/word/2010/wordprocessingInk" xmlns:wne="http://schemas.microsoft.com/office/word/2006/wordml" xmlns:wps="http://schemas.microsoft.com/office/word/2010/wordprocessingShape" mc:Ignorable="w14 w15 w16se w16cid w16 w16cex w16sdtdh wp14">
+<w:document xmlns:ve="http://schemas.openxmlformats.org/markup-compatibility/2006" xmlns:o="urn:schemas-microsoft-com:office:office" xmlns:r="http://schemas.openxmlformats.org/officeDocument/2006/relationships" xmlns:m="http://schemas.openxmlformats.org/officeDocument/2006/math" xmlns:v="urn:schemas-microsoft-com:vml" xmlns:wp="http://schemas.openxmlformats.org/drawingml/2006/wordprocessingDrawing" xmlns:w10="urn:schemas-microsoft-com:office:word" xmlns:w="http://schemas.openxmlformats.org/wordprocessingml/2006/main" xmlns:wne="http://schemas.microsoft.com/office/word/2006/wordml">
   <w:body>
+    <w:p>
+      <w:pPr>
+        <w:pStyle w:val="paragraph"/>
+        <w:spacing w:before="0" w:beforeAutospacing="0" w:after="0" w:afterAutospacing="0"/>
+        <w:textAlignment w:val="baseline"/>
+        <w:rPr>
+          <w:rStyle w:val="eop"/>
+          <w:rFonts w:ascii="Calibri" w:hAnsi="Calibri" w:cs="Calibri"/>
+          <w:b/>
+          <w:bCs/>
+          <w:sz w:val="22"/>
+          <w:szCs w:val="22"/>
+          <w:lang w:val="en-US"/>
+        </w:rPr>
+      </w:pPr>
+      <w:r>
+        <w:rPr>
+          <w:rStyle w:val="normaltextrun"/>
+          <w:rFonts w:ascii="Calibri" w:hAnsi="Calibri" w:cs="Calibri"/>
+          <w:b/>
+          <w:bCs/>
+          <w:sz w:val="22"/>
+          <w:szCs w:val="22"/>
+          <w:lang w:val="en-US"/>
+        </w:rPr>
+        <w:t xml:space="preserve">Object Design </w:t>
+      </w:r>
+      <w:r>
+        <w:rPr>
+          <w:rStyle w:val="normaltextrun"/>
+          <w:rFonts w:ascii="Calibri" w:hAnsi="Calibri" w:cs="Calibri"/>
+          <w:b/>
+          <w:bCs/>
+          <w:sz w:val="22"/>
+          <w:szCs w:val="22"/>
+          <w:lang w:val="en-US"/>
+        </w:rPr>
+        <w:t>Tradeoffs:</w:t>
+      </w:r>
+      <w:r>
+        <w:rPr>
+          <w:rStyle w:val="eop"/>
+          <w:rFonts w:ascii="Calibri" w:hAnsi="Calibri" w:cs="Calibri"/>
+          <w:sz w:val="22"/>
+          <w:szCs w:val="22"/>
+        </w:rPr>
+        <w:t> </w:t>
+      </w:r>
+    </w:p>
+    <w:p>
+      <w:pPr>
+        <w:pStyle w:val="paragraph"/>
+        <w:spacing w:before="0" w:beforeAutospacing="0" w:after="0" w:afterAutospacing="0"/>
+        <w:textAlignment w:val="baseline"/>
+        <w:rPr>
+          <w:rFonts w:ascii="Segoe UI" w:hAnsi="Segoe UI" w:cs="Segoe UI"/>
+          <w:sz w:val="14"/>
+          <w:szCs w:val="14"/>
+        </w:rPr>
+      </w:pPr>
+    </w:p>
+    <w:p>
+      <w:pPr>
+        <w:pStyle w:val="paragraph"/>
+        <w:spacing w:before="0" w:beforeAutospacing="0" w:after="0" w:afterAutospacing="0"/>
+        <w:textAlignment w:val="baseline"/>
+        <w:rPr>
+          <w:rFonts w:ascii="Segoe UI" w:hAnsi="Segoe UI" w:cs="Segoe UI"/>
+          <w:sz w:val="14"/>
+          <w:szCs w:val="14"/>
+        </w:rPr>
+      </w:pPr>
+      <w:r>
+        <w:rPr>
+          <w:rStyle w:val="normaltextrun"/>
+          <w:rFonts w:ascii="Calibri" w:hAnsi="Calibri" w:cs="Calibri"/>
+          <w:sz w:val="22"/>
+          <w:szCs w:val="22"/>
+          <w:lang w:val="en-US"/>
+        </w:rPr>
+        <w:t>Accuracy vs. speed:</w:t>
+      </w:r>
+      <w:r>
+        <w:rPr>
+          <w:rStyle w:val="eop"/>
+          <w:rFonts w:ascii="Calibri" w:hAnsi="Calibri" w:cs="Calibri"/>
+          <w:sz w:val="22"/>
+          <w:szCs w:val="22"/>
+        </w:rPr>
+        <w:t> </w:t>
+      </w:r>
+    </w:p>
+    <w:p>
+      <w:pPr>
+        <w:pStyle w:val="paragraph"/>
+        <w:spacing w:before="0" w:beforeAutospacing="0" w:after="0" w:afterAutospacing="0"/>
+        <w:textAlignment w:val="baseline"/>
+        <w:rPr>
+          <w:rStyle w:val="eop"/>
+          <w:rFonts w:ascii="Calibri" w:hAnsi="Calibri" w:cs="Calibri"/>
+          <w:sz w:val="22"/>
+          <w:szCs w:val="22"/>
+        </w:rPr>
+      </w:pPr>
+      <w:r>
+        <w:rPr>
+          <w:rStyle w:val="normaltextrun"/>
+          <w:rFonts w:ascii="Calibri" w:hAnsi="Calibri" w:cs="Calibri"/>
+          <w:sz w:val="22"/>
+          <w:szCs w:val="22"/>
+          <w:lang w:val="en-US"/>
+        </w:rPr>
+        <w:t>Finding the right balance between accuracy and speed is important in terms of the app’s effectiveness. The precision in our application is very important. A more accurate script and analysis of the session may take longer to provide. In order to achieve this accuracy, we decided not to seek a super-fast response and focus on the accuracy instead.</w:t>
+      </w:r>
+      <w:r>
+        <w:rPr>
+          <w:rStyle w:val="eop"/>
+          <w:rFonts w:ascii="Calibri" w:hAnsi="Calibri" w:cs="Calibri"/>
+          <w:sz w:val="22"/>
+          <w:szCs w:val="22"/>
+        </w:rPr>
+        <w:t> </w:t>
+      </w:r>
+    </w:p>
+    <w:p>
+      <w:pPr>
+        <w:pStyle w:val="paragraph"/>
+        <w:spacing w:before="0" w:beforeAutospacing="0" w:after="0" w:afterAutospacing="0"/>
+        <w:textAlignment w:val="baseline"/>
+        <w:rPr>
+          <w:rFonts w:ascii="Segoe UI" w:hAnsi="Segoe UI" w:cs="Segoe UI"/>
+          <w:sz w:val="14"/>
+          <w:szCs w:val="14"/>
+        </w:rPr>
+      </w:pPr>
+    </w:p>
+    <w:p>
+      <w:pPr>
+        <w:pStyle w:val="paragraph"/>
+        <w:spacing w:before="0" w:beforeAutospacing="0" w:after="0" w:afterAutospacing="0"/>
+        <w:textAlignment w:val="baseline"/>
+        <w:rPr>
+          <w:rFonts w:ascii="Segoe UI" w:hAnsi="Segoe UI" w:cs="Segoe UI"/>
+          <w:sz w:val="14"/>
+          <w:szCs w:val="14"/>
+        </w:rPr>
+      </w:pPr>
+      <w:r>
+        <w:rPr>
+          <w:rStyle w:val="normaltextrun"/>
+          <w:rFonts w:ascii="Calibri" w:hAnsi="Calibri" w:cs="Calibri"/>
+          <w:sz w:val="22"/>
+          <w:szCs w:val="22"/>
+          <w:lang w:val="en-US"/>
+        </w:rPr>
+        <w:t>Personalization vs. Privacy:</w:t>
+      </w:r>
+      <w:r>
+        <w:rPr>
+          <w:rStyle w:val="eop"/>
+          <w:rFonts w:ascii="Calibri" w:hAnsi="Calibri" w:cs="Calibri"/>
+          <w:sz w:val="22"/>
+          <w:szCs w:val="22"/>
+        </w:rPr>
+        <w:t> </w:t>
+      </w:r>
+    </w:p>
+    <w:p>
+      <w:pPr>
+        <w:pStyle w:val="paragraph"/>
+        <w:spacing w:before="0" w:beforeAutospacing="0" w:after="0" w:afterAutospacing="0"/>
+        <w:textAlignment w:val="baseline"/>
+        <w:rPr>
+          <w:rStyle w:val="eop"/>
+          <w:rFonts w:ascii="Calibri" w:hAnsi="Calibri" w:cs="Calibri"/>
+          <w:sz w:val="22"/>
+          <w:szCs w:val="22"/>
+        </w:rPr>
+      </w:pPr>
+      <w:proofErr w:type="spellStart"/>
+      <w:r>
+        <w:rPr>
+          <w:rStyle w:val="normaltextrun"/>
+          <w:rFonts w:ascii="Calibri" w:hAnsi="Calibri" w:cs="Calibri"/>
+          <w:sz w:val="22"/>
+          <w:szCs w:val="22"/>
+          <w:lang w:val="en-US"/>
+        </w:rPr>
+        <w:t>MAITheraphist</w:t>
+      </w:r>
+      <w:proofErr w:type="spellEnd"/>
+      <w:r>
+        <w:rPr>
+          <w:rStyle w:val="normaltextrun"/>
+          <w:rFonts w:ascii="Calibri" w:hAnsi="Calibri" w:cs="Calibri"/>
+          <w:sz w:val="22"/>
+          <w:szCs w:val="22"/>
+          <w:lang w:val="en-US"/>
+        </w:rPr>
+        <w:t xml:space="preserve"> can be designed to be highly personalized, but this requires collection of lots of personalized information about user, which can raise privacy concerns. Since the privacy of a therapist’s clients are substantial, our target audience will be look for something that they can trust. So, we offer a private application with sacrificing the personalization design.</w:t>
+      </w:r>
+      <w:r>
+        <w:rPr>
+          <w:rStyle w:val="eop"/>
+          <w:rFonts w:ascii="Calibri" w:hAnsi="Calibri" w:cs="Calibri"/>
+          <w:sz w:val="22"/>
+          <w:szCs w:val="22"/>
+        </w:rPr>
+        <w:t> </w:t>
+      </w:r>
+    </w:p>
+    <w:p>
+      <w:pPr>
+        <w:pStyle w:val="paragraph"/>
+        <w:spacing w:before="0" w:beforeAutospacing="0" w:after="0" w:afterAutospacing="0"/>
+        <w:textAlignment w:val="baseline"/>
+        <w:rPr>
+          <w:rFonts w:ascii="Segoe UI" w:hAnsi="Segoe UI" w:cs="Segoe UI"/>
+          <w:sz w:val="14"/>
+          <w:szCs w:val="14"/>
+        </w:rPr>
+      </w:pPr>
+    </w:p>
+    <w:p>
+      <w:pPr>
+        <w:pStyle w:val="paragraph"/>
+        <w:spacing w:before="0" w:beforeAutospacing="0" w:after="0" w:afterAutospacing="0"/>
+        <w:textAlignment w:val="baseline"/>
+        <w:rPr>
+          <w:rFonts w:ascii="Segoe UI" w:hAnsi="Segoe UI" w:cs="Segoe UI"/>
+          <w:sz w:val="14"/>
+          <w:szCs w:val="14"/>
+        </w:rPr>
+      </w:pPr>
+      <w:r>
+        <w:rPr>
+          <w:rStyle w:val="normaltextrun"/>
+          <w:rFonts w:ascii="Calibri" w:hAnsi="Calibri" w:cs="Calibri"/>
+          <w:sz w:val="22"/>
+          <w:szCs w:val="22"/>
+          <w:lang w:val="en-US"/>
+        </w:rPr>
+        <w:t>Data Availability vs. Data Quality:</w:t>
+      </w:r>
+      <w:r>
+        <w:rPr>
+          <w:rStyle w:val="eop"/>
+          <w:rFonts w:ascii="Calibri" w:hAnsi="Calibri" w:cs="Calibri"/>
+          <w:sz w:val="22"/>
+          <w:szCs w:val="22"/>
+        </w:rPr>
+        <w:t> </w:t>
+      </w:r>
+    </w:p>
+    <w:p>
+      <w:pPr>
+        <w:pStyle w:val="paragraph"/>
+        <w:spacing w:before="0" w:beforeAutospacing="0" w:after="0" w:afterAutospacing="0"/>
+        <w:textAlignment w:val="baseline"/>
+        <w:rPr>
+          <w:rStyle w:val="eop"/>
+          <w:rFonts w:ascii="Calibri" w:hAnsi="Calibri" w:cs="Calibri"/>
+          <w:sz w:val="22"/>
+          <w:szCs w:val="22"/>
+        </w:rPr>
+      </w:pPr>
+      <w:r>
+        <w:rPr>
+          <w:rStyle w:val="normaltextrun"/>
+          <w:rFonts w:ascii="Calibri" w:hAnsi="Calibri" w:cs="Calibri"/>
+          <w:sz w:val="22"/>
+          <w:szCs w:val="22"/>
+          <w:lang w:val="en-US"/>
+        </w:rPr>
+        <w:t>There is a trade-off between data availability and data quality. Using low quality data can cause inaccurate responses, while using high-quality data can be more time consuming and more expensive. But like we mentioned in the accuracy vs. speed tradeoff, we want accuracy. So we will be using high-quality data in order to achieve the accuracy we seek.</w:t>
+      </w:r>
+      <w:r>
+        <w:rPr>
+          <w:rStyle w:val="eop"/>
+          <w:rFonts w:ascii="Calibri" w:hAnsi="Calibri" w:cs="Calibri"/>
+          <w:sz w:val="22"/>
+          <w:szCs w:val="22"/>
+        </w:rPr>
+        <w:t> </w:t>
+      </w:r>
+    </w:p>
+    <w:p>
+      <w:pPr>
+        <w:pStyle w:val="paragraph"/>
+        <w:spacing w:before="0" w:beforeAutospacing="0" w:after="0" w:afterAutospacing="0"/>
+        <w:textAlignment w:val="baseline"/>
+        <w:rPr>
+          <w:rFonts w:ascii="Segoe UI" w:hAnsi="Segoe UI" w:cs="Segoe UI"/>
+          <w:sz w:val="14"/>
+          <w:szCs w:val="14"/>
+        </w:rPr>
+      </w:pPr>
+    </w:p>
+    <w:p>
+      <w:pPr>
+        <w:pStyle w:val="paragraph"/>
+        <w:spacing w:before="0" w:beforeAutospacing="0" w:after="0" w:afterAutospacing="0"/>
+        <w:textAlignment w:val="baseline"/>
+        <w:rPr>
+          <w:rFonts w:ascii="Segoe UI" w:hAnsi="Segoe UI" w:cs="Segoe UI"/>
+          <w:sz w:val="14"/>
+          <w:szCs w:val="14"/>
+        </w:rPr>
+      </w:pPr>
+      <w:r>
+        <w:rPr>
+          <w:rStyle w:val="normaltextrun"/>
+          <w:rFonts w:ascii="Calibri" w:hAnsi="Calibri" w:cs="Calibri"/>
+          <w:sz w:val="22"/>
+          <w:szCs w:val="22"/>
+          <w:lang w:val="en-US"/>
+        </w:rPr>
+        <w:t>Simplicity vs. Complexity:</w:t>
+      </w:r>
+      <w:r>
+        <w:rPr>
+          <w:rStyle w:val="eop"/>
+          <w:rFonts w:ascii="Calibri" w:hAnsi="Calibri" w:cs="Calibri"/>
+          <w:sz w:val="22"/>
+          <w:szCs w:val="22"/>
+        </w:rPr>
+        <w:t> </w:t>
+      </w:r>
+    </w:p>
+    <w:p>
+      <w:pPr>
+        <w:pStyle w:val="paragraph"/>
+        <w:spacing w:before="0" w:beforeAutospacing="0" w:after="0" w:afterAutospacing="0"/>
+        <w:textAlignment w:val="baseline"/>
+        <w:rPr>
+          <w:rStyle w:val="eop"/>
+          <w:rFonts w:ascii="Calibri" w:hAnsi="Calibri" w:cs="Calibri"/>
+          <w:sz w:val="22"/>
+          <w:szCs w:val="22"/>
+        </w:rPr>
+      </w:pPr>
+      <w:r>
+        <w:rPr>
+          <w:rStyle w:val="normaltextrun"/>
+          <w:rFonts w:ascii="Calibri" w:hAnsi="Calibri" w:cs="Calibri"/>
+          <w:sz w:val="22"/>
+          <w:szCs w:val="22"/>
+          <w:lang w:val="en-US"/>
+        </w:rPr>
+        <w:t>A more complex app may be able to offer more advanced features but may be more difficult for users to navigate and understand. Thinking about our users, we choose simplicity over complexity for making an easy to use app.</w:t>
+      </w:r>
+      <w:r>
+        <w:rPr>
+          <w:rStyle w:val="eop"/>
+          <w:rFonts w:ascii="Calibri" w:hAnsi="Calibri" w:cs="Calibri"/>
+          <w:sz w:val="22"/>
+          <w:szCs w:val="22"/>
+        </w:rPr>
+        <w:t> </w:t>
+      </w:r>
+    </w:p>
+    <w:p/>
     <w:p>
       <w:pPr>
         <w:numPr>
@@ -10,12 +372,7 @@
         </w:numPr>
       </w:pPr>
       <w:r>
-        <w:t>Packages The system will be organized into packages to help manage complexity and facilitate modular development. Each package will contain a set of related components and will provide a well-defined interface for interacting with those components.</w:t>
-      </w:r>
-    </w:p>
-    <w:p>
-      <w:r>
-        <w:t xml:space="preserve">4.1 Server Package </w:t>
+        <w:t xml:space="preserve">Packages </w:t>
       </w:r>
       <w:proofErr w:type="gramStart"/>
       <w:r>
@@ -23,7 +380,12 @@
       </w:r>
       <w:proofErr w:type="gramEnd"/>
       <w:r>
-        <w:t xml:space="preserve"> Server package will contain the components responsible for hosting and managing the therapy system, including user authentication and authorization, data storage and backup, and request handling. This package will have the following sub-packages:</w:t>
+        <w:t xml:space="preserve"> system will be organized into packages to help manage complexity and facilitate modular development. Each package will contain a set of related components and will provide a well-defined interface for interacting with those components.</w:t>
+      </w:r>
+    </w:p>
+    <w:p>
+      <w:r>
+        <w:t>4.1 Server Package The Server package will contain the components responsible for hosting and managing the therapy system, including user authentication and authorization, data storage and backup, and request handling. This package will have the following sub-packages:</w:t>
       </w:r>
     </w:p>
     <w:p>
@@ -98,6 +460,7 @@
     </w:p>
     <w:p>
       <w:r>
+        <w:lastRenderedPageBreak/>
         <w:t xml:space="preserve">4.1.3 Request Handling Package </w:t>
       </w:r>
       <w:proofErr w:type="gramStart"/>
@@ -132,16 +495,13 @@
       </w:r>
     </w:p>
     <w:p>
-      <w:r>
-        <w:t xml:space="preserve">4.2 MAI Therapist Analysis Package </w:t>
-      </w:r>
       <w:proofErr w:type="gramStart"/>
       <w:r>
-        <w:t>The</w:t>
+        <w:t>4.2 MAI Therapist Analysis Package The MAI Therapist Analysis</w:t>
       </w:r>
       <w:proofErr w:type="gramEnd"/>
       <w:r>
-        <w:t xml:space="preserve"> MAI Therapist Analysis package will contain the components responsible for performing the analysis of the therapy sessions. This package will have the following sub-packages:</w:t>
+        <w:t xml:space="preserve"> package will contain the components responsible for performing the analysis of the therapy sessions. This package will have the following sub-packages:</w:t>
       </w:r>
     </w:p>
     <w:p>
@@ -203,7 +563,6 @@
     </w:p>
     <w:p>
       <w:r>
-        <w:lastRenderedPageBreak/>
         <w:t xml:space="preserve">4.2.2 Results Package </w:t>
       </w:r>
       <w:proofErr w:type="gramStart"/>
@@ -249,7 +608,7 @@
       <w:tblPr>
         <w:tblStyle w:val="TabloKlavuzu"/>
         <w:tblW w:w="0" w:type="auto"/>
-        <w:tblLook w:val="04A0" w:firstRow="1" w:lastRow="0" w:firstColumn="1" w:lastColumn="0" w:noHBand="0" w:noVBand="1"/>
+        <w:tblLook w:val="04A0"/>
       </w:tblPr>
       <w:tblGrid>
         <w:gridCol w:w="4698"/>
@@ -350,30 +709,24 @@
           </w:tcPr>
           <w:p>
             <w:proofErr w:type="spellStart"/>
-            <w:proofErr w:type="gramStart"/>
             <w:r>
               <w:t>Client:Patient</w:t>
             </w:r>
             <w:proofErr w:type="spellEnd"/>
-            <w:proofErr w:type="gramEnd"/>
           </w:p>
           <w:p>
             <w:proofErr w:type="spellStart"/>
-            <w:proofErr w:type="gramStart"/>
             <w:r>
               <w:t>Video:Video</w:t>
             </w:r>
             <w:proofErr w:type="spellEnd"/>
-            <w:proofErr w:type="gramEnd"/>
           </w:p>
           <w:p>
             <w:proofErr w:type="spellStart"/>
-            <w:proofErr w:type="gramStart"/>
             <w:r>
               <w:t>User:Therapist</w:t>
             </w:r>
             <w:proofErr w:type="spellEnd"/>
-            <w:proofErr w:type="gramEnd"/>
           </w:p>
         </w:tc>
       </w:tr>
@@ -387,6 +740,7 @@
           </w:tcPr>
           <w:p>
             <w:r>
+              <w:lastRenderedPageBreak/>
               <w:t>Operations</w:t>
             </w:r>
           </w:p>
@@ -397,90 +751,60 @@
           </w:tcPr>
           <w:p>
             <w:proofErr w:type="spellStart"/>
+            <w:r>
+              <w:t>sendVideo</w:t>
+            </w:r>
+            <w:proofErr w:type="spellEnd"/>
+            <w:r>
+              <w:t>():void</w:t>
+            </w:r>
+          </w:p>
+          <w:p>
+            <w:r>
+              <w:t xml:space="preserve">sends the session video to amazon web services system to </w:t>
+            </w:r>
+            <w:proofErr w:type="spellStart"/>
+            <w:r>
+              <w:t>analyse</w:t>
+            </w:r>
+            <w:proofErr w:type="spellEnd"/>
+            <w:r>
+              <w:t xml:space="preserve"> or getting transcript of the session</w:t>
+            </w:r>
+          </w:p>
+          <w:p>
+            <w:proofErr w:type="spellStart"/>
+            <w:r>
+              <w:t>getClient</w:t>
+            </w:r>
+            <w:proofErr w:type="spellEnd"/>
+            <w:r>
+              <w:t>():Patient</w:t>
+            </w:r>
+          </w:p>
+          <w:p>
+            <w:r>
+              <w:t>with two way data bindings, and connection to our serverless system, we get client and connect it to video properties to send the data.</w:t>
+            </w:r>
+          </w:p>
+          <w:p>
+            <w:proofErr w:type="spellStart"/>
+            <w:r>
+              <w:t>getTherapist</w:t>
+            </w:r>
+            <w:proofErr w:type="spellEnd"/>
+            <w:r>
+              <w:t>():User</w:t>
+            </w:r>
+          </w:p>
+          <w:p>
             <w:proofErr w:type="gramStart"/>
             <w:r>
-              <w:t>sendVideo</w:t>
-            </w:r>
-            <w:proofErr w:type="spellEnd"/>
-            <w:r>
-              <w:t>(</w:t>
+              <w:t>with</w:t>
             </w:r>
             <w:proofErr w:type="gramEnd"/>
             <w:r>
-              <w:t>):void</w:t>
-            </w:r>
-          </w:p>
-          <w:p>
-            <w:r>
-              <w:t xml:space="preserve">sends the session video to amazon web services system to </w:t>
-            </w:r>
-            <w:proofErr w:type="spellStart"/>
-            <w:r>
-              <w:t>analyse</w:t>
-            </w:r>
-            <w:proofErr w:type="spellEnd"/>
-            <w:r>
-              <w:t xml:space="preserve"> or getting transcript of the session</w:t>
-            </w:r>
-          </w:p>
-          <w:p>
-            <w:proofErr w:type="spellStart"/>
-            <w:proofErr w:type="gramStart"/>
-            <w:r>
-              <w:t>getClient</w:t>
-            </w:r>
-            <w:proofErr w:type="spellEnd"/>
-            <w:r>
-              <w:t>(</w:t>
-            </w:r>
-            <w:proofErr w:type="gramEnd"/>
-            <w:r>
-              <w:t>):Patient</w:t>
-            </w:r>
-          </w:p>
-          <w:p>
-            <w:r>
-              <w:t>with two way data bindings, and connection to our serverless system, we get client and connect it to video properties to send the data.</w:t>
-            </w:r>
-          </w:p>
-          <w:p>
-            <w:proofErr w:type="spellStart"/>
-            <w:proofErr w:type="gramStart"/>
-            <w:r>
-              <w:t>get</w:t>
-            </w:r>
-            <w:r>
-              <w:t>Therapist</w:t>
-            </w:r>
-            <w:proofErr w:type="spellEnd"/>
-            <w:r>
-              <w:t>(</w:t>
-            </w:r>
-            <w:proofErr w:type="gramEnd"/>
-            <w:r>
-              <w:t>):</w:t>
-            </w:r>
-            <w:r>
-              <w:t>User</w:t>
-            </w:r>
-          </w:p>
-          <w:p>
-            <w:r>
-              <w:t xml:space="preserve">with </w:t>
-            </w:r>
-            <w:proofErr w:type="gramStart"/>
-            <w:r>
-              <w:t>two way</w:t>
-            </w:r>
-            <w:proofErr w:type="gramEnd"/>
-            <w:r>
-              <w:t xml:space="preserve"> data bindings, and connection to our serverless system, we get </w:t>
-            </w:r>
-            <w:r>
-              <w:t>user(therapist)</w:t>
-            </w:r>
-            <w:r>
-              <w:t xml:space="preserve"> and connect it to video properties to send the data.</w:t>
+              <w:t xml:space="preserve"> two way data bindings, and connection to our serverless system, we get user(therapist) and connect it to video properties to send the data.</w:t>
             </w:r>
           </w:p>
           <w:p/>
@@ -493,7 +817,7 @@
       <w:tblPr>
         <w:tblStyle w:val="TabloKlavuzu"/>
         <w:tblW w:w="0" w:type="auto"/>
-        <w:tblLook w:val="04A0" w:firstRow="1" w:lastRow="0" w:firstColumn="1" w:lastColumn="0" w:noHBand="0" w:noVBand="1"/>
+        <w:tblLook w:val="04A0"/>
       </w:tblPr>
       <w:tblGrid>
         <w:gridCol w:w="4698"/>
@@ -540,16 +864,7 @@
           </w:tcPr>
           <w:p>
             <w:r>
-              <w:t xml:space="preserve">This class </w:t>
-            </w:r>
-            <w:r>
-              <w:t>manages</w:t>
-            </w:r>
-            <w:r>
-              <w:t xml:space="preserve"> the </w:t>
-            </w:r>
-            <w:r>
-              <w:t>getting and sending the transcript system of client</w:t>
+              <w:t>This class manages the getting and sending the transcript system of client</w:t>
             </w:r>
           </w:p>
         </w:tc>
@@ -595,39 +910,31 @@
           </w:tcPr>
           <w:p>
             <w:proofErr w:type="spellStart"/>
-            <w:proofErr w:type="gramStart"/>
             <w:r>
               <w:t>Client:Patient</w:t>
             </w:r>
             <w:proofErr w:type="spellEnd"/>
-            <w:proofErr w:type="gramEnd"/>
           </w:p>
           <w:p>
             <w:proofErr w:type="spellStart"/>
-            <w:proofErr w:type="gramStart"/>
             <w:r>
               <w:t>Video:Video</w:t>
             </w:r>
             <w:proofErr w:type="spellEnd"/>
-            <w:proofErr w:type="gramEnd"/>
           </w:p>
           <w:p>
             <w:proofErr w:type="spellStart"/>
-            <w:proofErr w:type="gramStart"/>
             <w:r>
               <w:t>User:Therapist</w:t>
             </w:r>
             <w:proofErr w:type="spellEnd"/>
-            <w:proofErr w:type="gramEnd"/>
           </w:p>
           <w:p>
             <w:proofErr w:type="spellStart"/>
-            <w:proofErr w:type="gramStart"/>
             <w:r>
               <w:t>Transcript:Transcript</w:t>
             </w:r>
             <w:proofErr w:type="spellEnd"/>
-            <w:proofErr w:type="gramEnd"/>
           </w:p>
         </w:tc>
       </w:tr>
@@ -641,7 +948,6 @@
           </w:tcPr>
           <w:p>
             <w:r>
-              <w:lastRenderedPageBreak/>
               <w:t>Operations</w:t>
             </w:r>
           </w:p>
@@ -652,17 +958,12 @@
           </w:tcPr>
           <w:p>
             <w:proofErr w:type="spellStart"/>
-            <w:proofErr w:type="gramStart"/>
             <w:r>
               <w:t>getTranscript</w:t>
             </w:r>
             <w:proofErr w:type="spellEnd"/>
             <w:r>
-              <w:t>(</w:t>
-            </w:r>
-            <w:proofErr w:type="gramEnd"/>
-            <w:r>
-              <w:t>):</w:t>
+              <w:t>():</w:t>
             </w:r>
             <w:r>
               <w:t>Transcript</w:t>
@@ -683,17 +984,12 @@
           </w:p>
           <w:p>
             <w:proofErr w:type="spellStart"/>
-            <w:proofErr w:type="gramStart"/>
             <w:r>
               <w:t>convertTranscrypt</w:t>
             </w:r>
             <w:proofErr w:type="spellEnd"/>
             <w:r>
-              <w:t>(</w:t>
-            </w:r>
-            <w:proofErr w:type="gramEnd"/>
-            <w:r>
-              <w:t>):Patient</w:t>
+              <w:t>():Patient</w:t>
             </w:r>
           </w:p>
           <w:p>
@@ -735,8 +1031,8 @@
 </file>
 
 <file path=word/numbering.xml><?xml version="1.0" encoding="utf-8"?>
-<w:numbering xmlns:wpc="http://schemas.microsoft.com/office/word/2010/wordprocessingCanvas" xmlns:cx="http://schemas.microsoft.com/office/drawing/2014/chartex" xmlns:cx1="http://schemas.microsoft.com/office/drawing/2015/9/8/chartex" xmlns:cx2="http://schemas.microsoft.com/office/drawing/2015/10/21/chartex" xmlns:cx3="http://schemas.microsoft.com/office/drawing/2016/5/9/chartex" xmlns:cx4="http://schemas.microsoft.com/office/drawing/2016/5/10/chartex" xmlns:cx5="http://schemas.microsoft.com/office/drawing/2016/5/11/chartex" xmlns:cx6="http://schemas.microsoft.com/office/drawing/2016/5/12/chartex" xmlns:cx7="http://schemas.microsoft.com/office/drawing/2016/5/13/chartex" xmlns:cx8="http://schemas.microsoft.com/office/drawing/2016/5/14/chartex" xmlns:mc="http://schemas.openxmlformats.org/markup-compatibility/2006" xmlns:aink="http://schemas.microsoft.com/office/drawing/2016/ink" xmlns:am3d="http://schemas.microsoft.com/office/drawing/2017/model3d" xmlns:o="urn:schemas-microsoft-com:office:office" xmlns:oel="http://schemas.microsoft.com/office/2019/extlst" xmlns:r="http://schemas.openxmlformats.org/officeDocument/2006/relationships" xmlns:m="http://schemas.openxmlformats.org/officeDocument/2006/math" xmlns:v="urn:schemas-microsoft-com:vml" xmlns:wp14="http://schemas.microsoft.com/office/word/2010/wordprocessingDrawing" xmlns:wp="http://schemas.openxmlformats.org/drawingml/2006/wordprocessingDrawing" xmlns:w10="urn:schemas-microsoft-com:office:word" xmlns:w="http://schemas.openxmlformats.org/wordprocessingml/2006/main" xmlns:w14="http://schemas.microsoft.com/office/word/2010/wordml" xmlns:w15="http://schemas.microsoft.com/office/word/2012/wordml" xmlns:w16cex="http://schemas.microsoft.com/office/word/2018/wordml/cex" xmlns:w16cid="http://schemas.microsoft.com/office/word/2016/wordml/cid" xmlns:w16="http://schemas.microsoft.com/office/word/2018/wordml" xmlns:w16sdtdh="http://schemas.microsoft.com/office/word/2020/wordml/sdtdatahash" xmlns:w16se="http://schemas.microsoft.com/office/word/2015/wordml/symex" xmlns:wpg="http://schemas.microsoft.com/office/word/2010/wordprocessingGroup" xmlns:wpi="http://schemas.microsoft.com/office/word/2010/wordprocessingInk" xmlns:wne="http://schemas.microsoft.com/office/word/2006/wordml" xmlns:wps="http://schemas.microsoft.com/office/word/2010/wordprocessingShape" mc:Ignorable="w14 w15 w16se w16cid w16 w16cex w16sdtdh wp14">
-  <w:abstractNum w:abstractNumId="0" w15:restartNumberingAfterBreak="0">
+<w:numbering xmlns:ve="http://schemas.openxmlformats.org/markup-compatibility/2006" xmlns:o="urn:schemas-microsoft-com:office:office" xmlns:r="http://schemas.openxmlformats.org/officeDocument/2006/relationships" xmlns:m="http://schemas.openxmlformats.org/officeDocument/2006/math" xmlns:v="urn:schemas-microsoft-com:vml" xmlns:wp="http://schemas.openxmlformats.org/drawingml/2006/wordprocessingDrawing" xmlns:w10="urn:schemas-microsoft-com:office:word" xmlns:w="http://schemas.openxmlformats.org/wordprocessingml/2006/main" xmlns:wne="http://schemas.microsoft.com/office/word/2006/wordml">
+  <w:abstractNum w:abstractNumId="0">
     <w:nsid w:val="10CF1A9E"/>
     <w:multiLevelType w:val="multilevel"/>
     <w:tmpl w:val="C45A2492"/>
@@ -885,7 +1181,7 @@
       </w:rPr>
     </w:lvl>
   </w:abstractNum>
-  <w:abstractNum w:abstractNumId="1" w15:restartNumberingAfterBreak="0">
+  <w:abstractNum w:abstractNumId="1">
     <w:nsid w:val="1B937FCA"/>
     <w:multiLevelType w:val="multilevel"/>
     <w:tmpl w:val="67EE7D8A"/>
@@ -1034,7 +1330,7 @@
       </w:rPr>
     </w:lvl>
   </w:abstractNum>
-  <w:abstractNum w:abstractNumId="2" w15:restartNumberingAfterBreak="0">
+  <w:abstractNum w:abstractNumId="2">
     <w:nsid w:val="2A0826F0"/>
     <w:multiLevelType w:val="multilevel"/>
     <w:tmpl w:val="EFFA10D2"/>
@@ -1183,7 +1479,7 @@
       </w:rPr>
     </w:lvl>
   </w:abstractNum>
-  <w:abstractNum w:abstractNumId="3" w15:restartNumberingAfterBreak="0">
+  <w:abstractNum w:abstractNumId="3">
     <w:nsid w:val="3AB62398"/>
     <w:multiLevelType w:val="multilevel"/>
     <w:tmpl w:val="511AB95C"/>
@@ -1332,7 +1628,7 @@
       </w:rPr>
     </w:lvl>
   </w:abstractNum>
-  <w:abstractNum w:abstractNumId="4" w15:restartNumberingAfterBreak="0">
+  <w:abstractNum w:abstractNumId="4">
     <w:nsid w:val="3BE747F3"/>
     <w:multiLevelType w:val="multilevel"/>
     <w:tmpl w:val="DC9872B4"/>
@@ -1445,7 +1741,7 @@
       </w:pPr>
     </w:lvl>
   </w:abstractNum>
-  <w:abstractNum w:abstractNumId="5" w15:restartNumberingAfterBreak="0">
+  <w:abstractNum w:abstractNumId="5">
     <w:nsid w:val="7969120B"/>
     <w:multiLevelType w:val="multilevel"/>
     <w:tmpl w:val="A2AE7E06"/>
@@ -1594,29 +1890,29 @@
       </w:rPr>
     </w:lvl>
   </w:abstractNum>
-  <w:num w:numId="1" w16cid:durableId="1698460995">
+  <w:num w:numId="1">
     <w:abstractNumId w:val="4"/>
   </w:num>
-  <w:num w:numId="2" w16cid:durableId="1804345747">
+  <w:num w:numId="2">
     <w:abstractNumId w:val="3"/>
   </w:num>
-  <w:num w:numId="3" w16cid:durableId="1224365382">
+  <w:num w:numId="3">
     <w:abstractNumId w:val="0"/>
   </w:num>
-  <w:num w:numId="4" w16cid:durableId="887884559">
+  <w:num w:numId="4">
     <w:abstractNumId w:val="2"/>
   </w:num>
-  <w:num w:numId="5" w16cid:durableId="1701196864">
+  <w:num w:numId="5">
     <w:abstractNumId w:val="5"/>
   </w:num>
-  <w:num w:numId="6" w16cid:durableId="908223096">
+  <w:num w:numId="6">
     <w:abstractNumId w:val="1"/>
   </w:num>
 </w:numbering>
 </file>
 
 <file path=word/styles.xml><?xml version="1.0" encoding="utf-8"?>
-<w:styles xmlns:mc="http://schemas.openxmlformats.org/markup-compatibility/2006" xmlns:r="http://schemas.openxmlformats.org/officeDocument/2006/relationships" xmlns:w="http://schemas.openxmlformats.org/wordprocessingml/2006/main" xmlns:w14="http://schemas.microsoft.com/office/word/2010/wordml" xmlns:w15="http://schemas.microsoft.com/office/word/2012/wordml" xmlns:w16cex="http://schemas.microsoft.com/office/word/2018/wordml/cex" xmlns:w16cid="http://schemas.microsoft.com/office/word/2016/wordml/cid" xmlns:w16="http://schemas.microsoft.com/office/word/2018/wordml" xmlns:w16sdtdh="http://schemas.microsoft.com/office/word/2020/wordml/sdtdatahash" xmlns:w16se="http://schemas.microsoft.com/office/word/2015/wordml/symex" mc:Ignorable="w14 w15 w16se w16cid w16 w16cex w16sdtdh">
+<w:styles xmlns:r="http://schemas.openxmlformats.org/officeDocument/2006/relationships" xmlns:w="http://schemas.openxmlformats.org/wordprocessingml/2006/main">
   <w:docDefaults>
     <w:rPrDefault>
       <w:rPr>
@@ -1625,7 +1921,6 @@
         <w:sz w:val="22"/>
         <w:szCs w:val="22"/>
         <w:lang w:val="en-US" w:eastAsia="en-US" w:bidi="ar-SA"/>
-        <w14:ligatures w14:val="standardContextual"/>
       </w:rPr>
     </w:rPrDefault>
     <w:pPrDefault>
@@ -1634,391 +1929,154 @@
       </w:pPr>
     </w:pPrDefault>
   </w:docDefaults>
-  <w:latentStyles w:defLockedState="0" w:defUIPriority="99" w:defSemiHidden="0" w:defUnhideWhenUsed="0" w:defQFormat="0" w:count="376">
-    <w:lsdException w:name="Normal" w:uiPriority="0" w:qFormat="1"/>
-    <w:lsdException w:name="heading 1" w:uiPriority="9" w:qFormat="1"/>
-    <w:lsdException w:name="heading 2" w:semiHidden="1" w:uiPriority="9" w:unhideWhenUsed="1" w:qFormat="1"/>
-    <w:lsdException w:name="heading 3" w:semiHidden="1" w:uiPriority="9" w:unhideWhenUsed="1" w:qFormat="1"/>
-    <w:lsdException w:name="heading 4" w:semiHidden="1" w:uiPriority="9" w:unhideWhenUsed="1" w:qFormat="1"/>
-    <w:lsdException w:name="heading 5" w:semiHidden="1" w:uiPriority="9" w:unhideWhenUsed="1" w:qFormat="1"/>
-    <w:lsdException w:name="heading 6" w:semiHidden="1" w:uiPriority="9" w:unhideWhenUsed="1" w:qFormat="1"/>
-    <w:lsdException w:name="heading 7" w:semiHidden="1" w:uiPriority="9" w:unhideWhenUsed="1" w:qFormat="1"/>
-    <w:lsdException w:name="heading 8" w:semiHidden="1" w:uiPriority="9" w:unhideWhenUsed="1" w:qFormat="1"/>
-    <w:lsdException w:name="heading 9" w:semiHidden="1" w:uiPriority="9" w:unhideWhenUsed="1" w:qFormat="1"/>
-    <w:lsdException w:name="index 1" w:semiHidden="1" w:unhideWhenUsed="1"/>
-    <w:lsdException w:name="index 2" w:semiHidden="1" w:unhideWhenUsed="1"/>
-    <w:lsdException w:name="index 3" w:semiHidden="1" w:unhideWhenUsed="1"/>
-    <w:lsdException w:name="index 4" w:semiHidden="1" w:unhideWhenUsed="1"/>
-    <w:lsdException w:name="index 5" w:semiHidden="1" w:unhideWhenUsed="1"/>
-    <w:lsdException w:name="index 6" w:semiHidden="1" w:unhideWhenUsed="1"/>
-    <w:lsdException w:name="index 7" w:semiHidden="1" w:unhideWhenUsed="1"/>
-    <w:lsdException w:name="index 8" w:semiHidden="1" w:unhideWhenUsed="1"/>
-    <w:lsdException w:name="index 9" w:semiHidden="1" w:unhideWhenUsed="1"/>
-    <w:lsdException w:name="toc 1" w:semiHidden="1" w:uiPriority="39" w:unhideWhenUsed="1"/>
-    <w:lsdException w:name="toc 2" w:semiHidden="1" w:uiPriority="39" w:unhideWhenUsed="1"/>
-    <w:lsdException w:name="toc 3" w:semiHidden="1" w:uiPriority="39" w:unhideWhenUsed="1"/>
-    <w:lsdException w:name="toc 4" w:semiHidden="1" w:uiPriority="39" w:unhideWhenUsed="1"/>
-    <w:lsdException w:name="toc 5" w:semiHidden="1" w:uiPriority="39" w:unhideWhenUsed="1"/>
-    <w:lsdException w:name="toc 6" w:semiHidden="1" w:uiPriority="39" w:unhideWhenUsed="1"/>
-    <w:lsdException w:name="toc 7" w:semiHidden="1" w:uiPriority="39" w:unhideWhenUsed="1"/>
-    <w:lsdException w:name="toc 8" w:semiHidden="1" w:uiPriority="39" w:unhideWhenUsed="1"/>
-    <w:lsdException w:name="toc 9" w:semiHidden="1" w:uiPriority="39" w:unhideWhenUsed="1"/>
-    <w:lsdException w:name="Normal Indent" w:semiHidden="1" w:unhideWhenUsed="1"/>
-    <w:lsdException w:name="footnote text" w:semiHidden="1" w:unhideWhenUsed="1"/>
-    <w:lsdException w:name="annotation text" w:semiHidden="1" w:unhideWhenUsed="1"/>
-    <w:lsdException w:name="header" w:semiHidden="1" w:unhideWhenUsed="1"/>
-    <w:lsdException w:name="footer" w:semiHidden="1" w:unhideWhenUsed="1"/>
-    <w:lsdException w:name="index heading" w:semiHidden="1" w:unhideWhenUsed="1"/>
-    <w:lsdException w:name="caption" w:semiHidden="1" w:uiPriority="35" w:unhideWhenUsed="1" w:qFormat="1"/>
-    <w:lsdException w:name="table of figures" w:semiHidden="1" w:unhideWhenUsed="1"/>
-    <w:lsdException w:name="envelope address" w:semiHidden="1" w:unhideWhenUsed="1"/>
-    <w:lsdException w:name="envelope return" w:semiHidden="1" w:unhideWhenUsed="1"/>
-    <w:lsdException w:name="footnote reference" w:semiHidden="1" w:unhideWhenUsed="1"/>
-    <w:lsdException w:name="annotation reference" w:semiHidden="1" w:unhideWhenUsed="1"/>
-    <w:lsdException w:name="line number" w:semiHidden="1" w:unhideWhenUsed="1"/>
-    <w:lsdException w:name="page number" w:semiHidden="1" w:unhideWhenUsed="1"/>
-    <w:lsdException w:name="endnote reference" w:semiHidden="1" w:unhideWhenUsed="1"/>
-    <w:lsdException w:name="endnote text" w:semiHidden="1" w:unhideWhenUsed="1"/>
-    <w:lsdException w:name="table of authorities" w:semiHidden="1" w:unhideWhenUsed="1"/>
-    <w:lsdException w:name="macro" w:semiHidden="1" w:unhideWhenUsed="1"/>
-    <w:lsdException w:name="toa heading" w:semiHidden="1" w:unhideWhenUsed="1"/>
-    <w:lsdException w:name="List" w:semiHidden="1" w:unhideWhenUsed="1"/>
-    <w:lsdException w:name="List Bullet" w:semiHidden="1" w:unhideWhenUsed="1"/>
-    <w:lsdException w:name="List Number" w:semiHidden="1" w:unhideWhenUsed="1"/>
-    <w:lsdException w:name="List 2" w:semiHidden="1" w:unhideWhenUsed="1"/>
-    <w:lsdException w:name="List 3" w:semiHidden="1" w:unhideWhenUsed="1"/>
-    <w:lsdException w:name="List 4" w:semiHidden="1" w:unhideWhenUsed="1"/>
-    <w:lsdException w:name="List 5" w:semiHidden="1" w:unhideWhenUsed="1"/>
-    <w:lsdException w:name="List Bullet 2" w:semiHidden="1" w:unhideWhenUsed="1"/>
-    <w:lsdException w:name="List Bullet 3" w:semiHidden="1" w:unhideWhenUsed="1"/>
-    <w:lsdException w:name="List Bullet 4" w:semiHidden="1" w:unhideWhenUsed="1"/>
-    <w:lsdException w:name="List Bullet 5" w:semiHidden="1" w:unhideWhenUsed="1"/>
-    <w:lsdException w:name="List Number 2" w:semiHidden="1" w:unhideWhenUsed="1"/>
-    <w:lsdException w:name="List Number 3" w:semiHidden="1" w:unhideWhenUsed="1"/>
-    <w:lsdException w:name="List Number 4" w:semiHidden="1" w:unhideWhenUsed="1"/>
-    <w:lsdException w:name="List Number 5" w:semiHidden="1" w:unhideWhenUsed="1"/>
-    <w:lsdException w:name="Title" w:uiPriority="10" w:qFormat="1"/>
-    <w:lsdException w:name="Closing" w:semiHidden="1" w:unhideWhenUsed="1"/>
-    <w:lsdException w:name="Signature" w:semiHidden="1" w:unhideWhenUsed="1"/>
-    <w:lsdException w:name="Default Paragraph Font" w:semiHidden="1" w:uiPriority="1" w:unhideWhenUsed="1"/>
-    <w:lsdException w:name="Body Text" w:semiHidden="1" w:unhideWhenUsed="1"/>
-    <w:lsdException w:name="Body Text Indent" w:semiHidden="1" w:unhideWhenUsed="1"/>
-    <w:lsdException w:name="List Continue" w:semiHidden="1" w:unhideWhenUsed="1"/>
-    <w:lsdException w:name="List Continue 2" w:semiHidden="1" w:unhideWhenUsed="1"/>
-    <w:lsdException w:name="List Continue 3" w:semiHidden="1" w:unhideWhenUsed="1"/>
-    <w:lsdException w:name="List Continue 4" w:semiHidden="1" w:unhideWhenUsed="1"/>
-    <w:lsdException w:name="List Continue 5" w:semiHidden="1" w:unhideWhenUsed="1"/>
-    <w:lsdException w:name="Message Header" w:semiHidden="1" w:unhideWhenUsed="1"/>
-    <w:lsdException w:name="Subtitle" w:uiPriority="11" w:qFormat="1"/>
-    <w:lsdException w:name="Salutation" w:semiHidden="1" w:unhideWhenUsed="1"/>
-    <w:lsdException w:name="Date" w:semiHidden="1" w:unhideWhenUsed="1"/>
-    <w:lsdException w:name="Body Text First Indent" w:semiHidden="1" w:unhideWhenUsed="1"/>
-    <w:lsdException w:name="Body Text First Indent 2" w:semiHidden="1" w:unhideWhenUsed="1"/>
-    <w:lsdException w:name="Note Heading" w:semiHidden="1" w:unhideWhenUsed="1"/>
-    <w:lsdException w:name="Body Text 2" w:semiHidden="1" w:unhideWhenUsed="1"/>
-    <w:lsdException w:name="Body Text 3" w:semiHidden="1" w:unhideWhenUsed="1"/>
-    <w:lsdException w:name="Body Text Indent 2" w:semiHidden="1" w:unhideWhenUsed="1"/>
-    <w:lsdException w:name="Body Text Indent 3" w:semiHidden="1" w:unhideWhenUsed="1"/>
-    <w:lsdException w:name="Block Text" w:semiHidden="1" w:unhideWhenUsed="1"/>
-    <w:lsdException w:name="Hyperlink" w:semiHidden="1" w:unhideWhenUsed="1"/>
-    <w:lsdException w:name="FollowedHyperlink" w:semiHidden="1" w:unhideWhenUsed="1"/>
-    <w:lsdException w:name="Strong" w:uiPriority="22" w:qFormat="1"/>
-    <w:lsdException w:name="Emphasis" w:uiPriority="20" w:qFormat="1"/>
-    <w:lsdException w:name="Document Map" w:semiHidden="1" w:unhideWhenUsed="1"/>
-    <w:lsdException w:name="Plain Text" w:semiHidden="1" w:unhideWhenUsed="1"/>
-    <w:lsdException w:name="E-mail Signature" w:semiHidden="1" w:unhideWhenUsed="1"/>
-    <w:lsdException w:name="HTML Top of Form" w:semiHidden="1" w:unhideWhenUsed="1"/>
-    <w:lsdException w:name="HTML Bottom of Form" w:semiHidden="1" w:unhideWhenUsed="1"/>
-    <w:lsdException w:name="Normal (Web)" w:semiHidden="1" w:unhideWhenUsed="1"/>
-    <w:lsdException w:name="HTML Acronym" w:semiHidden="1" w:unhideWhenUsed="1"/>
-    <w:lsdException w:name="HTML Address" w:semiHidden="1" w:unhideWhenUsed="1"/>
-    <w:lsdException w:name="HTML Cite" w:semiHidden="1" w:unhideWhenUsed="1"/>
-    <w:lsdException w:name="HTML Code" w:semiHidden="1" w:unhideWhenUsed="1"/>
-    <w:lsdException w:name="HTML Definition" w:semiHidden="1" w:unhideWhenUsed="1"/>
-    <w:lsdException w:name="HTML Keyboard" w:semiHidden="1" w:unhideWhenUsed="1"/>
-    <w:lsdException w:name="HTML Preformatted" w:semiHidden="1" w:unhideWhenUsed="1"/>
-    <w:lsdException w:name="HTML Sample" w:semiHidden="1" w:unhideWhenUsed="1"/>
-    <w:lsdException w:name="HTML Typewriter" w:semiHidden="1" w:unhideWhenUsed="1"/>
-    <w:lsdException w:name="HTML Variable" w:semiHidden="1" w:unhideWhenUsed="1"/>
-    <w:lsdException w:name="Normal Table" w:semiHidden="1" w:unhideWhenUsed="1"/>
-    <w:lsdException w:name="annotation subject" w:semiHidden="1" w:unhideWhenUsed="1"/>
-    <w:lsdException w:name="No List" w:semiHidden="1" w:unhideWhenUsed="1"/>
-    <w:lsdException w:name="Outline List 1" w:semiHidden="1" w:unhideWhenUsed="1"/>
-    <w:lsdException w:name="Outline List 2" w:semiHidden="1" w:unhideWhenUsed="1"/>
-    <w:lsdException w:name="Outline List 3" w:semiHidden="1" w:unhideWhenUsed="1"/>
-    <w:lsdException w:name="Table Simple 1" w:semiHidden="1" w:unhideWhenUsed="1"/>
-    <w:lsdException w:name="Table Simple 2" w:semiHidden="1" w:unhideWhenUsed="1"/>
-    <w:lsdException w:name="Table Simple 3" w:semiHidden="1" w:unhideWhenUsed="1"/>
-    <w:lsdException w:name="Table Classic 1" w:semiHidden="1" w:unhideWhenUsed="1"/>
-    <w:lsdException w:name="Table Classic 2" w:semiHidden="1" w:unhideWhenUsed="1"/>
-    <w:lsdException w:name="Table Classic 3" w:semiHidden="1" w:unhideWhenUsed="1"/>
-    <w:lsdException w:name="Table Classic 4" w:semiHidden="1" w:unhideWhenUsed="1"/>
-    <w:lsdException w:name="Table Colorful 1" w:semiHidden="1" w:unhideWhenUsed="1"/>
-    <w:lsdException w:name="Table Colorful 2" w:semiHidden="1" w:unhideWhenUsed="1"/>
-    <w:lsdException w:name="Table Colorful 3" w:semiHidden="1" w:unhideWhenUsed="1"/>
-    <w:lsdException w:name="Table Columns 1" w:semiHidden="1" w:unhideWhenUsed="1"/>
-    <w:lsdException w:name="Table Columns 2" w:semiHidden="1" w:unhideWhenUsed="1"/>
-    <w:lsdException w:name="Table Columns 3" w:semiHidden="1" w:unhideWhenUsed="1"/>
-    <w:lsdException w:name="Table Columns 4" w:semiHidden="1" w:unhideWhenUsed="1"/>
-    <w:lsdException w:name="Table Columns 5" w:semiHidden="1" w:unhideWhenUsed="1"/>
-    <w:lsdException w:name="Table Grid 1" w:semiHidden="1" w:unhideWhenUsed="1"/>
-    <w:lsdException w:name="Table Grid 2" w:semiHidden="1" w:unhideWhenUsed="1"/>
-    <w:lsdException w:name="Table Grid 3" w:semiHidden="1" w:unhideWhenUsed="1"/>
-    <w:lsdException w:name="Table Grid 4" w:semiHidden="1" w:unhideWhenUsed="1"/>
-    <w:lsdException w:name="Table Grid 5" w:semiHidden="1" w:unhideWhenUsed="1"/>
-    <w:lsdException w:name="Table Grid 6" w:semiHidden="1" w:unhideWhenUsed="1"/>
-    <w:lsdException w:name="Table Grid 7" w:semiHidden="1" w:unhideWhenUsed="1"/>
-    <w:lsdException w:name="Table Grid 8" w:semiHidden="1" w:unhideWhenUsed="1"/>
-    <w:lsdException w:name="Table List 1" w:semiHidden="1" w:unhideWhenUsed="1"/>
-    <w:lsdException w:name="Table List 2" w:semiHidden="1" w:unhideWhenUsed="1"/>
-    <w:lsdException w:name="Table List 3" w:semiHidden="1" w:unhideWhenUsed="1"/>
-    <w:lsdException w:name="Table List 4" w:semiHidden="1" w:unhideWhenUsed="1"/>
-    <w:lsdException w:name="Table List 5" w:semiHidden="1" w:unhideWhenUsed="1"/>
-    <w:lsdException w:name="Table List 6" w:semiHidden="1" w:unhideWhenUsed="1"/>
-    <w:lsdException w:name="Table List 7" w:semiHidden="1" w:unhideWhenUsed="1"/>
-    <w:lsdException w:name="Table List 8" w:semiHidden="1" w:unhideWhenUsed="1"/>
-    <w:lsdException w:name="Table 3D effects 1" w:semiHidden="1" w:unhideWhenUsed="1"/>
-    <w:lsdException w:name="Table 3D effects 2" w:semiHidden="1" w:unhideWhenUsed="1"/>
-    <w:lsdException w:name="Table 3D effects 3" w:semiHidden="1" w:unhideWhenUsed="1"/>
-    <w:lsdException w:name="Table Contemporary" w:semiHidden="1" w:unhideWhenUsed="1"/>
-    <w:lsdException w:name="Table Elegant" w:semiHidden="1" w:unhideWhenUsed="1"/>
-    <w:lsdException w:name="Table Professional" w:semiHidden="1" w:unhideWhenUsed="1"/>
-    <w:lsdException w:name="Table Subtle 1" w:semiHidden="1" w:unhideWhenUsed="1"/>
-    <w:lsdException w:name="Table Subtle 2" w:semiHidden="1" w:unhideWhenUsed="1"/>
-    <w:lsdException w:name="Table Web 1" w:semiHidden="1" w:unhideWhenUsed="1"/>
-    <w:lsdException w:name="Table Web 2" w:semiHidden="1" w:unhideWhenUsed="1"/>
-    <w:lsdException w:name="Table Web 3" w:semiHidden="1" w:unhideWhenUsed="1"/>
-    <w:lsdException w:name="Balloon Text" w:semiHidden="1" w:unhideWhenUsed="1"/>
-    <w:lsdException w:name="Table Grid" w:uiPriority="39"/>
-    <w:lsdException w:name="Table Theme" w:semiHidden="1" w:unhideWhenUsed="1"/>
-    <w:lsdException w:name="Placeholder Text" w:semiHidden="1"/>
-    <w:lsdException w:name="No Spacing" w:uiPriority="1" w:qFormat="1"/>
-    <w:lsdException w:name="Light Shading" w:uiPriority="60"/>
-    <w:lsdException w:name="Light List" w:uiPriority="61"/>
-    <w:lsdException w:name="Light Grid" w:uiPriority="62"/>
-    <w:lsdException w:name="Medium Shading 1" w:uiPriority="63"/>
-    <w:lsdException w:name="Medium Shading 2" w:uiPriority="64"/>
-    <w:lsdException w:name="Medium List 1" w:uiPriority="65"/>
-    <w:lsdException w:name="Medium List 2" w:uiPriority="66"/>
-    <w:lsdException w:name="Medium Grid 1" w:uiPriority="67"/>
-    <w:lsdException w:name="Medium Grid 2" w:uiPriority="68"/>
-    <w:lsdException w:name="Medium Grid 3" w:uiPriority="69"/>
-    <w:lsdException w:name="Dark List" w:uiPriority="70"/>
-    <w:lsdException w:name="Colorful Shading" w:uiPriority="71"/>
-    <w:lsdException w:name="Colorful List" w:uiPriority="72"/>
-    <w:lsdException w:name="Colorful Grid" w:uiPriority="73"/>
-    <w:lsdException w:name="Light Shading Accent 1" w:uiPriority="60"/>
-    <w:lsdException w:name="Light List Accent 1" w:uiPriority="61"/>
-    <w:lsdException w:name="Light Grid Accent 1" w:uiPriority="62"/>
-    <w:lsdException w:name="Medium Shading 1 Accent 1" w:uiPriority="63"/>
-    <w:lsdException w:name="Medium Shading 2 Accent 1" w:uiPriority="64"/>
-    <w:lsdException w:name="Medium List 1 Accent 1" w:uiPriority="65"/>
-    <w:lsdException w:name="Revision" w:semiHidden="1"/>
-    <w:lsdException w:name="List Paragraph" w:uiPriority="34" w:qFormat="1"/>
-    <w:lsdException w:name="Quote" w:uiPriority="29" w:qFormat="1"/>
-    <w:lsdException w:name="Intense Quote" w:uiPriority="30" w:qFormat="1"/>
-    <w:lsdException w:name="Medium List 2 Accent 1" w:uiPriority="66"/>
-    <w:lsdException w:name="Medium Grid 1 Accent 1" w:uiPriority="67"/>
-    <w:lsdException w:name="Medium Grid 2 Accent 1" w:uiPriority="68"/>
-    <w:lsdException w:name="Medium Grid 3 Accent 1" w:uiPriority="69"/>
-    <w:lsdException w:name="Dark List Accent 1" w:uiPriority="70"/>
-    <w:lsdException w:name="Colorful Shading Accent 1" w:uiPriority="71"/>
-    <w:lsdException w:name="Colorful List Accent 1" w:uiPriority="72"/>
-    <w:lsdException w:name="Colorful Grid Accent 1" w:uiPriority="73"/>
-    <w:lsdException w:name="Light Shading Accent 2" w:uiPriority="60"/>
-    <w:lsdException w:name="Light List Accent 2" w:uiPriority="61"/>
-    <w:lsdException w:name="Light Grid Accent 2" w:uiPriority="62"/>
-    <w:lsdException w:name="Medium Shading 1 Accent 2" w:uiPriority="63"/>
-    <w:lsdException w:name="Medium Shading 2 Accent 2" w:uiPriority="64"/>
-    <w:lsdException w:name="Medium List 1 Accent 2" w:uiPriority="65"/>
-    <w:lsdException w:name="Medium List 2 Accent 2" w:uiPriority="66"/>
-    <w:lsdException w:name="Medium Grid 1 Accent 2" w:uiPriority="67"/>
-    <w:lsdException w:name="Medium Grid 2 Accent 2" w:uiPriority="68"/>
-    <w:lsdException w:name="Medium Grid 3 Accent 2" w:uiPriority="69"/>
-    <w:lsdException w:name="Dark List Accent 2" w:uiPriority="70"/>
-    <w:lsdException w:name="Colorful Shading Accent 2" w:uiPriority="71"/>
-    <w:lsdException w:name="Colorful List Accent 2" w:uiPriority="72"/>
-    <w:lsdException w:name="Colorful Grid Accent 2" w:uiPriority="73"/>
-    <w:lsdException w:name="Light Shading Accent 3" w:uiPriority="60"/>
-    <w:lsdException w:name="Light List Accent 3" w:uiPriority="61"/>
-    <w:lsdException w:name="Light Grid Accent 3" w:uiPriority="62"/>
-    <w:lsdException w:name="Medium Shading 1 Accent 3" w:uiPriority="63"/>
-    <w:lsdException w:name="Medium Shading 2 Accent 3" w:uiPriority="64"/>
-    <w:lsdException w:name="Medium List 1 Accent 3" w:uiPriority="65"/>
-    <w:lsdException w:name="Medium List 2 Accent 3" w:uiPriority="66"/>
-    <w:lsdException w:name="Medium Grid 1 Accent 3" w:uiPriority="67"/>
-    <w:lsdException w:name="Medium Grid 2 Accent 3" w:uiPriority="68"/>
-    <w:lsdException w:name="Medium Grid 3 Accent 3" w:uiPriority="69"/>
-    <w:lsdException w:name="Dark List Accent 3" w:uiPriority="70"/>
-    <w:lsdException w:name="Colorful Shading Accent 3" w:uiPriority="71"/>
-    <w:lsdException w:name="Colorful List Accent 3" w:uiPriority="72"/>
-    <w:lsdException w:name="Colorful Grid Accent 3" w:uiPriority="73"/>
-    <w:lsdException w:name="Light Shading Accent 4" w:uiPriority="60"/>
-    <w:lsdException w:name="Light List Accent 4" w:uiPriority="61"/>
-    <w:lsdException w:name="Light Grid Accent 4" w:uiPriority="62"/>
-    <w:lsdException w:name="Medium Shading 1 Accent 4" w:uiPriority="63"/>
-    <w:lsdException w:name="Medium Shading 2 Accent 4" w:uiPriority="64"/>
-    <w:lsdException w:name="Medium List 1 Accent 4" w:uiPriority="65"/>
-    <w:lsdException w:name="Medium List 2 Accent 4" w:uiPriority="66"/>
-    <w:lsdException w:name="Medium Grid 1 Accent 4" w:uiPriority="67"/>
-    <w:lsdException w:name="Medium Grid 2 Accent 4" w:uiPriority="68"/>
-    <w:lsdException w:name="Medium Grid 3 Accent 4" w:uiPriority="69"/>
-    <w:lsdException w:name="Dark List Accent 4" w:uiPriority="70"/>
-    <w:lsdException w:name="Colorful Shading Accent 4" w:uiPriority="71"/>
-    <w:lsdException w:name="Colorful List Accent 4" w:uiPriority="72"/>
-    <w:lsdException w:name="Colorful Grid Accent 4" w:uiPriority="73"/>
-    <w:lsdException w:name="Light Shading Accent 5" w:uiPriority="60"/>
-    <w:lsdException w:name="Light List Accent 5" w:uiPriority="61"/>
-    <w:lsdException w:name="Light Grid Accent 5" w:uiPriority="62"/>
-    <w:lsdException w:name="Medium Shading 1 Accent 5" w:uiPriority="63"/>
-    <w:lsdException w:name="Medium Shading 2 Accent 5" w:uiPriority="64"/>
-    <w:lsdException w:name="Medium List 1 Accent 5" w:uiPriority="65"/>
-    <w:lsdException w:name="Medium List 2 Accent 5" w:uiPriority="66"/>
-    <w:lsdException w:name="Medium Grid 1 Accent 5" w:uiPriority="67"/>
-    <w:lsdException w:name="Medium Grid 2 Accent 5" w:uiPriority="68"/>
-    <w:lsdException w:name="Medium Grid 3 Accent 5" w:uiPriority="69"/>
-    <w:lsdException w:name="Dark List Accent 5" w:uiPriority="70"/>
-    <w:lsdException w:name="Colorful Shading Accent 5" w:uiPriority="71"/>
-    <w:lsdException w:name="Colorful List Accent 5" w:uiPriority="72"/>
-    <w:lsdException w:name="Colorful Grid Accent 5" w:uiPriority="73"/>
-    <w:lsdException w:name="Light Shading Accent 6" w:uiPriority="60"/>
-    <w:lsdException w:name="Light List Accent 6" w:uiPriority="61"/>
-    <w:lsdException w:name="Light Grid Accent 6" w:uiPriority="62"/>
-    <w:lsdException w:name="Medium Shading 1 Accent 6" w:uiPriority="63"/>
-    <w:lsdException w:name="Medium Shading 2 Accent 6" w:uiPriority="64"/>
-    <w:lsdException w:name="Medium List 1 Accent 6" w:uiPriority="65"/>
-    <w:lsdException w:name="Medium List 2 Accent 6" w:uiPriority="66"/>
-    <w:lsdException w:name="Medium Grid 1 Accent 6" w:uiPriority="67"/>
-    <w:lsdException w:name="Medium Grid 2 Accent 6" w:uiPriority="68"/>
-    <w:lsdException w:name="Medium Grid 3 Accent 6" w:uiPriority="69"/>
-    <w:lsdException w:name="Dark List Accent 6" w:uiPriority="70"/>
-    <w:lsdException w:name="Colorful Shading Accent 6" w:uiPriority="71"/>
-    <w:lsdException w:name="Colorful List Accent 6" w:uiPriority="72"/>
-    <w:lsdException w:name="Colorful Grid Accent 6" w:uiPriority="73"/>
-    <w:lsdException w:name="Subtle Emphasis" w:uiPriority="19" w:qFormat="1"/>
-    <w:lsdException w:name="Intense Emphasis" w:uiPriority="21" w:qFormat="1"/>
-    <w:lsdException w:name="Subtle Reference" w:uiPriority="31" w:qFormat="1"/>
-    <w:lsdException w:name="Intense Reference" w:uiPriority="32" w:qFormat="1"/>
-    <w:lsdException w:name="Book Title" w:uiPriority="33" w:qFormat="1"/>
-    <w:lsdException w:name="Bibliography" w:semiHidden="1" w:uiPriority="37" w:unhideWhenUsed="1"/>
-    <w:lsdException w:name="TOC Heading" w:semiHidden="1" w:uiPriority="39" w:unhideWhenUsed="1" w:qFormat="1"/>
-    <w:lsdException w:name="Plain Table 1" w:uiPriority="41"/>
-    <w:lsdException w:name="Plain Table 2" w:uiPriority="42"/>
-    <w:lsdException w:name="Plain Table 3" w:uiPriority="43"/>
-    <w:lsdException w:name="Plain Table 4" w:uiPriority="44"/>
-    <w:lsdException w:name="Plain Table 5" w:uiPriority="45"/>
-    <w:lsdException w:name="Grid Table Light" w:uiPriority="40"/>
-    <w:lsdException w:name="Grid Table 1 Light" w:uiPriority="46"/>
-    <w:lsdException w:name="Grid Table 2" w:uiPriority="47"/>
-    <w:lsdException w:name="Grid Table 3" w:uiPriority="48"/>
-    <w:lsdException w:name="Grid Table 4" w:uiPriority="49"/>
-    <w:lsdException w:name="Grid Table 5 Dark" w:uiPriority="50"/>
-    <w:lsdException w:name="Grid Table 6 Colorful" w:uiPriority="51"/>
-    <w:lsdException w:name="Grid Table 7 Colorful" w:uiPriority="52"/>
-    <w:lsdException w:name="Grid Table 1 Light Accent 1" w:uiPriority="46"/>
-    <w:lsdException w:name="Grid Table 2 Accent 1" w:uiPriority="47"/>
-    <w:lsdException w:name="Grid Table 3 Accent 1" w:uiPriority="48"/>
-    <w:lsdException w:name="Grid Table 4 Accent 1" w:uiPriority="49"/>
-    <w:lsdException w:name="Grid Table 5 Dark Accent 1" w:uiPriority="50"/>
-    <w:lsdException w:name="Grid Table 6 Colorful Accent 1" w:uiPriority="51"/>
-    <w:lsdException w:name="Grid Table 7 Colorful Accent 1" w:uiPriority="52"/>
-    <w:lsdException w:name="Grid Table 1 Light Accent 2" w:uiPriority="46"/>
-    <w:lsdException w:name="Grid Table 2 Accent 2" w:uiPriority="47"/>
-    <w:lsdException w:name="Grid Table 3 Accent 2" w:uiPriority="48"/>
-    <w:lsdException w:name="Grid Table 4 Accent 2" w:uiPriority="49"/>
-    <w:lsdException w:name="Grid Table 5 Dark Accent 2" w:uiPriority="50"/>
-    <w:lsdException w:name="Grid Table 6 Colorful Accent 2" w:uiPriority="51"/>
-    <w:lsdException w:name="Grid Table 7 Colorful Accent 2" w:uiPriority="52"/>
-    <w:lsdException w:name="Grid Table 1 Light Accent 3" w:uiPriority="46"/>
-    <w:lsdException w:name="Grid Table 2 Accent 3" w:uiPriority="47"/>
-    <w:lsdException w:name="Grid Table 3 Accent 3" w:uiPriority="48"/>
-    <w:lsdException w:name="Grid Table 4 Accent 3" w:uiPriority="49"/>
-    <w:lsdException w:name="Grid Table 5 Dark Accent 3" w:uiPriority="50"/>
-    <w:lsdException w:name="Grid Table 6 Colorful Accent 3" w:uiPriority="51"/>
-    <w:lsdException w:name="Grid Table 7 Colorful Accent 3" w:uiPriority="52"/>
-    <w:lsdException w:name="Grid Table 1 Light Accent 4" w:uiPriority="46"/>
-    <w:lsdException w:name="Grid Table 2 Accent 4" w:uiPriority="47"/>
-    <w:lsdException w:name="Grid Table 3 Accent 4" w:uiPriority="48"/>
-    <w:lsdException w:name="Grid Table 4 Accent 4" w:uiPriority="49"/>
-    <w:lsdException w:name="Grid Table 5 Dark Accent 4" w:uiPriority="50"/>
-    <w:lsdException w:name="Grid Table 6 Colorful Accent 4" w:uiPriority="51"/>
-    <w:lsdException w:name="Grid Table 7 Colorful Accent 4" w:uiPriority="52"/>
-    <w:lsdException w:name="Grid Table 1 Light Accent 5" w:uiPriority="46"/>
-    <w:lsdException w:name="Grid Table 2 Accent 5" w:uiPriority="47"/>
-    <w:lsdException w:name="Grid Table 3 Accent 5" w:uiPriority="48"/>
-    <w:lsdException w:name="Grid Table 4 Accent 5" w:uiPriority="49"/>
-    <w:lsdException w:name="Grid Table 5 Dark Accent 5" w:uiPriority="50"/>
-    <w:lsdException w:name="Grid Table 6 Colorful Accent 5" w:uiPriority="51"/>
-    <w:lsdException w:name="Grid Table 7 Colorful Accent 5" w:uiPriority="52"/>
-    <w:lsdException w:name="Grid Table 1 Light Accent 6" w:uiPriority="46"/>
-    <w:lsdException w:name="Grid Table 2 Accent 6" w:uiPriority="47"/>
-    <w:lsdException w:name="Grid Table 3 Accent 6" w:uiPriority="48"/>
-    <w:lsdException w:name="Grid Table 4 Accent 6" w:uiPriority="49"/>
-    <w:lsdException w:name="Grid Table 5 Dark Accent 6" w:uiPriority="50"/>
-    <w:lsdException w:name="Grid Table 6 Colorful Accent 6" w:uiPriority="51"/>
-    <w:lsdException w:name="Grid Table 7 Colorful Accent 6" w:uiPriority="52"/>
-    <w:lsdException w:name="List Table 1 Light" w:uiPriority="46"/>
-    <w:lsdException w:name="List Table 2" w:uiPriority="47"/>
-    <w:lsdException w:name="List Table 3" w:uiPriority="48"/>
-    <w:lsdException w:name="List Table 4" w:uiPriority="49"/>
-    <w:lsdException w:name="List Table 5 Dark" w:uiPriority="50"/>
-    <w:lsdException w:name="List Table 6 Colorful" w:uiPriority="51"/>
-    <w:lsdException w:name="List Table 7 Colorful" w:uiPriority="52"/>
-    <w:lsdException w:name="List Table 1 Light Accent 1" w:uiPriority="46"/>
-    <w:lsdException w:name="List Table 2 Accent 1" w:uiPriority="47"/>
-    <w:lsdException w:name="List Table 3 Accent 1" w:uiPriority="48"/>
-    <w:lsdException w:name="List Table 4 Accent 1" w:uiPriority="49"/>
-    <w:lsdException w:name="List Table 5 Dark Accent 1" w:uiPriority="50"/>
-    <w:lsdException w:name="List Table 6 Colorful Accent 1" w:uiPriority="51"/>
-    <w:lsdException w:name="List Table 7 Colorful Accent 1" w:uiPriority="52"/>
-    <w:lsdException w:name="List Table 1 Light Accent 2" w:uiPriority="46"/>
-    <w:lsdException w:name="List Table 2 Accent 2" w:uiPriority="47"/>
-    <w:lsdException w:name="List Table 3 Accent 2" w:uiPriority="48"/>
-    <w:lsdException w:name="List Table 4 Accent 2" w:uiPriority="49"/>
-    <w:lsdException w:name="List Table 5 Dark Accent 2" w:uiPriority="50"/>
-    <w:lsdException w:name="List Table 6 Colorful Accent 2" w:uiPriority="51"/>
-    <w:lsdException w:name="List Table 7 Colorful Accent 2" w:uiPriority="52"/>
-    <w:lsdException w:name="List Table 1 Light Accent 3" w:uiPriority="46"/>
-    <w:lsdException w:name="List Table 2 Accent 3" w:uiPriority="47"/>
-    <w:lsdException w:name="List Table 3 Accent 3" w:uiPriority="48"/>
-    <w:lsdException w:name="List Table 4 Accent 3" w:uiPriority="49"/>
-    <w:lsdException w:name="List Table 5 Dark Accent 3" w:uiPriority="50"/>
-    <w:lsdException w:name="List Table 6 Colorful Accent 3" w:uiPriority="51"/>
-    <w:lsdException w:name="List Table 7 Colorful Accent 3" w:uiPriority="52"/>
-    <w:lsdException w:name="List Table 1 Light Accent 4" w:uiPriority="46"/>
-    <w:lsdException w:name="List Table 2 Accent 4" w:uiPriority="47"/>
-    <w:lsdException w:name="List Table 3 Accent 4" w:uiPriority="48"/>
-    <w:lsdException w:name="List Table 4 Accent 4" w:uiPriority="49"/>
-    <w:lsdException w:name="List Table 5 Dark Accent 4" w:uiPriority="50"/>
-    <w:lsdException w:name="List Table 6 Colorful Accent 4" w:uiPriority="51"/>
-    <w:lsdException w:name="List Table 7 Colorful Accent 4" w:uiPriority="52"/>
-    <w:lsdException w:name="List Table 1 Light Accent 5" w:uiPriority="46"/>
-    <w:lsdException w:name="List Table 2 Accent 5" w:uiPriority="47"/>
-    <w:lsdException w:name="List Table 3 Accent 5" w:uiPriority="48"/>
-    <w:lsdException w:name="List Table 4 Accent 5" w:uiPriority="49"/>
-    <w:lsdException w:name="List Table 5 Dark Accent 5" w:uiPriority="50"/>
-    <w:lsdException w:name="List Table 6 Colorful Accent 5" w:uiPriority="51"/>
-    <w:lsdException w:name="List Table 7 Colorful Accent 5" w:uiPriority="52"/>
-    <w:lsdException w:name="List Table 1 Light Accent 6" w:uiPriority="46"/>
-    <w:lsdException w:name="List Table 2 Accent 6" w:uiPriority="47"/>
-    <w:lsdException w:name="List Table 3 Accent 6" w:uiPriority="48"/>
-    <w:lsdException w:name="List Table 4 Accent 6" w:uiPriority="49"/>
-    <w:lsdException w:name="List Table 5 Dark Accent 6" w:uiPriority="50"/>
-    <w:lsdException w:name="List Table 6 Colorful Accent 6" w:uiPriority="51"/>
-    <w:lsdException w:name="List Table 7 Colorful Accent 6" w:uiPriority="52"/>
-    <w:lsdException w:name="Mention" w:semiHidden="1" w:unhideWhenUsed="1"/>
-    <w:lsdException w:name="Smart Hyperlink" w:semiHidden="1" w:unhideWhenUsed="1"/>
-    <w:lsdException w:name="Hashtag" w:semiHidden="1" w:unhideWhenUsed="1"/>
-    <w:lsdException w:name="Unresolved Mention" w:semiHidden="1" w:unhideWhenUsed="1"/>
-    <w:lsdException w:name="Smart Link" w:semiHidden="1" w:unhideWhenUsed="1"/>
+  <w:latentStyles w:defLockedState="0" w:defUIPriority="99" w:defSemiHidden="1" w:defUnhideWhenUsed="1" w:defQFormat="0" w:count="267">
+    <w:lsdException w:name="Normal" w:semiHidden="0" w:uiPriority="0" w:unhideWhenUsed="0" w:qFormat="1"/>
+    <w:lsdException w:name="heading 1" w:semiHidden="0" w:uiPriority="9" w:unhideWhenUsed="0" w:qFormat="1"/>
+    <w:lsdException w:name="heading 2" w:uiPriority="9" w:qFormat="1"/>
+    <w:lsdException w:name="heading 3" w:uiPriority="9" w:qFormat="1"/>
+    <w:lsdException w:name="heading 4" w:uiPriority="9" w:qFormat="1"/>
+    <w:lsdException w:name="heading 5" w:uiPriority="9" w:qFormat="1"/>
+    <w:lsdException w:name="heading 6" w:uiPriority="9" w:qFormat="1"/>
+    <w:lsdException w:name="heading 7" w:uiPriority="9" w:qFormat="1"/>
+    <w:lsdException w:name="heading 8" w:uiPriority="9" w:qFormat="1"/>
+    <w:lsdException w:name="heading 9" w:uiPriority="9" w:qFormat="1"/>
+    <w:lsdException w:name="toc 1" w:uiPriority="39"/>
+    <w:lsdException w:name="toc 2" w:uiPriority="39"/>
+    <w:lsdException w:name="toc 3" w:uiPriority="39"/>
+    <w:lsdException w:name="toc 4" w:uiPriority="39"/>
+    <w:lsdException w:name="toc 5" w:uiPriority="39"/>
+    <w:lsdException w:name="toc 6" w:uiPriority="39"/>
+    <w:lsdException w:name="toc 7" w:uiPriority="39"/>
+    <w:lsdException w:name="toc 8" w:uiPriority="39"/>
+    <w:lsdException w:name="toc 9" w:uiPriority="39"/>
+    <w:lsdException w:name="caption" w:uiPriority="35" w:qFormat="1"/>
+    <w:lsdException w:name="Title" w:semiHidden="0" w:uiPriority="10" w:unhideWhenUsed="0" w:qFormat="1"/>
+    <w:lsdException w:name="Default Paragraph Font" w:uiPriority="1"/>
+    <w:lsdException w:name="Subtitle" w:semiHidden="0" w:uiPriority="11" w:unhideWhenUsed="0" w:qFormat="1"/>
+    <w:lsdException w:name="Strong" w:semiHidden="0" w:uiPriority="22" w:unhideWhenUsed="0" w:qFormat="1"/>
+    <w:lsdException w:name="Emphasis" w:semiHidden="0" w:uiPriority="20" w:unhideWhenUsed="0" w:qFormat="1"/>
+    <w:lsdException w:name="Table Grid" w:semiHidden="0" w:uiPriority="39" w:unhideWhenUsed="0"/>
+    <w:lsdException w:name="Placeholder Text" w:unhideWhenUsed="0"/>
+    <w:lsdException w:name="No Spacing" w:semiHidden="0" w:uiPriority="1" w:unhideWhenUsed="0" w:qFormat="1"/>
+    <w:lsdException w:name="Light Shading" w:semiHidden="0" w:uiPriority="60" w:unhideWhenUsed="0"/>
+    <w:lsdException w:name="Light List" w:semiHidden="0" w:uiPriority="61" w:unhideWhenUsed="0"/>
+    <w:lsdException w:name="Light Grid" w:semiHidden="0" w:uiPriority="62" w:unhideWhenUsed="0"/>
+    <w:lsdException w:name="Medium Shading 1" w:semiHidden="0" w:uiPriority="63" w:unhideWhenUsed="0"/>
+    <w:lsdException w:name="Medium Shading 2" w:semiHidden="0" w:uiPriority="64" w:unhideWhenUsed="0"/>
+    <w:lsdException w:name="Medium List 1" w:semiHidden="0" w:uiPriority="65" w:unhideWhenUsed="0"/>
+    <w:lsdException w:name="Medium List 2" w:semiHidden="0" w:uiPriority="66" w:unhideWhenUsed="0"/>
+    <w:lsdException w:name="Medium Grid 1" w:semiHidden="0" w:uiPriority="67" w:unhideWhenUsed="0"/>
+    <w:lsdException w:name="Medium Grid 2" w:semiHidden="0" w:uiPriority="68" w:unhideWhenUsed="0"/>
+    <w:lsdException w:name="Medium Grid 3" w:semiHidden="0" w:uiPriority="69" w:unhideWhenUsed="0"/>
+    <w:lsdException w:name="Dark List" w:semiHidden="0" w:uiPriority="70" w:unhideWhenUsed="0"/>
+    <w:lsdException w:name="Colorful Shading" w:semiHidden="0" w:uiPriority="71" w:unhideWhenUsed="0"/>
+    <w:lsdException w:name="Colorful List" w:semiHidden="0" w:uiPriority="72" w:unhideWhenUsed="0"/>
+    <w:lsdException w:name="Colorful Grid" w:semiHidden="0" w:uiPriority="73" w:unhideWhenUsed="0"/>
+    <w:lsdException w:name="Light Shading Accent 1" w:semiHidden="0" w:uiPriority="60" w:unhideWhenUsed="0"/>
+    <w:lsdException w:name="Light List Accent 1" w:semiHidden="0" w:uiPriority="61" w:unhideWhenUsed="0"/>
+    <w:lsdException w:name="Light Grid Accent 1" w:semiHidden="0" w:uiPriority="62" w:unhideWhenUsed="0"/>
+    <w:lsdException w:name="Medium Shading 1 Accent 1" w:semiHidden="0" w:uiPriority="63" w:unhideWhenUsed="0"/>
+    <w:lsdException w:name="Medium Shading 2 Accent 1" w:semiHidden="0" w:uiPriority="64" w:unhideWhenUsed="0"/>
+    <w:lsdException w:name="Medium List 1 Accent 1" w:semiHidden="0" w:uiPriority="65" w:unhideWhenUsed="0"/>
+    <w:lsdException w:name="Revision" w:unhideWhenUsed="0"/>
+    <w:lsdException w:name="List Paragraph" w:semiHidden="0" w:uiPriority="34" w:unhideWhenUsed="0" w:qFormat="1"/>
+    <w:lsdException w:name="Quote" w:semiHidden="0" w:uiPriority="29" w:unhideWhenUsed="0" w:qFormat="1"/>
+    <w:lsdException w:name="Intense Quote" w:semiHidden="0" w:uiPriority="30" w:unhideWhenUsed="0" w:qFormat="1"/>
+    <w:lsdException w:name="Medium List 2 Accent 1" w:semiHidden="0" w:uiPriority="66" w:unhideWhenUsed="0"/>
+    <w:lsdException w:name="Medium Grid 1 Accent 1" w:semiHidden="0" w:uiPriority="67" w:unhideWhenUsed="0"/>
+    <w:lsdException w:name="Medium Grid 2 Accent 1" w:semiHidden="0" w:uiPriority="68" w:unhideWhenUsed="0"/>
+    <w:lsdException w:name="Medium Grid 3 Accent 1" w:semiHidden="0" w:uiPriority="69" w:unhideWhenUsed="0"/>
+    <w:lsdException w:name="Dark List Accent 1" w:semiHidden="0" w:uiPriority="70" w:unhideWhenUsed="0"/>
+    <w:lsdException w:name="Colorful Shading Accent 1" w:semiHidden="0" w:uiPriority="71" w:unhideWhenUsed="0"/>
+    <w:lsdException w:name="Colorful List Accent 1" w:semiHidden="0" w:uiPriority="72" w:unhideWhenUsed="0"/>
+    <w:lsdException w:name="Colorful Grid Accent 1" w:semiHidden="0" w:uiPriority="73" w:unhideWhenUsed="0"/>
+    <w:lsdException w:name="Light Shading Accent 2" w:semiHidden="0" w:uiPriority="60" w:unhideWhenUsed="0"/>
+    <w:lsdException w:name="Light List Accent 2" w:semiHidden="0" w:uiPriority="61" w:unhideWhenUsed="0"/>
+    <w:lsdException w:name="Light Grid Accent 2" w:semiHidden="0" w:uiPriority="62" w:unhideWhenUsed="0"/>
+    <w:lsdException w:name="Medium Shading 1 Accent 2" w:semiHidden="0" w:uiPriority="63" w:unhideWhenUsed="0"/>
+    <w:lsdException w:name="Medium Shading 2 Accent 2" w:semiHidden="0" w:uiPriority="64" w:unhideWhenUsed="0"/>
+    <w:lsdException w:name="Medium List 1 Accent 2" w:semiHidden="0" w:uiPriority="65" w:unhideWhenUsed="0"/>
+    <w:lsdException w:name="Medium List 2 Accent 2" w:semiHidden="0" w:uiPriority="66" w:unhideWhenUsed="0"/>
+    <w:lsdException w:name="Medium Grid 1 Accent 2" w:semiHidden="0" w:uiPriority="67" w:unhideWhenUsed="0"/>
+    <w:lsdException w:name="Medium Grid 2 Accent 2" w:semiHidden="0" w:uiPriority="68" w:unhideWhenUsed="0"/>
+    <w:lsdException w:name="Medium Grid 3 Accent 2" w:semiHidden="0" w:uiPriority="69" w:unhideWhenUsed="0"/>
+    <w:lsdException w:name="Dark List Accent 2" w:semiHidden="0" w:uiPriority="70" w:unhideWhenUsed="0"/>
+    <w:lsdException w:name="Colorful Shading Accent 2" w:semiHidden="0" w:uiPriority="71" w:unhideWhenUsed="0"/>
+    <w:lsdException w:name="Colorful List Accent 2" w:semiHidden="0" w:uiPriority="72" w:unhideWhenUsed="0"/>
+    <w:lsdException w:name="Colorful Grid Accent 2" w:semiHidden="0" w:uiPriority="73" w:unhideWhenUsed="0"/>
+    <w:lsdException w:name="Light Shading Accent 3" w:semiHidden="0" w:uiPriority="60" w:unhideWhenUsed="0"/>
+    <w:lsdException w:name="Light List Accent 3" w:semiHidden="0" w:uiPriority="61" w:unhideWhenUsed="0"/>
+    <w:lsdException w:name="Light Grid Accent 3" w:semiHidden="0" w:uiPriority="62" w:unhideWhenUsed="0"/>
+    <w:lsdException w:name="Medium Shading 1 Accent 3" w:semiHidden="0" w:uiPriority="63" w:unhideWhenUsed="0"/>
+    <w:lsdException w:name="Medium Shading 2 Accent 3" w:semiHidden="0" w:uiPriority="64" w:unhideWhenUsed="0"/>
+    <w:lsdException w:name="Medium List 1 Accent 3" w:semiHidden="0" w:uiPriority="65" w:unhideWhenUsed="0"/>
+    <w:lsdException w:name="Medium List 2 Accent 3" w:semiHidden="0" w:uiPriority="66" w:unhideWhenUsed="0"/>
+    <w:lsdException w:name="Medium Grid 1 Accent 3" w:semiHidden="0" w:uiPriority="67" w:unhideWhenUsed="0"/>
+    <w:lsdException w:name="Medium Grid 2 Accent 3" w:semiHidden="0" w:uiPriority="68" w:unhideWhenUsed="0"/>
+    <w:lsdException w:name="Medium Grid 3 Accent 3" w:semiHidden="0" w:uiPriority="69" w:unhideWhenUsed="0"/>
+    <w:lsdException w:name="Dark List Accent 3" w:semiHidden="0" w:uiPriority="70" w:unhideWhenUsed="0"/>
+    <w:lsdException w:name="Colorful Shading Accent 3" w:semiHidden="0" w:uiPriority="71" w:unhideWhenUsed="0"/>
+    <w:lsdException w:name="Colorful List Accent 3" w:semiHidden="0" w:uiPriority="72" w:unhideWhenUsed="0"/>
+    <w:lsdException w:name="Colorful Grid Accent 3" w:semiHidden="0" w:uiPriority="73" w:unhideWhenUsed="0"/>
+    <w:lsdException w:name="Light Shading Accent 4" w:semiHidden="0" w:uiPriority="60" w:unhideWhenUsed="0"/>
+    <w:lsdException w:name="Light List Accent 4" w:semiHidden="0" w:uiPriority="61" w:unhideWhenUsed="0"/>
+    <w:lsdException w:name="Light Grid Accent 4" w:semiHidden="0" w:uiPriority="62" w:unhideWhenUsed="0"/>
+    <w:lsdException w:name="Medium Shading 1 Accent 4" w:semiHidden="0" w:uiPriority="63" w:unhideWhenUsed="0"/>
+    <w:lsdException w:name="Medium Shading 2 Accent 4" w:semiHidden="0" w:uiPriority="64" w:unhideWhenUsed="0"/>
+    <w:lsdException w:name="Medium List 1 Accent 4" w:semiHidden="0" w:uiPriority="65" w:unhideWhenUsed="0"/>
+    <w:lsdException w:name="Medium List 2 Accent 4" w:semiHidden="0" w:uiPriority="66" w:unhideWhenUsed="0"/>
+    <w:lsdException w:name="Medium Grid 1 Accent 4" w:semiHidden="0" w:uiPriority="67" w:unhideWhenUsed="0"/>
+    <w:lsdException w:name="Medium Grid 2 Accent 4" w:semiHidden="0" w:uiPriority="68" w:unhideWhenUsed="0"/>
+    <w:lsdException w:name="Medium Grid 3 Accent 4" w:semiHidden="0" w:uiPriority="69" w:unhideWhenUsed="0"/>
+    <w:lsdException w:name="Dark List Accent 4" w:semiHidden="0" w:uiPriority="70" w:unhideWhenUsed="0"/>
+    <w:lsdException w:name="Colorful Shading Accent 4" w:semiHidden="0" w:uiPriority="71" w:unhideWhenUsed="0"/>
+    <w:lsdException w:name="Colorful List Accent 4" w:semiHidden="0" w:uiPriority="72" w:unhideWhenUsed="0"/>
+    <w:lsdException w:name="Colorful Grid Accent 4" w:semiHidden="0" w:uiPriority="73" w:unhideWhenUsed="0"/>
+    <w:lsdException w:name="Light Shading Accent 5" w:semiHidden="0" w:uiPriority="60" w:unhideWhenUsed="0"/>
+    <w:lsdException w:name="Light List Accent 5" w:semiHidden="0" w:uiPriority="61" w:unhideWhenUsed="0"/>
+    <w:lsdException w:name="Light Grid Accent 5" w:semiHidden="0" w:uiPriority="62" w:unhideWhenUsed="0"/>
+    <w:lsdException w:name="Medium Shading 1 Accent 5" w:semiHidden="0" w:uiPriority="63" w:unhideWhenUsed="0"/>
+    <w:lsdException w:name="Medium Shading 2 Accent 5" w:semiHidden="0" w:uiPriority="64" w:unhideWhenUsed="0"/>
+    <w:lsdException w:name="Medium List 1 Accent 5" w:semiHidden="0" w:uiPriority="65" w:unhideWhenUsed="0"/>
+    <w:lsdException w:name="Medium List 2 Accent 5" w:semiHidden="0" w:uiPriority="66" w:unhideWhenUsed="0"/>
+    <w:lsdException w:name="Medium Grid 1 Accent 5" w:semiHidden="0" w:uiPriority="67" w:unhideWhenUsed="0"/>
+    <w:lsdException w:name="Medium Grid 2 Accent 5" w:semiHidden="0" w:uiPriority="68" w:unhideWhenUsed="0"/>
+    <w:lsdException w:name="Medium Grid 3 Accent 5" w:semiHidden="0" w:uiPriority="69" w:unhideWhenUsed="0"/>
+    <w:lsdException w:name="Dark List Accent 5" w:semiHidden="0" w:uiPriority="70" w:unhideWhenUsed="0"/>
+    <w:lsdException w:name="Colorful Shading Accent 5" w:semiHidden="0" w:uiPriority="71" w:unhideWhenUsed="0"/>
+    <w:lsdException w:name="Colorful List Accent 5" w:semiHidden="0" w:uiPriority="72" w:unhideWhenUsed="0"/>
+    <w:lsdException w:name="Colorful Grid Accent 5" w:semiHidden="0" w:uiPriority="73" w:unhideWhenUsed="0"/>
+    <w:lsdException w:name="Light Shading Accent 6" w:semiHidden="0" w:uiPriority="60" w:unhideWhenUsed="0"/>
+    <w:lsdException w:name="Light List Accent 6" w:semiHidden="0" w:uiPriority="61" w:unhideWhenUsed="0"/>
+    <w:lsdException w:name="Light Grid Accent 6" w:semiHidden="0" w:uiPriority="62" w:unhideWhenUsed="0"/>
+    <w:lsdException w:name="Medium Shading 1 Accent 6" w:semiHidden="0" w:uiPriority="63" w:unhideWhenUsed="0"/>
+    <w:lsdException w:name="Medium Shading 2 Accent 6" w:semiHidden="0" w:uiPriority="64" w:unhideWhenUsed="0"/>
+    <w:lsdException w:name="Medium List 1 Accent 6" w:semiHidden="0" w:uiPriority="65" w:unhideWhenUsed="0"/>
+    <w:lsdException w:name="Medium List 2 Accent 6" w:semiHidden="0" w:uiPriority="66" w:unhideWhenUsed="0"/>
+    <w:lsdException w:name="Medium Grid 1 Accent 6" w:semiHidden="0" w:uiPriority="67" w:unhideWhenUsed="0"/>
+    <w:lsdException w:name="Medium Grid 2 Accent 6" w:semiHidden="0" w:uiPriority="68" w:unhideWhenUsed="0"/>
+    <w:lsdException w:name="Medium Grid 3 Accent 6" w:semiHidden="0" w:uiPriority="69" w:unhideWhenUsed="0"/>
+    <w:lsdException w:name="Dark List Accent 6" w:semiHidden="0" w:uiPriority="70" w:unhideWhenUsed="0"/>
+    <w:lsdException w:name="Colorful Shading Accent 6" w:semiHidden="0" w:uiPriority="71" w:unhideWhenUsed="0"/>
+    <w:lsdException w:name="Colorful List Accent 6" w:semiHidden="0" w:uiPriority="72" w:unhideWhenUsed="0"/>
+    <w:lsdException w:name="Colorful Grid Accent 6" w:semiHidden="0" w:uiPriority="73" w:unhideWhenUsed="0"/>
+    <w:lsdException w:name="Subtle Emphasis" w:semiHidden="0" w:uiPriority="19" w:unhideWhenUsed="0" w:qFormat="1"/>
+    <w:lsdException w:name="Intense Emphasis" w:semiHidden="0" w:uiPriority="21" w:unhideWhenUsed="0" w:qFormat="1"/>
+    <w:lsdException w:name="Subtle Reference" w:semiHidden="0" w:uiPriority="31" w:unhideWhenUsed="0" w:qFormat="1"/>
+    <w:lsdException w:name="Intense Reference" w:semiHidden="0" w:uiPriority="32" w:unhideWhenUsed="0" w:qFormat="1"/>
+    <w:lsdException w:name="Book Title" w:semiHidden="0" w:uiPriority="33" w:unhideWhenUsed="0" w:qFormat="1"/>
+    <w:lsdException w:name="Bibliography" w:uiPriority="37"/>
+    <w:lsdException w:name="TOC Heading" w:uiPriority="39" w:qFormat="1"/>
   </w:latentStyles>
   <w:style w:type="paragraph" w:default="1" w:styleId="Normal">
     <w:name w:val="Normal"/>
     <w:qFormat/>
+    <w:rsid w:val="00B84EE4"/>
   </w:style>
   <w:style w:type="character" w:default="1" w:styleId="VarsaylanParagrafYazTipi">
     <w:name w:val="Default Paragraph Font"/>
     <w:uiPriority w:val="1"/>
+    <w:semiHidden/>
     <w:unhideWhenUsed/>
   </w:style>
   <w:style w:type="table" w:default="1" w:styleId="NormalTablo">
@@ -2026,6 +2084,7 @@
     <w:uiPriority w:val="99"/>
     <w:semiHidden/>
     <w:unhideWhenUsed/>
+    <w:qFormat/>
     <w:tblPr>
       <w:tblInd w:w="0" w:type="dxa"/>
       <w:tblCellMar>
@@ -2051,6 +2110,7 @@
       <w:spacing w:after="0" w:line="240" w:lineRule="auto"/>
     </w:pPr>
     <w:tblPr>
+      <w:tblInd w:w="0" w:type="dxa"/>
       <w:tblBorders>
         <w:top w:val="single" w:sz="4" w:space="0" w:color="auto"/>
         <w:left w:val="single" w:sz="4" w:space="0" w:color="auto"/>
@@ -2059,7 +2119,38 @@
         <w:insideH w:val="single" w:sz="4" w:space="0" w:color="auto"/>
         <w:insideV w:val="single" w:sz="4" w:space="0" w:color="auto"/>
       </w:tblBorders>
+      <w:tblCellMar>
+        <w:top w:w="0" w:type="dxa"/>
+        <w:left w:w="108" w:type="dxa"/>
+        <w:bottom w:w="0" w:type="dxa"/>
+        <w:right w:w="108" w:type="dxa"/>
+      </w:tblCellMar>
     </w:tblPr>
+  </w:style>
+  <w:style w:type="paragraph" w:customStyle="1" w:styleId="paragraph">
+    <w:name w:val="paragraph"/>
+    <w:basedOn w:val="Normal"/>
+    <w:rsid w:val="006471DD"/>
+    <w:pPr>
+      <w:spacing w:before="100" w:beforeAutospacing="1" w:after="100" w:afterAutospacing="1" w:line="240" w:lineRule="auto"/>
+    </w:pPr>
+    <w:rPr>
+      <w:rFonts w:ascii="Times New Roman" w:eastAsia="Times New Roman" w:hAnsi="Times New Roman" w:cs="Times New Roman"/>
+      <w:kern w:val="0"/>
+      <w:sz w:val="24"/>
+      <w:szCs w:val="24"/>
+      <w:lang w:val="tr-TR" w:eastAsia="tr-TR"/>
+    </w:rPr>
+  </w:style>
+  <w:style w:type="character" w:customStyle="1" w:styleId="normaltextrun">
+    <w:name w:val="normaltextrun"/>
+    <w:basedOn w:val="VarsaylanParagrafYazTipi"/>
+    <w:rsid w:val="006471DD"/>
+  </w:style>
+  <w:style w:type="character" w:customStyle="1" w:styleId="eop">
+    <w:name w:val="eop"/>
+    <w:basedOn w:val="VarsaylanParagrafYazTipi"/>
+    <w:rsid w:val="006471DD"/>
   </w:style>
 </w:styles>
 </file>
@@ -2107,7 +2198,7 @@
     </a:clrScheme>
     <a:fontScheme name="Office">
       <a:majorFont>
-        <a:latin typeface="Calibri Light" panose="020F0302020204030204"/>
+        <a:latin typeface="Calibri Light"/>
         <a:ea typeface=""/>
         <a:cs typeface=""/>
         <a:font script="Jpan" typeface="游ゴシック Light"/>
@@ -2159,7 +2250,7 @@
         <a:font script="Tfng" typeface="Ebrima"/>
       </a:majorFont>
       <a:minorFont>
-        <a:latin typeface="Calibri" panose="020F0502020204030204"/>
+        <a:latin typeface="Calibri"/>
         <a:ea typeface=""/>
         <a:cs typeface=""/>
         <a:font script="Jpan" typeface="游明朝"/>
@@ -2353,7 +2444,7 @@
   <a:extraClrSchemeLst/>
   <a:extLst>
     <a:ext uri="{05A4C25C-085E-4340-85A3-A5531E510DB2}">
-      <thm15:themeFamily xmlns:thm15="http://schemas.microsoft.com/office/thememl/2012/main" name="Office Theme 2013 - 2022" id="{62F939B6-93AF-4DB8-9C6B-D6C7DFDC589F}" vid="{4A3C46E8-61CC-4603-A589-7422A47A8E4A}"/>
+      <thm15:themeFamily xmlns="" xmlns:thm15="http://schemas.microsoft.com/office/thememl/2012/main" name="Office Theme 2013 - 2022" id="{62F939B6-93AF-4DB8-9C6B-D6C7DFDC589F}" vid="{4A3C46E8-61CC-4603-A589-7422A47A8E4A}"/>
     </a:ext>
   </a:extLst>
 </a:theme>

</xml_diff>

<commit_message>
added Engineering Standards & Definitions
</commit_message>
<xml_diff>
--- a/4- Low Level Design Report.docx
+++ b/4- Low Level Design Report.docx
@@ -366,12 +366,523 @@
     <w:p/>
     <w:p>
       <w:pPr>
+        <w:pStyle w:val="paragraph"/>
+        <w:spacing w:before="0" w:beforeAutospacing="0" w:after="0" w:afterAutospacing="0"/>
+        <w:textAlignment w:val="baseline"/>
+        <w:rPr>
+          <w:rFonts w:ascii="Segoe UI" w:hAnsi="Segoe UI" w:cs="Segoe UI"/>
+          <w:sz w:val="14"/>
+          <w:szCs w:val="14"/>
+        </w:rPr>
+      </w:pPr>
+      <w:r>
+        <w:rPr>
+          <w:rStyle w:val="normaltextrun"/>
+          <w:rFonts w:ascii="Calibri" w:hAnsi="Calibri" w:cs="Calibri"/>
+          <w:b/>
+          <w:bCs/>
+          <w:sz w:val="22"/>
+          <w:szCs w:val="22"/>
+          <w:lang w:val="en-US"/>
+        </w:rPr>
+        <w:t>Engineering Standards: </w:t>
+      </w:r>
+      <w:r>
+        <w:rPr>
+          <w:rStyle w:val="eop"/>
+          <w:rFonts w:ascii="Calibri" w:hAnsi="Calibri" w:cs="Calibri"/>
+          <w:sz w:val="22"/>
+          <w:szCs w:val="22"/>
+        </w:rPr>
+        <w:t> </w:t>
+      </w:r>
+    </w:p>
+    <w:p>
+      <w:pPr>
+        <w:pStyle w:val="paragraph"/>
+        <w:spacing w:before="0" w:beforeAutospacing="0" w:after="0" w:afterAutospacing="0"/>
+        <w:textAlignment w:val="baseline"/>
+        <w:rPr>
+          <w:rFonts w:ascii="Segoe UI" w:hAnsi="Segoe UI" w:cs="Segoe UI"/>
+          <w:sz w:val="14"/>
+          <w:szCs w:val="14"/>
+        </w:rPr>
+      </w:pPr>
+      <w:proofErr w:type="spellStart"/>
+      <w:r>
+        <w:rPr>
+          <w:rStyle w:val="normaltextrun"/>
+          <w:rFonts w:ascii="Calibri" w:hAnsi="Calibri" w:cs="Calibri"/>
+          <w:sz w:val="22"/>
+          <w:szCs w:val="22"/>
+          <w:lang w:val="en-US"/>
+        </w:rPr>
+        <w:t>MAITherapist</w:t>
+      </w:r>
+      <w:proofErr w:type="spellEnd"/>
+      <w:r>
+        <w:rPr>
+          <w:rStyle w:val="normaltextrun"/>
+          <w:rFonts w:ascii="Calibri" w:hAnsi="Calibri" w:cs="Calibri"/>
+          <w:sz w:val="22"/>
+          <w:szCs w:val="22"/>
+          <w:lang w:val="en-US"/>
+        </w:rPr>
+        <w:t xml:space="preserve"> cares about privacy, ethical standards, usability and accuracy. By </w:t>
+      </w:r>
+      <w:proofErr w:type="gramStart"/>
+      <w:r>
+        <w:rPr>
+          <w:rStyle w:val="normaltextrun"/>
+          <w:rFonts w:ascii="Calibri" w:hAnsi="Calibri" w:cs="Calibri"/>
+          <w:sz w:val="22"/>
+          <w:szCs w:val="22"/>
+          <w:lang w:val="en-US"/>
+        </w:rPr>
+        <w:t>adhering</w:t>
+      </w:r>
+      <w:proofErr w:type="gramEnd"/>
+      <w:r>
+        <w:rPr>
+          <w:rStyle w:val="normaltextrun"/>
+          <w:rFonts w:ascii="Calibri" w:hAnsi="Calibri" w:cs="Calibri"/>
+          <w:sz w:val="22"/>
+          <w:szCs w:val="22"/>
+          <w:lang w:val="en-US"/>
+        </w:rPr>
+        <w:t xml:space="preserve"> engineering standards which are:</w:t>
+      </w:r>
+      <w:r>
+        <w:rPr>
+          <w:rStyle w:val="eop"/>
+          <w:rFonts w:ascii="Calibri" w:hAnsi="Calibri" w:cs="Calibri"/>
+          <w:sz w:val="22"/>
+          <w:szCs w:val="22"/>
+        </w:rPr>
+        <w:t> </w:t>
+      </w:r>
+    </w:p>
+    <w:p>
+      <w:pPr>
+        <w:pStyle w:val="paragraph"/>
+        <w:spacing w:before="0" w:beforeAutospacing="0" w:after="0" w:afterAutospacing="0"/>
+        <w:textAlignment w:val="baseline"/>
+        <w:rPr>
+          <w:rFonts w:ascii="Segoe UI" w:hAnsi="Segoe UI" w:cs="Segoe UI"/>
+          <w:sz w:val="14"/>
+          <w:szCs w:val="14"/>
+        </w:rPr>
+      </w:pPr>
+      <w:r>
+        <w:rPr>
+          <w:rStyle w:val="normaltextrun"/>
+          <w:rFonts w:ascii="Calibri" w:hAnsi="Calibri" w:cs="Calibri"/>
+          <w:sz w:val="22"/>
+          <w:szCs w:val="22"/>
+          <w:lang w:val="en-US"/>
+        </w:rPr>
+        <w:t>Privacy &amp; Security Standards,</w:t>
+      </w:r>
+      <w:r>
+        <w:rPr>
+          <w:rStyle w:val="eop"/>
+          <w:rFonts w:ascii="Calibri" w:hAnsi="Calibri" w:cs="Calibri"/>
+          <w:sz w:val="22"/>
+          <w:szCs w:val="22"/>
+        </w:rPr>
+        <w:t> </w:t>
+      </w:r>
+    </w:p>
+    <w:p>
+      <w:pPr>
+        <w:pStyle w:val="paragraph"/>
+        <w:spacing w:before="0" w:beforeAutospacing="0" w:after="0" w:afterAutospacing="0"/>
+        <w:textAlignment w:val="baseline"/>
+        <w:rPr>
+          <w:rFonts w:ascii="Segoe UI" w:hAnsi="Segoe UI" w:cs="Segoe UI"/>
+          <w:sz w:val="14"/>
+          <w:szCs w:val="14"/>
+        </w:rPr>
+      </w:pPr>
+      <w:r>
+        <w:rPr>
+          <w:rStyle w:val="normaltextrun"/>
+          <w:rFonts w:ascii="Calibri" w:hAnsi="Calibri" w:cs="Calibri"/>
+          <w:sz w:val="22"/>
+          <w:szCs w:val="22"/>
+          <w:lang w:val="en-US"/>
+        </w:rPr>
+        <w:t>Ethical Standards, </w:t>
+      </w:r>
+      <w:r>
+        <w:rPr>
+          <w:rStyle w:val="eop"/>
+          <w:rFonts w:ascii="Calibri" w:hAnsi="Calibri" w:cs="Calibri"/>
+          <w:sz w:val="22"/>
+          <w:szCs w:val="22"/>
+        </w:rPr>
+        <w:t> </w:t>
+      </w:r>
+    </w:p>
+    <w:p>
+      <w:pPr>
+        <w:pStyle w:val="paragraph"/>
+        <w:spacing w:before="0" w:beforeAutospacing="0" w:after="0" w:afterAutospacing="0"/>
+        <w:textAlignment w:val="baseline"/>
+        <w:rPr>
+          <w:rFonts w:ascii="Segoe UI" w:hAnsi="Segoe UI" w:cs="Segoe UI"/>
+          <w:sz w:val="14"/>
+          <w:szCs w:val="14"/>
+        </w:rPr>
+      </w:pPr>
+      <w:r>
+        <w:rPr>
+          <w:rStyle w:val="normaltextrun"/>
+          <w:rFonts w:ascii="Calibri" w:hAnsi="Calibri" w:cs="Calibri"/>
+          <w:sz w:val="22"/>
+          <w:szCs w:val="22"/>
+          <w:lang w:val="en-US"/>
+        </w:rPr>
+        <w:t>Usability Standards,</w:t>
+      </w:r>
+      <w:r>
+        <w:rPr>
+          <w:rStyle w:val="eop"/>
+          <w:rFonts w:ascii="Calibri" w:hAnsi="Calibri" w:cs="Calibri"/>
+          <w:sz w:val="22"/>
+          <w:szCs w:val="22"/>
+        </w:rPr>
+        <w:t> </w:t>
+      </w:r>
+    </w:p>
+    <w:p>
+      <w:pPr>
+        <w:pStyle w:val="paragraph"/>
+        <w:spacing w:before="0" w:beforeAutospacing="0" w:after="0" w:afterAutospacing="0"/>
+        <w:textAlignment w:val="baseline"/>
+        <w:rPr>
+          <w:rFonts w:ascii="Segoe UI" w:hAnsi="Segoe UI" w:cs="Segoe UI"/>
+          <w:sz w:val="14"/>
+          <w:szCs w:val="14"/>
+        </w:rPr>
+      </w:pPr>
+      <w:r>
+        <w:rPr>
+          <w:rStyle w:val="normaltextrun"/>
+          <w:rFonts w:ascii="Calibri" w:hAnsi="Calibri" w:cs="Calibri"/>
+          <w:sz w:val="22"/>
+          <w:szCs w:val="22"/>
+          <w:lang w:val="en-US"/>
+        </w:rPr>
+        <w:t>Quality Assurance Standards</w:t>
+      </w:r>
+      <w:r>
+        <w:rPr>
+          <w:rStyle w:val="eop"/>
+          <w:rFonts w:ascii="Calibri" w:hAnsi="Calibri" w:cs="Calibri"/>
+          <w:sz w:val="22"/>
+          <w:szCs w:val="22"/>
+        </w:rPr>
+        <w:t> </w:t>
+      </w:r>
+    </w:p>
+    <w:p>
+      <w:pPr>
+        <w:pStyle w:val="paragraph"/>
+        <w:spacing w:before="0" w:beforeAutospacing="0" w:after="0" w:afterAutospacing="0"/>
+        <w:textAlignment w:val="baseline"/>
+        <w:rPr>
+          <w:rStyle w:val="eop"/>
+          <w:rFonts w:ascii="Calibri" w:hAnsi="Calibri" w:cs="Calibri"/>
+          <w:sz w:val="22"/>
+          <w:szCs w:val="22"/>
+        </w:rPr>
+      </w:pPr>
+      <w:proofErr w:type="gramStart"/>
+      <w:r>
+        <w:rPr>
+          <w:rStyle w:val="normaltextrun"/>
+          <w:rFonts w:ascii="Calibri" w:hAnsi="Calibri" w:cs="Calibri"/>
+          <w:sz w:val="22"/>
+          <w:szCs w:val="22"/>
+          <w:lang w:val="en-US"/>
+        </w:rPr>
+        <w:t>Us</w:t>
+      </w:r>
+      <w:proofErr w:type="gramEnd"/>
+      <w:r>
+        <w:rPr>
+          <w:rStyle w:val="normaltextrun"/>
+          <w:rFonts w:ascii="Calibri" w:hAnsi="Calibri" w:cs="Calibri"/>
+          <w:sz w:val="22"/>
+          <w:szCs w:val="22"/>
+          <w:lang w:val="en-US"/>
+        </w:rPr>
+        <w:t xml:space="preserve">, </w:t>
+      </w:r>
+      <w:proofErr w:type="spellStart"/>
+      <w:r>
+        <w:rPr>
+          <w:rStyle w:val="normaltextrun"/>
+          <w:rFonts w:ascii="Calibri" w:hAnsi="Calibri" w:cs="Calibri"/>
+          <w:sz w:val="22"/>
+          <w:szCs w:val="22"/>
+          <w:lang w:val="en-US"/>
+        </w:rPr>
+        <w:t>MAITherapist</w:t>
+      </w:r>
+      <w:proofErr w:type="spellEnd"/>
+      <w:r>
+        <w:rPr>
+          <w:rStyle w:val="normaltextrun"/>
+          <w:rFonts w:ascii="Calibri" w:hAnsi="Calibri" w:cs="Calibri"/>
+          <w:sz w:val="22"/>
+          <w:szCs w:val="22"/>
+          <w:lang w:val="en-US"/>
+        </w:rPr>
+        <w:t xml:space="preserve"> developers, can help ensure that our product is safe, effective, reliable and accessible to a wide range of users. </w:t>
+      </w:r>
+      <w:r>
+        <w:rPr>
+          <w:rStyle w:val="eop"/>
+          <w:rFonts w:ascii="Calibri" w:hAnsi="Calibri" w:cs="Calibri"/>
+          <w:sz w:val="22"/>
+          <w:szCs w:val="22"/>
+        </w:rPr>
+        <w:t> </w:t>
+      </w:r>
+    </w:p>
+    <w:p>
+      <w:pPr>
+        <w:pStyle w:val="paragraph"/>
+        <w:spacing w:before="0" w:beforeAutospacing="0" w:after="0" w:afterAutospacing="0"/>
+        <w:textAlignment w:val="baseline"/>
+        <w:rPr>
+          <w:rFonts w:ascii="Segoe UI" w:hAnsi="Segoe UI" w:cs="Segoe UI"/>
+          <w:sz w:val="14"/>
+          <w:szCs w:val="14"/>
+        </w:rPr>
+      </w:pPr>
+    </w:p>
+    <w:p>
+      <w:pPr>
+        <w:pStyle w:val="paragraph"/>
+        <w:spacing w:before="0" w:beforeAutospacing="0" w:after="0" w:afterAutospacing="0"/>
+        <w:textAlignment w:val="baseline"/>
+        <w:rPr>
+          <w:rFonts w:ascii="Segoe UI" w:hAnsi="Segoe UI" w:cs="Segoe UI"/>
+          <w:sz w:val="14"/>
+          <w:szCs w:val="14"/>
+        </w:rPr>
+      </w:pPr>
+      <w:r>
+        <w:rPr>
+          <w:rStyle w:val="normaltextrun"/>
+          <w:rFonts w:ascii="Calibri" w:hAnsi="Calibri" w:cs="Calibri"/>
+          <w:b/>
+          <w:bCs/>
+          <w:sz w:val="22"/>
+          <w:szCs w:val="22"/>
+          <w:lang w:val="en-US"/>
+        </w:rPr>
+        <w:t>Definitions, acronyms, and abbreviations:</w:t>
+      </w:r>
+      <w:r>
+        <w:rPr>
+          <w:rStyle w:val="eop"/>
+          <w:rFonts w:ascii="Calibri" w:hAnsi="Calibri" w:cs="Calibri"/>
+          <w:sz w:val="22"/>
+          <w:szCs w:val="22"/>
+        </w:rPr>
+        <w:t> </w:t>
+      </w:r>
+    </w:p>
+    <w:p>
+      <w:pPr>
+        <w:pStyle w:val="paragraph"/>
+        <w:spacing w:before="0" w:beforeAutospacing="0" w:after="0" w:afterAutospacing="0"/>
+        <w:textAlignment w:val="baseline"/>
+        <w:rPr>
+          <w:rFonts w:ascii="Segoe UI" w:hAnsi="Segoe UI" w:cs="Segoe UI"/>
+          <w:sz w:val="14"/>
+          <w:szCs w:val="14"/>
+        </w:rPr>
+      </w:pPr>
+      <w:r>
+        <w:rPr>
+          <w:rStyle w:val="normaltextrun"/>
+          <w:rFonts w:ascii="Calibri" w:hAnsi="Calibri" w:cs="Calibri"/>
+          <w:sz w:val="22"/>
+          <w:szCs w:val="22"/>
+          <w:lang w:val="en-US"/>
+        </w:rPr>
+        <w:t>Session: A period of time that is spent during the therapy.</w:t>
+      </w:r>
+      <w:r>
+        <w:rPr>
+          <w:rStyle w:val="eop"/>
+          <w:rFonts w:ascii="Calibri" w:hAnsi="Calibri" w:cs="Calibri"/>
+          <w:sz w:val="22"/>
+          <w:szCs w:val="22"/>
+        </w:rPr>
+        <w:t> </w:t>
+      </w:r>
+    </w:p>
+    <w:p>
+      <w:pPr>
+        <w:pStyle w:val="paragraph"/>
+        <w:spacing w:before="0" w:beforeAutospacing="0" w:after="0" w:afterAutospacing="0"/>
+        <w:textAlignment w:val="baseline"/>
+        <w:rPr>
+          <w:rFonts w:ascii="Segoe UI" w:hAnsi="Segoe UI" w:cs="Segoe UI"/>
+          <w:sz w:val="14"/>
+          <w:szCs w:val="14"/>
+        </w:rPr>
+      </w:pPr>
+      <w:r>
+        <w:rPr>
+          <w:rStyle w:val="normaltextrun"/>
+          <w:rFonts w:ascii="Calibri" w:hAnsi="Calibri" w:cs="Calibri"/>
+          <w:sz w:val="22"/>
+          <w:szCs w:val="22"/>
+          <w:lang w:val="en-US"/>
+        </w:rPr>
+        <w:t>Client: A client refers to the device or web browser that is used to access and interact with the application over the internet that is used by the users. </w:t>
+      </w:r>
+      <w:r>
+        <w:rPr>
+          <w:rStyle w:val="eop"/>
+          <w:rFonts w:ascii="Calibri" w:hAnsi="Calibri" w:cs="Calibri"/>
+          <w:sz w:val="22"/>
+          <w:szCs w:val="22"/>
+        </w:rPr>
+        <w:t> </w:t>
+      </w:r>
+    </w:p>
+    <w:p>
+      <w:pPr>
+        <w:pStyle w:val="paragraph"/>
+        <w:spacing w:before="0" w:beforeAutospacing="0" w:after="0" w:afterAutospacing="0"/>
+        <w:textAlignment w:val="baseline"/>
+        <w:rPr>
+          <w:rFonts w:ascii="Segoe UI" w:hAnsi="Segoe UI" w:cs="Segoe UI"/>
+          <w:sz w:val="14"/>
+          <w:szCs w:val="14"/>
+        </w:rPr>
+      </w:pPr>
+      <w:r>
+        <w:rPr>
+          <w:rStyle w:val="normaltextrun"/>
+          <w:rFonts w:ascii="Calibri" w:hAnsi="Calibri" w:cs="Calibri"/>
+          <w:sz w:val="22"/>
+          <w:szCs w:val="22"/>
+          <w:lang w:val="en-US"/>
+        </w:rPr>
+        <w:t>Therapist (psychotherapist): A specialist who treats a particular type of illness or problem, or who uses a particular type of treatment.</w:t>
+      </w:r>
+      <w:r>
+        <w:rPr>
+          <w:rStyle w:val="eop"/>
+          <w:rFonts w:ascii="Calibri" w:hAnsi="Calibri" w:cs="Calibri"/>
+          <w:sz w:val="22"/>
+          <w:szCs w:val="22"/>
+        </w:rPr>
+        <w:t> </w:t>
+      </w:r>
+    </w:p>
+    <w:p>
+      <w:pPr>
+        <w:pStyle w:val="paragraph"/>
+        <w:spacing w:before="0" w:beforeAutospacing="0" w:after="0" w:afterAutospacing="0"/>
+        <w:textAlignment w:val="baseline"/>
+        <w:rPr>
+          <w:rFonts w:ascii="Segoe UI" w:hAnsi="Segoe UI" w:cs="Segoe UI"/>
+          <w:sz w:val="14"/>
+          <w:szCs w:val="14"/>
+        </w:rPr>
+      </w:pPr>
+      <w:r>
+        <w:rPr>
+          <w:rStyle w:val="normaltextrun"/>
+          <w:rFonts w:ascii="Calibri" w:hAnsi="Calibri" w:cs="Calibri"/>
+          <w:sz w:val="22"/>
+          <w:szCs w:val="22"/>
+          <w:lang w:val="en-US"/>
+        </w:rPr>
+        <w:t>Analysis: The detailed study or examination of something in order to understand more about it; the result of the study</w:t>
+      </w:r>
+      <w:r>
+        <w:rPr>
+          <w:rStyle w:val="eop"/>
+          <w:rFonts w:ascii="Calibri" w:hAnsi="Calibri" w:cs="Calibri"/>
+          <w:sz w:val="22"/>
+          <w:szCs w:val="22"/>
+        </w:rPr>
+        <w:t> </w:t>
+      </w:r>
+    </w:p>
+    <w:p>
+      <w:pPr>
+        <w:pStyle w:val="paragraph"/>
+        <w:spacing w:before="0" w:beforeAutospacing="0" w:after="0" w:afterAutospacing="0"/>
+        <w:textAlignment w:val="baseline"/>
+        <w:rPr>
+          <w:rFonts w:ascii="Segoe UI" w:hAnsi="Segoe UI" w:cs="Segoe UI"/>
+          <w:sz w:val="14"/>
+          <w:szCs w:val="14"/>
+        </w:rPr>
+      </w:pPr>
+      <w:r>
+        <w:rPr>
+          <w:rStyle w:val="normaltextrun"/>
+          <w:rFonts w:ascii="Calibri" w:hAnsi="Calibri" w:cs="Calibri"/>
+          <w:sz w:val="22"/>
+          <w:szCs w:val="22"/>
+          <w:lang w:val="en-US"/>
+        </w:rPr>
+        <w:t>Script: written text of what is spoken; written characters.</w:t>
+      </w:r>
+      <w:r>
+        <w:rPr>
+          <w:rStyle w:val="eop"/>
+          <w:rFonts w:ascii="Calibri" w:hAnsi="Calibri" w:cs="Calibri"/>
+          <w:sz w:val="22"/>
+          <w:szCs w:val="22"/>
+        </w:rPr>
+        <w:t> </w:t>
+      </w:r>
+    </w:p>
+    <w:p>
+      <w:pPr>
+        <w:pStyle w:val="paragraph"/>
+        <w:spacing w:before="0" w:beforeAutospacing="0" w:after="0" w:afterAutospacing="0"/>
+        <w:textAlignment w:val="baseline"/>
+        <w:rPr>
+          <w:rFonts w:ascii="Segoe UI" w:hAnsi="Segoe UI" w:cs="Segoe UI"/>
+          <w:sz w:val="14"/>
+          <w:szCs w:val="14"/>
+        </w:rPr>
+      </w:pPr>
+      <w:r>
+        <w:rPr>
+          <w:rStyle w:val="eop"/>
+          <w:rFonts w:ascii="Calibri" w:hAnsi="Calibri" w:cs="Calibri"/>
+          <w:sz w:val="22"/>
+          <w:szCs w:val="22"/>
+        </w:rPr>
+        <w:t> </w:t>
+      </w:r>
+    </w:p>
+    <w:p/>
+    <w:p>
+      <w:pPr>
         <w:numPr>
           <w:ilvl w:val="0"/>
           <w:numId w:val="1"/>
         </w:numPr>
       </w:pPr>
       <w:r>
+        <w:lastRenderedPageBreak/>
         <w:t xml:space="preserve">Packages </w:t>
       </w:r>
       <w:proofErr w:type="gramStart"/>
@@ -460,7 +971,6 @@
     </w:p>
     <w:p>
       <w:r>
-        <w:lastRenderedPageBreak/>
         <w:t xml:space="preserve">4.1.3 Request Handling Package </w:t>
       </w:r>
       <w:proofErr w:type="gramStart"/>
@@ -563,6 +1073,7 @@
     </w:p>
     <w:p>
       <w:r>
+        <w:lastRenderedPageBreak/>
         <w:t xml:space="preserve">4.2.2 Results Package </w:t>
       </w:r>
       <w:proofErr w:type="gramStart"/>
@@ -740,7 +1251,6 @@
           </w:tcPr>
           <w:p>
             <w:r>
-              <w:lastRenderedPageBreak/>
               <w:t>Operations</w:t>
             </w:r>
           </w:p>
@@ -948,6 +1458,7 @@
           </w:tcPr>
           <w:p>
             <w:r>
+              <w:lastRenderedPageBreak/>
               <w:t>Operations</w:t>
             </w:r>
           </w:p>
@@ -2444,7 +2955,7 @@
   <a:extraClrSchemeLst/>
   <a:extLst>
     <a:ext uri="{05A4C25C-085E-4340-85A3-A5531E510DB2}">
-      <thm15:themeFamily xmlns="" xmlns:thm15="http://schemas.microsoft.com/office/thememl/2012/main" name="Office Theme 2013 - 2022" id="{62F939B6-93AF-4DB8-9C6B-D6C7DFDC589F}" vid="{4A3C46E8-61CC-4603-A589-7422A47A8E4A}"/>
+      <thm15:themeFamily xmlns:thm15="http://schemas.microsoft.com/office/thememl/2012/main" xmlns="" name="Office Theme 2013 - 2022" id="{62F939B6-93AF-4DB8-9C6B-D6C7DFDC589F}" vid="{4A3C46E8-61CC-4603-A589-7422A47A8E4A}"/>
     </a:ext>
   </a:extLst>
 </a:theme>

</xml_diff>

<commit_message>
LLD packages hieararchy imgs added
</commit_message>
<xml_diff>
--- a/4- Low Level Design Report.docx
+++ b/4- Low Level Design Report.docx
@@ -181,6 +181,7 @@
           <w:szCs w:val="22"/>
         </w:rPr>
       </w:pPr>
+      <w:proofErr w:type="spellStart"/>
       <w:r>
         <w:rPr>
           <w:rStyle w:val="normaltextrun"/>
@@ -189,7 +190,18 @@
           <w:szCs w:val="22"/>
           <w:lang w:val="en-US"/>
         </w:rPr>
-        <w:t>MAITheraphist can be designed to be highly personalized, but this requires collection of lots of personalized information about user, which can raise privacy concerns. Since the privacy of a therapist’s clients are substantial, our target audience will be look for something that they can trust. So, we offer a private application with sacrificing the personalization design.</w:t>
+        <w:t>MAITheraphist</w:t>
+      </w:r>
+      <w:proofErr w:type="spellEnd"/>
+      <w:r>
+        <w:rPr>
+          <w:rStyle w:val="normaltextrun"/>
+          <w:rFonts w:ascii="Calibri" w:hAnsi="Calibri" w:cs="Calibri"/>
+          <w:sz w:val="22"/>
+          <w:szCs w:val="22"/>
+          <w:lang w:val="en-US"/>
+        </w:rPr>
+        <w:t xml:space="preserve"> can be designed to be highly personalized, but this requires collection of lots of personalized information about user, which can raise privacy concerns. Since the privacy of a therapist’s clients are substantial, our target audience will be look for something that they can trust. So, we offer a private application with sacrificing the personalization design.</w:t>
       </w:r>
       <w:r>
         <w:rPr>
@@ -264,7 +276,29 @@
           <w:szCs w:val="22"/>
           <w:lang w:val="en-US"/>
         </w:rPr>
-        <w:t>There is a trade-off between data availability and data quality. Using low quality data can cause inaccurate responses, while using high-quality data can be more time consuming and more expensive. But like we mentioned in the accuracy vs. speed tradeoff, we want accuracy. So we will be using high-quality data in order to achieve the accuracy we seek.</w:t>
+        <w:t xml:space="preserve">There is a trade-off between data availability and data quality. Using low quality data can cause inaccurate responses, while using high-quality data can be more time consuming and more expensive. But like we mentioned in the accuracy vs. speed tradeoff, we want accuracy. </w:t>
+      </w:r>
+      <w:proofErr w:type="gramStart"/>
+      <w:r>
+        <w:rPr>
+          <w:rStyle w:val="normaltextrun"/>
+          <w:rFonts w:ascii="Calibri" w:hAnsi="Calibri" w:cs="Calibri"/>
+          <w:sz w:val="22"/>
+          <w:szCs w:val="22"/>
+          <w:lang w:val="en-US"/>
+        </w:rPr>
+        <w:t>So</w:t>
+      </w:r>
+      <w:proofErr w:type="gramEnd"/>
+      <w:r>
+        <w:rPr>
+          <w:rStyle w:val="normaltextrun"/>
+          <w:rFonts w:ascii="Calibri" w:hAnsi="Calibri" w:cs="Calibri"/>
+          <w:sz w:val="22"/>
+          <w:szCs w:val="22"/>
+          <w:lang w:val="en-US"/>
+        </w:rPr>
+        <w:t xml:space="preserve"> we will be using high-quality data in order to achieve the accuracy we seek.</w:t>
       </w:r>
       <w:r>
         <w:rPr>
@@ -339,7 +373,29 @@
           <w:szCs w:val="22"/>
           <w:lang w:val="en-US"/>
         </w:rPr>
-        <w:t>A more complex app may be able to offer more advanced features but may be more difficult for users to navigate and understand. Thinking about our users, we choose simplicity over complexity for making an easy to use app.</w:t>
+        <w:t xml:space="preserve">A more complex app may be able to offer more advanced features but may be more difficult for users to navigate and understand. Thinking about our users, we choose simplicity over complexity for making an </w:t>
+      </w:r>
+      <w:proofErr w:type="gramStart"/>
+      <w:r>
+        <w:rPr>
+          <w:rStyle w:val="normaltextrun"/>
+          <w:rFonts w:ascii="Calibri" w:hAnsi="Calibri" w:cs="Calibri"/>
+          <w:sz w:val="22"/>
+          <w:szCs w:val="22"/>
+          <w:lang w:val="en-US"/>
+        </w:rPr>
+        <w:t>easy to use</w:t>
+      </w:r>
+      <w:proofErr w:type="gramEnd"/>
+      <w:r>
+        <w:rPr>
+          <w:rStyle w:val="normaltextrun"/>
+          <w:rFonts w:ascii="Calibri" w:hAnsi="Calibri" w:cs="Calibri"/>
+          <w:sz w:val="22"/>
+          <w:szCs w:val="22"/>
+          <w:lang w:val="en-US"/>
+        </w:rPr>
+        <w:t xml:space="preserve"> app.</w:t>
       </w:r>
       <w:r>
         <w:rPr>
@@ -396,6 +452,7 @@
           <w:szCs w:val="14"/>
         </w:rPr>
       </w:pPr>
+      <w:proofErr w:type="spellStart"/>
       <w:r>
         <w:rPr>
           <w:rStyle w:val="normaltextrun"/>
@@ -404,7 +461,18 @@
           <w:szCs w:val="22"/>
           <w:lang w:val="en-US"/>
         </w:rPr>
-        <w:t>MAITherapist cares about privacy, ethical standards, usability and accuracy. By adhering engineering standards which are:</w:t>
+        <w:t>MAITherapist</w:t>
+      </w:r>
+      <w:proofErr w:type="spellEnd"/>
+      <w:r>
+        <w:rPr>
+          <w:rStyle w:val="normaltextrun"/>
+          <w:rFonts w:ascii="Calibri" w:hAnsi="Calibri" w:cs="Calibri"/>
+          <w:sz w:val="22"/>
+          <w:szCs w:val="22"/>
+          <w:lang w:val="en-US"/>
+        </w:rPr>
+        <w:t xml:space="preserve"> cares about privacy, ethical standards, usability and accuracy. By adhering engineering standards which are:</w:t>
       </w:r>
       <w:r>
         <w:rPr>
@@ -560,7 +628,29 @@
           <w:szCs w:val="22"/>
           <w:lang w:val="en-US"/>
         </w:rPr>
-        <w:t>Us, MAITherapist developers, can help ensure that our product is safe, effective, reliable and accessible to a wide range of users. </w:t>
+        <w:t xml:space="preserve">Us, </w:t>
+      </w:r>
+      <w:proofErr w:type="spellStart"/>
+      <w:r>
+        <w:rPr>
+          <w:rStyle w:val="normaltextrun"/>
+          <w:rFonts w:ascii="Calibri" w:hAnsi="Calibri" w:cs="Calibri"/>
+          <w:sz w:val="22"/>
+          <w:szCs w:val="22"/>
+          <w:lang w:val="en-US"/>
+        </w:rPr>
+        <w:t>MAITherapist</w:t>
+      </w:r>
+      <w:proofErr w:type="spellEnd"/>
+      <w:r>
+        <w:rPr>
+          <w:rStyle w:val="normaltextrun"/>
+          <w:rFonts w:ascii="Calibri" w:hAnsi="Calibri" w:cs="Calibri"/>
+          <w:sz w:val="22"/>
+          <w:szCs w:val="22"/>
+          <w:lang w:val="en-US"/>
+        </w:rPr>
+        <w:t xml:space="preserve"> developers, can help ensure that our product is safe, effective, reliable and accessible to a wide range of users. </w:t>
       </w:r>
       <w:r>
         <w:rPr>
@@ -636,7 +726,29 @@
           <w:szCs w:val="22"/>
           <w:lang w:val="en-US"/>
         </w:rPr>
-        <w:t>Session: A period of time that is spent during the therapy.</w:t>
+        <w:t xml:space="preserve">Session: </w:t>
+      </w:r>
+      <w:proofErr w:type="gramStart"/>
+      <w:r>
+        <w:rPr>
+          <w:rStyle w:val="normaltextrun"/>
+          <w:rFonts w:ascii="Calibri" w:hAnsi="Calibri" w:cs="Calibri"/>
+          <w:sz w:val="22"/>
+          <w:szCs w:val="22"/>
+          <w:lang w:val="en-US"/>
+        </w:rPr>
+        <w:t>A period of time</w:t>
+      </w:r>
+      <w:proofErr w:type="gramEnd"/>
+      <w:r>
+        <w:rPr>
+          <w:rStyle w:val="normaltextrun"/>
+          <w:rFonts w:ascii="Calibri" w:hAnsi="Calibri" w:cs="Calibri"/>
+          <w:sz w:val="22"/>
+          <w:szCs w:val="22"/>
+          <w:lang w:val="en-US"/>
+        </w:rPr>
+        <w:t xml:space="preserve"> that is spent during the therapy.</w:t>
       </w:r>
       <w:r>
         <w:rPr>
@@ -808,12 +920,28 @@
     </w:p>
     <w:p>
       <w:r>
-        <w:t>4.1 Server Package The Server package will contain the components responsible for hosting and managing the therapy system, including user authentication and authorization, data storage and backup, and request handling. This package will have the following sub-packages:</w:t>
-      </w:r>
-    </w:p>
-    <w:p>
-      <w:r>
-        <w:t>4.1.1 Authentication Package The Authentication package will contain components responsible for managing user authentication and authorization. This package will have the following sub-packages:</w:t>
+        <w:t xml:space="preserve">4.1 Server Package </w:t>
+      </w:r>
+      <w:proofErr w:type="gramStart"/>
+      <w:r>
+        <w:t>The</w:t>
+      </w:r>
+      <w:proofErr w:type="gramEnd"/>
+      <w:r>
+        <w:t xml:space="preserve"> Server package will contain the components responsible for hosting and managing the therapy system, including user authentication and authorization, data storage and backup, and request handling. This package will have the following sub-packages:</w:t>
+      </w:r>
+    </w:p>
+    <w:p>
+      <w:r>
+        <w:t xml:space="preserve">4.1.1 Authentication Package </w:t>
+      </w:r>
+      <w:proofErr w:type="gramStart"/>
+      <w:r>
+        <w:t>The</w:t>
+      </w:r>
+      <w:proofErr w:type="gramEnd"/>
+      <w:r>
+        <w:t xml:space="preserve"> Authentication package will contain components responsible for managing user authentication and authorization. This package will have the following sub-packages:</w:t>
       </w:r>
     </w:p>
     <w:p>
@@ -840,7 +968,15 @@
     </w:p>
     <w:p>
       <w:r>
-        <w:t>4.1.2 Data Storage Package The Data Storage package will contain components responsible for managing the data storage and backup of the system. This package will have the following sub-packages:</w:t>
+        <w:t xml:space="preserve">4.1.2 Data Storage Package </w:t>
+      </w:r>
+      <w:proofErr w:type="gramStart"/>
+      <w:r>
+        <w:t>The</w:t>
+      </w:r>
+      <w:proofErr w:type="gramEnd"/>
+      <w:r>
+        <w:t xml:space="preserve"> Data Storage package will contain components responsible for managing the data storage and backup of the system. This package will have the following sub-packages:</w:t>
       </w:r>
     </w:p>
     <w:p>
@@ -867,7 +1003,15 @@
     </w:p>
     <w:p>
       <w:r>
-        <w:t>4.1.3 Request Handling Package The Request Handling package will contain components responsible for handling requests from the Client subsystem and directing them to the appropriate module for processing. This package will have the following sub-packages:</w:t>
+        <w:t xml:space="preserve">4.1.3 Request Handling Package </w:t>
+      </w:r>
+      <w:proofErr w:type="gramStart"/>
+      <w:r>
+        <w:t>The</w:t>
+      </w:r>
+      <w:proofErr w:type="gramEnd"/>
+      <w:r>
+        <w:t xml:space="preserve"> Request Handling package will contain components responsible for handling requests from the Client subsystem and directing them to the appropriate module for processing. This package will have the following sub-packages:</w:t>
       </w:r>
     </w:p>
     <w:p>
@@ -893,13 +1037,98 @@
       </w:r>
     </w:p>
     <w:p>
-      <w:r>
-        <w:t>4.2 MAI Therapist Analysis Package The MAI Therapist Analysis package will contain the components responsible for performing the analysis of the therapy sessions. This package will have the following sub-packages:</w:t>
-      </w:r>
-    </w:p>
-    <w:p>
-      <w:r>
-        <w:t>4.2.1 Analysis Package The Analysis package will contain the components responsible for performing the actual analysis of the therapy sessions. This package will have the following sub-packages:</w:t>
+      <w:pPr>
+        <w:ind w:left="720"/>
+      </w:pPr>
+    </w:p>
+    <w:p>
+      <w:pPr>
+        <w:ind w:left="720"/>
+      </w:pPr>
+      <w:r>
+        <w:rPr>
+          <w:noProof/>
+        </w:rPr>
+        <w:lastRenderedPageBreak/>
+        <w:drawing>
+          <wp:anchor distT="0" distB="0" distL="114300" distR="114300" simplePos="0" relativeHeight="251658240" behindDoc="0" locked="0" layoutInCell="1" allowOverlap="1" wp14:anchorId="07DEBB57" wp14:editId="0A7C189F">
+            <wp:simplePos x="0" y="0"/>
+            <wp:positionH relativeFrom="column">
+              <wp:posOffset>2540</wp:posOffset>
+            </wp:positionH>
+            <wp:positionV relativeFrom="paragraph">
+              <wp:posOffset>-3398</wp:posOffset>
+            </wp:positionV>
+            <wp:extent cx="5967095" cy="3788410"/>
+            <wp:effectExtent l="0" t="0" r="0" b="0"/>
+            <wp:wrapTopAndBottom/>
+            <wp:docPr id="1" name="Resim 1"/>
+            <wp:cNvGraphicFramePr>
+              <a:graphicFrameLocks xmlns:a="http://schemas.openxmlformats.org/drawingml/2006/main" noChangeAspect="1"/>
+            </wp:cNvGraphicFramePr>
+            <a:graphic xmlns:a="http://schemas.openxmlformats.org/drawingml/2006/main">
+              <a:graphicData uri="http://schemas.openxmlformats.org/drawingml/2006/picture">
+                <pic:pic xmlns:pic="http://schemas.openxmlformats.org/drawingml/2006/picture">
+                  <pic:nvPicPr>
+                    <pic:cNvPr id="0" name="Picture 1"/>
+                    <pic:cNvPicPr>
+                      <a:picLocks noChangeAspect="1" noChangeArrowheads="1"/>
+                    </pic:cNvPicPr>
+                  </pic:nvPicPr>
+                  <pic:blipFill>
+                    <a:blip r:embed="rId5" cstate="print">
+                      <a:extLst>
+                        <a:ext uri="{28A0092B-C50C-407E-A947-70E740481C1C}">
+                          <a14:useLocalDpi xmlns:a14="http://schemas.microsoft.com/office/drawing/2010/main" val="0"/>
+                        </a:ext>
+                      </a:extLst>
+                    </a:blip>
+                    <a:srcRect/>
+                    <a:stretch>
+                      <a:fillRect/>
+                    </a:stretch>
+                  </pic:blipFill>
+                  <pic:spPr bwMode="auto">
+                    <a:xfrm>
+                      <a:off x="0" y="0"/>
+                      <a:ext cx="5967095" cy="3788410"/>
+                    </a:xfrm>
+                    <a:prstGeom prst="rect">
+                      <a:avLst/>
+                    </a:prstGeom>
+                    <a:noFill/>
+                    <a:ln>
+                      <a:noFill/>
+                    </a:ln>
+                  </pic:spPr>
+                </pic:pic>
+              </a:graphicData>
+            </a:graphic>
+          </wp:anchor>
+        </w:drawing>
+      </w:r>
+    </w:p>
+    <w:p>
+      <w:r>
+        <w:t>4.2 MAI Therapist Analysis Package</w:t>
+      </w:r>
+    </w:p>
+    <w:p>
+      <w:r>
+        <w:t>The MAI Therapist Analysis package will contain the components responsible for performing the analysis of the therapy sessions. This package will have the following sub-packages:</w:t>
+      </w:r>
+    </w:p>
+    <w:p>
+      <w:r>
+        <w:t xml:space="preserve">4.2.1 Analysis Package </w:t>
+      </w:r>
+      <w:proofErr w:type="gramStart"/>
+      <w:r>
+        <w:t>The</w:t>
+      </w:r>
+      <w:proofErr w:type="gramEnd"/>
+      <w:r>
+        <w:t xml:space="preserve"> Analysis package will contain the components responsible for performing the actual analysis of the therapy sessions. This package will have the following sub-packages:</w:t>
       </w:r>
     </w:p>
     <w:p>
@@ -948,8 +1177,15 @@
     </w:p>
     <w:p>
       <w:r>
-        <w:lastRenderedPageBreak/>
-        <w:t>4.2.2 Results Package The Results package will contain the components responsible for managing the results of the analysis. This package will have the following sub-packages:</w:t>
+        <w:t xml:space="preserve">4.2.2 Results Package </w:t>
+      </w:r>
+      <w:proofErr w:type="gramStart"/>
+      <w:r>
+        <w:t>The</w:t>
+      </w:r>
+      <w:proofErr w:type="gramEnd"/>
+      <w:r>
+        <w:t xml:space="preserve"> Results package will contain the components responsible for managing the results of the analysis. This package will have the following sub-packages:</w:t>
       </w:r>
     </w:p>
     <w:p>
@@ -974,7 +1210,70 @@
         <w:t>Retrieval: This sub-package will handle the retrieval of the analysis results for presentation to the client.</w:t>
       </w:r>
     </w:p>
-    <w:p/>
+    <w:p>
+      <w:r>
+        <w:rPr>
+          <w:noProof/>
+        </w:rPr>
+        <w:lastRenderedPageBreak/>
+        <w:drawing>
+          <wp:anchor distT="0" distB="0" distL="114300" distR="114300" simplePos="0" relativeHeight="251659264" behindDoc="0" locked="0" layoutInCell="1" allowOverlap="1" wp14:anchorId="245933EB" wp14:editId="1D8660C3">
+            <wp:simplePos x="0" y="0"/>
+            <wp:positionH relativeFrom="column">
+              <wp:posOffset>2540</wp:posOffset>
+            </wp:positionH>
+            <wp:positionV relativeFrom="paragraph">
+              <wp:posOffset>-3398</wp:posOffset>
+            </wp:positionV>
+            <wp:extent cx="5967095" cy="3788410"/>
+            <wp:effectExtent l="0" t="0" r="0" b="0"/>
+            <wp:wrapTopAndBottom/>
+            <wp:docPr id="3" name="Resim 3"/>
+            <wp:cNvGraphicFramePr>
+              <a:graphicFrameLocks xmlns:a="http://schemas.openxmlformats.org/drawingml/2006/main" noChangeAspect="1"/>
+            </wp:cNvGraphicFramePr>
+            <a:graphic xmlns:a="http://schemas.openxmlformats.org/drawingml/2006/main">
+              <a:graphicData uri="http://schemas.openxmlformats.org/drawingml/2006/picture">
+                <pic:pic xmlns:pic="http://schemas.openxmlformats.org/drawingml/2006/picture">
+                  <pic:nvPicPr>
+                    <pic:cNvPr id="0" name="Picture 3"/>
+                    <pic:cNvPicPr>
+                      <a:picLocks noChangeAspect="1" noChangeArrowheads="1"/>
+                    </pic:cNvPicPr>
+                  </pic:nvPicPr>
+                  <pic:blipFill>
+                    <a:blip r:embed="rId6" cstate="print">
+                      <a:extLst>
+                        <a:ext uri="{28A0092B-C50C-407E-A947-70E740481C1C}">
+                          <a14:useLocalDpi xmlns:a14="http://schemas.microsoft.com/office/drawing/2010/main" val="0"/>
+                        </a:ext>
+                      </a:extLst>
+                    </a:blip>
+                    <a:srcRect/>
+                    <a:stretch>
+                      <a:fillRect/>
+                    </a:stretch>
+                  </pic:blipFill>
+                  <pic:spPr bwMode="auto">
+                    <a:xfrm>
+                      <a:off x="0" y="0"/>
+                      <a:ext cx="5967095" cy="3788410"/>
+                    </a:xfrm>
+                    <a:prstGeom prst="rect">
+                      <a:avLst/>
+                    </a:prstGeom>
+                    <a:noFill/>
+                    <a:ln>
+                      <a:noFill/>
+                    </a:ln>
+                  </pic:spPr>
+                </pic:pic>
+              </a:graphicData>
+            </a:graphic>
+          </wp:anchor>
+        </w:drawing>
+      </w:r>
+    </w:p>
     <w:p/>
     <w:p/>
     <w:p>
@@ -1008,9 +1307,11 @@
             <w:tcW w:w="4698" w:type="dxa"/>
           </w:tcPr>
           <w:p>
+            <w:proofErr w:type="spellStart"/>
             <w:r>
               <w:t>VideoUpload</w:t>
             </w:r>
+            <w:proofErr w:type="spellEnd"/>
           </w:p>
         </w:tc>
       </w:tr>
@@ -1031,7 +1332,15 @@
           </w:tcPr>
           <w:p>
             <w:r>
-              <w:t>This class uploads the session video to aws system</w:t>
+              <w:t xml:space="preserve">This class uploads the session video to </w:t>
+            </w:r>
+            <w:proofErr w:type="spellStart"/>
+            <w:r>
+              <w:t>aws</w:t>
+            </w:r>
+            <w:proofErr w:type="spellEnd"/>
+            <w:r>
+              <w:t xml:space="preserve"> system</w:t>
             </w:r>
           </w:p>
         </w:tc>
@@ -1052,9 +1361,11 @@
             <w:tcW w:w="4698" w:type="dxa"/>
           </w:tcPr>
           <w:p>
+            <w:proofErr w:type="spellStart"/>
             <w:r>
               <w:t>TherapyAnalysis</w:t>
             </w:r>
+            <w:proofErr w:type="spellEnd"/>
           </w:p>
         </w:tc>
       </w:tr>
@@ -1074,19 +1385,31 @@
             <w:tcW w:w="4698" w:type="dxa"/>
           </w:tcPr>
           <w:p>
+            <w:proofErr w:type="spellStart"/>
+            <w:proofErr w:type="gramStart"/>
             <w:r>
               <w:t>Client:Patient</w:t>
             </w:r>
+            <w:proofErr w:type="spellEnd"/>
+            <w:proofErr w:type="gramEnd"/>
           </w:p>
           <w:p>
+            <w:proofErr w:type="spellStart"/>
+            <w:proofErr w:type="gramStart"/>
             <w:r>
               <w:t>Video:Video</w:t>
             </w:r>
+            <w:proofErr w:type="spellEnd"/>
+            <w:proofErr w:type="gramEnd"/>
           </w:p>
           <w:p>
+            <w:proofErr w:type="spellStart"/>
+            <w:proofErr w:type="gramStart"/>
             <w:r>
               <w:t>User:Therapist</w:t>
             </w:r>
+            <w:proofErr w:type="spellEnd"/>
+            <w:proofErr w:type="gramEnd"/>
           </w:p>
         </w:tc>
       </w:tr>
@@ -1109,33 +1432,92 @@
             <w:tcW w:w="4698" w:type="dxa"/>
           </w:tcPr>
           <w:p>
+            <w:proofErr w:type="spellStart"/>
+            <w:proofErr w:type="gramStart"/>
             <w:r>
-              <w:t>sendVideo():void</w:t>
+              <w:t>sendVideo</w:t>
+            </w:r>
+            <w:proofErr w:type="spellEnd"/>
+            <w:r>
+              <w:t>(</w:t>
+            </w:r>
+            <w:proofErr w:type="gramEnd"/>
+            <w:r>
+              <w:t>):void</w:t>
             </w:r>
           </w:p>
           <w:p>
             <w:r>
-              <w:t>sends the session video to amazon web services system to analyse or getting transcript of the session</w:t>
+              <w:t xml:space="preserve">sends the session video to amazon web services system to </w:t>
+            </w:r>
+            <w:proofErr w:type="spellStart"/>
+            <w:r>
+              <w:t>analyse</w:t>
+            </w:r>
+            <w:proofErr w:type="spellEnd"/>
+            <w:r>
+              <w:t xml:space="preserve"> or getting transcript of the </w:t>
+            </w:r>
+            <w:proofErr w:type="gramStart"/>
+            <w:r>
+              <w:t>session</w:t>
+            </w:r>
+            <w:proofErr w:type="gramEnd"/>
+          </w:p>
+          <w:p>
+            <w:proofErr w:type="spellStart"/>
+            <w:proofErr w:type="gramStart"/>
+            <w:r>
+              <w:t>getClient</w:t>
+            </w:r>
+            <w:proofErr w:type="spellEnd"/>
+            <w:r>
+              <w:t>(</w:t>
+            </w:r>
+            <w:proofErr w:type="gramEnd"/>
+            <w:r>
+              <w:t>):Patient</w:t>
             </w:r>
           </w:p>
           <w:p>
             <w:r>
-              <w:t>getClient():Patient</w:t>
+              <w:t xml:space="preserve">with </w:t>
+            </w:r>
+            <w:proofErr w:type="gramStart"/>
+            <w:r>
+              <w:t>two way</w:t>
+            </w:r>
+            <w:proofErr w:type="gramEnd"/>
+            <w:r>
+              <w:t xml:space="preserve"> data bindings, and connection to our serverless system, we get client and connect it to video properties to send the data.</w:t>
+            </w:r>
+          </w:p>
+          <w:p>
+            <w:proofErr w:type="spellStart"/>
+            <w:proofErr w:type="gramStart"/>
+            <w:r>
+              <w:t>getTherapist</w:t>
+            </w:r>
+            <w:proofErr w:type="spellEnd"/>
+            <w:r>
+              <w:t>(</w:t>
+            </w:r>
+            <w:proofErr w:type="gramEnd"/>
+            <w:r>
+              <w:t>):User</w:t>
             </w:r>
           </w:p>
           <w:p>
             <w:r>
-              <w:t>with two way data bindings, and connection to our serverless system, we get client and connect it to video properties to send the data.</w:t>
+              <w:t xml:space="preserve">with </w:t>
             </w:r>
-          </w:p>
-          <w:p>
+            <w:proofErr w:type="gramStart"/>
             <w:r>
-              <w:t>getTherapist():User</w:t>
+              <w:t>two way</w:t>
             </w:r>
-          </w:p>
-          <w:p>
+            <w:proofErr w:type="gramEnd"/>
             <w:r>
-              <w:t>with two way data bindings, and connection to our serverless system, we get user(therapist) and connect it to video properties to send the data.</w:t>
+              <w:t xml:space="preserve"> data bindings, and connection to our serverless system, we get user(therapist) and connect it to video properties to send the data.</w:t>
             </w:r>
           </w:p>
           <w:p/>
@@ -1167,7 +1549,6 @@
           </w:tcPr>
           <w:p>
             <w:r>
-              <w:lastRenderedPageBreak/>
               <w:t>CLASS</w:t>
             </w:r>
           </w:p>
@@ -1177,9 +1558,11 @@
             <w:tcW w:w="4698" w:type="dxa"/>
           </w:tcPr>
           <w:p>
+            <w:proofErr w:type="spellStart"/>
             <w:r>
               <w:t>GetTranscript</w:t>
             </w:r>
+            <w:proofErr w:type="spellEnd"/>
           </w:p>
         </w:tc>
       </w:tr>
@@ -1221,9 +1604,11 @@
             <w:tcW w:w="4698" w:type="dxa"/>
           </w:tcPr>
           <w:p>
+            <w:proofErr w:type="spellStart"/>
             <w:r>
               <w:t>TherapyAnalysis</w:t>
             </w:r>
+            <w:proofErr w:type="spellEnd"/>
           </w:p>
         </w:tc>
       </w:tr>
@@ -1243,24 +1628,40 @@
             <w:tcW w:w="4698" w:type="dxa"/>
           </w:tcPr>
           <w:p>
+            <w:proofErr w:type="spellStart"/>
+            <w:proofErr w:type="gramStart"/>
             <w:r>
               <w:t>Client:Patient</w:t>
             </w:r>
+            <w:proofErr w:type="spellEnd"/>
+            <w:proofErr w:type="gramEnd"/>
           </w:p>
           <w:p>
+            <w:proofErr w:type="spellStart"/>
+            <w:proofErr w:type="gramStart"/>
             <w:r>
               <w:t>Video:Video</w:t>
             </w:r>
+            <w:proofErr w:type="spellEnd"/>
+            <w:proofErr w:type="gramEnd"/>
           </w:p>
           <w:p>
+            <w:proofErr w:type="spellStart"/>
+            <w:proofErr w:type="gramStart"/>
             <w:r>
               <w:t>User:Therapist</w:t>
             </w:r>
+            <w:proofErr w:type="spellEnd"/>
+            <w:proofErr w:type="gramEnd"/>
           </w:p>
           <w:p>
+            <w:proofErr w:type="spellStart"/>
+            <w:proofErr w:type="gramStart"/>
             <w:r>
               <w:t>Transcript:Transcript</w:t>
             </w:r>
+            <w:proofErr w:type="spellEnd"/>
+            <w:proofErr w:type="gramEnd"/>
           </w:p>
         </w:tc>
       </w:tr>
@@ -1283,11 +1684,18 @@
             <w:tcW w:w="4698" w:type="dxa"/>
           </w:tcPr>
           <w:p>
+            <w:proofErr w:type="spellStart"/>
+            <w:proofErr w:type="gramStart"/>
             <w:r>
               <w:t>getTranscript</w:t>
             </w:r>
+            <w:proofErr w:type="spellEnd"/>
             <w:r>
-              <w:t>():</w:t>
+              <w:t>(</w:t>
+            </w:r>
+            <w:proofErr w:type="gramEnd"/>
+            <w:r>
+              <w:t>):</w:t>
             </w:r>
             <w:r>
               <w:t>Transcript</w:t>
@@ -1295,15 +1703,30 @@
           </w:p>
           <w:p>
             <w:r>
-              <w:t>this method gets the transcrypted version of the session belongs to the client where the therapist needs it.</w:t>
+              <w:t xml:space="preserve">this method gets the </w:t>
+            </w:r>
+            <w:proofErr w:type="spellStart"/>
+            <w:r>
+              <w:t>transcrypted</w:t>
+            </w:r>
+            <w:proofErr w:type="spellEnd"/>
+            <w:r>
+              <w:t xml:space="preserve"> version of the session belongs to the client where the therapist needs it.</w:t>
             </w:r>
           </w:p>
           <w:p>
+            <w:proofErr w:type="spellStart"/>
+            <w:proofErr w:type="gramStart"/>
             <w:r>
               <w:t>convertTranscrypt</w:t>
             </w:r>
+            <w:proofErr w:type="spellEnd"/>
             <w:r>
-              <w:t>():Patient</w:t>
+              <w:t>(</w:t>
+            </w:r>
+            <w:proofErr w:type="gramEnd"/>
+            <w:r>
+              <w:t>):Patient</w:t>
             </w:r>
           </w:p>
           <w:p>
@@ -1311,7 +1734,23 @@
               <w:t>It converts</w:t>
             </w:r>
             <w:r>
-              <w:t xml:space="preserve"> the video (speech to text) with a feature of aws on the aws console and creates a transcript of the session.</w:t>
+              <w:t xml:space="preserve"> the video (speech to text) with a feature of </w:t>
+            </w:r>
+            <w:proofErr w:type="spellStart"/>
+            <w:r>
+              <w:t>aws</w:t>
+            </w:r>
+            <w:proofErr w:type="spellEnd"/>
+            <w:r>
+              <w:t xml:space="preserve"> on the </w:t>
+            </w:r>
+            <w:proofErr w:type="spellStart"/>
+            <w:r>
+              <w:t>aws</w:t>
+            </w:r>
+            <w:proofErr w:type="spellEnd"/>
+            <w:r>
+              <w:t xml:space="preserve"> console and creates a transcript of the session.</w:t>
             </w:r>
           </w:p>
         </w:tc>
@@ -1334,11 +1773,131 @@
           <w:lang w:val="tr-TR"/>
         </w:rPr>
       </w:pPr>
-      <w:r>
-        <w:rPr>
-          <w:lang w:val="tr-TR"/>
-        </w:rPr>
-        <w:t>American Psychiatric Association. (2013). Diagnostic and statistical manual of mental disorders (5th ed.).</w:t>
+      <w:proofErr w:type="spellStart"/>
+      <w:r>
+        <w:rPr>
+          <w:lang w:val="tr-TR"/>
+        </w:rPr>
+        <w:t>American</w:t>
+      </w:r>
+      <w:proofErr w:type="spellEnd"/>
+      <w:r>
+        <w:rPr>
+          <w:lang w:val="tr-TR"/>
+        </w:rPr>
+        <w:t xml:space="preserve"> </w:t>
+      </w:r>
+      <w:proofErr w:type="spellStart"/>
+      <w:r>
+        <w:rPr>
+          <w:lang w:val="tr-TR"/>
+        </w:rPr>
+        <w:t>Psychiatric</w:t>
+      </w:r>
+      <w:proofErr w:type="spellEnd"/>
+      <w:r>
+        <w:rPr>
+          <w:lang w:val="tr-TR"/>
+        </w:rPr>
+        <w:t xml:space="preserve"> </w:t>
+      </w:r>
+      <w:proofErr w:type="spellStart"/>
+      <w:r>
+        <w:rPr>
+          <w:lang w:val="tr-TR"/>
+        </w:rPr>
+        <w:t>Association</w:t>
+      </w:r>
+      <w:proofErr w:type="spellEnd"/>
+      <w:r>
+        <w:rPr>
+          <w:lang w:val="tr-TR"/>
+        </w:rPr>
+        <w:t xml:space="preserve">. (2013). </w:t>
+      </w:r>
+      <w:proofErr w:type="spellStart"/>
+      <w:r>
+        <w:rPr>
+          <w:lang w:val="tr-TR"/>
+        </w:rPr>
+        <w:t>Diagnostic</w:t>
+      </w:r>
+      <w:proofErr w:type="spellEnd"/>
+      <w:r>
+        <w:rPr>
+          <w:lang w:val="tr-TR"/>
+        </w:rPr>
+        <w:t xml:space="preserve"> </w:t>
+      </w:r>
+      <w:proofErr w:type="spellStart"/>
+      <w:r>
+        <w:rPr>
+          <w:lang w:val="tr-TR"/>
+        </w:rPr>
+        <w:t>and</w:t>
+      </w:r>
+      <w:proofErr w:type="spellEnd"/>
+      <w:r>
+        <w:rPr>
+          <w:lang w:val="tr-TR"/>
+        </w:rPr>
+        <w:t xml:space="preserve"> </w:t>
+      </w:r>
+      <w:proofErr w:type="spellStart"/>
+      <w:r>
+        <w:rPr>
+          <w:lang w:val="tr-TR"/>
+        </w:rPr>
+        <w:t>statistical</w:t>
+      </w:r>
+      <w:proofErr w:type="spellEnd"/>
+      <w:r>
+        <w:rPr>
+          <w:lang w:val="tr-TR"/>
+        </w:rPr>
+        <w:t xml:space="preserve"> </w:t>
+      </w:r>
+      <w:proofErr w:type="spellStart"/>
+      <w:r>
+        <w:rPr>
+          <w:lang w:val="tr-TR"/>
+        </w:rPr>
+        <w:t>manual</w:t>
+      </w:r>
+      <w:proofErr w:type="spellEnd"/>
+      <w:r>
+        <w:rPr>
+          <w:lang w:val="tr-TR"/>
+        </w:rPr>
+        <w:t xml:space="preserve"> of </w:t>
+      </w:r>
+      <w:proofErr w:type="spellStart"/>
+      <w:r>
+        <w:rPr>
+          <w:lang w:val="tr-TR"/>
+        </w:rPr>
+        <w:t>mental</w:t>
+      </w:r>
+      <w:proofErr w:type="spellEnd"/>
+      <w:r>
+        <w:rPr>
+          <w:lang w:val="tr-TR"/>
+        </w:rPr>
+        <w:t xml:space="preserve"> </w:t>
+      </w:r>
+      <w:proofErr w:type="spellStart"/>
+      <w:r>
+        <w:rPr>
+          <w:lang w:val="tr-TR"/>
+        </w:rPr>
+        <w:t>disorders</w:t>
+      </w:r>
+      <w:proofErr w:type="spellEnd"/>
+      <w:r>
+        <w:rPr>
+          <w:lang w:val="tr-TR"/>
+        </w:rPr>
+        <w:t xml:space="preserve"> (5th ed.).</w:t>
       </w:r>
     </w:p>
     <w:p>
@@ -1351,11 +1910,159 @@
           <w:lang w:val="tr-TR"/>
         </w:rPr>
       </w:pPr>
-      <w:r>
-        <w:rPr>
-          <w:lang w:val="tr-TR"/>
-        </w:rPr>
-        <w:t>Bostock, S., Cross, S., &amp; Jones, M. (2016). Virtual reality and serious games in mental health treatment. The British Journal of Psychiatry, 209(2), 85-87.</w:t>
+      <w:proofErr w:type="spellStart"/>
+      <w:r>
+        <w:rPr>
+          <w:lang w:val="tr-TR"/>
+        </w:rPr>
+        <w:t>Bostock</w:t>
+      </w:r>
+      <w:proofErr w:type="spellEnd"/>
+      <w:r>
+        <w:rPr>
+          <w:lang w:val="tr-TR"/>
+        </w:rPr>
+        <w:t xml:space="preserve">, S., Cross, S., &amp; Jones, M. (2016). Virtual </w:t>
+      </w:r>
+      <w:proofErr w:type="spellStart"/>
+      <w:r>
+        <w:rPr>
+          <w:lang w:val="tr-TR"/>
+        </w:rPr>
+        <w:t>reality</w:t>
+      </w:r>
+      <w:proofErr w:type="spellEnd"/>
+      <w:r>
+        <w:rPr>
+          <w:lang w:val="tr-TR"/>
+        </w:rPr>
+        <w:t xml:space="preserve"> </w:t>
+      </w:r>
+      <w:proofErr w:type="spellStart"/>
+      <w:r>
+        <w:rPr>
+          <w:lang w:val="tr-TR"/>
+        </w:rPr>
+        <w:t>and</w:t>
+      </w:r>
+      <w:proofErr w:type="spellEnd"/>
+      <w:r>
+        <w:rPr>
+          <w:lang w:val="tr-TR"/>
+        </w:rPr>
+        <w:t xml:space="preserve"> </w:t>
+      </w:r>
+      <w:proofErr w:type="spellStart"/>
+      <w:r>
+        <w:rPr>
+          <w:lang w:val="tr-TR"/>
+        </w:rPr>
+        <w:t>serious</w:t>
+      </w:r>
+      <w:proofErr w:type="spellEnd"/>
+      <w:r>
+        <w:rPr>
+          <w:lang w:val="tr-TR"/>
+        </w:rPr>
+        <w:t xml:space="preserve"> </w:t>
+      </w:r>
+      <w:proofErr w:type="spellStart"/>
+      <w:r>
+        <w:rPr>
+          <w:lang w:val="tr-TR"/>
+        </w:rPr>
+        <w:t>games</w:t>
+      </w:r>
+      <w:proofErr w:type="spellEnd"/>
+      <w:r>
+        <w:rPr>
+          <w:lang w:val="tr-TR"/>
+        </w:rPr>
+        <w:t xml:space="preserve"> in </w:t>
+      </w:r>
+      <w:proofErr w:type="spellStart"/>
+      <w:r>
+        <w:rPr>
+          <w:lang w:val="tr-TR"/>
+        </w:rPr>
+        <w:t>mental</w:t>
+      </w:r>
+      <w:proofErr w:type="spellEnd"/>
+      <w:r>
+        <w:rPr>
+          <w:lang w:val="tr-TR"/>
+        </w:rPr>
+        <w:t xml:space="preserve"> </w:t>
+      </w:r>
+      <w:proofErr w:type="spellStart"/>
+      <w:r>
+        <w:rPr>
+          <w:lang w:val="tr-TR"/>
+        </w:rPr>
+        <w:t>health</w:t>
+      </w:r>
+      <w:proofErr w:type="spellEnd"/>
+      <w:r>
+        <w:rPr>
+          <w:lang w:val="tr-TR"/>
+        </w:rPr>
+        <w:t xml:space="preserve"> </w:t>
+      </w:r>
+      <w:proofErr w:type="spellStart"/>
+      <w:r>
+        <w:rPr>
+          <w:lang w:val="tr-TR"/>
+        </w:rPr>
+        <w:t>treatment</w:t>
+      </w:r>
+      <w:proofErr w:type="spellEnd"/>
+      <w:r>
+        <w:rPr>
+          <w:lang w:val="tr-TR"/>
+        </w:rPr>
+        <w:t xml:space="preserve">. </w:t>
+      </w:r>
+      <w:proofErr w:type="spellStart"/>
+      <w:r>
+        <w:rPr>
+          <w:lang w:val="tr-TR"/>
+        </w:rPr>
+        <w:t>The</w:t>
+      </w:r>
+      <w:proofErr w:type="spellEnd"/>
+      <w:r>
+        <w:rPr>
+          <w:lang w:val="tr-TR"/>
+        </w:rPr>
+        <w:t xml:space="preserve"> British </w:t>
+      </w:r>
+      <w:proofErr w:type="spellStart"/>
+      <w:r>
+        <w:rPr>
+          <w:lang w:val="tr-TR"/>
+        </w:rPr>
+        <w:t>Journal</w:t>
+      </w:r>
+      <w:proofErr w:type="spellEnd"/>
+      <w:r>
+        <w:rPr>
+          <w:lang w:val="tr-TR"/>
+        </w:rPr>
+        <w:t xml:space="preserve"> of </w:t>
+      </w:r>
+      <w:proofErr w:type="spellStart"/>
+      <w:r>
+        <w:rPr>
+          <w:lang w:val="tr-TR"/>
+        </w:rPr>
+        <w:t>Psychiatry</w:t>
+      </w:r>
+      <w:proofErr w:type="spellEnd"/>
+      <w:r>
+        <w:rPr>
+          <w:lang w:val="tr-TR"/>
+        </w:rPr>
+        <w:t>, 209(2), 85-87.</w:t>
       </w:r>
     </w:p>
     <w:p>
@@ -1368,11 +2075,201 @@
           <w:lang w:val="tr-TR"/>
         </w:rPr>
       </w:pPr>
-      <w:r>
-        <w:rPr>
-          <w:lang w:val="tr-TR"/>
-        </w:rPr>
-        <w:t>Cuijpers, P., Donker, T., Johansson, R., Mohr, D. C., van Straten, A., &amp; Andersson, G. (2011). Self-guided psychological treatment for depressive symptoms: A meta-analysis. PLoS ONE, 6(6), e21274.</w:t>
+      <w:proofErr w:type="spellStart"/>
+      <w:r>
+        <w:rPr>
+          <w:lang w:val="tr-TR"/>
+        </w:rPr>
+        <w:t>Cuijpers</w:t>
+      </w:r>
+      <w:proofErr w:type="spellEnd"/>
+      <w:r>
+        <w:rPr>
+          <w:lang w:val="tr-TR"/>
+        </w:rPr>
+        <w:t xml:space="preserve">, P., </w:t>
+      </w:r>
+      <w:proofErr w:type="spellStart"/>
+      <w:r>
+        <w:rPr>
+          <w:lang w:val="tr-TR"/>
+        </w:rPr>
+        <w:t>Donker</w:t>
+      </w:r>
+      <w:proofErr w:type="spellEnd"/>
+      <w:r>
+        <w:rPr>
+          <w:lang w:val="tr-TR"/>
+        </w:rPr>
+        <w:t xml:space="preserve">, T., Johansson, R., </w:t>
+      </w:r>
+      <w:proofErr w:type="spellStart"/>
+      <w:r>
+        <w:rPr>
+          <w:lang w:val="tr-TR"/>
+        </w:rPr>
+        <w:t>Mohr</w:t>
+      </w:r>
+      <w:proofErr w:type="spellEnd"/>
+      <w:r>
+        <w:rPr>
+          <w:lang w:val="tr-TR"/>
+        </w:rPr>
+        <w:t xml:space="preserve">, D. C., </w:t>
+      </w:r>
+      <w:proofErr w:type="spellStart"/>
+      <w:r>
+        <w:rPr>
+          <w:lang w:val="tr-TR"/>
+        </w:rPr>
+        <w:t>van</w:t>
+      </w:r>
+      <w:proofErr w:type="spellEnd"/>
+      <w:r>
+        <w:rPr>
+          <w:lang w:val="tr-TR"/>
+        </w:rPr>
+        <w:t xml:space="preserve"> </w:t>
+      </w:r>
+      <w:proofErr w:type="spellStart"/>
+      <w:r>
+        <w:rPr>
+          <w:lang w:val="tr-TR"/>
+        </w:rPr>
+        <w:t>Straten</w:t>
+      </w:r>
+      <w:proofErr w:type="spellEnd"/>
+      <w:r>
+        <w:rPr>
+          <w:lang w:val="tr-TR"/>
+        </w:rPr>
+        <w:t xml:space="preserve">, A., &amp; </w:t>
+      </w:r>
+      <w:proofErr w:type="spellStart"/>
+      <w:r>
+        <w:rPr>
+          <w:lang w:val="tr-TR"/>
+        </w:rPr>
+        <w:t>Andersson</w:t>
+      </w:r>
+      <w:proofErr w:type="spellEnd"/>
+      <w:r>
+        <w:rPr>
+          <w:lang w:val="tr-TR"/>
+        </w:rPr>
+        <w:t>, G. (2011). Self-</w:t>
+      </w:r>
+      <w:proofErr w:type="spellStart"/>
+      <w:r>
+        <w:rPr>
+          <w:lang w:val="tr-TR"/>
+        </w:rPr>
+        <w:t>guided</w:t>
+      </w:r>
+      <w:proofErr w:type="spellEnd"/>
+      <w:r>
+        <w:rPr>
+          <w:lang w:val="tr-TR"/>
+        </w:rPr>
+        <w:t xml:space="preserve"> </w:t>
+      </w:r>
+      <w:proofErr w:type="spellStart"/>
+      <w:r>
+        <w:rPr>
+          <w:lang w:val="tr-TR"/>
+        </w:rPr>
+        <w:t>psychological</w:t>
+      </w:r>
+      <w:proofErr w:type="spellEnd"/>
+      <w:r>
+        <w:rPr>
+          <w:lang w:val="tr-TR"/>
+        </w:rPr>
+        <w:t xml:space="preserve"> </w:t>
+      </w:r>
+      <w:proofErr w:type="spellStart"/>
+      <w:r>
+        <w:rPr>
+          <w:lang w:val="tr-TR"/>
+        </w:rPr>
+        <w:t>treatment</w:t>
+      </w:r>
+      <w:proofErr w:type="spellEnd"/>
+      <w:r>
+        <w:rPr>
+          <w:lang w:val="tr-TR"/>
+        </w:rPr>
+        <w:t xml:space="preserve"> </w:t>
+      </w:r>
+      <w:proofErr w:type="spellStart"/>
+      <w:r>
+        <w:rPr>
+          <w:lang w:val="tr-TR"/>
+        </w:rPr>
+        <w:t>for</w:t>
+      </w:r>
+      <w:proofErr w:type="spellEnd"/>
+      <w:r>
+        <w:rPr>
+          <w:lang w:val="tr-TR"/>
+        </w:rPr>
+        <w:t xml:space="preserve"> </w:t>
+      </w:r>
+      <w:proofErr w:type="spellStart"/>
+      <w:r>
+        <w:rPr>
+          <w:lang w:val="tr-TR"/>
+        </w:rPr>
+        <w:t>depressive</w:t>
+      </w:r>
+      <w:proofErr w:type="spellEnd"/>
+      <w:r>
+        <w:rPr>
+          <w:lang w:val="tr-TR"/>
+        </w:rPr>
+        <w:t xml:space="preserve"> </w:t>
+      </w:r>
+      <w:proofErr w:type="spellStart"/>
+      <w:r>
+        <w:rPr>
+          <w:lang w:val="tr-TR"/>
+        </w:rPr>
+        <w:t>symptoms</w:t>
+      </w:r>
+      <w:proofErr w:type="spellEnd"/>
+      <w:r>
+        <w:rPr>
+          <w:lang w:val="tr-TR"/>
+        </w:rPr>
+        <w:t>: A meta-</w:t>
+      </w:r>
+      <w:proofErr w:type="spellStart"/>
+      <w:r>
+        <w:rPr>
+          <w:lang w:val="tr-TR"/>
+        </w:rPr>
+        <w:t>analysis</w:t>
+      </w:r>
+      <w:proofErr w:type="spellEnd"/>
+      <w:r>
+        <w:rPr>
+          <w:lang w:val="tr-TR"/>
+        </w:rPr>
+        <w:t xml:space="preserve">. </w:t>
+      </w:r>
+      <w:proofErr w:type="spellStart"/>
+      <w:r>
+        <w:rPr>
+          <w:lang w:val="tr-TR"/>
+        </w:rPr>
+        <w:t>PLoS</w:t>
+      </w:r>
+      <w:proofErr w:type="spellEnd"/>
+      <w:r>
+        <w:rPr>
+          <w:lang w:val="tr-TR"/>
+        </w:rPr>
+        <w:t xml:space="preserve"> ONE, 6(6), e21274.</w:t>
       </w:r>
     </w:p>
     <w:p>
@@ -1389,9 +2286,37 @@
         <w:rPr>
           <w:lang w:val="tr-TR"/>
         </w:rPr>
-        <w:t xml:space="preserve">IBM. (2021). IBM Watson. Retrieved from </w:t>
-      </w:r>
-      <w:hyperlink r:id="rId5" w:tgtFrame="_new" w:history="1">
+        <w:t xml:space="preserve">IBM. (2021). IBM Watson. </w:t>
+      </w:r>
+      <w:proofErr w:type="spellStart"/>
+      <w:r>
+        <w:rPr>
+          <w:lang w:val="tr-TR"/>
+        </w:rPr>
+        <w:t>Retrieved</w:t>
+      </w:r>
+      <w:proofErr w:type="spellEnd"/>
+      <w:r>
+        <w:rPr>
+          <w:lang w:val="tr-TR"/>
+        </w:rPr>
+        <w:t xml:space="preserve"> </w:t>
+      </w:r>
+      <w:proofErr w:type="spellStart"/>
+      <w:r>
+        <w:rPr>
+          <w:lang w:val="tr-TR"/>
+        </w:rPr>
+        <w:t>from</w:t>
+      </w:r>
+      <w:proofErr w:type="spellEnd"/>
+      <w:r>
+        <w:rPr>
+          <w:lang w:val="tr-TR"/>
+        </w:rPr>
+        <w:t xml:space="preserve"> </w:t>
+      </w:r>
+      <w:hyperlink r:id="rId7" w:tgtFrame="_new" w:history="1">
         <w:r>
           <w:rPr>
             <w:rStyle w:val="Kpr"/>
@@ -1411,11 +2336,258 @@
           <w:lang w:val="tr-TR"/>
         </w:rPr>
       </w:pPr>
-      <w:r>
-        <w:rPr>
-          <w:lang w:val="tr-TR"/>
-        </w:rPr>
-        <w:t>Kuhn, E., Kanuri, N., Hoffman, J. E., Garvert, D. W., Ruzek, J. I., &amp; Taylor, C. B. (2017). A randomized controlled trial of a smartphone app for posttraumatic stress disorder symptoms. Journal of Consulting and Clinical Psychology, 85(3), 267-273.</w:t>
+      <w:proofErr w:type="spellStart"/>
+      <w:r>
+        <w:rPr>
+          <w:lang w:val="tr-TR"/>
+        </w:rPr>
+        <w:lastRenderedPageBreak/>
+        <w:t>Kuhn</w:t>
+      </w:r>
+      <w:proofErr w:type="spellEnd"/>
+      <w:r>
+        <w:rPr>
+          <w:lang w:val="tr-TR"/>
+        </w:rPr>
+        <w:t xml:space="preserve">, E., Kanuri, N., Hoffman, J. E., </w:t>
+      </w:r>
+      <w:proofErr w:type="spellStart"/>
+      <w:r>
+        <w:rPr>
+          <w:lang w:val="tr-TR"/>
+        </w:rPr>
+        <w:t>Garvert</w:t>
+      </w:r>
+      <w:proofErr w:type="spellEnd"/>
+      <w:r>
+        <w:rPr>
+          <w:lang w:val="tr-TR"/>
+        </w:rPr>
+        <w:t xml:space="preserve">, D. W., </w:t>
+      </w:r>
+      <w:proofErr w:type="spellStart"/>
+      <w:r>
+        <w:rPr>
+          <w:lang w:val="tr-TR"/>
+        </w:rPr>
+        <w:t>Ruzek</w:t>
+      </w:r>
+      <w:proofErr w:type="spellEnd"/>
+      <w:r>
+        <w:rPr>
+          <w:lang w:val="tr-TR"/>
+        </w:rPr>
+        <w:t xml:space="preserve">, J. I., &amp; Taylor, C. B. (2017). A </w:t>
+      </w:r>
+      <w:proofErr w:type="spellStart"/>
+      <w:r>
+        <w:rPr>
+          <w:lang w:val="tr-TR"/>
+        </w:rPr>
+        <w:t>randomized</w:t>
+      </w:r>
+      <w:proofErr w:type="spellEnd"/>
+      <w:r>
+        <w:rPr>
+          <w:lang w:val="tr-TR"/>
+        </w:rPr>
+        <w:t xml:space="preserve"> </w:t>
+      </w:r>
+      <w:proofErr w:type="spellStart"/>
+      <w:r>
+        <w:rPr>
+          <w:lang w:val="tr-TR"/>
+        </w:rPr>
+        <w:t>controlled</w:t>
+      </w:r>
+      <w:proofErr w:type="spellEnd"/>
+      <w:r>
+        <w:rPr>
+          <w:lang w:val="tr-TR"/>
+        </w:rPr>
+        <w:t xml:space="preserve"> </w:t>
+      </w:r>
+      <w:proofErr w:type="spellStart"/>
+      <w:r>
+        <w:rPr>
+          <w:lang w:val="tr-TR"/>
+        </w:rPr>
+        <w:t>trial</w:t>
+      </w:r>
+      <w:proofErr w:type="spellEnd"/>
+      <w:r>
+        <w:rPr>
+          <w:lang w:val="tr-TR"/>
+        </w:rPr>
+        <w:t xml:space="preserve"> of a </w:t>
+      </w:r>
+      <w:proofErr w:type="spellStart"/>
+      <w:r>
+        <w:rPr>
+          <w:lang w:val="tr-TR"/>
+        </w:rPr>
+        <w:t>smartphone</w:t>
+      </w:r>
+      <w:proofErr w:type="spellEnd"/>
+      <w:r>
+        <w:rPr>
+          <w:lang w:val="tr-TR"/>
+        </w:rPr>
+        <w:t xml:space="preserve"> </w:t>
+      </w:r>
+      <w:proofErr w:type="spellStart"/>
+      <w:r>
+        <w:rPr>
+          <w:lang w:val="tr-TR"/>
+        </w:rPr>
+        <w:t>app</w:t>
+      </w:r>
+      <w:proofErr w:type="spellEnd"/>
+      <w:r>
+        <w:rPr>
+          <w:lang w:val="tr-TR"/>
+        </w:rPr>
+        <w:t xml:space="preserve"> </w:t>
+      </w:r>
+      <w:proofErr w:type="spellStart"/>
+      <w:r>
+        <w:rPr>
+          <w:lang w:val="tr-TR"/>
+        </w:rPr>
+        <w:t>for</w:t>
+      </w:r>
+      <w:proofErr w:type="spellEnd"/>
+      <w:r>
+        <w:rPr>
+          <w:lang w:val="tr-TR"/>
+        </w:rPr>
+        <w:t xml:space="preserve"> </w:t>
+      </w:r>
+      <w:proofErr w:type="spellStart"/>
+      <w:r>
+        <w:rPr>
+          <w:lang w:val="tr-TR"/>
+        </w:rPr>
+        <w:t>posttraumatic</w:t>
+      </w:r>
+      <w:proofErr w:type="spellEnd"/>
+      <w:r>
+        <w:rPr>
+          <w:lang w:val="tr-TR"/>
+        </w:rPr>
+        <w:t xml:space="preserve"> </w:t>
+      </w:r>
+      <w:proofErr w:type="spellStart"/>
+      <w:r>
+        <w:rPr>
+          <w:lang w:val="tr-TR"/>
+        </w:rPr>
+        <w:t>stress</w:t>
+      </w:r>
+      <w:proofErr w:type="spellEnd"/>
+      <w:r>
+        <w:rPr>
+          <w:lang w:val="tr-TR"/>
+        </w:rPr>
+        <w:t xml:space="preserve"> </w:t>
+      </w:r>
+      <w:proofErr w:type="spellStart"/>
+      <w:r>
+        <w:rPr>
+          <w:lang w:val="tr-TR"/>
+        </w:rPr>
+        <w:t>disorder</w:t>
+      </w:r>
+      <w:proofErr w:type="spellEnd"/>
+      <w:r>
+        <w:rPr>
+          <w:lang w:val="tr-TR"/>
+        </w:rPr>
+        <w:t xml:space="preserve"> </w:t>
+      </w:r>
+      <w:proofErr w:type="spellStart"/>
+      <w:r>
+        <w:rPr>
+          <w:lang w:val="tr-TR"/>
+        </w:rPr>
+        <w:t>symptoms</w:t>
+      </w:r>
+      <w:proofErr w:type="spellEnd"/>
+      <w:r>
+        <w:rPr>
+          <w:lang w:val="tr-TR"/>
+        </w:rPr>
+        <w:t xml:space="preserve">. </w:t>
+      </w:r>
+      <w:proofErr w:type="spellStart"/>
+      <w:r>
+        <w:rPr>
+          <w:lang w:val="tr-TR"/>
+        </w:rPr>
+        <w:t>Journal</w:t>
+      </w:r>
+      <w:proofErr w:type="spellEnd"/>
+      <w:r>
+        <w:rPr>
+          <w:lang w:val="tr-TR"/>
+        </w:rPr>
+        <w:t xml:space="preserve"> of </w:t>
+      </w:r>
+      <w:proofErr w:type="spellStart"/>
+      <w:r>
+        <w:rPr>
+          <w:lang w:val="tr-TR"/>
+        </w:rPr>
+        <w:t>Consulting</w:t>
+      </w:r>
+      <w:proofErr w:type="spellEnd"/>
+      <w:r>
+        <w:rPr>
+          <w:lang w:val="tr-TR"/>
+        </w:rPr>
+        <w:t xml:space="preserve"> </w:t>
+      </w:r>
+      <w:proofErr w:type="spellStart"/>
+      <w:r>
+        <w:rPr>
+          <w:lang w:val="tr-TR"/>
+        </w:rPr>
+        <w:t>and</w:t>
+      </w:r>
+      <w:proofErr w:type="spellEnd"/>
+      <w:r>
+        <w:rPr>
+          <w:lang w:val="tr-TR"/>
+        </w:rPr>
+        <w:t xml:space="preserve"> </w:t>
+      </w:r>
+      <w:proofErr w:type="spellStart"/>
+      <w:r>
+        <w:rPr>
+          <w:lang w:val="tr-TR"/>
+        </w:rPr>
+        <w:t>Clinical</w:t>
+      </w:r>
+      <w:proofErr w:type="spellEnd"/>
+      <w:r>
+        <w:rPr>
+          <w:lang w:val="tr-TR"/>
+        </w:rPr>
+        <w:t xml:space="preserve"> </w:t>
+      </w:r>
+      <w:proofErr w:type="spellStart"/>
+      <w:r>
+        <w:rPr>
+          <w:lang w:val="tr-TR"/>
+        </w:rPr>
+        <w:t>Psychology</w:t>
+      </w:r>
+      <w:proofErr w:type="spellEnd"/>
+      <w:r>
+        <w:rPr>
+          <w:lang w:val="tr-TR"/>
+        </w:rPr>
+        <w:t>, 85(3), 267-273.</w:t>
       </w:r>
     </w:p>
     <w:p>
@@ -1428,13 +2600,189 @@
           <w:lang w:val="tr-TR"/>
         </w:rPr>
       </w:pPr>
-      <w:r>
-        <w:rPr>
-          <w:lang w:val="tr-TR"/>
-        </w:rPr>
-        <w:t xml:space="preserve">National Institute of Mental Health. (2019). Technology and the future of mental health treatment. Retrieved from </w:t>
-      </w:r>
-      <w:hyperlink r:id="rId6" w:tgtFrame="_new" w:history="1">
+      <w:proofErr w:type="spellStart"/>
+      <w:r>
+        <w:rPr>
+          <w:lang w:val="tr-TR"/>
+        </w:rPr>
+        <w:t>National</w:t>
+      </w:r>
+      <w:proofErr w:type="spellEnd"/>
+      <w:r>
+        <w:rPr>
+          <w:lang w:val="tr-TR"/>
+        </w:rPr>
+        <w:t xml:space="preserve"> </w:t>
+      </w:r>
+      <w:proofErr w:type="spellStart"/>
+      <w:r>
+        <w:rPr>
+          <w:lang w:val="tr-TR"/>
+        </w:rPr>
+        <w:t>Institute</w:t>
+      </w:r>
+      <w:proofErr w:type="spellEnd"/>
+      <w:r>
+        <w:rPr>
+          <w:lang w:val="tr-TR"/>
+        </w:rPr>
+        <w:t xml:space="preserve"> of </w:t>
+      </w:r>
+      <w:proofErr w:type="spellStart"/>
+      <w:r>
+        <w:rPr>
+          <w:lang w:val="tr-TR"/>
+        </w:rPr>
+        <w:t>Mental</w:t>
+      </w:r>
+      <w:proofErr w:type="spellEnd"/>
+      <w:r>
+        <w:rPr>
+          <w:lang w:val="tr-TR"/>
+        </w:rPr>
+        <w:t xml:space="preserve"> </w:t>
+      </w:r>
+      <w:proofErr w:type="spellStart"/>
+      <w:r>
+        <w:rPr>
+          <w:lang w:val="tr-TR"/>
+        </w:rPr>
+        <w:t>Health</w:t>
+      </w:r>
+      <w:proofErr w:type="spellEnd"/>
+      <w:r>
+        <w:rPr>
+          <w:lang w:val="tr-TR"/>
+        </w:rPr>
+        <w:t xml:space="preserve">. (2019). </w:t>
+      </w:r>
+      <w:proofErr w:type="spellStart"/>
+      <w:r>
+        <w:rPr>
+          <w:lang w:val="tr-TR"/>
+        </w:rPr>
+        <w:t>Technology</w:t>
+      </w:r>
+      <w:proofErr w:type="spellEnd"/>
+      <w:r>
+        <w:rPr>
+          <w:lang w:val="tr-TR"/>
+        </w:rPr>
+        <w:t xml:space="preserve"> </w:t>
+      </w:r>
+      <w:proofErr w:type="spellStart"/>
+      <w:r>
+        <w:rPr>
+          <w:lang w:val="tr-TR"/>
+        </w:rPr>
+        <w:t>and</w:t>
+      </w:r>
+      <w:proofErr w:type="spellEnd"/>
+      <w:r>
+        <w:rPr>
+          <w:lang w:val="tr-TR"/>
+        </w:rPr>
+        <w:t xml:space="preserve"> </w:t>
+      </w:r>
+      <w:proofErr w:type="spellStart"/>
+      <w:r>
+        <w:rPr>
+          <w:lang w:val="tr-TR"/>
+        </w:rPr>
+        <w:t>the</w:t>
+      </w:r>
+      <w:proofErr w:type="spellEnd"/>
+      <w:r>
+        <w:rPr>
+          <w:lang w:val="tr-TR"/>
+        </w:rPr>
+        <w:t xml:space="preserve"> </w:t>
+      </w:r>
+      <w:proofErr w:type="spellStart"/>
+      <w:r>
+        <w:rPr>
+          <w:lang w:val="tr-TR"/>
+        </w:rPr>
+        <w:t>future</w:t>
+      </w:r>
+      <w:proofErr w:type="spellEnd"/>
+      <w:r>
+        <w:rPr>
+          <w:lang w:val="tr-TR"/>
+        </w:rPr>
+        <w:t xml:space="preserve"> of </w:t>
+      </w:r>
+      <w:proofErr w:type="spellStart"/>
+      <w:r>
+        <w:rPr>
+          <w:lang w:val="tr-TR"/>
+        </w:rPr>
+        <w:t>mental</w:t>
+      </w:r>
+      <w:proofErr w:type="spellEnd"/>
+      <w:r>
+        <w:rPr>
+          <w:lang w:val="tr-TR"/>
+        </w:rPr>
+        <w:t xml:space="preserve"> </w:t>
+      </w:r>
+      <w:proofErr w:type="spellStart"/>
+      <w:r>
+        <w:rPr>
+          <w:lang w:val="tr-TR"/>
+        </w:rPr>
+        <w:t>health</w:t>
+      </w:r>
+      <w:proofErr w:type="spellEnd"/>
+      <w:r>
+        <w:rPr>
+          <w:lang w:val="tr-TR"/>
+        </w:rPr>
+        <w:t xml:space="preserve"> </w:t>
+      </w:r>
+      <w:proofErr w:type="spellStart"/>
+      <w:r>
+        <w:rPr>
+          <w:lang w:val="tr-TR"/>
+        </w:rPr>
+        <w:t>treatment</w:t>
+      </w:r>
+      <w:proofErr w:type="spellEnd"/>
+      <w:r>
+        <w:rPr>
+          <w:lang w:val="tr-TR"/>
+        </w:rPr>
+        <w:t xml:space="preserve">. </w:t>
+      </w:r>
+      <w:proofErr w:type="spellStart"/>
+      <w:r>
+        <w:rPr>
+          <w:lang w:val="tr-TR"/>
+        </w:rPr>
+        <w:t>Retrieved</w:t>
+      </w:r>
+      <w:proofErr w:type="spellEnd"/>
+      <w:r>
+        <w:rPr>
+          <w:lang w:val="tr-TR"/>
+        </w:rPr>
+        <w:t xml:space="preserve"> </w:t>
+      </w:r>
+      <w:proofErr w:type="spellStart"/>
+      <w:r>
+        <w:rPr>
+          <w:lang w:val="tr-TR"/>
+        </w:rPr>
+        <w:t>from</w:t>
+      </w:r>
+      <w:proofErr w:type="spellEnd"/>
+      <w:r>
+        <w:rPr>
+          <w:lang w:val="tr-TR"/>
+        </w:rPr>
+        <w:t xml:space="preserve"> </w:t>
+      </w:r>
+      <w:hyperlink r:id="rId8" w:tgtFrame="_new" w:history="1">
         <w:r>
           <w:rPr>
             <w:rStyle w:val="Kpr"/>
@@ -1454,13 +2802,63 @@
           <w:lang w:val="tr-TR"/>
         </w:rPr>
       </w:pPr>
-      <w:r>
-        <w:rPr>
-          <w:lang w:val="tr-TR"/>
-        </w:rPr>
-        <w:t xml:space="preserve">OpenAI. (2021). OpenAI. Retrieved from </w:t>
-      </w:r>
-      <w:hyperlink r:id="rId7" w:tgtFrame="_new" w:history="1">
+      <w:proofErr w:type="spellStart"/>
+      <w:r>
+        <w:rPr>
+          <w:lang w:val="tr-TR"/>
+        </w:rPr>
+        <w:t>OpenAI</w:t>
+      </w:r>
+      <w:proofErr w:type="spellEnd"/>
+      <w:r>
+        <w:rPr>
+          <w:lang w:val="tr-TR"/>
+        </w:rPr>
+        <w:t xml:space="preserve">. (2021). </w:t>
+      </w:r>
+      <w:proofErr w:type="spellStart"/>
+      <w:r>
+        <w:rPr>
+          <w:lang w:val="tr-TR"/>
+        </w:rPr>
+        <w:t>OpenAI</w:t>
+      </w:r>
+      <w:proofErr w:type="spellEnd"/>
+      <w:r>
+        <w:rPr>
+          <w:lang w:val="tr-TR"/>
+        </w:rPr>
+        <w:t xml:space="preserve">. </w:t>
+      </w:r>
+      <w:proofErr w:type="spellStart"/>
+      <w:r>
+        <w:rPr>
+          <w:lang w:val="tr-TR"/>
+        </w:rPr>
+        <w:t>Retrieved</w:t>
+      </w:r>
+      <w:proofErr w:type="spellEnd"/>
+      <w:r>
+        <w:rPr>
+          <w:lang w:val="tr-TR"/>
+        </w:rPr>
+        <w:t xml:space="preserve"> </w:t>
+      </w:r>
+      <w:proofErr w:type="spellStart"/>
+      <w:r>
+        <w:rPr>
+          <w:lang w:val="tr-TR"/>
+        </w:rPr>
+        <w:t>from</w:t>
+      </w:r>
+      <w:proofErr w:type="spellEnd"/>
+      <w:r>
+        <w:rPr>
+          <w:lang w:val="tr-TR"/>
+        </w:rPr>
+        <w:t xml:space="preserve"> </w:t>
+      </w:r>
+      <w:hyperlink r:id="rId9" w:tgtFrame="_new" w:history="1">
         <w:r>
           <w:rPr>
             <w:rStyle w:val="Kpr"/>
@@ -1480,11 +2878,173 @@
           <w:lang w:val="tr-TR"/>
         </w:rPr>
       </w:pPr>
-      <w:r>
-        <w:rPr>
-          <w:lang w:val="tr-TR"/>
-        </w:rPr>
-        <w:t>Oulasvirta, A., Rattenbury, T., Ma, L., &amp; Raita, E. (2012). Habits make smartphone use more pervasive. Personal and Ubiquitous Computing, 16(1), 105-114.</w:t>
+      <w:proofErr w:type="spellStart"/>
+      <w:r>
+        <w:rPr>
+          <w:lang w:val="tr-TR"/>
+        </w:rPr>
+        <w:t>Oulasvirta</w:t>
+      </w:r>
+      <w:proofErr w:type="spellEnd"/>
+      <w:r>
+        <w:rPr>
+          <w:lang w:val="tr-TR"/>
+        </w:rPr>
+        <w:t xml:space="preserve">, A., </w:t>
+      </w:r>
+      <w:proofErr w:type="spellStart"/>
+      <w:r>
+        <w:rPr>
+          <w:lang w:val="tr-TR"/>
+        </w:rPr>
+        <w:t>Rattenbury</w:t>
+      </w:r>
+      <w:proofErr w:type="spellEnd"/>
+      <w:r>
+        <w:rPr>
+          <w:lang w:val="tr-TR"/>
+        </w:rPr>
+        <w:t xml:space="preserve">, T., Ma, L., &amp; </w:t>
+      </w:r>
+      <w:proofErr w:type="spellStart"/>
+      <w:r>
+        <w:rPr>
+          <w:lang w:val="tr-TR"/>
+        </w:rPr>
+        <w:t>Raita</w:t>
+      </w:r>
+      <w:proofErr w:type="spellEnd"/>
+      <w:r>
+        <w:rPr>
+          <w:lang w:val="tr-TR"/>
+        </w:rPr>
+        <w:t xml:space="preserve">, E. (2012). </w:t>
+      </w:r>
+      <w:proofErr w:type="spellStart"/>
+      <w:r>
+        <w:rPr>
+          <w:lang w:val="tr-TR"/>
+        </w:rPr>
+        <w:t>Habits</w:t>
+      </w:r>
+      <w:proofErr w:type="spellEnd"/>
+      <w:r>
+        <w:rPr>
+          <w:lang w:val="tr-TR"/>
+        </w:rPr>
+        <w:t xml:space="preserve"> </w:t>
+      </w:r>
+      <w:proofErr w:type="spellStart"/>
+      <w:r>
+        <w:rPr>
+          <w:lang w:val="tr-TR"/>
+        </w:rPr>
+        <w:t>make</w:t>
+      </w:r>
+      <w:proofErr w:type="spellEnd"/>
+      <w:r>
+        <w:rPr>
+          <w:lang w:val="tr-TR"/>
+        </w:rPr>
+        <w:t xml:space="preserve"> </w:t>
+      </w:r>
+      <w:proofErr w:type="spellStart"/>
+      <w:r>
+        <w:rPr>
+          <w:lang w:val="tr-TR"/>
+        </w:rPr>
+        <w:t>smartphone</w:t>
+      </w:r>
+      <w:proofErr w:type="spellEnd"/>
+      <w:r>
+        <w:rPr>
+          <w:lang w:val="tr-TR"/>
+        </w:rPr>
+        <w:t xml:space="preserve"> </w:t>
+      </w:r>
+      <w:proofErr w:type="spellStart"/>
+      <w:r>
+        <w:rPr>
+          <w:lang w:val="tr-TR"/>
+        </w:rPr>
+        <w:t>use</w:t>
+      </w:r>
+      <w:proofErr w:type="spellEnd"/>
+      <w:r>
+        <w:rPr>
+          <w:lang w:val="tr-TR"/>
+        </w:rPr>
+        <w:t xml:space="preserve"> </w:t>
+      </w:r>
+      <w:proofErr w:type="spellStart"/>
+      <w:r>
+        <w:rPr>
+          <w:lang w:val="tr-TR"/>
+        </w:rPr>
+        <w:t>more</w:t>
+      </w:r>
+      <w:proofErr w:type="spellEnd"/>
+      <w:r>
+        <w:rPr>
+          <w:lang w:val="tr-TR"/>
+        </w:rPr>
+        <w:t xml:space="preserve"> </w:t>
+      </w:r>
+      <w:proofErr w:type="spellStart"/>
+      <w:r>
+        <w:rPr>
+          <w:lang w:val="tr-TR"/>
+        </w:rPr>
+        <w:t>pervasive</w:t>
+      </w:r>
+      <w:proofErr w:type="spellEnd"/>
+      <w:r>
+        <w:rPr>
+          <w:lang w:val="tr-TR"/>
+        </w:rPr>
+        <w:t xml:space="preserve">. </w:t>
+      </w:r>
+      <w:proofErr w:type="spellStart"/>
+      <w:r>
+        <w:rPr>
+          <w:lang w:val="tr-TR"/>
+        </w:rPr>
+        <w:t>Personal</w:t>
+      </w:r>
+      <w:proofErr w:type="spellEnd"/>
+      <w:r>
+        <w:rPr>
+          <w:lang w:val="tr-TR"/>
+        </w:rPr>
+        <w:t xml:space="preserve"> </w:t>
+      </w:r>
+      <w:proofErr w:type="spellStart"/>
+      <w:r>
+        <w:rPr>
+          <w:lang w:val="tr-TR"/>
+        </w:rPr>
+        <w:t>and</w:t>
+      </w:r>
+      <w:proofErr w:type="spellEnd"/>
+      <w:r>
+        <w:rPr>
+          <w:lang w:val="tr-TR"/>
+        </w:rPr>
+        <w:t xml:space="preserve"> </w:t>
+      </w:r>
+      <w:proofErr w:type="spellStart"/>
+      <w:r>
+        <w:rPr>
+          <w:lang w:val="tr-TR"/>
+        </w:rPr>
+        <w:t>Ubiquitous</w:t>
+      </w:r>
+      <w:proofErr w:type="spellEnd"/>
+      <w:r>
+        <w:rPr>
+          <w:lang w:val="tr-TR"/>
+        </w:rPr>
+        <w:t xml:space="preserve"> Computing, 16(1), 105-114.</w:t>
       </w:r>
     </w:p>
     <w:p>
@@ -1501,7 +3061,231 @@
         <w:rPr>
           <w:lang w:val="tr-TR"/>
         </w:rPr>
-        <w:t>Riva, G., Gamberini, L., Wiederhold, B. K., &amp; Cipresso, P. (2016). Positive technology and mental health: From apps to rehab. Cyberpsychology, Behavior, and Social Networking, 19(3), 177-179.</w:t>
+        <w:t xml:space="preserve">Riva, G., </w:t>
+      </w:r>
+      <w:proofErr w:type="spellStart"/>
+      <w:r>
+        <w:rPr>
+          <w:lang w:val="tr-TR"/>
+        </w:rPr>
+        <w:t>Gamberini</w:t>
+      </w:r>
+      <w:proofErr w:type="spellEnd"/>
+      <w:r>
+        <w:rPr>
+          <w:lang w:val="tr-TR"/>
+        </w:rPr>
+        <w:t xml:space="preserve">, L., </w:t>
+      </w:r>
+      <w:proofErr w:type="spellStart"/>
+      <w:r>
+        <w:rPr>
+          <w:lang w:val="tr-TR"/>
+        </w:rPr>
+        <w:t>Wiederhold</w:t>
+      </w:r>
+      <w:proofErr w:type="spellEnd"/>
+      <w:r>
+        <w:rPr>
+          <w:lang w:val="tr-TR"/>
+        </w:rPr>
+        <w:t xml:space="preserve">, B. K., &amp; </w:t>
+      </w:r>
+      <w:proofErr w:type="spellStart"/>
+      <w:r>
+        <w:rPr>
+          <w:lang w:val="tr-TR"/>
+        </w:rPr>
+        <w:t>Cipresso</w:t>
+      </w:r>
+      <w:proofErr w:type="spellEnd"/>
+      <w:r>
+        <w:rPr>
+          <w:lang w:val="tr-TR"/>
+        </w:rPr>
+        <w:t xml:space="preserve">, P. (2016). </w:t>
+      </w:r>
+      <w:proofErr w:type="spellStart"/>
+      <w:r>
+        <w:rPr>
+          <w:lang w:val="tr-TR"/>
+        </w:rPr>
+        <w:t>Positive</w:t>
+      </w:r>
+      <w:proofErr w:type="spellEnd"/>
+      <w:r>
+        <w:rPr>
+          <w:lang w:val="tr-TR"/>
+        </w:rPr>
+        <w:t xml:space="preserve"> </w:t>
+      </w:r>
+      <w:proofErr w:type="spellStart"/>
+      <w:r>
+        <w:rPr>
+          <w:lang w:val="tr-TR"/>
+        </w:rPr>
+        <w:t>technology</w:t>
+      </w:r>
+      <w:proofErr w:type="spellEnd"/>
+      <w:r>
+        <w:rPr>
+          <w:lang w:val="tr-TR"/>
+        </w:rPr>
+        <w:t xml:space="preserve"> </w:t>
+      </w:r>
+      <w:proofErr w:type="spellStart"/>
+      <w:r>
+        <w:rPr>
+          <w:lang w:val="tr-TR"/>
+        </w:rPr>
+        <w:t>and</w:t>
+      </w:r>
+      <w:proofErr w:type="spellEnd"/>
+      <w:r>
+        <w:rPr>
+          <w:lang w:val="tr-TR"/>
+        </w:rPr>
+        <w:t xml:space="preserve"> </w:t>
+      </w:r>
+      <w:proofErr w:type="spellStart"/>
+      <w:r>
+        <w:rPr>
+          <w:lang w:val="tr-TR"/>
+        </w:rPr>
+        <w:t>mental</w:t>
+      </w:r>
+      <w:proofErr w:type="spellEnd"/>
+      <w:r>
+        <w:rPr>
+          <w:lang w:val="tr-TR"/>
+        </w:rPr>
+        <w:t xml:space="preserve"> </w:t>
+      </w:r>
+      <w:proofErr w:type="spellStart"/>
+      <w:r>
+        <w:rPr>
+          <w:lang w:val="tr-TR"/>
+        </w:rPr>
+        <w:t>health</w:t>
+      </w:r>
+      <w:proofErr w:type="spellEnd"/>
+      <w:r>
+        <w:rPr>
+          <w:lang w:val="tr-TR"/>
+        </w:rPr>
+        <w:t xml:space="preserve">: </w:t>
+      </w:r>
+      <w:proofErr w:type="spellStart"/>
+      <w:r>
+        <w:rPr>
+          <w:lang w:val="tr-TR"/>
+        </w:rPr>
+        <w:t>From</w:t>
+      </w:r>
+      <w:proofErr w:type="spellEnd"/>
+      <w:r>
+        <w:rPr>
+          <w:lang w:val="tr-TR"/>
+        </w:rPr>
+        <w:t xml:space="preserve"> </w:t>
+      </w:r>
+      <w:proofErr w:type="spellStart"/>
+      <w:r>
+        <w:rPr>
+          <w:lang w:val="tr-TR"/>
+        </w:rPr>
+        <w:t>apps</w:t>
+      </w:r>
+      <w:proofErr w:type="spellEnd"/>
+      <w:r>
+        <w:rPr>
+          <w:lang w:val="tr-TR"/>
+        </w:rPr>
+        <w:t xml:space="preserve"> </w:t>
+      </w:r>
+      <w:proofErr w:type="spellStart"/>
+      <w:r>
+        <w:rPr>
+          <w:lang w:val="tr-TR"/>
+        </w:rPr>
+        <w:t>to</w:t>
+      </w:r>
+      <w:proofErr w:type="spellEnd"/>
+      <w:r>
+        <w:rPr>
+          <w:lang w:val="tr-TR"/>
+        </w:rPr>
+        <w:t xml:space="preserve"> </w:t>
+      </w:r>
+      <w:proofErr w:type="spellStart"/>
+      <w:r>
+        <w:rPr>
+          <w:lang w:val="tr-TR"/>
+        </w:rPr>
+        <w:t>rehab</w:t>
+      </w:r>
+      <w:proofErr w:type="spellEnd"/>
+      <w:r>
+        <w:rPr>
+          <w:lang w:val="tr-TR"/>
+        </w:rPr>
+        <w:t xml:space="preserve">. </w:t>
+      </w:r>
+      <w:proofErr w:type="spellStart"/>
+      <w:r>
+        <w:rPr>
+          <w:lang w:val="tr-TR"/>
+        </w:rPr>
+        <w:t>Cyberpsychology</w:t>
+      </w:r>
+      <w:proofErr w:type="spellEnd"/>
+      <w:r>
+        <w:rPr>
+          <w:lang w:val="tr-TR"/>
+        </w:rPr>
+        <w:t xml:space="preserve">, </w:t>
+      </w:r>
+      <w:proofErr w:type="spellStart"/>
+      <w:r>
+        <w:rPr>
+          <w:lang w:val="tr-TR"/>
+        </w:rPr>
+        <w:t>Behavior</w:t>
+      </w:r>
+      <w:proofErr w:type="spellEnd"/>
+      <w:r>
+        <w:rPr>
+          <w:lang w:val="tr-TR"/>
+        </w:rPr>
+        <w:t xml:space="preserve">, </w:t>
+      </w:r>
+      <w:proofErr w:type="spellStart"/>
+      <w:r>
+        <w:rPr>
+          <w:lang w:val="tr-TR"/>
+        </w:rPr>
+        <w:t>and</w:t>
+      </w:r>
+      <w:proofErr w:type="spellEnd"/>
+      <w:r>
+        <w:rPr>
+          <w:lang w:val="tr-TR"/>
+        </w:rPr>
+        <w:t xml:space="preserve"> </w:t>
+      </w:r>
+      <w:proofErr w:type="spellStart"/>
+      <w:r>
+        <w:rPr>
+          <w:lang w:val="tr-TR"/>
+        </w:rPr>
+        <w:t>Social</w:t>
+      </w:r>
+      <w:proofErr w:type="spellEnd"/>
+      <w:r>
+        <w:rPr>
+          <w:lang w:val="tr-TR"/>
+        </w:rPr>
+        <w:t xml:space="preserve"> Networking, 19(3), 177-179.</w:t>
       </w:r>
     </w:p>
     <w:p>
@@ -1514,12 +3298,173 @@
           <w:lang w:val="tr-TR"/>
         </w:rPr>
       </w:pPr>
-      <w:r>
-        <w:rPr>
-          <w:lang w:val="tr-TR"/>
-        </w:rPr>
-        <w:lastRenderedPageBreak/>
-        <w:t>Rosen, R., &amp; Thompson, D. (2016). E-mental health: The future of youth mental health? International Journal of Mental Health Promotion, 18(4), 198-208.</w:t>
+      <w:proofErr w:type="spellStart"/>
+      <w:r>
+        <w:rPr>
+          <w:lang w:val="tr-TR"/>
+        </w:rPr>
+        <w:t>Rosen</w:t>
+      </w:r>
+      <w:proofErr w:type="spellEnd"/>
+      <w:r>
+        <w:rPr>
+          <w:lang w:val="tr-TR"/>
+        </w:rPr>
+        <w:t>, R., &amp; Thompson, D. (2016). E-</w:t>
+      </w:r>
+      <w:proofErr w:type="spellStart"/>
+      <w:r>
+        <w:rPr>
+          <w:lang w:val="tr-TR"/>
+        </w:rPr>
+        <w:t>mental</w:t>
+      </w:r>
+      <w:proofErr w:type="spellEnd"/>
+      <w:r>
+        <w:rPr>
+          <w:lang w:val="tr-TR"/>
+        </w:rPr>
+        <w:t xml:space="preserve"> </w:t>
+      </w:r>
+      <w:proofErr w:type="spellStart"/>
+      <w:r>
+        <w:rPr>
+          <w:lang w:val="tr-TR"/>
+        </w:rPr>
+        <w:t>health</w:t>
+      </w:r>
+      <w:proofErr w:type="spellEnd"/>
+      <w:r>
+        <w:rPr>
+          <w:lang w:val="tr-TR"/>
+        </w:rPr>
+        <w:t xml:space="preserve">: </w:t>
+      </w:r>
+      <w:proofErr w:type="spellStart"/>
+      <w:r>
+        <w:rPr>
+          <w:lang w:val="tr-TR"/>
+        </w:rPr>
+        <w:t>The</w:t>
+      </w:r>
+      <w:proofErr w:type="spellEnd"/>
+      <w:r>
+        <w:rPr>
+          <w:lang w:val="tr-TR"/>
+        </w:rPr>
+        <w:t xml:space="preserve"> </w:t>
+      </w:r>
+      <w:proofErr w:type="spellStart"/>
+      <w:r>
+        <w:rPr>
+          <w:lang w:val="tr-TR"/>
+        </w:rPr>
+        <w:t>future</w:t>
+      </w:r>
+      <w:proofErr w:type="spellEnd"/>
+      <w:r>
+        <w:rPr>
+          <w:lang w:val="tr-TR"/>
+        </w:rPr>
+        <w:t xml:space="preserve"> of </w:t>
+      </w:r>
+      <w:proofErr w:type="spellStart"/>
+      <w:r>
+        <w:rPr>
+          <w:lang w:val="tr-TR"/>
+        </w:rPr>
+        <w:t>youth</w:t>
+      </w:r>
+      <w:proofErr w:type="spellEnd"/>
+      <w:r>
+        <w:rPr>
+          <w:lang w:val="tr-TR"/>
+        </w:rPr>
+        <w:t xml:space="preserve"> </w:t>
+      </w:r>
+      <w:proofErr w:type="spellStart"/>
+      <w:r>
+        <w:rPr>
+          <w:lang w:val="tr-TR"/>
+        </w:rPr>
+        <w:t>mental</w:t>
+      </w:r>
+      <w:proofErr w:type="spellEnd"/>
+      <w:r>
+        <w:rPr>
+          <w:lang w:val="tr-TR"/>
+        </w:rPr>
+        <w:t xml:space="preserve"> </w:t>
+      </w:r>
+      <w:proofErr w:type="spellStart"/>
+      <w:r>
+        <w:rPr>
+          <w:lang w:val="tr-TR"/>
+        </w:rPr>
+        <w:t>health</w:t>
+      </w:r>
+      <w:proofErr w:type="spellEnd"/>
+      <w:r>
+        <w:rPr>
+          <w:lang w:val="tr-TR"/>
+        </w:rPr>
+        <w:t xml:space="preserve">? International </w:t>
+      </w:r>
+      <w:proofErr w:type="spellStart"/>
+      <w:r>
+        <w:rPr>
+          <w:lang w:val="tr-TR"/>
+        </w:rPr>
+        <w:t>Journal</w:t>
+      </w:r>
+      <w:proofErr w:type="spellEnd"/>
+      <w:r>
+        <w:rPr>
+          <w:lang w:val="tr-TR"/>
+        </w:rPr>
+        <w:t xml:space="preserve"> of </w:t>
+      </w:r>
+      <w:proofErr w:type="spellStart"/>
+      <w:r>
+        <w:rPr>
+          <w:lang w:val="tr-TR"/>
+        </w:rPr>
+        <w:t>Mental</w:t>
+      </w:r>
+      <w:proofErr w:type="spellEnd"/>
+      <w:r>
+        <w:rPr>
+          <w:lang w:val="tr-TR"/>
+        </w:rPr>
+        <w:t xml:space="preserve"> </w:t>
+      </w:r>
+      <w:proofErr w:type="spellStart"/>
+      <w:r>
+        <w:rPr>
+          <w:lang w:val="tr-TR"/>
+        </w:rPr>
+        <w:t>Health</w:t>
+      </w:r>
+      <w:proofErr w:type="spellEnd"/>
+      <w:r>
+        <w:rPr>
+          <w:lang w:val="tr-TR"/>
+        </w:rPr>
+        <w:t xml:space="preserve"> </w:t>
+      </w:r>
+      <w:proofErr w:type="spellStart"/>
+      <w:r>
+        <w:rPr>
+          <w:lang w:val="tr-TR"/>
+        </w:rPr>
+        <w:t>Promotion</w:t>
+      </w:r>
+      <w:proofErr w:type="spellEnd"/>
+      <w:r>
+        <w:rPr>
+          <w:lang w:val="tr-TR"/>
+        </w:rPr>
+        <w:t>, 18(4), 198-208.</w:t>
       </w:r>
     </w:p>
     <w:p>
@@ -1532,11 +3477,187 @@
           <w:lang w:val="tr-TR"/>
         </w:rPr>
       </w:pPr>
-      <w:r>
-        <w:rPr>
-          <w:lang w:val="tr-TR"/>
-        </w:rPr>
-        <w:t>Schueller, S. M., &amp; Leykin, Y. (2018). Digital mental health and stigma: Ready for the challenge? Current Psychiatry Reports, 20(6), 44.</w:t>
+      <w:proofErr w:type="spellStart"/>
+      <w:r>
+        <w:rPr>
+          <w:lang w:val="tr-TR"/>
+        </w:rPr>
+        <w:t>Schueller</w:t>
+      </w:r>
+      <w:proofErr w:type="spellEnd"/>
+      <w:r>
+        <w:rPr>
+          <w:lang w:val="tr-TR"/>
+        </w:rPr>
+        <w:t xml:space="preserve">, S. M., &amp; </w:t>
+      </w:r>
+      <w:proofErr w:type="spellStart"/>
+      <w:r>
+        <w:rPr>
+          <w:lang w:val="tr-TR"/>
+        </w:rPr>
+        <w:t>Leykin</w:t>
+      </w:r>
+      <w:proofErr w:type="spellEnd"/>
+      <w:r>
+        <w:rPr>
+          <w:lang w:val="tr-TR"/>
+        </w:rPr>
+        <w:t xml:space="preserve">, Y. (2018). </w:t>
+      </w:r>
+      <w:proofErr w:type="spellStart"/>
+      <w:r>
+        <w:rPr>
+          <w:lang w:val="tr-TR"/>
+        </w:rPr>
+        <w:t>Digital</w:t>
+      </w:r>
+      <w:proofErr w:type="spellEnd"/>
+      <w:r>
+        <w:rPr>
+          <w:lang w:val="tr-TR"/>
+        </w:rPr>
+        <w:t xml:space="preserve"> </w:t>
+      </w:r>
+      <w:proofErr w:type="spellStart"/>
+      <w:r>
+        <w:rPr>
+          <w:lang w:val="tr-TR"/>
+        </w:rPr>
+        <w:t>mental</w:t>
+      </w:r>
+      <w:proofErr w:type="spellEnd"/>
+      <w:r>
+        <w:rPr>
+          <w:lang w:val="tr-TR"/>
+        </w:rPr>
+        <w:t xml:space="preserve"> </w:t>
+      </w:r>
+      <w:proofErr w:type="spellStart"/>
+      <w:r>
+        <w:rPr>
+          <w:lang w:val="tr-TR"/>
+        </w:rPr>
+        <w:t>health</w:t>
+      </w:r>
+      <w:proofErr w:type="spellEnd"/>
+      <w:r>
+        <w:rPr>
+          <w:lang w:val="tr-TR"/>
+        </w:rPr>
+        <w:t xml:space="preserve"> </w:t>
+      </w:r>
+      <w:proofErr w:type="spellStart"/>
+      <w:r>
+        <w:rPr>
+          <w:lang w:val="tr-TR"/>
+        </w:rPr>
+        <w:t>and</w:t>
+      </w:r>
+      <w:proofErr w:type="spellEnd"/>
+      <w:r>
+        <w:rPr>
+          <w:lang w:val="tr-TR"/>
+        </w:rPr>
+        <w:t xml:space="preserve"> </w:t>
+      </w:r>
+      <w:proofErr w:type="spellStart"/>
+      <w:r>
+        <w:rPr>
+          <w:lang w:val="tr-TR"/>
+        </w:rPr>
+        <w:t>stigma</w:t>
+      </w:r>
+      <w:proofErr w:type="spellEnd"/>
+      <w:r>
+        <w:rPr>
+          <w:lang w:val="tr-TR"/>
+        </w:rPr>
+        <w:t xml:space="preserve">: Ready </w:t>
+      </w:r>
+      <w:proofErr w:type="spellStart"/>
+      <w:r>
+        <w:rPr>
+          <w:lang w:val="tr-TR"/>
+        </w:rPr>
+        <w:t>for</w:t>
+      </w:r>
+      <w:proofErr w:type="spellEnd"/>
+      <w:r>
+        <w:rPr>
+          <w:lang w:val="tr-TR"/>
+        </w:rPr>
+        <w:t xml:space="preserve"> </w:t>
+      </w:r>
+      <w:proofErr w:type="spellStart"/>
+      <w:r>
+        <w:rPr>
+          <w:lang w:val="tr-TR"/>
+        </w:rPr>
+        <w:t>the</w:t>
+      </w:r>
+      <w:proofErr w:type="spellEnd"/>
+      <w:r>
+        <w:rPr>
+          <w:lang w:val="tr-TR"/>
+        </w:rPr>
+        <w:t xml:space="preserve"> </w:t>
+      </w:r>
+      <w:proofErr w:type="spellStart"/>
+      <w:r>
+        <w:rPr>
+          <w:lang w:val="tr-TR"/>
+        </w:rPr>
+        <w:t>challenge</w:t>
+      </w:r>
+      <w:proofErr w:type="spellEnd"/>
+      <w:r>
+        <w:rPr>
+          <w:lang w:val="tr-TR"/>
+        </w:rPr>
+        <w:t xml:space="preserve">? </w:t>
+      </w:r>
+      <w:proofErr w:type="spellStart"/>
+      <w:r>
+        <w:rPr>
+          <w:lang w:val="tr-TR"/>
+        </w:rPr>
+        <w:t>Current</w:t>
+      </w:r>
+      <w:proofErr w:type="spellEnd"/>
+      <w:r>
+        <w:rPr>
+          <w:lang w:val="tr-TR"/>
+        </w:rPr>
+        <w:t xml:space="preserve"> </w:t>
+      </w:r>
+      <w:proofErr w:type="spellStart"/>
+      <w:r>
+        <w:rPr>
+          <w:lang w:val="tr-TR"/>
+        </w:rPr>
+        <w:t>Psychiatry</w:t>
+      </w:r>
+      <w:proofErr w:type="spellEnd"/>
+      <w:r>
+        <w:rPr>
+          <w:lang w:val="tr-TR"/>
+        </w:rPr>
+        <w:t xml:space="preserve"> </w:t>
+      </w:r>
+      <w:proofErr w:type="spellStart"/>
+      <w:r>
+        <w:rPr>
+          <w:lang w:val="tr-TR"/>
+        </w:rPr>
+        <w:t>Reports</w:t>
+      </w:r>
+      <w:proofErr w:type="spellEnd"/>
+      <w:r>
+        <w:rPr>
+          <w:lang w:val="tr-TR"/>
+        </w:rPr>
+        <w:t>, 20(6), 44.</w:t>
       </w:r>
     </w:p>
     <w:p>
@@ -1549,11 +3670,145 @@
           <w:lang w:val="tr-TR"/>
         </w:rPr>
       </w:pPr>
-      <w:r>
-        <w:rPr>
-          <w:lang w:val="tr-TR"/>
-        </w:rPr>
-        <w:t>Seligman, M. E. P., Steen, T. A., Park, N., &amp; Peterson, C. (2005). Positive psychology progress: Empirical validation of interventions. American Psychologist, 60(5), 410-421.</w:t>
+      <w:proofErr w:type="spellStart"/>
+      <w:r>
+        <w:rPr>
+          <w:lang w:val="tr-TR"/>
+        </w:rPr>
+        <w:t>Seligman</w:t>
+      </w:r>
+      <w:proofErr w:type="spellEnd"/>
+      <w:r>
+        <w:rPr>
+          <w:lang w:val="tr-TR"/>
+        </w:rPr>
+        <w:t xml:space="preserve">, M. E. P., </w:t>
+      </w:r>
+      <w:proofErr w:type="spellStart"/>
+      <w:r>
+        <w:rPr>
+          <w:lang w:val="tr-TR"/>
+        </w:rPr>
+        <w:t>Steen</w:t>
+      </w:r>
+      <w:proofErr w:type="spellEnd"/>
+      <w:r>
+        <w:rPr>
+          <w:lang w:val="tr-TR"/>
+        </w:rPr>
+        <w:t xml:space="preserve">, T. A., Park, N., &amp; Peterson, C. (2005). </w:t>
+      </w:r>
+      <w:proofErr w:type="spellStart"/>
+      <w:r>
+        <w:rPr>
+          <w:lang w:val="tr-TR"/>
+        </w:rPr>
+        <w:t>Positive</w:t>
+      </w:r>
+      <w:proofErr w:type="spellEnd"/>
+      <w:r>
+        <w:rPr>
+          <w:lang w:val="tr-TR"/>
+        </w:rPr>
+        <w:t xml:space="preserve"> </w:t>
+      </w:r>
+      <w:proofErr w:type="spellStart"/>
+      <w:r>
+        <w:rPr>
+          <w:lang w:val="tr-TR"/>
+        </w:rPr>
+        <w:t>psychology</w:t>
+      </w:r>
+      <w:proofErr w:type="spellEnd"/>
+      <w:r>
+        <w:rPr>
+          <w:lang w:val="tr-TR"/>
+        </w:rPr>
+        <w:t xml:space="preserve"> </w:t>
+      </w:r>
+      <w:proofErr w:type="spellStart"/>
+      <w:r>
+        <w:rPr>
+          <w:lang w:val="tr-TR"/>
+        </w:rPr>
+        <w:t>progress</w:t>
+      </w:r>
+      <w:proofErr w:type="spellEnd"/>
+      <w:r>
+        <w:rPr>
+          <w:lang w:val="tr-TR"/>
+        </w:rPr>
+        <w:t xml:space="preserve">: </w:t>
+      </w:r>
+      <w:proofErr w:type="spellStart"/>
+      <w:r>
+        <w:rPr>
+          <w:lang w:val="tr-TR"/>
+        </w:rPr>
+        <w:t>Empirical</w:t>
+      </w:r>
+      <w:proofErr w:type="spellEnd"/>
+      <w:r>
+        <w:rPr>
+          <w:lang w:val="tr-TR"/>
+        </w:rPr>
+        <w:t xml:space="preserve"> </w:t>
+      </w:r>
+      <w:proofErr w:type="spellStart"/>
+      <w:r>
+        <w:rPr>
+          <w:lang w:val="tr-TR"/>
+        </w:rPr>
+        <w:t>validation</w:t>
+      </w:r>
+      <w:proofErr w:type="spellEnd"/>
+      <w:r>
+        <w:rPr>
+          <w:lang w:val="tr-TR"/>
+        </w:rPr>
+        <w:t xml:space="preserve"> of </w:t>
+      </w:r>
+      <w:proofErr w:type="spellStart"/>
+      <w:r>
+        <w:rPr>
+          <w:lang w:val="tr-TR"/>
+        </w:rPr>
+        <w:t>interventions</w:t>
+      </w:r>
+      <w:proofErr w:type="spellEnd"/>
+      <w:r>
+        <w:rPr>
+          <w:lang w:val="tr-TR"/>
+        </w:rPr>
+        <w:t xml:space="preserve">. </w:t>
+      </w:r>
+      <w:proofErr w:type="spellStart"/>
+      <w:r>
+        <w:rPr>
+          <w:lang w:val="tr-TR"/>
+        </w:rPr>
+        <w:t>American</w:t>
+      </w:r>
+      <w:proofErr w:type="spellEnd"/>
+      <w:r>
+        <w:rPr>
+          <w:lang w:val="tr-TR"/>
+        </w:rPr>
+        <w:t xml:space="preserve"> </w:t>
+      </w:r>
+      <w:proofErr w:type="spellStart"/>
+      <w:r>
+        <w:rPr>
+          <w:lang w:val="tr-TR"/>
+        </w:rPr>
+        <w:t>Psychologist</w:t>
+      </w:r>
+      <w:proofErr w:type="spellEnd"/>
+      <w:r>
+        <w:rPr>
+          <w:lang w:val="tr-TR"/>
+        </w:rPr>
+        <w:t>, 60(5), 410-421.</w:t>
       </w:r>
     </w:p>
     <w:p>
@@ -1566,13 +3821,105 @@
           <w:lang w:val="tr-TR"/>
         </w:rPr>
       </w:pPr>
-      <w:r>
-        <w:rPr>
-          <w:lang w:val="tr-TR"/>
-        </w:rPr>
-        <w:t xml:space="preserve">The World Bank. (2018). World Bank country and lending groups. Retrieved from </w:t>
-      </w:r>
-      <w:hyperlink r:id="rId8" w:tgtFrame="_new" w:history="1">
+      <w:proofErr w:type="spellStart"/>
+      <w:r>
+        <w:rPr>
+          <w:lang w:val="tr-TR"/>
+        </w:rPr>
+        <w:t>The</w:t>
+      </w:r>
+      <w:proofErr w:type="spellEnd"/>
+      <w:r>
+        <w:rPr>
+          <w:lang w:val="tr-TR"/>
+        </w:rPr>
+        <w:t xml:space="preserve"> World Bank. (2018). World Bank </w:t>
+      </w:r>
+      <w:proofErr w:type="spellStart"/>
+      <w:r>
+        <w:rPr>
+          <w:lang w:val="tr-TR"/>
+        </w:rPr>
+        <w:t>country</w:t>
+      </w:r>
+      <w:proofErr w:type="spellEnd"/>
+      <w:r>
+        <w:rPr>
+          <w:lang w:val="tr-TR"/>
+        </w:rPr>
+        <w:t xml:space="preserve"> </w:t>
+      </w:r>
+      <w:proofErr w:type="spellStart"/>
+      <w:r>
+        <w:rPr>
+          <w:lang w:val="tr-TR"/>
+        </w:rPr>
+        <w:t>and</w:t>
+      </w:r>
+      <w:proofErr w:type="spellEnd"/>
+      <w:r>
+        <w:rPr>
+          <w:lang w:val="tr-TR"/>
+        </w:rPr>
+        <w:t xml:space="preserve"> </w:t>
+      </w:r>
+      <w:proofErr w:type="spellStart"/>
+      <w:r>
+        <w:rPr>
+          <w:lang w:val="tr-TR"/>
+        </w:rPr>
+        <w:t>lending</w:t>
+      </w:r>
+      <w:proofErr w:type="spellEnd"/>
+      <w:r>
+        <w:rPr>
+          <w:lang w:val="tr-TR"/>
+        </w:rPr>
+        <w:t xml:space="preserve"> </w:t>
+      </w:r>
+      <w:proofErr w:type="spellStart"/>
+      <w:r>
+        <w:rPr>
+          <w:lang w:val="tr-TR"/>
+        </w:rPr>
+        <w:t>groups</w:t>
+      </w:r>
+      <w:proofErr w:type="spellEnd"/>
+      <w:r>
+        <w:rPr>
+          <w:lang w:val="tr-TR"/>
+        </w:rPr>
+        <w:t xml:space="preserve">. </w:t>
+      </w:r>
+      <w:proofErr w:type="spellStart"/>
+      <w:r>
+        <w:rPr>
+          <w:lang w:val="tr-TR"/>
+        </w:rPr>
+        <w:t>Retrieved</w:t>
+      </w:r>
+      <w:proofErr w:type="spellEnd"/>
+      <w:r>
+        <w:rPr>
+          <w:lang w:val="tr-TR"/>
+        </w:rPr>
+        <w:t xml:space="preserve"> </w:t>
+      </w:r>
+      <w:proofErr w:type="spellStart"/>
+      <w:r>
+        <w:rPr>
+          <w:lang w:val="tr-TR"/>
+        </w:rPr>
+        <w:t>from</w:t>
+      </w:r>
+      <w:proofErr w:type="spellEnd"/>
+      <w:r>
+        <w:rPr>
+          <w:lang w:val="tr-TR"/>
+        </w:rPr>
+        <w:t xml:space="preserve"> </w:t>
+      </w:r>
+      <w:hyperlink r:id="rId10" w:tgtFrame="_new" w:history="1">
         <w:r>
           <w:rPr>
             <w:rStyle w:val="Kpr"/>
@@ -1592,11 +3939,117 @@
           <w:lang w:val="tr-TR"/>
         </w:rPr>
       </w:pPr>
-      <w:r>
-        <w:rPr>
-          <w:lang w:val="tr-TR"/>
-        </w:rPr>
-        <w:t>Torous, J., Roberts, L. W., &amp; Needed, C. (2017). Smartphones, mobile apps, and psychology. Current Opinion in Psychology, 9, 6-9.</w:t>
+      <w:proofErr w:type="spellStart"/>
+      <w:r>
+        <w:rPr>
+          <w:lang w:val="tr-TR"/>
+        </w:rPr>
+        <w:t>Torous</w:t>
+      </w:r>
+      <w:proofErr w:type="spellEnd"/>
+      <w:r>
+        <w:rPr>
+          <w:lang w:val="tr-TR"/>
+        </w:rPr>
+        <w:t xml:space="preserve">, J., Roberts, L. W., &amp; </w:t>
+      </w:r>
+      <w:proofErr w:type="spellStart"/>
+      <w:r>
+        <w:rPr>
+          <w:lang w:val="tr-TR"/>
+        </w:rPr>
+        <w:t>Needed</w:t>
+      </w:r>
+      <w:proofErr w:type="spellEnd"/>
+      <w:r>
+        <w:rPr>
+          <w:lang w:val="tr-TR"/>
+        </w:rPr>
+        <w:t xml:space="preserve">, C. (2017). Smartphones, mobile </w:t>
+      </w:r>
+      <w:proofErr w:type="spellStart"/>
+      <w:r>
+        <w:rPr>
+          <w:lang w:val="tr-TR"/>
+        </w:rPr>
+        <w:t>apps</w:t>
+      </w:r>
+      <w:proofErr w:type="spellEnd"/>
+      <w:r>
+        <w:rPr>
+          <w:lang w:val="tr-TR"/>
+        </w:rPr>
+        <w:t xml:space="preserve">, </w:t>
+      </w:r>
+      <w:proofErr w:type="spellStart"/>
+      <w:r>
+        <w:rPr>
+          <w:lang w:val="tr-TR"/>
+        </w:rPr>
+        <w:t>and</w:t>
+      </w:r>
+      <w:proofErr w:type="spellEnd"/>
+      <w:r>
+        <w:rPr>
+          <w:lang w:val="tr-TR"/>
+        </w:rPr>
+        <w:t xml:space="preserve"> </w:t>
+      </w:r>
+      <w:proofErr w:type="spellStart"/>
+      <w:r>
+        <w:rPr>
+          <w:lang w:val="tr-TR"/>
+        </w:rPr>
+        <w:t>psychology</w:t>
+      </w:r>
+      <w:proofErr w:type="spellEnd"/>
+      <w:r>
+        <w:rPr>
+          <w:lang w:val="tr-TR"/>
+        </w:rPr>
+        <w:t xml:space="preserve">. </w:t>
+      </w:r>
+      <w:proofErr w:type="spellStart"/>
+      <w:r>
+        <w:rPr>
+          <w:lang w:val="tr-TR"/>
+        </w:rPr>
+        <w:t>Current</w:t>
+      </w:r>
+      <w:proofErr w:type="spellEnd"/>
+      <w:r>
+        <w:rPr>
+          <w:lang w:val="tr-TR"/>
+        </w:rPr>
+        <w:t xml:space="preserve"> </w:t>
+      </w:r>
+      <w:proofErr w:type="spellStart"/>
+      <w:r>
+        <w:rPr>
+          <w:lang w:val="tr-TR"/>
+        </w:rPr>
+        <w:t>Opinion</w:t>
+      </w:r>
+      <w:proofErr w:type="spellEnd"/>
+      <w:r>
+        <w:rPr>
+          <w:lang w:val="tr-TR"/>
+        </w:rPr>
+        <w:t xml:space="preserve"> in </w:t>
+      </w:r>
+      <w:proofErr w:type="spellStart"/>
+      <w:r>
+        <w:rPr>
+          <w:lang w:val="tr-TR"/>
+        </w:rPr>
+        <w:t>Psychology</w:t>
+      </w:r>
+      <w:proofErr w:type="spellEnd"/>
+      <w:r>
+        <w:rPr>
+          <w:lang w:val="tr-TR"/>
+        </w:rPr>
+        <w:t>, 9, 6-9.</w:t>
       </w:r>
     </w:p>
     <w:p>
@@ -1613,9 +4066,93 @@
         <w:rPr>
           <w:lang w:val="tr-TR"/>
         </w:rPr>
-        <w:t xml:space="preserve">World Health Organization. (2021). Mental health. Retrieved from </w:t>
-      </w:r>
-      <w:hyperlink r:id="rId9" w:tgtFrame="_new" w:history="1">
+        <w:t xml:space="preserve">World </w:t>
+      </w:r>
+      <w:proofErr w:type="spellStart"/>
+      <w:r>
+        <w:rPr>
+          <w:lang w:val="tr-TR"/>
+        </w:rPr>
+        <w:t>Health</w:t>
+      </w:r>
+      <w:proofErr w:type="spellEnd"/>
+      <w:r>
+        <w:rPr>
+          <w:lang w:val="tr-TR"/>
+        </w:rPr>
+        <w:t xml:space="preserve"> </w:t>
+      </w:r>
+      <w:proofErr w:type="spellStart"/>
+      <w:r>
+        <w:rPr>
+          <w:lang w:val="tr-TR"/>
+        </w:rPr>
+        <w:t>Organization</w:t>
+      </w:r>
+      <w:proofErr w:type="spellEnd"/>
+      <w:r>
+        <w:rPr>
+          <w:lang w:val="tr-TR"/>
+        </w:rPr>
+        <w:t xml:space="preserve">. (2021). </w:t>
+      </w:r>
+      <w:proofErr w:type="spellStart"/>
+      <w:r>
+        <w:rPr>
+          <w:lang w:val="tr-TR"/>
+        </w:rPr>
+        <w:t>Mental</w:t>
+      </w:r>
+      <w:proofErr w:type="spellEnd"/>
+      <w:r>
+        <w:rPr>
+          <w:lang w:val="tr-TR"/>
+        </w:rPr>
+        <w:t xml:space="preserve"> </w:t>
+      </w:r>
+      <w:proofErr w:type="spellStart"/>
+      <w:r>
+        <w:rPr>
+          <w:lang w:val="tr-TR"/>
+        </w:rPr>
+        <w:t>health</w:t>
+      </w:r>
+      <w:proofErr w:type="spellEnd"/>
+      <w:r>
+        <w:rPr>
+          <w:lang w:val="tr-TR"/>
+        </w:rPr>
+        <w:t xml:space="preserve">. </w:t>
+      </w:r>
+      <w:proofErr w:type="spellStart"/>
+      <w:r>
+        <w:rPr>
+          <w:lang w:val="tr-TR"/>
+        </w:rPr>
+        <w:t>Retrieved</w:t>
+      </w:r>
+      <w:proofErr w:type="spellEnd"/>
+      <w:r>
+        <w:rPr>
+          <w:lang w:val="tr-TR"/>
+        </w:rPr>
+        <w:t xml:space="preserve"> </w:t>
+      </w:r>
+      <w:proofErr w:type="spellStart"/>
+      <w:r>
+        <w:rPr>
+          <w:lang w:val="tr-TR"/>
+        </w:rPr>
+        <w:t>from</w:t>
+      </w:r>
+      <w:proofErr w:type="spellEnd"/>
+      <w:r>
+        <w:rPr>
+          <w:lang w:val="tr-TR"/>
+        </w:rPr>
+        <w:t xml:space="preserve"> </w:t>
+      </w:r>
+      <w:hyperlink r:id="rId11" w:tgtFrame="_new" w:history="1">
         <w:r>
           <w:rPr>
             <w:rStyle w:val="Kpr"/>
@@ -2806,7 +5343,7 @@
     <w:lsdException w:name="Table Web 2" w:semiHidden="1" w:unhideWhenUsed="1"/>
     <w:lsdException w:name="Table Web 3" w:semiHidden="1" w:unhideWhenUsed="1"/>
     <w:lsdException w:name="Balloon Text" w:semiHidden="1" w:unhideWhenUsed="1"/>
-    <w:lsdException w:name="Table Grid" w:semiHidden="1" w:uiPriority="39" w:unhideWhenUsed="1"/>
+    <w:lsdException w:name="Table Grid" w:uiPriority="39"/>
     <w:lsdException w:name="Table Theme" w:semiHidden="1" w:unhideWhenUsed="1"/>
     <w:lsdException w:name="Placeholder Text" w:semiHidden="1"/>
     <w:lsdException w:name="No Spacing" w:uiPriority="1" w:qFormat="1"/>
@@ -3037,6 +5574,7 @@
   <w:style w:type="character" w:default="1" w:styleId="VarsaylanParagrafYazTipi">
     <w:name w:val="Default Paragraph Font"/>
     <w:uiPriority w:val="1"/>
+    <w:semiHidden/>
     <w:unhideWhenUsed/>
   </w:style>
   <w:style w:type="table" w:default="1" w:styleId="NormalTablo">

</xml_diff>

<commit_message>
glossary & class interface added
</commit_message>
<xml_diff>
--- a/4- Low Level Design Report.docx
+++ b/4- Low Level Design Report.docx
@@ -1,6 +1,6 @@
 
 <file path=word/document.xml><?xml version="1.0" encoding="utf-8"?>
-<w:document xmlns:wpc="http://schemas.microsoft.com/office/word/2010/wordprocessingCanvas" xmlns:cx="http://schemas.microsoft.com/office/drawing/2014/chartex" xmlns:cx1="http://schemas.microsoft.com/office/drawing/2015/9/8/chartex" xmlns:cx2="http://schemas.microsoft.com/office/drawing/2015/10/21/chartex" xmlns:cx3="http://schemas.microsoft.com/office/drawing/2016/5/9/chartex" xmlns:cx4="http://schemas.microsoft.com/office/drawing/2016/5/10/chartex" xmlns:cx5="http://schemas.microsoft.com/office/drawing/2016/5/11/chartex" xmlns:cx6="http://schemas.microsoft.com/office/drawing/2016/5/12/chartex" xmlns:cx7="http://schemas.microsoft.com/office/drawing/2016/5/13/chartex" xmlns:cx8="http://schemas.microsoft.com/office/drawing/2016/5/14/chartex" xmlns:mc="http://schemas.openxmlformats.org/markup-compatibility/2006" xmlns:aink="http://schemas.microsoft.com/office/drawing/2016/ink" xmlns:am3d="http://schemas.microsoft.com/office/drawing/2017/model3d" xmlns:o="urn:schemas-microsoft-com:office:office" xmlns:oel="http://schemas.microsoft.com/office/2019/extlst" xmlns:r="http://schemas.openxmlformats.org/officeDocument/2006/relationships" xmlns:m="http://schemas.openxmlformats.org/officeDocument/2006/math" xmlns:v="urn:schemas-microsoft-com:vml" xmlns:wp14="http://schemas.microsoft.com/office/word/2010/wordprocessingDrawing" xmlns:wp="http://schemas.openxmlformats.org/drawingml/2006/wordprocessingDrawing" xmlns:w10="urn:schemas-microsoft-com:office:word" xmlns:w="http://schemas.openxmlformats.org/wordprocessingml/2006/main" xmlns:w14="http://schemas.microsoft.com/office/word/2010/wordml" xmlns:w15="http://schemas.microsoft.com/office/word/2012/wordml" xmlns:w16cex="http://schemas.microsoft.com/office/word/2018/wordml/cex" xmlns:w16cid="http://schemas.microsoft.com/office/word/2016/wordml/cid" xmlns:w16="http://schemas.microsoft.com/office/word/2018/wordml" xmlns:w16sdtdh="http://schemas.microsoft.com/office/word/2020/wordml/sdtdatahash" xmlns:w16se="http://schemas.microsoft.com/office/word/2015/wordml/symex" xmlns:wpg="http://schemas.microsoft.com/office/word/2010/wordprocessingGroup" xmlns:wpi="http://schemas.microsoft.com/office/word/2010/wordprocessingInk" xmlns:wne="http://schemas.microsoft.com/office/word/2006/wordml" xmlns:wps="http://schemas.microsoft.com/office/word/2010/wordprocessingShape" mc:Ignorable="w14 w15 w16se w16cid w16 w16cex w16sdtdh wp14">
+<w:document xmlns:ve="http://schemas.openxmlformats.org/markup-compatibility/2006" xmlns:o="urn:schemas-microsoft-com:office:office" xmlns:r="http://schemas.openxmlformats.org/officeDocument/2006/relationships" xmlns:m="http://schemas.openxmlformats.org/officeDocument/2006/math" xmlns:v="urn:schemas-microsoft-com:vml" xmlns:wp="http://schemas.openxmlformats.org/drawingml/2006/wordprocessingDrawing" xmlns:w10="urn:schemas-microsoft-com:office:word" xmlns:w="http://schemas.openxmlformats.org/wordprocessingml/2006/main" xmlns:wne="http://schemas.microsoft.com/office/word/2006/wordml">
   <w:body>
     <w:p>
       <w:pPr>
@@ -276,9 +276,41 @@
           <w:szCs w:val="22"/>
           <w:lang w:val="en-US"/>
         </w:rPr>
-        <w:t xml:space="preserve">There is a trade-off between data availability and data quality. Using low quality data can cause inaccurate responses, while using high-quality data can be more time consuming and more expensive. But like we mentioned in the accuracy vs. speed tradeoff, we want accuracy. </w:t>
-      </w:r>
-      <w:proofErr w:type="gramStart"/>
+        <w:t>There is a trade-off between data availability and data quality. Using low quality data can cause inaccurate responses, while using high-quality data can be more time consuming and more expensive. But like we mentioned in the accuracy vs. speed tradeoff, we want accuracy. So we will be using high-quality data in order to achieve the accuracy we seek.</w:t>
+      </w:r>
+      <w:r>
+        <w:rPr>
+          <w:rStyle w:val="eop"/>
+          <w:rFonts w:ascii="Calibri" w:hAnsi="Calibri" w:cs="Calibri"/>
+          <w:sz w:val="22"/>
+          <w:szCs w:val="22"/>
+        </w:rPr>
+        <w:t> </w:t>
+      </w:r>
+    </w:p>
+    <w:p>
+      <w:pPr>
+        <w:pStyle w:val="paragraph"/>
+        <w:spacing w:before="0" w:beforeAutospacing="0" w:after="0" w:afterAutospacing="0"/>
+        <w:textAlignment w:val="baseline"/>
+        <w:rPr>
+          <w:rFonts w:ascii="Segoe UI" w:hAnsi="Segoe UI" w:cs="Segoe UI"/>
+          <w:sz w:val="14"/>
+          <w:szCs w:val="14"/>
+        </w:rPr>
+      </w:pPr>
+    </w:p>
+    <w:p>
+      <w:pPr>
+        <w:pStyle w:val="paragraph"/>
+        <w:spacing w:before="0" w:beforeAutospacing="0" w:after="0" w:afterAutospacing="0"/>
+        <w:textAlignment w:val="baseline"/>
+        <w:rPr>
+          <w:rFonts w:ascii="Segoe UI" w:hAnsi="Segoe UI" w:cs="Segoe UI"/>
+          <w:sz w:val="14"/>
+          <w:szCs w:val="14"/>
+        </w:rPr>
+      </w:pPr>
       <w:r>
         <w:rPr>
           <w:rStyle w:val="normaltextrun"/>
@@ -287,9 +319,30 @@
           <w:szCs w:val="22"/>
           <w:lang w:val="en-US"/>
         </w:rPr>
-        <w:t>So</w:t>
-      </w:r>
-      <w:proofErr w:type="gramEnd"/>
+        <w:t>Simplicity vs. Complexity:</w:t>
+      </w:r>
+      <w:r>
+        <w:rPr>
+          <w:rStyle w:val="eop"/>
+          <w:rFonts w:ascii="Calibri" w:hAnsi="Calibri" w:cs="Calibri"/>
+          <w:sz w:val="22"/>
+          <w:szCs w:val="22"/>
+        </w:rPr>
+        <w:t> </w:t>
+      </w:r>
+    </w:p>
+    <w:p>
+      <w:pPr>
+        <w:pStyle w:val="paragraph"/>
+        <w:spacing w:before="0" w:beforeAutospacing="0" w:after="0" w:afterAutospacing="0"/>
+        <w:textAlignment w:val="baseline"/>
+        <w:rPr>
+          <w:rStyle w:val="eop"/>
+          <w:rFonts w:ascii="Calibri" w:hAnsi="Calibri" w:cs="Calibri"/>
+          <w:sz w:val="22"/>
+          <w:szCs w:val="22"/>
+        </w:rPr>
+      </w:pPr>
       <w:r>
         <w:rPr>
           <w:rStyle w:val="normaltextrun"/>
@@ -298,104 +351,7 @@
           <w:szCs w:val="22"/>
           <w:lang w:val="en-US"/>
         </w:rPr>
-        <w:t xml:space="preserve"> we will be using high-quality data in order to achieve the accuracy we seek.</w:t>
-      </w:r>
-      <w:r>
-        <w:rPr>
-          <w:rStyle w:val="eop"/>
-          <w:rFonts w:ascii="Calibri" w:hAnsi="Calibri" w:cs="Calibri"/>
-          <w:sz w:val="22"/>
-          <w:szCs w:val="22"/>
-        </w:rPr>
-        <w:t> </w:t>
-      </w:r>
-    </w:p>
-    <w:p>
-      <w:pPr>
-        <w:pStyle w:val="paragraph"/>
-        <w:spacing w:before="0" w:beforeAutospacing="0" w:after="0" w:afterAutospacing="0"/>
-        <w:textAlignment w:val="baseline"/>
-        <w:rPr>
-          <w:rFonts w:ascii="Segoe UI" w:hAnsi="Segoe UI" w:cs="Segoe UI"/>
-          <w:sz w:val="14"/>
-          <w:szCs w:val="14"/>
-        </w:rPr>
-      </w:pPr>
-    </w:p>
-    <w:p>
-      <w:pPr>
-        <w:pStyle w:val="paragraph"/>
-        <w:spacing w:before="0" w:beforeAutospacing="0" w:after="0" w:afterAutospacing="0"/>
-        <w:textAlignment w:val="baseline"/>
-        <w:rPr>
-          <w:rFonts w:ascii="Segoe UI" w:hAnsi="Segoe UI" w:cs="Segoe UI"/>
-          <w:sz w:val="14"/>
-          <w:szCs w:val="14"/>
-        </w:rPr>
-      </w:pPr>
-      <w:r>
-        <w:rPr>
-          <w:rStyle w:val="normaltextrun"/>
-          <w:rFonts w:ascii="Calibri" w:hAnsi="Calibri" w:cs="Calibri"/>
-          <w:sz w:val="22"/>
-          <w:szCs w:val="22"/>
-          <w:lang w:val="en-US"/>
-        </w:rPr>
-        <w:t>Simplicity vs. Complexity:</w:t>
-      </w:r>
-      <w:r>
-        <w:rPr>
-          <w:rStyle w:val="eop"/>
-          <w:rFonts w:ascii="Calibri" w:hAnsi="Calibri" w:cs="Calibri"/>
-          <w:sz w:val="22"/>
-          <w:szCs w:val="22"/>
-        </w:rPr>
-        <w:t> </w:t>
-      </w:r>
-    </w:p>
-    <w:p>
-      <w:pPr>
-        <w:pStyle w:val="paragraph"/>
-        <w:spacing w:before="0" w:beforeAutospacing="0" w:after="0" w:afterAutospacing="0"/>
-        <w:textAlignment w:val="baseline"/>
-        <w:rPr>
-          <w:rStyle w:val="eop"/>
-          <w:rFonts w:ascii="Calibri" w:hAnsi="Calibri" w:cs="Calibri"/>
-          <w:sz w:val="22"/>
-          <w:szCs w:val="22"/>
-        </w:rPr>
-      </w:pPr>
-      <w:r>
-        <w:rPr>
-          <w:rStyle w:val="normaltextrun"/>
-          <w:rFonts w:ascii="Calibri" w:hAnsi="Calibri" w:cs="Calibri"/>
-          <w:sz w:val="22"/>
-          <w:szCs w:val="22"/>
-          <w:lang w:val="en-US"/>
-        </w:rPr>
-        <w:t xml:space="preserve">A more complex app may be able to offer more advanced features but may be more difficult for users to navigate and understand. Thinking about our users, we choose simplicity over complexity for making an </w:t>
-      </w:r>
-      <w:proofErr w:type="gramStart"/>
-      <w:r>
-        <w:rPr>
-          <w:rStyle w:val="normaltextrun"/>
-          <w:rFonts w:ascii="Calibri" w:hAnsi="Calibri" w:cs="Calibri"/>
-          <w:sz w:val="22"/>
-          <w:szCs w:val="22"/>
-          <w:lang w:val="en-US"/>
-        </w:rPr>
-        <w:t>easy to use</w:t>
-      </w:r>
-      <w:proofErr w:type="gramEnd"/>
-      <w:r>
-        <w:rPr>
-          <w:rStyle w:val="normaltextrun"/>
-          <w:rFonts w:ascii="Calibri" w:hAnsi="Calibri" w:cs="Calibri"/>
-          <w:sz w:val="22"/>
-          <w:szCs w:val="22"/>
-          <w:lang w:val="en-US"/>
-        </w:rPr>
-        <w:t xml:space="preserve"> app.</w:t>
+        <w:t>A more complex app may be able to offer more advanced features but may be more difficult for users to navigate and understand. Thinking about our users, we choose simplicity over complexity for making an easy to use app.</w:t>
       </w:r>
       <w:r>
         <w:rPr>
@@ -726,9 +682,29 @@
           <w:szCs w:val="22"/>
           <w:lang w:val="en-US"/>
         </w:rPr>
-        <w:t xml:space="preserve">Session: </w:t>
-      </w:r>
-      <w:proofErr w:type="gramStart"/>
+        <w:t>Session: A period of time that is spent during the therapy.</w:t>
+      </w:r>
+      <w:r>
+        <w:rPr>
+          <w:rStyle w:val="eop"/>
+          <w:rFonts w:ascii="Calibri" w:hAnsi="Calibri" w:cs="Calibri"/>
+          <w:sz w:val="22"/>
+          <w:szCs w:val="22"/>
+        </w:rPr>
+        <w:t> </w:t>
+      </w:r>
+    </w:p>
+    <w:p>
+      <w:pPr>
+        <w:pStyle w:val="paragraph"/>
+        <w:spacing w:before="0" w:beforeAutospacing="0" w:after="0" w:afterAutospacing="0"/>
+        <w:textAlignment w:val="baseline"/>
+        <w:rPr>
+          <w:rFonts w:ascii="Segoe UI" w:hAnsi="Segoe UI" w:cs="Segoe UI"/>
+          <w:sz w:val="14"/>
+          <w:szCs w:val="14"/>
+        </w:rPr>
+      </w:pPr>
       <w:r>
         <w:rPr>
           <w:rStyle w:val="normaltextrun"/>
@@ -737,9 +713,29 @@
           <w:szCs w:val="22"/>
           <w:lang w:val="en-US"/>
         </w:rPr>
-        <w:t>A period of time</w:t>
-      </w:r>
-      <w:proofErr w:type="gramEnd"/>
+        <w:t>Client: A client refers to the device or web browser that is used to access and interact with the application over the internet that is used by the users. </w:t>
+      </w:r>
+      <w:r>
+        <w:rPr>
+          <w:rStyle w:val="eop"/>
+          <w:rFonts w:ascii="Calibri" w:hAnsi="Calibri" w:cs="Calibri"/>
+          <w:sz w:val="22"/>
+          <w:szCs w:val="22"/>
+        </w:rPr>
+        <w:t> </w:t>
+      </w:r>
+    </w:p>
+    <w:p>
+      <w:pPr>
+        <w:pStyle w:val="paragraph"/>
+        <w:spacing w:before="0" w:beforeAutospacing="0" w:after="0" w:afterAutospacing="0"/>
+        <w:textAlignment w:val="baseline"/>
+        <w:rPr>
+          <w:rFonts w:ascii="Segoe UI" w:hAnsi="Segoe UI" w:cs="Segoe UI"/>
+          <w:sz w:val="14"/>
+          <w:szCs w:val="14"/>
+        </w:rPr>
+      </w:pPr>
       <w:r>
         <w:rPr>
           <w:rStyle w:val="normaltextrun"/>
@@ -748,7 +744,7 @@
           <w:szCs w:val="22"/>
           <w:lang w:val="en-US"/>
         </w:rPr>
-        <w:t xml:space="preserve"> that is spent during the therapy.</w:t>
+        <w:t>Therapist (psychotherapist): A specialist who treats a particular type of illness or problem, or who uses a particular type of treatment.</w:t>
       </w:r>
       <w:r>
         <w:rPr>
@@ -779,7 +775,7 @@
           <w:szCs w:val="22"/>
           <w:lang w:val="en-US"/>
         </w:rPr>
-        <w:t>Client: A client refers to the device or web browser that is used to access and interact with the application over the internet that is used by the users. </w:t>
+        <w:t>Analysis: The detailed study or examination of something in order to understand more about it; the result of the study</w:t>
       </w:r>
       <w:r>
         <w:rPr>
@@ -810,7 +806,7 @@
           <w:szCs w:val="22"/>
           <w:lang w:val="en-US"/>
         </w:rPr>
-        <w:t>Therapist (psychotherapist): A specialist who treats a particular type of illness or problem, or who uses a particular type of treatment.</w:t>
+        <w:t>Script: written text of what is spoken; written characters.</w:t>
       </w:r>
       <w:r>
         <w:rPr>
@@ -835,16 +831,6 @@
       </w:pPr>
       <w:r>
         <w:rPr>
-          <w:rStyle w:val="normaltextrun"/>
-          <w:rFonts w:ascii="Calibri" w:hAnsi="Calibri" w:cs="Calibri"/>
-          <w:sz w:val="22"/>
-          <w:szCs w:val="22"/>
-          <w:lang w:val="en-US"/>
-        </w:rPr>
-        <w:t>Analysis: The detailed study or examination of something in order to understand more about it; the result of the study</w:t>
-      </w:r>
-      <w:r>
-        <w:rPr>
           <w:rStyle w:val="eop"/>
           <w:rFonts w:ascii="Calibri" w:hAnsi="Calibri" w:cs="Calibri"/>
           <w:sz w:val="22"/>
@@ -853,58 +839,6 @@
         <w:t> </w:t>
       </w:r>
     </w:p>
-    <w:p>
-      <w:pPr>
-        <w:pStyle w:val="paragraph"/>
-        <w:spacing w:before="0" w:beforeAutospacing="0" w:after="0" w:afterAutospacing="0"/>
-        <w:textAlignment w:val="baseline"/>
-        <w:rPr>
-          <w:rFonts w:ascii="Segoe UI" w:hAnsi="Segoe UI" w:cs="Segoe UI"/>
-          <w:sz w:val="14"/>
-          <w:szCs w:val="14"/>
-        </w:rPr>
-      </w:pPr>
-      <w:r>
-        <w:rPr>
-          <w:rStyle w:val="normaltextrun"/>
-          <w:rFonts w:ascii="Calibri" w:hAnsi="Calibri" w:cs="Calibri"/>
-          <w:sz w:val="22"/>
-          <w:szCs w:val="22"/>
-          <w:lang w:val="en-US"/>
-        </w:rPr>
-        <w:t>Script: written text of what is spoken; written characters.</w:t>
-      </w:r>
-      <w:r>
-        <w:rPr>
-          <w:rStyle w:val="eop"/>
-          <w:rFonts w:ascii="Calibri" w:hAnsi="Calibri" w:cs="Calibri"/>
-          <w:sz w:val="22"/>
-          <w:szCs w:val="22"/>
-        </w:rPr>
-        <w:t> </w:t>
-      </w:r>
-    </w:p>
-    <w:p>
-      <w:pPr>
-        <w:pStyle w:val="paragraph"/>
-        <w:spacing w:before="0" w:beforeAutospacing="0" w:after="0" w:afterAutospacing="0"/>
-        <w:textAlignment w:val="baseline"/>
-        <w:rPr>
-          <w:rFonts w:ascii="Segoe UI" w:hAnsi="Segoe UI" w:cs="Segoe UI"/>
-          <w:sz w:val="14"/>
-          <w:szCs w:val="14"/>
-        </w:rPr>
-      </w:pPr>
-      <w:r>
-        <w:rPr>
-          <w:rStyle w:val="eop"/>
-          <w:rFonts w:ascii="Calibri" w:hAnsi="Calibri" w:cs="Calibri"/>
-          <w:sz w:val="22"/>
-          <w:szCs w:val="22"/>
-        </w:rPr>
-        <w:t> </w:t>
-      </w:r>
-    </w:p>
     <w:p/>
     <w:p>
       <w:pPr>
@@ -920,15 +854,7 @@
     </w:p>
     <w:p>
       <w:r>
-        <w:t xml:space="preserve">4.1 Server Package </w:t>
-      </w:r>
-      <w:proofErr w:type="gramStart"/>
-      <w:r>
-        <w:t>The</w:t>
-      </w:r>
-      <w:proofErr w:type="gramEnd"/>
-      <w:r>
-        <w:t xml:space="preserve"> Server package will contain the components responsible for hosting and managing the therapy system, including user authentication and authorization, data storage and backup, and request handling. This package will have the following sub-packages:</w:t>
+        <w:t>4.1 Server Package The Server package will contain the components responsible for hosting and managing the therapy system, including user authentication and authorization, data storage and backup, and request handling. This package will have the following sub-packages:</w:t>
       </w:r>
     </w:p>
     <w:p>
@@ -1048,10 +974,11 @@
       <w:r>
         <w:rPr>
           <w:noProof/>
+          <w:lang w:val="tr-TR" w:eastAsia="tr-TR"/>
         </w:rPr>
         <w:lastRenderedPageBreak/>
         <w:drawing>
-          <wp:anchor distT="0" distB="0" distL="114300" distR="114300" simplePos="0" relativeHeight="251658240" behindDoc="0" locked="0" layoutInCell="1" allowOverlap="1" wp14:anchorId="07DEBB57" wp14:editId="0A7C189F">
+          <wp:anchor distT="0" distB="0" distL="114300" distR="114300" simplePos="0" relativeHeight="251658240" behindDoc="0" locked="0" layoutInCell="1" allowOverlap="1">
             <wp:simplePos x="0" y="0"/>
             <wp:positionH relativeFrom="column">
               <wp:posOffset>2540</wp:posOffset>
@@ -1079,7 +1006,7 @@
                     <a:blip r:embed="rId5" cstate="print">
                       <a:extLst>
                         <a:ext uri="{28A0092B-C50C-407E-A947-70E740481C1C}">
-                          <a14:useLocalDpi xmlns:a14="http://schemas.microsoft.com/office/drawing/2010/main" val="0"/>
+                          <a14:useLocalDpi xmlns:a14="http://schemas.microsoft.com/office/drawing/2010/main" xmlns:wps="http://schemas.microsoft.com/office/word/2010/wordprocessingShape" xmlns:wpi="http://schemas.microsoft.com/office/word/2010/wordprocessingInk" xmlns:wpg="http://schemas.microsoft.com/office/word/2010/wordprocessingGroup" xmlns:w16se="http://schemas.microsoft.com/office/word/2015/wordml/symex" xmlns:w16sdtdh="http://schemas.microsoft.com/office/word/2020/wordml/sdtdatahash" xmlns:w16="http://schemas.microsoft.com/office/word/2018/wordml" xmlns:w16cid="http://schemas.microsoft.com/office/word/2016/wordml/cid" xmlns:w16cex="http://schemas.microsoft.com/office/word/2018/wordml/cex" xmlns:w15="http://schemas.microsoft.com/office/word/2012/wordml" xmlns:w14="http://schemas.microsoft.com/office/word/2010/wordml" xmlns:w="http://schemas.openxmlformats.org/wordprocessingml/2006/main" xmlns:w10="urn:schemas-microsoft-com:office:word" xmlns:wp14="http://schemas.microsoft.com/office/word/2010/wordprocessingDrawing" xmlns:v="urn:schemas-microsoft-com:vml" xmlns:oel="http://schemas.microsoft.com/office/2019/extlst" xmlns:o="urn:schemas-microsoft-com:office:office" xmlns:am3d="http://schemas.microsoft.com/office/drawing/2017/model3d" xmlns:aink="http://schemas.microsoft.com/office/drawing/2016/ink" xmlns:mc="http://schemas.openxmlformats.org/markup-compatibility/2006" xmlns:cx8="http://schemas.microsoft.com/office/drawing/2016/5/14/chartex" xmlns:cx7="http://schemas.microsoft.com/office/drawing/2016/5/13/chartex" xmlns:cx6="http://schemas.microsoft.com/office/drawing/2016/5/12/chartex" xmlns:cx5="http://schemas.microsoft.com/office/drawing/2016/5/11/chartex" xmlns:cx4="http://schemas.microsoft.com/office/drawing/2016/5/10/chartex" xmlns:cx3="http://schemas.microsoft.com/office/drawing/2016/5/9/chartex" xmlns:cx2="http://schemas.microsoft.com/office/drawing/2015/10/21/chartex" xmlns:cx1="http://schemas.microsoft.com/office/drawing/2015/9/8/chartex" xmlns:cx="http://schemas.microsoft.com/office/drawing/2014/chartex" xmlns:wpc="http://schemas.microsoft.com/office/word/2010/wordprocessingCanvas" xmlns="" val="0"/>
                         </a:ext>
                       </a:extLst>
                     </a:blip>
@@ -1214,10 +1141,11 @@
       <w:r>
         <w:rPr>
           <w:noProof/>
+          <w:lang w:val="tr-TR" w:eastAsia="tr-TR"/>
         </w:rPr>
         <w:lastRenderedPageBreak/>
         <w:drawing>
-          <wp:anchor distT="0" distB="0" distL="114300" distR="114300" simplePos="0" relativeHeight="251659264" behindDoc="0" locked="0" layoutInCell="1" allowOverlap="1" wp14:anchorId="245933EB" wp14:editId="1D8660C3">
+          <wp:anchor distT="0" distB="0" distL="114300" distR="114300" simplePos="0" relativeHeight="251659264" behindDoc="0" locked="0" layoutInCell="1" allowOverlap="1">
             <wp:simplePos x="0" y="0"/>
             <wp:positionH relativeFrom="column">
               <wp:posOffset>2540</wp:posOffset>
@@ -1245,7 +1173,7 @@
                     <a:blip r:embed="rId6" cstate="print">
                       <a:extLst>
                         <a:ext uri="{28A0092B-C50C-407E-A947-70E740481C1C}">
-                          <a14:useLocalDpi xmlns:a14="http://schemas.microsoft.com/office/drawing/2010/main" val="0"/>
+                          <a14:useLocalDpi xmlns:a14="http://schemas.microsoft.com/office/drawing/2010/main" xmlns:wps="http://schemas.microsoft.com/office/word/2010/wordprocessingShape" xmlns:wpi="http://schemas.microsoft.com/office/word/2010/wordprocessingInk" xmlns:wpg="http://schemas.microsoft.com/office/word/2010/wordprocessingGroup" xmlns:w16se="http://schemas.microsoft.com/office/word/2015/wordml/symex" xmlns:w16sdtdh="http://schemas.microsoft.com/office/word/2020/wordml/sdtdatahash" xmlns:w16="http://schemas.microsoft.com/office/word/2018/wordml" xmlns:w16cid="http://schemas.microsoft.com/office/word/2016/wordml/cid" xmlns:w16cex="http://schemas.microsoft.com/office/word/2018/wordml/cex" xmlns:w15="http://schemas.microsoft.com/office/word/2012/wordml" xmlns:w14="http://schemas.microsoft.com/office/word/2010/wordml" xmlns:w="http://schemas.openxmlformats.org/wordprocessingml/2006/main" xmlns:w10="urn:schemas-microsoft-com:office:word" xmlns:wp14="http://schemas.microsoft.com/office/word/2010/wordprocessingDrawing" xmlns:v="urn:schemas-microsoft-com:vml" xmlns:oel="http://schemas.microsoft.com/office/2019/extlst" xmlns:o="urn:schemas-microsoft-com:office:office" xmlns:am3d="http://schemas.microsoft.com/office/drawing/2017/model3d" xmlns:aink="http://schemas.microsoft.com/office/drawing/2016/ink" xmlns:mc="http://schemas.openxmlformats.org/markup-compatibility/2006" xmlns:cx8="http://schemas.microsoft.com/office/drawing/2016/5/14/chartex" xmlns:cx7="http://schemas.microsoft.com/office/drawing/2016/5/13/chartex" xmlns:cx6="http://schemas.microsoft.com/office/drawing/2016/5/12/chartex" xmlns:cx5="http://schemas.microsoft.com/office/drawing/2016/5/11/chartex" xmlns:cx4="http://schemas.microsoft.com/office/drawing/2016/5/10/chartex" xmlns:cx3="http://schemas.microsoft.com/office/drawing/2016/5/9/chartex" xmlns:cx2="http://schemas.microsoft.com/office/drawing/2015/10/21/chartex" xmlns:cx1="http://schemas.microsoft.com/office/drawing/2015/9/8/chartex" xmlns:cx="http://schemas.microsoft.com/office/drawing/2014/chartex" xmlns:wpc="http://schemas.microsoft.com/office/word/2010/wordprocessingCanvas" xmlns="" val="0"/>
                         </a:ext>
                       </a:extLst>
                     </a:blip>
@@ -1285,7 +1213,7 @@
       <w:tblPr>
         <w:tblStyle w:val="TabloKlavuzu"/>
         <w:tblW w:w="0" w:type="auto"/>
-        <w:tblLook w:val="04A0" w:firstRow="1" w:lastRow="0" w:firstColumn="1" w:lastColumn="0" w:noHBand="0" w:noVBand="1"/>
+        <w:tblLook w:val="04A0"/>
       </w:tblPr>
       <w:tblGrid>
         <w:gridCol w:w="4698"/>
@@ -1386,30 +1314,24 @@
           </w:tcPr>
           <w:p>
             <w:proofErr w:type="spellStart"/>
-            <w:proofErr w:type="gramStart"/>
             <w:r>
               <w:t>Client:Patient</w:t>
             </w:r>
             <w:proofErr w:type="spellEnd"/>
-            <w:proofErr w:type="gramEnd"/>
           </w:p>
           <w:p>
             <w:proofErr w:type="spellStart"/>
-            <w:proofErr w:type="gramStart"/>
             <w:r>
               <w:t>Video:Video</w:t>
             </w:r>
             <w:proofErr w:type="spellEnd"/>
-            <w:proofErr w:type="gramEnd"/>
           </w:p>
           <w:p>
             <w:proofErr w:type="spellStart"/>
-            <w:proofErr w:type="gramStart"/>
             <w:r>
               <w:t>User:Therapist</w:t>
             </w:r>
             <w:proofErr w:type="spellEnd"/>
-            <w:proofErr w:type="gramEnd"/>
           </w:p>
         </w:tc>
       </w:tr>
@@ -1433,17 +1355,12 @@
           </w:tcPr>
           <w:p>
             <w:proofErr w:type="spellStart"/>
-            <w:proofErr w:type="gramStart"/>
             <w:r>
               <w:t>sendVideo</w:t>
             </w:r>
             <w:proofErr w:type="spellEnd"/>
             <w:r>
-              <w:t>(</w:t>
-            </w:r>
-            <w:proofErr w:type="gramEnd"/>
-            <w:r>
-              <w:t>):void</w:t>
+              <w:t>():void</w:t>
             </w:r>
           </w:p>
           <w:p>
@@ -1456,68 +1373,47 @@
             </w:r>
             <w:proofErr w:type="spellEnd"/>
             <w:r>
-              <w:t xml:space="preserve"> or getting transcript of the </w:t>
-            </w:r>
-            <w:proofErr w:type="gramStart"/>
-            <w:r>
-              <w:t>session</w:t>
-            </w:r>
-            <w:proofErr w:type="gramEnd"/>
+              <w:t xml:space="preserve"> or getting transcript of the session</w:t>
+            </w:r>
           </w:p>
           <w:p>
             <w:proofErr w:type="spellStart"/>
-            <w:proofErr w:type="gramStart"/>
             <w:r>
               <w:t>getClient</w:t>
             </w:r>
             <w:proofErr w:type="spellEnd"/>
             <w:r>
-              <w:t>(</w:t>
-            </w:r>
-            <w:proofErr w:type="gramEnd"/>
-            <w:r>
-              <w:t>):Patient</w:t>
+              <w:t>():Patient</w:t>
             </w:r>
           </w:p>
           <w:p>
-            <w:r>
-              <w:t xml:space="preserve">with </w:t>
-            </w:r>
             <w:proofErr w:type="gramStart"/>
             <w:r>
-              <w:t>two way</w:t>
+              <w:t>with</w:t>
             </w:r>
             <w:proofErr w:type="gramEnd"/>
             <w:r>
-              <w:t xml:space="preserve"> data bindings, and connection to our serverless system, we get client and connect it to video properties to send the data.</w:t>
+              <w:t xml:space="preserve"> two way data bindings, and connection to our serverless system, we get client and connect it to video properties to send the data.</w:t>
             </w:r>
           </w:p>
           <w:p>
             <w:proofErr w:type="spellStart"/>
-            <w:proofErr w:type="gramStart"/>
             <w:r>
               <w:t>getTherapist</w:t>
             </w:r>
             <w:proofErr w:type="spellEnd"/>
             <w:r>
-              <w:t>(</w:t>
-            </w:r>
-            <w:proofErr w:type="gramEnd"/>
-            <w:r>
-              <w:t>):User</w:t>
+              <w:t>():User</w:t>
             </w:r>
           </w:p>
           <w:p>
-            <w:r>
-              <w:t xml:space="preserve">with </w:t>
-            </w:r>
             <w:proofErr w:type="gramStart"/>
             <w:r>
-              <w:t>two way</w:t>
+              <w:t>with</w:t>
             </w:r>
             <w:proofErr w:type="gramEnd"/>
             <w:r>
-              <w:t xml:space="preserve"> data bindings, and connection to our serverless system, we get user(therapist) and connect it to video properties to send the data.</w:t>
+              <w:t xml:space="preserve"> two way data bindings, and connection to our serverless system, we get user(therapist) and connect it to video properties to send the data.</w:t>
             </w:r>
           </w:p>
           <w:p/>
@@ -1536,7 +1432,7 @@
       <w:tblPr>
         <w:tblStyle w:val="TabloKlavuzu"/>
         <w:tblW w:w="0" w:type="auto"/>
-        <w:tblLook w:val="04A0" w:firstRow="1" w:lastRow="0" w:firstColumn="1" w:lastColumn="0" w:noHBand="0" w:noVBand="1"/>
+        <w:tblLook w:val="04A0"/>
       </w:tblPr>
       <w:tblGrid>
         <w:gridCol w:w="4698"/>
@@ -1629,39 +1525,31 @@
           </w:tcPr>
           <w:p>
             <w:proofErr w:type="spellStart"/>
-            <w:proofErr w:type="gramStart"/>
             <w:r>
               <w:t>Client:Patient</w:t>
             </w:r>
             <w:proofErr w:type="spellEnd"/>
-            <w:proofErr w:type="gramEnd"/>
           </w:p>
           <w:p>
             <w:proofErr w:type="spellStart"/>
-            <w:proofErr w:type="gramStart"/>
             <w:r>
               <w:t>Video:Video</w:t>
             </w:r>
             <w:proofErr w:type="spellEnd"/>
-            <w:proofErr w:type="gramEnd"/>
           </w:p>
           <w:p>
             <w:proofErr w:type="spellStart"/>
-            <w:proofErr w:type="gramStart"/>
             <w:r>
               <w:t>User:Therapist</w:t>
             </w:r>
             <w:proofErr w:type="spellEnd"/>
-            <w:proofErr w:type="gramEnd"/>
           </w:p>
           <w:p>
             <w:proofErr w:type="spellStart"/>
-            <w:proofErr w:type="gramStart"/>
             <w:r>
               <w:t>Transcript:Transcript</w:t>
             </w:r>
             <w:proofErr w:type="spellEnd"/>
-            <w:proofErr w:type="gramEnd"/>
           </w:p>
         </w:tc>
       </w:tr>
@@ -1685,17 +1573,12 @@
           </w:tcPr>
           <w:p>
             <w:proofErr w:type="spellStart"/>
-            <w:proofErr w:type="gramStart"/>
             <w:r>
               <w:t>getTranscript</w:t>
             </w:r>
             <w:proofErr w:type="spellEnd"/>
             <w:r>
-              <w:t>(</w:t>
-            </w:r>
-            <w:proofErr w:type="gramEnd"/>
-            <w:r>
-              <w:t>):</w:t>
+              <w:t>():</w:t>
             </w:r>
             <w:r>
               <w:t>Transcript</w:t>
@@ -1716,17 +1599,12 @@
           </w:p>
           <w:p>
             <w:proofErr w:type="spellStart"/>
-            <w:proofErr w:type="gramStart"/>
             <w:r>
               <w:t>convertTranscrypt</w:t>
             </w:r>
             <w:proofErr w:type="spellEnd"/>
             <w:r>
-              <w:t>(</w:t>
-            </w:r>
-            <w:proofErr w:type="gramEnd"/>
-            <w:r>
-              <w:t>):Patient</w:t>
+              <w:t>():Patient</w:t>
             </w:r>
           </w:p>
           <w:p>
@@ -1757,9 +1635,2115 @@
       </w:tr>
     </w:tbl>
     <w:p/>
+    <w:tbl>
+      <w:tblPr>
+        <w:tblW w:w="9479" w:type="dxa"/>
+        <w:tblInd w:w="-137" w:type="dxa"/>
+        <w:tblBorders>
+          <w:top w:val="outset" w:sz="6" w:space="0" w:color="auto"/>
+          <w:left w:val="outset" w:sz="6" w:space="0" w:color="auto"/>
+          <w:bottom w:val="outset" w:sz="6" w:space="0" w:color="auto"/>
+          <w:right w:val="outset" w:sz="6" w:space="0" w:color="auto"/>
+        </w:tblBorders>
+        <w:tblCellMar>
+          <w:left w:w="0" w:type="dxa"/>
+          <w:right w:w="0" w:type="dxa"/>
+        </w:tblCellMar>
+        <w:tblLook w:val="04A0"/>
+      </w:tblPr>
+      <w:tblGrid>
+        <w:gridCol w:w="4808"/>
+        <w:gridCol w:w="4671"/>
+      </w:tblGrid>
+      <w:tr>
+        <w:trPr>
+          <w:trHeight w:val="251"/>
+        </w:trPr>
+        <w:tc>
+          <w:tcPr>
+            <w:tcW w:w="4808" w:type="dxa"/>
+            <w:tcBorders>
+              <w:top w:val="single" w:sz="4" w:space="0" w:color="auto"/>
+              <w:left w:val="single" w:sz="4" w:space="0" w:color="auto"/>
+              <w:bottom w:val="single" w:sz="4" w:space="0" w:color="auto"/>
+              <w:right w:val="single" w:sz="4" w:space="0" w:color="auto"/>
+            </w:tcBorders>
+            <w:shd w:val="clear" w:color="auto" w:fill="auto"/>
+            <w:hideMark/>
+          </w:tcPr>
+          <w:p>
+            <w:pPr>
+              <w:spacing w:after="0" w:line="240" w:lineRule="auto"/>
+              <w:textAlignment w:val="baseline"/>
+              <w:rPr>
+                <w:rFonts w:ascii="Times New Roman" w:eastAsia="Times New Roman" w:hAnsi="Times New Roman" w:cs="Times New Roman"/>
+                <w:kern w:val="0"/>
+                <w:sz w:val="24"/>
+                <w:szCs w:val="24"/>
+                <w:lang w:val="tr-TR" w:eastAsia="tr-TR"/>
+              </w:rPr>
+            </w:pPr>
+            <w:r>
+              <w:rPr>
+                <w:rFonts w:ascii="Calibri" w:eastAsia="Times New Roman" w:hAnsi="Calibri" w:cs="Calibri"/>
+                <w:kern w:val="0"/>
+                <w:lang w:eastAsia="tr-TR"/>
+              </w:rPr>
+              <w:t>CLASS</w:t>
+            </w:r>
+            <w:r>
+              <w:rPr>
+                <w:rFonts w:ascii="Calibri" w:eastAsia="Times New Roman" w:hAnsi="Calibri" w:cs="Calibri"/>
+                <w:kern w:val="0"/>
+                <w:lang w:val="tr-TR" w:eastAsia="tr-TR"/>
+              </w:rPr>
+              <w:t> </w:t>
+            </w:r>
+          </w:p>
+        </w:tc>
+        <w:tc>
+          <w:tcPr>
+            <w:tcW w:w="4671" w:type="dxa"/>
+            <w:tcBorders>
+              <w:top w:val="single" w:sz="4" w:space="0" w:color="auto"/>
+              <w:left w:val="single" w:sz="4" w:space="0" w:color="auto"/>
+              <w:bottom w:val="single" w:sz="4" w:space="0" w:color="auto"/>
+              <w:right w:val="single" w:sz="4" w:space="0" w:color="auto"/>
+            </w:tcBorders>
+            <w:shd w:val="clear" w:color="auto" w:fill="auto"/>
+            <w:hideMark/>
+          </w:tcPr>
+          <w:p>
+            <w:pPr>
+              <w:spacing w:after="0" w:line="240" w:lineRule="auto"/>
+              <w:textAlignment w:val="baseline"/>
+              <w:rPr>
+                <w:rFonts w:ascii="Times New Roman" w:eastAsia="Times New Roman" w:hAnsi="Times New Roman" w:cs="Times New Roman"/>
+                <w:kern w:val="0"/>
+                <w:sz w:val="24"/>
+                <w:szCs w:val="24"/>
+                <w:lang w:val="tr-TR" w:eastAsia="tr-TR"/>
+              </w:rPr>
+            </w:pPr>
+            <w:proofErr w:type="spellStart"/>
+            <w:r>
+              <w:rPr>
+                <w:rFonts w:ascii="Calibri" w:eastAsia="Times New Roman" w:hAnsi="Calibri" w:cs="Calibri"/>
+                <w:kern w:val="0"/>
+                <w:lang w:eastAsia="tr-TR"/>
+              </w:rPr>
+              <w:t>CreateNewClient</w:t>
+            </w:r>
+            <w:proofErr w:type="spellEnd"/>
+            <w:r>
+              <w:rPr>
+                <w:rFonts w:ascii="Calibri" w:eastAsia="Times New Roman" w:hAnsi="Calibri" w:cs="Calibri"/>
+                <w:kern w:val="0"/>
+                <w:lang w:val="tr-TR" w:eastAsia="tr-TR"/>
+              </w:rPr>
+              <w:t> </w:t>
+            </w:r>
+          </w:p>
+        </w:tc>
+      </w:tr>
+      <w:tr>
+        <w:trPr>
+          <w:trHeight w:val="251"/>
+        </w:trPr>
+        <w:tc>
+          <w:tcPr>
+            <w:tcW w:w="4808" w:type="dxa"/>
+            <w:tcBorders>
+              <w:top w:val="single" w:sz="4" w:space="0" w:color="auto"/>
+              <w:left w:val="single" w:sz="4" w:space="0" w:color="auto"/>
+              <w:bottom w:val="single" w:sz="4" w:space="0" w:color="auto"/>
+              <w:right w:val="single" w:sz="4" w:space="0" w:color="auto"/>
+            </w:tcBorders>
+            <w:shd w:val="clear" w:color="auto" w:fill="auto"/>
+            <w:hideMark/>
+          </w:tcPr>
+          <w:p>
+            <w:pPr>
+              <w:spacing w:after="0" w:line="240" w:lineRule="auto"/>
+              <w:textAlignment w:val="baseline"/>
+              <w:rPr>
+                <w:rFonts w:ascii="Times New Roman" w:eastAsia="Times New Roman" w:hAnsi="Times New Roman" w:cs="Times New Roman"/>
+                <w:kern w:val="0"/>
+                <w:sz w:val="24"/>
+                <w:szCs w:val="24"/>
+                <w:lang w:val="tr-TR" w:eastAsia="tr-TR"/>
+              </w:rPr>
+            </w:pPr>
+            <w:r>
+              <w:rPr>
+                <w:rFonts w:ascii="Calibri" w:eastAsia="Times New Roman" w:hAnsi="Calibri" w:cs="Calibri"/>
+                <w:kern w:val="0"/>
+                <w:lang w:eastAsia="tr-TR"/>
+              </w:rPr>
+              <w:t>Description</w:t>
+            </w:r>
+            <w:r>
+              <w:rPr>
+                <w:rFonts w:ascii="Calibri" w:eastAsia="Times New Roman" w:hAnsi="Calibri" w:cs="Calibri"/>
+                <w:kern w:val="0"/>
+                <w:lang w:val="tr-TR" w:eastAsia="tr-TR"/>
+              </w:rPr>
+              <w:t> </w:t>
+            </w:r>
+          </w:p>
+        </w:tc>
+        <w:tc>
+          <w:tcPr>
+            <w:tcW w:w="4671" w:type="dxa"/>
+            <w:tcBorders>
+              <w:top w:val="single" w:sz="4" w:space="0" w:color="auto"/>
+              <w:left w:val="single" w:sz="4" w:space="0" w:color="auto"/>
+              <w:bottom w:val="single" w:sz="4" w:space="0" w:color="auto"/>
+              <w:right w:val="single" w:sz="4" w:space="0" w:color="auto"/>
+            </w:tcBorders>
+            <w:shd w:val="clear" w:color="auto" w:fill="auto"/>
+            <w:hideMark/>
+          </w:tcPr>
+          <w:p>
+            <w:pPr>
+              <w:spacing w:after="0" w:line="240" w:lineRule="auto"/>
+              <w:textAlignment w:val="baseline"/>
+              <w:rPr>
+                <w:rFonts w:ascii="Times New Roman" w:eastAsia="Times New Roman" w:hAnsi="Times New Roman" w:cs="Times New Roman"/>
+                <w:kern w:val="0"/>
+                <w:sz w:val="24"/>
+                <w:szCs w:val="24"/>
+                <w:lang w:val="tr-TR" w:eastAsia="tr-TR"/>
+              </w:rPr>
+            </w:pPr>
+            <w:r>
+              <w:rPr>
+                <w:rFonts w:ascii="Calibri" w:eastAsia="Times New Roman" w:hAnsi="Calibri" w:cs="Calibri"/>
+                <w:kern w:val="0"/>
+                <w:lang w:eastAsia="tr-TR"/>
+              </w:rPr>
+              <w:t>This class provides our users to add a new client to their client list.</w:t>
+            </w:r>
+            <w:r>
+              <w:rPr>
+                <w:rFonts w:ascii="Calibri" w:eastAsia="Times New Roman" w:hAnsi="Calibri" w:cs="Calibri"/>
+                <w:kern w:val="0"/>
+                <w:lang w:val="tr-TR" w:eastAsia="tr-TR"/>
+              </w:rPr>
+              <w:t> </w:t>
+            </w:r>
+          </w:p>
+        </w:tc>
+      </w:tr>
+      <w:tr>
+        <w:trPr>
+          <w:trHeight w:val="251"/>
+        </w:trPr>
+        <w:tc>
+          <w:tcPr>
+            <w:tcW w:w="4808" w:type="dxa"/>
+            <w:tcBorders>
+              <w:top w:val="single" w:sz="4" w:space="0" w:color="auto"/>
+              <w:left w:val="single" w:sz="4" w:space="0" w:color="auto"/>
+              <w:bottom w:val="single" w:sz="4" w:space="0" w:color="auto"/>
+              <w:right w:val="single" w:sz="4" w:space="0" w:color="auto"/>
+            </w:tcBorders>
+            <w:shd w:val="clear" w:color="auto" w:fill="auto"/>
+            <w:hideMark/>
+          </w:tcPr>
+          <w:p>
+            <w:pPr>
+              <w:spacing w:after="0" w:line="240" w:lineRule="auto"/>
+              <w:textAlignment w:val="baseline"/>
+              <w:rPr>
+                <w:rFonts w:ascii="Times New Roman" w:eastAsia="Times New Roman" w:hAnsi="Times New Roman" w:cs="Times New Roman"/>
+                <w:kern w:val="0"/>
+                <w:sz w:val="24"/>
+                <w:szCs w:val="24"/>
+                <w:lang w:val="tr-TR" w:eastAsia="tr-TR"/>
+              </w:rPr>
+            </w:pPr>
+            <w:r>
+              <w:rPr>
+                <w:rFonts w:ascii="Calibri" w:eastAsia="Times New Roman" w:hAnsi="Calibri" w:cs="Calibri"/>
+                <w:kern w:val="0"/>
+                <w:lang w:eastAsia="tr-TR"/>
+              </w:rPr>
+              <w:t>Package</w:t>
+            </w:r>
+            <w:r>
+              <w:rPr>
+                <w:rFonts w:ascii="Calibri" w:eastAsia="Times New Roman" w:hAnsi="Calibri" w:cs="Calibri"/>
+                <w:kern w:val="0"/>
+                <w:lang w:val="tr-TR" w:eastAsia="tr-TR"/>
+              </w:rPr>
+              <w:t> </w:t>
+            </w:r>
+          </w:p>
+        </w:tc>
+        <w:tc>
+          <w:tcPr>
+            <w:tcW w:w="4671" w:type="dxa"/>
+            <w:tcBorders>
+              <w:top w:val="single" w:sz="4" w:space="0" w:color="auto"/>
+              <w:left w:val="single" w:sz="4" w:space="0" w:color="auto"/>
+              <w:bottom w:val="single" w:sz="4" w:space="0" w:color="auto"/>
+              <w:right w:val="single" w:sz="4" w:space="0" w:color="auto"/>
+            </w:tcBorders>
+            <w:shd w:val="clear" w:color="auto" w:fill="auto"/>
+            <w:hideMark/>
+          </w:tcPr>
+          <w:p>
+            <w:pPr>
+              <w:spacing w:after="0" w:line="240" w:lineRule="auto"/>
+              <w:textAlignment w:val="baseline"/>
+              <w:rPr>
+                <w:rFonts w:ascii="Times New Roman" w:eastAsia="Times New Roman" w:hAnsi="Times New Roman" w:cs="Times New Roman"/>
+                <w:kern w:val="0"/>
+                <w:sz w:val="24"/>
+                <w:szCs w:val="24"/>
+                <w:lang w:val="tr-TR" w:eastAsia="tr-TR"/>
+              </w:rPr>
+            </w:pPr>
+            <w:proofErr w:type="spellStart"/>
+            <w:r>
+              <w:rPr>
+                <w:rFonts w:ascii="Calibri" w:eastAsia="Times New Roman" w:hAnsi="Calibri" w:cs="Calibri"/>
+                <w:kern w:val="0"/>
+                <w:lang w:eastAsia="tr-TR"/>
+              </w:rPr>
+              <w:t>DashboardMainComponents</w:t>
+            </w:r>
+            <w:proofErr w:type="spellEnd"/>
+            <w:r>
+              <w:rPr>
+                <w:rFonts w:ascii="Calibri" w:eastAsia="Times New Roman" w:hAnsi="Calibri" w:cs="Calibri"/>
+                <w:kern w:val="0"/>
+                <w:lang w:val="tr-TR" w:eastAsia="tr-TR"/>
+              </w:rPr>
+              <w:t> </w:t>
+            </w:r>
+          </w:p>
+        </w:tc>
+      </w:tr>
+      <w:tr>
+        <w:trPr>
+          <w:trHeight w:val="251"/>
+        </w:trPr>
+        <w:tc>
+          <w:tcPr>
+            <w:tcW w:w="4808" w:type="dxa"/>
+            <w:tcBorders>
+              <w:top w:val="single" w:sz="4" w:space="0" w:color="auto"/>
+              <w:left w:val="single" w:sz="4" w:space="0" w:color="auto"/>
+              <w:bottom w:val="single" w:sz="4" w:space="0" w:color="auto"/>
+              <w:right w:val="single" w:sz="4" w:space="0" w:color="auto"/>
+            </w:tcBorders>
+            <w:shd w:val="clear" w:color="auto" w:fill="auto"/>
+            <w:hideMark/>
+          </w:tcPr>
+          <w:p>
+            <w:pPr>
+              <w:spacing w:after="0" w:line="240" w:lineRule="auto"/>
+              <w:textAlignment w:val="baseline"/>
+              <w:rPr>
+                <w:rFonts w:ascii="Times New Roman" w:eastAsia="Times New Roman" w:hAnsi="Times New Roman" w:cs="Times New Roman"/>
+                <w:kern w:val="0"/>
+                <w:sz w:val="24"/>
+                <w:szCs w:val="24"/>
+                <w:lang w:val="tr-TR" w:eastAsia="tr-TR"/>
+              </w:rPr>
+            </w:pPr>
+            <w:r>
+              <w:rPr>
+                <w:rFonts w:ascii="Calibri" w:eastAsia="Times New Roman" w:hAnsi="Calibri" w:cs="Calibri"/>
+                <w:kern w:val="0"/>
+                <w:lang w:eastAsia="tr-TR"/>
+              </w:rPr>
+              <w:t>Attributes</w:t>
+            </w:r>
+            <w:r>
+              <w:rPr>
+                <w:rFonts w:ascii="Calibri" w:eastAsia="Times New Roman" w:hAnsi="Calibri" w:cs="Calibri"/>
+                <w:kern w:val="0"/>
+                <w:lang w:val="tr-TR" w:eastAsia="tr-TR"/>
+              </w:rPr>
+              <w:t> </w:t>
+            </w:r>
+          </w:p>
+        </w:tc>
+        <w:tc>
+          <w:tcPr>
+            <w:tcW w:w="4671" w:type="dxa"/>
+            <w:tcBorders>
+              <w:top w:val="single" w:sz="4" w:space="0" w:color="auto"/>
+              <w:left w:val="single" w:sz="4" w:space="0" w:color="auto"/>
+              <w:bottom w:val="single" w:sz="4" w:space="0" w:color="auto"/>
+              <w:right w:val="single" w:sz="4" w:space="0" w:color="auto"/>
+            </w:tcBorders>
+            <w:shd w:val="clear" w:color="auto" w:fill="auto"/>
+            <w:hideMark/>
+          </w:tcPr>
+          <w:p>
+            <w:pPr>
+              <w:spacing w:after="0" w:line="240" w:lineRule="auto"/>
+              <w:textAlignment w:val="baseline"/>
+              <w:rPr>
+                <w:rFonts w:ascii="Times New Roman" w:eastAsia="Times New Roman" w:hAnsi="Times New Roman" w:cs="Times New Roman"/>
+                <w:kern w:val="0"/>
+                <w:sz w:val="24"/>
+                <w:szCs w:val="24"/>
+                <w:lang w:val="tr-TR" w:eastAsia="tr-TR"/>
+              </w:rPr>
+            </w:pPr>
+            <w:r>
+              <w:rPr>
+                <w:rFonts w:ascii="Calibri" w:eastAsia="Times New Roman" w:hAnsi="Calibri" w:cs="Calibri"/>
+                <w:kern w:val="0"/>
+                <w:lang w:eastAsia="tr-TR"/>
+              </w:rPr>
+              <w:t>Name: String</w:t>
+            </w:r>
+            <w:r>
+              <w:rPr>
+                <w:rFonts w:ascii="Calibri" w:eastAsia="Times New Roman" w:hAnsi="Calibri" w:cs="Calibri"/>
+                <w:kern w:val="0"/>
+                <w:lang w:val="tr-TR" w:eastAsia="tr-TR"/>
+              </w:rPr>
+              <w:t> </w:t>
+            </w:r>
+          </w:p>
+          <w:p>
+            <w:pPr>
+              <w:spacing w:after="0" w:line="240" w:lineRule="auto"/>
+              <w:textAlignment w:val="baseline"/>
+              <w:rPr>
+                <w:rFonts w:ascii="Times New Roman" w:eastAsia="Times New Roman" w:hAnsi="Times New Roman" w:cs="Times New Roman"/>
+                <w:kern w:val="0"/>
+                <w:sz w:val="24"/>
+                <w:szCs w:val="24"/>
+                <w:lang w:val="tr-TR" w:eastAsia="tr-TR"/>
+              </w:rPr>
+            </w:pPr>
+            <w:r>
+              <w:rPr>
+                <w:rFonts w:ascii="Calibri" w:eastAsia="Times New Roman" w:hAnsi="Calibri" w:cs="Calibri"/>
+                <w:kern w:val="0"/>
+                <w:lang w:eastAsia="tr-TR"/>
+              </w:rPr>
+              <w:t>Surname: String</w:t>
+            </w:r>
+            <w:r>
+              <w:rPr>
+                <w:rFonts w:ascii="Calibri" w:eastAsia="Times New Roman" w:hAnsi="Calibri" w:cs="Calibri"/>
+                <w:kern w:val="0"/>
+                <w:lang w:val="tr-TR" w:eastAsia="tr-TR"/>
+              </w:rPr>
+              <w:t> </w:t>
+            </w:r>
+          </w:p>
+          <w:p>
+            <w:pPr>
+              <w:spacing w:after="0" w:line="240" w:lineRule="auto"/>
+              <w:textAlignment w:val="baseline"/>
+              <w:rPr>
+                <w:rFonts w:ascii="Times New Roman" w:eastAsia="Times New Roman" w:hAnsi="Times New Roman" w:cs="Times New Roman"/>
+                <w:kern w:val="0"/>
+                <w:sz w:val="24"/>
+                <w:szCs w:val="24"/>
+                <w:lang w:val="tr-TR" w:eastAsia="tr-TR"/>
+              </w:rPr>
+            </w:pPr>
+            <w:r>
+              <w:rPr>
+                <w:rFonts w:ascii="Calibri" w:eastAsia="Times New Roman" w:hAnsi="Calibri" w:cs="Calibri"/>
+                <w:kern w:val="0"/>
+                <w:lang w:eastAsia="tr-TR"/>
+              </w:rPr>
+              <w:t>Id: String</w:t>
+            </w:r>
+            <w:r>
+              <w:rPr>
+                <w:rFonts w:ascii="Calibri" w:eastAsia="Times New Roman" w:hAnsi="Calibri" w:cs="Calibri"/>
+                <w:kern w:val="0"/>
+                <w:lang w:val="tr-TR" w:eastAsia="tr-TR"/>
+              </w:rPr>
+              <w:t> </w:t>
+            </w:r>
+          </w:p>
+          <w:p>
+            <w:pPr>
+              <w:spacing w:after="0" w:line="240" w:lineRule="auto"/>
+              <w:textAlignment w:val="baseline"/>
+              <w:rPr>
+                <w:rFonts w:ascii="Times New Roman" w:eastAsia="Times New Roman" w:hAnsi="Times New Roman" w:cs="Times New Roman"/>
+                <w:kern w:val="0"/>
+                <w:sz w:val="24"/>
+                <w:szCs w:val="24"/>
+                <w:lang w:val="tr-TR" w:eastAsia="tr-TR"/>
+              </w:rPr>
+            </w:pPr>
+            <w:r>
+              <w:rPr>
+                <w:rFonts w:ascii="Calibri" w:eastAsia="Times New Roman" w:hAnsi="Calibri" w:cs="Calibri"/>
+                <w:kern w:val="0"/>
+                <w:lang w:eastAsia="tr-TR"/>
+              </w:rPr>
+              <w:t>Age: String</w:t>
+            </w:r>
+            <w:r>
+              <w:rPr>
+                <w:rFonts w:ascii="Calibri" w:eastAsia="Times New Roman" w:hAnsi="Calibri" w:cs="Calibri"/>
+                <w:kern w:val="0"/>
+                <w:lang w:val="tr-TR" w:eastAsia="tr-TR"/>
+              </w:rPr>
+              <w:t> </w:t>
+            </w:r>
+          </w:p>
+          <w:p>
+            <w:pPr>
+              <w:spacing w:after="0" w:line="240" w:lineRule="auto"/>
+              <w:textAlignment w:val="baseline"/>
+              <w:rPr>
+                <w:rFonts w:ascii="Times New Roman" w:eastAsia="Times New Roman" w:hAnsi="Times New Roman" w:cs="Times New Roman"/>
+                <w:kern w:val="0"/>
+                <w:sz w:val="24"/>
+                <w:szCs w:val="24"/>
+                <w:lang w:val="tr-TR" w:eastAsia="tr-TR"/>
+              </w:rPr>
+            </w:pPr>
+            <w:r>
+              <w:rPr>
+                <w:rFonts w:ascii="Calibri" w:eastAsia="Times New Roman" w:hAnsi="Calibri" w:cs="Calibri"/>
+                <w:kern w:val="0"/>
+                <w:lang w:eastAsia="tr-TR"/>
+              </w:rPr>
+              <w:t>Gender: String</w:t>
+            </w:r>
+            <w:r>
+              <w:rPr>
+                <w:rFonts w:ascii="Calibri" w:eastAsia="Times New Roman" w:hAnsi="Calibri" w:cs="Calibri"/>
+                <w:kern w:val="0"/>
+                <w:lang w:val="tr-TR" w:eastAsia="tr-TR"/>
+              </w:rPr>
+              <w:t> </w:t>
+            </w:r>
+          </w:p>
+          <w:p>
+            <w:pPr>
+              <w:spacing w:after="0" w:line="240" w:lineRule="auto"/>
+              <w:textAlignment w:val="baseline"/>
+              <w:rPr>
+                <w:rFonts w:ascii="Times New Roman" w:eastAsia="Times New Roman" w:hAnsi="Times New Roman" w:cs="Times New Roman"/>
+                <w:kern w:val="0"/>
+                <w:sz w:val="24"/>
+                <w:szCs w:val="24"/>
+                <w:lang w:val="tr-TR" w:eastAsia="tr-TR"/>
+              </w:rPr>
+            </w:pPr>
+            <w:r>
+              <w:rPr>
+                <w:rFonts w:ascii="Calibri" w:eastAsia="Times New Roman" w:hAnsi="Calibri" w:cs="Calibri"/>
+                <w:kern w:val="0"/>
+                <w:lang w:eastAsia="tr-TR"/>
+              </w:rPr>
+              <w:t>Diagnosis: String</w:t>
+            </w:r>
+            <w:r>
+              <w:rPr>
+                <w:rFonts w:ascii="Calibri" w:eastAsia="Times New Roman" w:hAnsi="Calibri" w:cs="Calibri"/>
+                <w:kern w:val="0"/>
+                <w:lang w:val="tr-TR" w:eastAsia="tr-TR"/>
+              </w:rPr>
+              <w:t> </w:t>
+            </w:r>
+          </w:p>
+        </w:tc>
+      </w:tr>
+      <w:tr>
+        <w:trPr>
+          <w:trHeight w:val="1182"/>
+        </w:trPr>
+        <w:tc>
+          <w:tcPr>
+            <w:tcW w:w="4808" w:type="dxa"/>
+            <w:tcBorders>
+              <w:top w:val="single" w:sz="4" w:space="0" w:color="auto"/>
+              <w:left w:val="single" w:sz="4" w:space="0" w:color="auto"/>
+              <w:bottom w:val="single" w:sz="4" w:space="0" w:color="auto"/>
+              <w:right w:val="single" w:sz="4" w:space="0" w:color="auto"/>
+            </w:tcBorders>
+            <w:shd w:val="clear" w:color="auto" w:fill="auto"/>
+            <w:hideMark/>
+          </w:tcPr>
+          <w:p>
+            <w:pPr>
+              <w:spacing w:after="0" w:line="240" w:lineRule="auto"/>
+              <w:textAlignment w:val="baseline"/>
+              <w:rPr>
+                <w:rFonts w:ascii="Times New Roman" w:eastAsia="Times New Roman" w:hAnsi="Times New Roman" w:cs="Times New Roman"/>
+                <w:kern w:val="0"/>
+                <w:sz w:val="24"/>
+                <w:szCs w:val="24"/>
+                <w:lang w:val="tr-TR" w:eastAsia="tr-TR"/>
+              </w:rPr>
+            </w:pPr>
+            <w:r>
+              <w:rPr>
+                <w:rFonts w:ascii="Calibri" w:eastAsia="Times New Roman" w:hAnsi="Calibri" w:cs="Calibri"/>
+                <w:kern w:val="0"/>
+                <w:lang w:eastAsia="tr-TR"/>
+              </w:rPr>
+              <w:t>Operations</w:t>
+            </w:r>
+            <w:r>
+              <w:rPr>
+                <w:rFonts w:ascii="Calibri" w:eastAsia="Times New Roman" w:hAnsi="Calibri" w:cs="Calibri"/>
+                <w:kern w:val="0"/>
+                <w:lang w:val="tr-TR" w:eastAsia="tr-TR"/>
+              </w:rPr>
+              <w:t> </w:t>
+            </w:r>
+          </w:p>
+        </w:tc>
+        <w:tc>
+          <w:tcPr>
+            <w:tcW w:w="4671" w:type="dxa"/>
+            <w:tcBorders>
+              <w:top w:val="single" w:sz="4" w:space="0" w:color="auto"/>
+              <w:left w:val="single" w:sz="4" w:space="0" w:color="auto"/>
+              <w:bottom w:val="single" w:sz="4" w:space="0" w:color="auto"/>
+              <w:right w:val="single" w:sz="4" w:space="0" w:color="auto"/>
+            </w:tcBorders>
+            <w:shd w:val="clear" w:color="auto" w:fill="auto"/>
+            <w:hideMark/>
+          </w:tcPr>
+          <w:p>
+            <w:pPr>
+              <w:spacing w:after="0" w:line="240" w:lineRule="auto"/>
+              <w:textAlignment w:val="baseline"/>
+              <w:rPr>
+                <w:rFonts w:ascii="Times New Roman" w:eastAsia="Times New Roman" w:hAnsi="Times New Roman" w:cs="Times New Roman"/>
+                <w:kern w:val="0"/>
+                <w:sz w:val="24"/>
+                <w:szCs w:val="24"/>
+                <w:lang w:val="tr-TR" w:eastAsia="tr-TR"/>
+              </w:rPr>
+            </w:pPr>
+            <w:proofErr w:type="spellStart"/>
+            <w:r>
+              <w:rPr>
+                <w:rFonts w:ascii="Calibri" w:eastAsia="Times New Roman" w:hAnsi="Calibri" w:cs="Calibri"/>
+                <w:kern w:val="0"/>
+                <w:lang w:eastAsia="tr-TR"/>
+              </w:rPr>
+              <w:t>createPatient</w:t>
+            </w:r>
+            <w:proofErr w:type="spellEnd"/>
+            <w:r>
+              <w:rPr>
+                <w:rFonts w:ascii="Calibri" w:eastAsia="Times New Roman" w:hAnsi="Calibri" w:cs="Calibri"/>
+                <w:kern w:val="0"/>
+                <w:lang w:eastAsia="tr-TR"/>
+              </w:rPr>
+              <w:t>(): Patient</w:t>
+            </w:r>
+            <w:r>
+              <w:rPr>
+                <w:rFonts w:ascii="Calibri" w:eastAsia="Times New Roman" w:hAnsi="Calibri" w:cs="Calibri"/>
+                <w:kern w:val="0"/>
+                <w:lang w:val="tr-TR" w:eastAsia="tr-TR"/>
+              </w:rPr>
+              <w:t> </w:t>
+            </w:r>
+          </w:p>
+          <w:p>
+            <w:pPr>
+              <w:spacing w:after="0" w:line="240" w:lineRule="auto"/>
+              <w:textAlignment w:val="baseline"/>
+              <w:rPr>
+                <w:rFonts w:ascii="Times New Roman" w:eastAsia="Times New Roman" w:hAnsi="Times New Roman" w:cs="Times New Roman"/>
+                <w:kern w:val="0"/>
+                <w:sz w:val="24"/>
+                <w:szCs w:val="24"/>
+                <w:lang w:val="tr-TR" w:eastAsia="tr-TR"/>
+              </w:rPr>
+            </w:pPr>
+            <w:r>
+              <w:rPr>
+                <w:rFonts w:ascii="Calibri" w:eastAsia="Times New Roman" w:hAnsi="Calibri" w:cs="Calibri"/>
+                <w:kern w:val="0"/>
+                <w:lang w:eastAsia="tr-TR"/>
+              </w:rPr>
+              <w:t xml:space="preserve">This method creates new client for the user’s client list, and adds the given </w:t>
+            </w:r>
+            <w:proofErr w:type="spellStart"/>
+            <w:r>
+              <w:rPr>
+                <w:rFonts w:ascii="Calibri" w:eastAsia="Times New Roman" w:hAnsi="Calibri" w:cs="Calibri"/>
+                <w:kern w:val="0"/>
+                <w:lang w:eastAsia="tr-TR"/>
+              </w:rPr>
+              <w:t>informations</w:t>
+            </w:r>
+            <w:proofErr w:type="spellEnd"/>
+            <w:r>
+              <w:rPr>
+                <w:rFonts w:ascii="Calibri" w:eastAsia="Times New Roman" w:hAnsi="Calibri" w:cs="Calibri"/>
+                <w:kern w:val="0"/>
+                <w:lang w:eastAsia="tr-TR"/>
+              </w:rPr>
+              <w:t xml:space="preserve"> to it.</w:t>
+            </w:r>
+            <w:r>
+              <w:rPr>
+                <w:rFonts w:ascii="Calibri" w:eastAsia="Times New Roman" w:hAnsi="Calibri" w:cs="Calibri"/>
+                <w:kern w:val="0"/>
+                <w:lang w:val="tr-TR" w:eastAsia="tr-TR"/>
+              </w:rPr>
+              <w:t> </w:t>
+            </w:r>
+          </w:p>
+        </w:tc>
+      </w:tr>
+    </w:tbl>
+    <w:p>
+      <w:pPr>
+        <w:spacing w:after="0" w:line="240" w:lineRule="auto"/>
+        <w:textAlignment w:val="baseline"/>
+        <w:rPr>
+          <w:rFonts w:ascii="Segoe UI" w:eastAsia="Times New Roman" w:hAnsi="Segoe UI" w:cs="Segoe UI"/>
+          <w:kern w:val="0"/>
+          <w:sz w:val="14"/>
+          <w:szCs w:val="14"/>
+          <w:lang w:val="tr-TR" w:eastAsia="tr-TR"/>
+        </w:rPr>
+      </w:pPr>
+      <w:r>
+        <w:rPr>
+          <w:rFonts w:ascii="Calibri" w:eastAsia="Times New Roman" w:hAnsi="Calibri" w:cs="Calibri"/>
+          <w:kern w:val="0"/>
+          <w:lang w:val="tr-TR" w:eastAsia="tr-TR"/>
+        </w:rPr>
+        <w:t> </w:t>
+      </w:r>
+    </w:p>
+    <w:tbl>
+      <w:tblPr>
+        <w:tblW w:w="9361" w:type="dxa"/>
+        <w:tblBorders>
+          <w:top w:val="outset" w:sz="6" w:space="0" w:color="auto"/>
+          <w:left w:val="outset" w:sz="6" w:space="0" w:color="auto"/>
+          <w:bottom w:val="outset" w:sz="6" w:space="0" w:color="auto"/>
+          <w:right w:val="outset" w:sz="6" w:space="0" w:color="auto"/>
+        </w:tblBorders>
+        <w:tblCellMar>
+          <w:left w:w="0" w:type="dxa"/>
+          <w:right w:w="0" w:type="dxa"/>
+        </w:tblCellMar>
+        <w:tblLook w:val="04A0"/>
+      </w:tblPr>
+      <w:tblGrid>
+        <w:gridCol w:w="3600"/>
+        <w:gridCol w:w="5761"/>
+      </w:tblGrid>
+      <w:tr>
+        <w:trPr>
+          <w:trHeight w:val="240"/>
+        </w:trPr>
+        <w:tc>
+          <w:tcPr>
+            <w:tcW w:w="3600" w:type="dxa"/>
+            <w:tcBorders>
+              <w:top w:val="single" w:sz="4" w:space="0" w:color="auto"/>
+              <w:left w:val="single" w:sz="4" w:space="0" w:color="auto"/>
+              <w:bottom w:val="single" w:sz="4" w:space="0" w:color="auto"/>
+              <w:right w:val="single" w:sz="4" w:space="0" w:color="auto"/>
+            </w:tcBorders>
+            <w:shd w:val="clear" w:color="auto" w:fill="auto"/>
+            <w:hideMark/>
+          </w:tcPr>
+          <w:p>
+            <w:pPr>
+              <w:spacing w:after="0" w:line="240" w:lineRule="auto"/>
+              <w:textAlignment w:val="baseline"/>
+              <w:rPr>
+                <w:rFonts w:ascii="Times New Roman" w:eastAsia="Times New Roman" w:hAnsi="Times New Roman" w:cs="Times New Roman"/>
+                <w:kern w:val="0"/>
+                <w:sz w:val="24"/>
+                <w:szCs w:val="24"/>
+                <w:lang w:val="tr-TR" w:eastAsia="tr-TR"/>
+              </w:rPr>
+            </w:pPr>
+            <w:r>
+              <w:rPr>
+                <w:rFonts w:ascii="Calibri" w:eastAsia="Times New Roman" w:hAnsi="Calibri" w:cs="Calibri"/>
+                <w:kern w:val="0"/>
+                <w:lang w:eastAsia="tr-TR"/>
+              </w:rPr>
+              <w:lastRenderedPageBreak/>
+              <w:t>CLASS</w:t>
+            </w:r>
+            <w:r>
+              <w:rPr>
+                <w:rFonts w:ascii="Calibri" w:eastAsia="Times New Roman" w:hAnsi="Calibri" w:cs="Calibri"/>
+                <w:kern w:val="0"/>
+                <w:lang w:val="tr-TR" w:eastAsia="tr-TR"/>
+              </w:rPr>
+              <w:t> </w:t>
+            </w:r>
+          </w:p>
+        </w:tc>
+        <w:tc>
+          <w:tcPr>
+            <w:tcW w:w="5761" w:type="dxa"/>
+            <w:tcBorders>
+              <w:top w:val="single" w:sz="4" w:space="0" w:color="auto"/>
+              <w:left w:val="single" w:sz="4" w:space="0" w:color="auto"/>
+              <w:bottom w:val="single" w:sz="4" w:space="0" w:color="auto"/>
+              <w:right w:val="single" w:sz="4" w:space="0" w:color="auto"/>
+            </w:tcBorders>
+            <w:shd w:val="clear" w:color="auto" w:fill="auto"/>
+            <w:hideMark/>
+          </w:tcPr>
+          <w:p>
+            <w:pPr>
+              <w:spacing w:after="0" w:line="240" w:lineRule="auto"/>
+              <w:textAlignment w:val="baseline"/>
+              <w:rPr>
+                <w:rFonts w:ascii="Times New Roman" w:eastAsia="Times New Roman" w:hAnsi="Times New Roman" w:cs="Times New Roman"/>
+                <w:kern w:val="0"/>
+                <w:sz w:val="24"/>
+                <w:szCs w:val="24"/>
+                <w:lang w:val="tr-TR" w:eastAsia="tr-TR"/>
+              </w:rPr>
+            </w:pPr>
+            <w:r>
+              <w:rPr>
+                <w:rFonts w:ascii="Calibri" w:eastAsia="Times New Roman" w:hAnsi="Calibri" w:cs="Calibri"/>
+                <w:kern w:val="0"/>
+                <w:lang w:eastAsia="tr-TR"/>
+              </w:rPr>
+              <w:t>Register</w:t>
+            </w:r>
+            <w:r>
+              <w:rPr>
+                <w:rFonts w:ascii="Calibri" w:eastAsia="Times New Roman" w:hAnsi="Calibri" w:cs="Calibri"/>
+                <w:kern w:val="0"/>
+                <w:lang w:val="tr-TR" w:eastAsia="tr-TR"/>
+              </w:rPr>
+              <w:t> </w:t>
+            </w:r>
+          </w:p>
+        </w:tc>
+      </w:tr>
+      <w:tr>
+        <w:trPr>
+          <w:trHeight w:val="240"/>
+        </w:trPr>
+        <w:tc>
+          <w:tcPr>
+            <w:tcW w:w="3600" w:type="dxa"/>
+            <w:tcBorders>
+              <w:top w:val="single" w:sz="4" w:space="0" w:color="auto"/>
+              <w:left w:val="single" w:sz="4" w:space="0" w:color="auto"/>
+              <w:bottom w:val="single" w:sz="4" w:space="0" w:color="auto"/>
+              <w:right w:val="single" w:sz="4" w:space="0" w:color="auto"/>
+            </w:tcBorders>
+            <w:shd w:val="clear" w:color="auto" w:fill="auto"/>
+            <w:hideMark/>
+          </w:tcPr>
+          <w:p>
+            <w:pPr>
+              <w:spacing w:after="0" w:line="240" w:lineRule="auto"/>
+              <w:textAlignment w:val="baseline"/>
+              <w:rPr>
+                <w:rFonts w:ascii="Times New Roman" w:eastAsia="Times New Roman" w:hAnsi="Times New Roman" w:cs="Times New Roman"/>
+                <w:kern w:val="0"/>
+                <w:sz w:val="24"/>
+                <w:szCs w:val="24"/>
+                <w:lang w:val="tr-TR" w:eastAsia="tr-TR"/>
+              </w:rPr>
+            </w:pPr>
+            <w:r>
+              <w:rPr>
+                <w:rFonts w:ascii="Calibri" w:eastAsia="Times New Roman" w:hAnsi="Calibri" w:cs="Calibri"/>
+                <w:kern w:val="0"/>
+                <w:lang w:eastAsia="tr-TR"/>
+              </w:rPr>
+              <w:t>Description</w:t>
+            </w:r>
+            <w:r>
+              <w:rPr>
+                <w:rFonts w:ascii="Calibri" w:eastAsia="Times New Roman" w:hAnsi="Calibri" w:cs="Calibri"/>
+                <w:kern w:val="0"/>
+                <w:lang w:val="tr-TR" w:eastAsia="tr-TR"/>
+              </w:rPr>
+              <w:t> </w:t>
+            </w:r>
+          </w:p>
+        </w:tc>
+        <w:tc>
+          <w:tcPr>
+            <w:tcW w:w="5761" w:type="dxa"/>
+            <w:tcBorders>
+              <w:top w:val="single" w:sz="4" w:space="0" w:color="auto"/>
+              <w:left w:val="single" w:sz="4" w:space="0" w:color="auto"/>
+              <w:bottom w:val="single" w:sz="4" w:space="0" w:color="auto"/>
+              <w:right w:val="single" w:sz="4" w:space="0" w:color="auto"/>
+            </w:tcBorders>
+            <w:shd w:val="clear" w:color="auto" w:fill="auto"/>
+            <w:hideMark/>
+          </w:tcPr>
+          <w:p>
+            <w:pPr>
+              <w:spacing w:after="0" w:line="240" w:lineRule="auto"/>
+              <w:textAlignment w:val="baseline"/>
+              <w:rPr>
+                <w:rFonts w:ascii="Times New Roman" w:eastAsia="Times New Roman" w:hAnsi="Times New Roman" w:cs="Times New Roman"/>
+                <w:kern w:val="0"/>
+                <w:sz w:val="24"/>
+                <w:szCs w:val="24"/>
+                <w:lang w:val="tr-TR" w:eastAsia="tr-TR"/>
+              </w:rPr>
+            </w:pPr>
+            <w:r>
+              <w:rPr>
+                <w:rFonts w:ascii="Calibri" w:eastAsia="Times New Roman" w:hAnsi="Calibri" w:cs="Calibri"/>
+                <w:kern w:val="0"/>
+                <w:lang w:eastAsia="tr-TR"/>
+              </w:rPr>
+              <w:t xml:space="preserve">This class </w:t>
+            </w:r>
+            <w:proofErr w:type="spellStart"/>
+            <w:r>
+              <w:rPr>
+                <w:rFonts w:ascii="Calibri" w:eastAsia="Times New Roman" w:hAnsi="Calibri" w:cs="Calibri"/>
+                <w:kern w:val="0"/>
+                <w:lang w:eastAsia="tr-TR"/>
+              </w:rPr>
+              <w:t>creats</w:t>
+            </w:r>
+            <w:proofErr w:type="spellEnd"/>
+            <w:r>
+              <w:rPr>
+                <w:rFonts w:ascii="Calibri" w:eastAsia="Times New Roman" w:hAnsi="Calibri" w:cs="Calibri"/>
+                <w:kern w:val="0"/>
+                <w:lang w:eastAsia="tr-TR"/>
+              </w:rPr>
+              <w:t xml:space="preserve"> a new account</w:t>
+            </w:r>
+            <w:r>
+              <w:rPr>
+                <w:rFonts w:ascii="Calibri" w:eastAsia="Times New Roman" w:hAnsi="Calibri" w:cs="Calibri"/>
+                <w:kern w:val="0"/>
+                <w:lang w:val="tr-TR" w:eastAsia="tr-TR"/>
+              </w:rPr>
+              <w:t> </w:t>
+            </w:r>
+          </w:p>
+        </w:tc>
+      </w:tr>
+      <w:tr>
+        <w:trPr>
+          <w:trHeight w:val="240"/>
+        </w:trPr>
+        <w:tc>
+          <w:tcPr>
+            <w:tcW w:w="3600" w:type="dxa"/>
+            <w:tcBorders>
+              <w:top w:val="single" w:sz="4" w:space="0" w:color="auto"/>
+              <w:left w:val="single" w:sz="4" w:space="0" w:color="auto"/>
+              <w:bottom w:val="single" w:sz="4" w:space="0" w:color="auto"/>
+              <w:right w:val="single" w:sz="4" w:space="0" w:color="auto"/>
+            </w:tcBorders>
+            <w:shd w:val="clear" w:color="auto" w:fill="auto"/>
+            <w:hideMark/>
+          </w:tcPr>
+          <w:p>
+            <w:pPr>
+              <w:spacing w:after="0" w:line="240" w:lineRule="auto"/>
+              <w:textAlignment w:val="baseline"/>
+              <w:rPr>
+                <w:rFonts w:ascii="Times New Roman" w:eastAsia="Times New Roman" w:hAnsi="Times New Roman" w:cs="Times New Roman"/>
+                <w:kern w:val="0"/>
+                <w:sz w:val="24"/>
+                <w:szCs w:val="24"/>
+                <w:lang w:val="tr-TR" w:eastAsia="tr-TR"/>
+              </w:rPr>
+            </w:pPr>
+            <w:r>
+              <w:rPr>
+                <w:rFonts w:ascii="Calibri" w:eastAsia="Times New Roman" w:hAnsi="Calibri" w:cs="Calibri"/>
+                <w:kern w:val="0"/>
+                <w:lang w:eastAsia="tr-TR"/>
+              </w:rPr>
+              <w:t>Package</w:t>
+            </w:r>
+            <w:r>
+              <w:rPr>
+                <w:rFonts w:ascii="Calibri" w:eastAsia="Times New Roman" w:hAnsi="Calibri" w:cs="Calibri"/>
+                <w:kern w:val="0"/>
+                <w:lang w:val="tr-TR" w:eastAsia="tr-TR"/>
+              </w:rPr>
+              <w:t> </w:t>
+            </w:r>
+          </w:p>
+        </w:tc>
+        <w:tc>
+          <w:tcPr>
+            <w:tcW w:w="5761" w:type="dxa"/>
+            <w:tcBorders>
+              <w:top w:val="single" w:sz="4" w:space="0" w:color="auto"/>
+              <w:left w:val="single" w:sz="4" w:space="0" w:color="auto"/>
+              <w:bottom w:val="single" w:sz="4" w:space="0" w:color="auto"/>
+              <w:right w:val="single" w:sz="4" w:space="0" w:color="auto"/>
+            </w:tcBorders>
+            <w:shd w:val="clear" w:color="auto" w:fill="auto"/>
+            <w:hideMark/>
+          </w:tcPr>
+          <w:p>
+            <w:pPr>
+              <w:spacing w:after="0" w:line="240" w:lineRule="auto"/>
+              <w:textAlignment w:val="baseline"/>
+              <w:rPr>
+                <w:rFonts w:ascii="Times New Roman" w:eastAsia="Times New Roman" w:hAnsi="Times New Roman" w:cs="Times New Roman"/>
+                <w:kern w:val="0"/>
+                <w:sz w:val="24"/>
+                <w:szCs w:val="24"/>
+                <w:lang w:val="tr-TR" w:eastAsia="tr-TR"/>
+              </w:rPr>
+            </w:pPr>
+            <w:proofErr w:type="spellStart"/>
+            <w:r>
+              <w:rPr>
+                <w:rFonts w:ascii="Calibri" w:eastAsia="Times New Roman" w:hAnsi="Calibri" w:cs="Calibri"/>
+                <w:kern w:val="0"/>
+                <w:lang w:eastAsia="tr-TR"/>
+              </w:rPr>
+              <w:t>RegisterPageComponents</w:t>
+            </w:r>
+            <w:proofErr w:type="spellEnd"/>
+            <w:r>
+              <w:rPr>
+                <w:rFonts w:ascii="Calibri" w:eastAsia="Times New Roman" w:hAnsi="Calibri" w:cs="Calibri"/>
+                <w:kern w:val="0"/>
+                <w:lang w:val="tr-TR" w:eastAsia="tr-TR"/>
+              </w:rPr>
+              <w:t> </w:t>
+            </w:r>
+          </w:p>
+        </w:tc>
+      </w:tr>
+      <w:tr>
+        <w:trPr>
+          <w:trHeight w:val="240"/>
+        </w:trPr>
+        <w:tc>
+          <w:tcPr>
+            <w:tcW w:w="3600" w:type="dxa"/>
+            <w:tcBorders>
+              <w:top w:val="single" w:sz="4" w:space="0" w:color="auto"/>
+              <w:left w:val="single" w:sz="4" w:space="0" w:color="auto"/>
+              <w:bottom w:val="single" w:sz="4" w:space="0" w:color="auto"/>
+              <w:right w:val="single" w:sz="4" w:space="0" w:color="auto"/>
+            </w:tcBorders>
+            <w:shd w:val="clear" w:color="auto" w:fill="auto"/>
+            <w:hideMark/>
+          </w:tcPr>
+          <w:p>
+            <w:pPr>
+              <w:spacing w:after="0" w:line="240" w:lineRule="auto"/>
+              <w:textAlignment w:val="baseline"/>
+              <w:rPr>
+                <w:rFonts w:ascii="Times New Roman" w:eastAsia="Times New Roman" w:hAnsi="Times New Roman" w:cs="Times New Roman"/>
+                <w:kern w:val="0"/>
+                <w:sz w:val="24"/>
+                <w:szCs w:val="24"/>
+                <w:lang w:val="tr-TR" w:eastAsia="tr-TR"/>
+              </w:rPr>
+            </w:pPr>
+            <w:r>
+              <w:rPr>
+                <w:rFonts w:ascii="Calibri" w:eastAsia="Times New Roman" w:hAnsi="Calibri" w:cs="Calibri"/>
+                <w:kern w:val="0"/>
+                <w:lang w:eastAsia="tr-TR"/>
+              </w:rPr>
+              <w:t>Attributes</w:t>
+            </w:r>
+            <w:r>
+              <w:rPr>
+                <w:rFonts w:ascii="Calibri" w:eastAsia="Times New Roman" w:hAnsi="Calibri" w:cs="Calibri"/>
+                <w:kern w:val="0"/>
+                <w:lang w:val="tr-TR" w:eastAsia="tr-TR"/>
+              </w:rPr>
+              <w:t> </w:t>
+            </w:r>
+          </w:p>
+        </w:tc>
+        <w:tc>
+          <w:tcPr>
+            <w:tcW w:w="5761" w:type="dxa"/>
+            <w:tcBorders>
+              <w:top w:val="single" w:sz="4" w:space="0" w:color="auto"/>
+              <w:left w:val="single" w:sz="4" w:space="0" w:color="auto"/>
+              <w:bottom w:val="single" w:sz="4" w:space="0" w:color="auto"/>
+              <w:right w:val="single" w:sz="4" w:space="0" w:color="auto"/>
+            </w:tcBorders>
+            <w:shd w:val="clear" w:color="auto" w:fill="auto"/>
+            <w:hideMark/>
+          </w:tcPr>
+          <w:p>
+            <w:pPr>
+              <w:spacing w:after="0" w:line="240" w:lineRule="auto"/>
+              <w:textAlignment w:val="baseline"/>
+              <w:rPr>
+                <w:rFonts w:ascii="Times New Roman" w:eastAsia="Times New Roman" w:hAnsi="Times New Roman" w:cs="Times New Roman"/>
+                <w:kern w:val="0"/>
+                <w:sz w:val="24"/>
+                <w:szCs w:val="24"/>
+                <w:lang w:val="tr-TR" w:eastAsia="tr-TR"/>
+              </w:rPr>
+            </w:pPr>
+            <w:r>
+              <w:rPr>
+                <w:rFonts w:ascii="Calibri" w:eastAsia="Times New Roman" w:hAnsi="Calibri" w:cs="Calibri"/>
+                <w:kern w:val="0"/>
+                <w:lang w:eastAsia="tr-TR"/>
+              </w:rPr>
+              <w:t>email: String </w:t>
+            </w:r>
+            <w:r>
+              <w:rPr>
+                <w:rFonts w:ascii="Calibri" w:eastAsia="Times New Roman" w:hAnsi="Calibri" w:cs="Calibri"/>
+                <w:kern w:val="0"/>
+                <w:lang w:val="tr-TR" w:eastAsia="tr-TR"/>
+              </w:rPr>
+              <w:t> </w:t>
+            </w:r>
+          </w:p>
+          <w:p>
+            <w:pPr>
+              <w:spacing w:after="0" w:line="240" w:lineRule="auto"/>
+              <w:textAlignment w:val="baseline"/>
+              <w:rPr>
+                <w:rFonts w:ascii="Times New Roman" w:eastAsia="Times New Roman" w:hAnsi="Times New Roman" w:cs="Times New Roman"/>
+                <w:kern w:val="0"/>
+                <w:sz w:val="24"/>
+                <w:szCs w:val="24"/>
+                <w:lang w:val="tr-TR" w:eastAsia="tr-TR"/>
+              </w:rPr>
+            </w:pPr>
+            <w:r>
+              <w:rPr>
+                <w:rFonts w:ascii="Calibri" w:eastAsia="Times New Roman" w:hAnsi="Calibri" w:cs="Calibri"/>
+                <w:kern w:val="0"/>
+                <w:lang w:eastAsia="tr-TR"/>
+              </w:rPr>
+              <w:t>password: String</w:t>
+            </w:r>
+            <w:r>
+              <w:rPr>
+                <w:rFonts w:ascii="Calibri" w:eastAsia="Times New Roman" w:hAnsi="Calibri" w:cs="Calibri"/>
+                <w:kern w:val="0"/>
+                <w:lang w:val="tr-TR" w:eastAsia="tr-TR"/>
+              </w:rPr>
+              <w:t> </w:t>
+            </w:r>
+          </w:p>
+          <w:p>
+            <w:pPr>
+              <w:spacing w:after="0" w:line="240" w:lineRule="auto"/>
+              <w:textAlignment w:val="baseline"/>
+              <w:rPr>
+                <w:rFonts w:ascii="Times New Roman" w:eastAsia="Times New Roman" w:hAnsi="Times New Roman" w:cs="Times New Roman"/>
+                <w:kern w:val="0"/>
+                <w:sz w:val="24"/>
+                <w:szCs w:val="24"/>
+                <w:lang w:val="tr-TR" w:eastAsia="tr-TR"/>
+              </w:rPr>
+            </w:pPr>
+            <w:proofErr w:type="spellStart"/>
+            <w:r>
+              <w:rPr>
+                <w:rFonts w:ascii="Calibri" w:eastAsia="Times New Roman" w:hAnsi="Calibri" w:cs="Calibri"/>
+                <w:kern w:val="0"/>
+                <w:lang w:eastAsia="tr-TR"/>
+              </w:rPr>
+              <w:t>confirmCode</w:t>
+            </w:r>
+            <w:proofErr w:type="spellEnd"/>
+            <w:r>
+              <w:rPr>
+                <w:rFonts w:ascii="Calibri" w:eastAsia="Times New Roman" w:hAnsi="Calibri" w:cs="Calibri"/>
+                <w:kern w:val="0"/>
+                <w:lang w:eastAsia="tr-TR"/>
+              </w:rPr>
+              <w:t>: String</w:t>
+            </w:r>
+            <w:r>
+              <w:rPr>
+                <w:rFonts w:ascii="Calibri" w:eastAsia="Times New Roman" w:hAnsi="Calibri" w:cs="Calibri"/>
+                <w:kern w:val="0"/>
+                <w:lang w:val="tr-TR" w:eastAsia="tr-TR"/>
+              </w:rPr>
+              <w:t> </w:t>
+            </w:r>
+          </w:p>
+          <w:p>
+            <w:pPr>
+              <w:spacing w:after="0" w:line="240" w:lineRule="auto"/>
+              <w:textAlignment w:val="baseline"/>
+              <w:rPr>
+                <w:rFonts w:ascii="Times New Roman" w:eastAsia="Times New Roman" w:hAnsi="Times New Roman" w:cs="Times New Roman"/>
+                <w:kern w:val="0"/>
+                <w:sz w:val="24"/>
+                <w:szCs w:val="24"/>
+                <w:lang w:val="tr-TR" w:eastAsia="tr-TR"/>
+              </w:rPr>
+            </w:pPr>
+            <w:proofErr w:type="spellStart"/>
+            <w:r>
+              <w:rPr>
+                <w:rFonts w:ascii="Calibri" w:eastAsia="Times New Roman" w:hAnsi="Calibri" w:cs="Calibri"/>
+                <w:kern w:val="0"/>
+                <w:lang w:eastAsia="tr-TR"/>
+              </w:rPr>
+              <w:t>creditCardNumber</w:t>
+            </w:r>
+            <w:proofErr w:type="spellEnd"/>
+            <w:r>
+              <w:rPr>
+                <w:rFonts w:ascii="Calibri" w:eastAsia="Times New Roman" w:hAnsi="Calibri" w:cs="Calibri"/>
+                <w:kern w:val="0"/>
+                <w:lang w:eastAsia="tr-TR"/>
+              </w:rPr>
+              <w:t>: String</w:t>
+            </w:r>
+            <w:r>
+              <w:rPr>
+                <w:rFonts w:ascii="Calibri" w:eastAsia="Times New Roman" w:hAnsi="Calibri" w:cs="Calibri"/>
+                <w:kern w:val="0"/>
+                <w:lang w:val="tr-TR" w:eastAsia="tr-TR"/>
+              </w:rPr>
+              <w:t> </w:t>
+            </w:r>
+          </w:p>
+          <w:p>
+            <w:pPr>
+              <w:spacing w:after="0" w:line="240" w:lineRule="auto"/>
+              <w:textAlignment w:val="baseline"/>
+              <w:rPr>
+                <w:rFonts w:ascii="Times New Roman" w:eastAsia="Times New Roman" w:hAnsi="Times New Roman" w:cs="Times New Roman"/>
+                <w:kern w:val="0"/>
+                <w:sz w:val="24"/>
+                <w:szCs w:val="24"/>
+                <w:lang w:val="tr-TR" w:eastAsia="tr-TR"/>
+              </w:rPr>
+            </w:pPr>
+            <w:proofErr w:type="spellStart"/>
+            <w:r>
+              <w:rPr>
+                <w:rFonts w:ascii="Calibri" w:eastAsia="Times New Roman" w:hAnsi="Calibri" w:cs="Calibri"/>
+                <w:kern w:val="0"/>
+                <w:lang w:eastAsia="tr-TR"/>
+              </w:rPr>
+              <w:t>ccExpDate</w:t>
+            </w:r>
+            <w:proofErr w:type="spellEnd"/>
+            <w:r>
+              <w:rPr>
+                <w:rFonts w:ascii="Calibri" w:eastAsia="Times New Roman" w:hAnsi="Calibri" w:cs="Calibri"/>
+                <w:kern w:val="0"/>
+                <w:lang w:eastAsia="tr-TR"/>
+              </w:rPr>
+              <w:t>: String</w:t>
+            </w:r>
+            <w:r>
+              <w:rPr>
+                <w:rFonts w:ascii="Calibri" w:eastAsia="Times New Roman" w:hAnsi="Calibri" w:cs="Calibri"/>
+                <w:kern w:val="0"/>
+                <w:lang w:val="tr-TR" w:eastAsia="tr-TR"/>
+              </w:rPr>
+              <w:t> </w:t>
+            </w:r>
+          </w:p>
+          <w:p>
+            <w:pPr>
+              <w:spacing w:after="0" w:line="240" w:lineRule="auto"/>
+              <w:textAlignment w:val="baseline"/>
+              <w:rPr>
+                <w:rFonts w:ascii="Times New Roman" w:eastAsia="Times New Roman" w:hAnsi="Times New Roman" w:cs="Times New Roman"/>
+                <w:kern w:val="0"/>
+                <w:sz w:val="24"/>
+                <w:szCs w:val="24"/>
+                <w:lang w:val="tr-TR" w:eastAsia="tr-TR"/>
+              </w:rPr>
+            </w:pPr>
+            <w:proofErr w:type="spellStart"/>
+            <w:r>
+              <w:rPr>
+                <w:rFonts w:ascii="Calibri" w:eastAsia="Times New Roman" w:hAnsi="Calibri" w:cs="Calibri"/>
+                <w:kern w:val="0"/>
+                <w:lang w:eastAsia="tr-TR"/>
+              </w:rPr>
+              <w:t>ccSecCode</w:t>
+            </w:r>
+            <w:proofErr w:type="spellEnd"/>
+            <w:r>
+              <w:rPr>
+                <w:rFonts w:ascii="Calibri" w:eastAsia="Times New Roman" w:hAnsi="Calibri" w:cs="Calibri"/>
+                <w:kern w:val="0"/>
+                <w:lang w:eastAsia="tr-TR"/>
+              </w:rPr>
+              <w:t>: String</w:t>
+            </w:r>
+            <w:r>
+              <w:rPr>
+                <w:rFonts w:ascii="Calibri" w:eastAsia="Times New Roman" w:hAnsi="Calibri" w:cs="Calibri"/>
+                <w:kern w:val="0"/>
+                <w:lang w:val="tr-TR" w:eastAsia="tr-TR"/>
+              </w:rPr>
+              <w:t> </w:t>
+            </w:r>
+          </w:p>
+        </w:tc>
+      </w:tr>
+      <w:tr>
+        <w:trPr>
+          <w:trHeight w:val="936"/>
+        </w:trPr>
+        <w:tc>
+          <w:tcPr>
+            <w:tcW w:w="3600" w:type="dxa"/>
+            <w:tcBorders>
+              <w:top w:val="single" w:sz="4" w:space="0" w:color="auto"/>
+              <w:left w:val="single" w:sz="4" w:space="0" w:color="auto"/>
+              <w:bottom w:val="single" w:sz="4" w:space="0" w:color="auto"/>
+              <w:right w:val="single" w:sz="4" w:space="0" w:color="auto"/>
+            </w:tcBorders>
+            <w:shd w:val="clear" w:color="auto" w:fill="auto"/>
+            <w:hideMark/>
+          </w:tcPr>
+          <w:p>
+            <w:pPr>
+              <w:spacing w:after="0" w:line="240" w:lineRule="auto"/>
+              <w:textAlignment w:val="baseline"/>
+              <w:rPr>
+                <w:rFonts w:ascii="Times New Roman" w:eastAsia="Times New Roman" w:hAnsi="Times New Roman" w:cs="Times New Roman"/>
+                <w:kern w:val="0"/>
+                <w:sz w:val="24"/>
+                <w:szCs w:val="24"/>
+                <w:lang w:val="tr-TR" w:eastAsia="tr-TR"/>
+              </w:rPr>
+            </w:pPr>
+            <w:r>
+              <w:rPr>
+                <w:rFonts w:ascii="Calibri" w:eastAsia="Times New Roman" w:hAnsi="Calibri" w:cs="Calibri"/>
+                <w:kern w:val="0"/>
+                <w:lang w:eastAsia="tr-TR"/>
+              </w:rPr>
+              <w:t>Operations</w:t>
+            </w:r>
+            <w:r>
+              <w:rPr>
+                <w:rFonts w:ascii="Calibri" w:eastAsia="Times New Roman" w:hAnsi="Calibri" w:cs="Calibri"/>
+                <w:kern w:val="0"/>
+                <w:lang w:val="tr-TR" w:eastAsia="tr-TR"/>
+              </w:rPr>
+              <w:t> </w:t>
+            </w:r>
+          </w:p>
+        </w:tc>
+        <w:tc>
+          <w:tcPr>
+            <w:tcW w:w="5761" w:type="dxa"/>
+            <w:tcBorders>
+              <w:top w:val="single" w:sz="4" w:space="0" w:color="auto"/>
+              <w:left w:val="single" w:sz="4" w:space="0" w:color="auto"/>
+              <w:bottom w:val="single" w:sz="4" w:space="0" w:color="auto"/>
+              <w:right w:val="single" w:sz="4" w:space="0" w:color="auto"/>
+            </w:tcBorders>
+            <w:shd w:val="clear" w:color="auto" w:fill="auto"/>
+            <w:hideMark/>
+          </w:tcPr>
+          <w:p>
+            <w:pPr>
+              <w:spacing w:after="0" w:line="240" w:lineRule="auto"/>
+              <w:textAlignment w:val="baseline"/>
+              <w:rPr>
+                <w:rFonts w:ascii="Times New Roman" w:eastAsia="Times New Roman" w:hAnsi="Times New Roman" w:cs="Times New Roman"/>
+                <w:kern w:val="0"/>
+                <w:sz w:val="24"/>
+                <w:szCs w:val="24"/>
+                <w:lang w:val="tr-TR" w:eastAsia="tr-TR"/>
+              </w:rPr>
+            </w:pPr>
+            <w:proofErr w:type="spellStart"/>
+            <w:proofErr w:type="gramStart"/>
+            <w:r>
+              <w:rPr>
+                <w:rFonts w:ascii="Calibri" w:eastAsia="Times New Roman" w:hAnsi="Calibri" w:cs="Calibri"/>
+                <w:kern w:val="0"/>
+                <w:lang w:eastAsia="tr-TR"/>
+              </w:rPr>
+              <w:t>submitForm</w:t>
+            </w:r>
+            <w:proofErr w:type="spellEnd"/>
+            <w:r>
+              <w:rPr>
+                <w:rFonts w:ascii="Calibri" w:eastAsia="Times New Roman" w:hAnsi="Calibri" w:cs="Calibri"/>
+                <w:kern w:val="0"/>
+                <w:lang w:eastAsia="tr-TR"/>
+              </w:rPr>
+              <w:t>(</w:t>
+            </w:r>
+            <w:proofErr w:type="gramEnd"/>
+            <w:r>
+              <w:rPr>
+                <w:rFonts w:ascii="Calibri" w:eastAsia="Times New Roman" w:hAnsi="Calibri" w:cs="Calibri"/>
+                <w:kern w:val="0"/>
+                <w:lang w:eastAsia="tr-TR"/>
+              </w:rPr>
+              <w:t>): sending the form to backend. A confirmation code will be sent to the given email</w:t>
+            </w:r>
+            <w:r>
+              <w:rPr>
+                <w:rFonts w:ascii="Calibri" w:eastAsia="Times New Roman" w:hAnsi="Calibri" w:cs="Calibri"/>
+                <w:kern w:val="0"/>
+                <w:lang w:val="tr-TR" w:eastAsia="tr-TR"/>
+              </w:rPr>
+              <w:t> </w:t>
+            </w:r>
+          </w:p>
+          <w:p>
+            <w:pPr>
+              <w:spacing w:after="0" w:line="240" w:lineRule="auto"/>
+              <w:textAlignment w:val="baseline"/>
+              <w:rPr>
+                <w:rFonts w:ascii="Times New Roman" w:eastAsia="Times New Roman" w:hAnsi="Times New Roman" w:cs="Times New Roman"/>
+                <w:kern w:val="0"/>
+                <w:sz w:val="24"/>
+                <w:szCs w:val="24"/>
+                <w:lang w:val="tr-TR" w:eastAsia="tr-TR"/>
+              </w:rPr>
+            </w:pPr>
+            <w:proofErr w:type="spellStart"/>
+            <w:proofErr w:type="gramStart"/>
+            <w:r>
+              <w:rPr>
+                <w:rFonts w:ascii="Calibri" w:eastAsia="Times New Roman" w:hAnsi="Calibri" w:cs="Calibri"/>
+                <w:kern w:val="0"/>
+                <w:lang w:eastAsia="tr-TR"/>
+              </w:rPr>
+              <w:t>resendConfirmationCode</w:t>
+            </w:r>
+            <w:proofErr w:type="spellEnd"/>
+            <w:r>
+              <w:rPr>
+                <w:rFonts w:ascii="Calibri" w:eastAsia="Times New Roman" w:hAnsi="Calibri" w:cs="Calibri"/>
+                <w:kern w:val="0"/>
+                <w:lang w:eastAsia="tr-TR"/>
+              </w:rPr>
+              <w:t>(</w:t>
+            </w:r>
+            <w:proofErr w:type="gramEnd"/>
+            <w:r>
+              <w:rPr>
+                <w:rFonts w:ascii="Calibri" w:eastAsia="Times New Roman" w:hAnsi="Calibri" w:cs="Calibri"/>
+                <w:kern w:val="0"/>
+                <w:lang w:eastAsia="tr-TR"/>
+              </w:rPr>
+              <w:t>): request for receiving the confirmation code once again.</w:t>
+            </w:r>
+            <w:r>
+              <w:rPr>
+                <w:rFonts w:ascii="Calibri" w:eastAsia="Times New Roman" w:hAnsi="Calibri" w:cs="Calibri"/>
+                <w:kern w:val="0"/>
+                <w:lang w:val="tr-TR" w:eastAsia="tr-TR"/>
+              </w:rPr>
+              <w:t> </w:t>
+            </w:r>
+          </w:p>
+          <w:p>
+            <w:pPr>
+              <w:spacing w:after="0" w:line="240" w:lineRule="auto"/>
+              <w:textAlignment w:val="baseline"/>
+              <w:rPr>
+                <w:rFonts w:ascii="Times New Roman" w:eastAsia="Times New Roman" w:hAnsi="Times New Roman" w:cs="Times New Roman"/>
+                <w:kern w:val="0"/>
+                <w:sz w:val="24"/>
+                <w:szCs w:val="24"/>
+                <w:lang w:val="tr-TR" w:eastAsia="tr-TR"/>
+              </w:rPr>
+            </w:pPr>
+            <w:proofErr w:type="spellStart"/>
+            <w:r>
+              <w:rPr>
+                <w:rFonts w:ascii="Calibri" w:eastAsia="Times New Roman" w:hAnsi="Calibri" w:cs="Calibri"/>
+                <w:kern w:val="0"/>
+                <w:lang w:eastAsia="tr-TR"/>
+              </w:rPr>
+              <w:t>confirmSignUp</w:t>
+            </w:r>
+            <w:proofErr w:type="spellEnd"/>
+            <w:r>
+              <w:rPr>
+                <w:rFonts w:ascii="Calibri" w:eastAsia="Times New Roman" w:hAnsi="Calibri" w:cs="Calibri"/>
+                <w:kern w:val="0"/>
+                <w:lang w:eastAsia="tr-TR"/>
+              </w:rPr>
+              <w:t>(): if the code is approved, registration process will be confirmed</w:t>
+            </w:r>
+            <w:r>
+              <w:rPr>
+                <w:rFonts w:ascii="Calibri" w:eastAsia="Times New Roman" w:hAnsi="Calibri" w:cs="Calibri"/>
+                <w:kern w:val="0"/>
+                <w:lang w:val="tr-TR" w:eastAsia="tr-TR"/>
+              </w:rPr>
+              <w:t> </w:t>
+            </w:r>
+          </w:p>
+        </w:tc>
+      </w:tr>
+    </w:tbl>
+    <w:p>
+      <w:pPr>
+        <w:spacing w:after="0" w:line="240" w:lineRule="auto"/>
+        <w:textAlignment w:val="baseline"/>
+        <w:rPr>
+          <w:rFonts w:ascii="Segoe UI" w:eastAsia="Times New Roman" w:hAnsi="Segoe UI" w:cs="Segoe UI"/>
+          <w:kern w:val="0"/>
+          <w:sz w:val="14"/>
+          <w:szCs w:val="14"/>
+          <w:lang w:val="tr-TR" w:eastAsia="tr-TR"/>
+        </w:rPr>
+      </w:pPr>
+      <w:r>
+        <w:rPr>
+          <w:rFonts w:ascii="Calibri" w:eastAsia="Times New Roman" w:hAnsi="Calibri" w:cs="Calibri"/>
+          <w:kern w:val="0"/>
+          <w:lang w:val="tr-TR" w:eastAsia="tr-TR"/>
+        </w:rPr>
+        <w:t> </w:t>
+      </w:r>
+    </w:p>
+    <w:tbl>
+      <w:tblPr>
+        <w:tblW w:w="9361" w:type="dxa"/>
+        <w:tblBorders>
+          <w:top w:val="outset" w:sz="6" w:space="0" w:color="auto"/>
+          <w:left w:val="outset" w:sz="6" w:space="0" w:color="auto"/>
+          <w:bottom w:val="outset" w:sz="6" w:space="0" w:color="auto"/>
+          <w:right w:val="outset" w:sz="6" w:space="0" w:color="auto"/>
+        </w:tblBorders>
+        <w:tblCellMar>
+          <w:left w:w="0" w:type="dxa"/>
+          <w:right w:w="0" w:type="dxa"/>
+        </w:tblCellMar>
+        <w:tblLook w:val="04A0"/>
+      </w:tblPr>
+      <w:tblGrid>
+        <w:gridCol w:w="3600"/>
+        <w:gridCol w:w="5761"/>
+      </w:tblGrid>
+      <w:tr>
+        <w:trPr>
+          <w:trHeight w:val="240"/>
+        </w:trPr>
+        <w:tc>
+          <w:tcPr>
+            <w:tcW w:w="3600" w:type="dxa"/>
+            <w:tcBorders>
+              <w:top w:val="single" w:sz="4" w:space="0" w:color="auto"/>
+              <w:left w:val="single" w:sz="4" w:space="0" w:color="auto"/>
+              <w:bottom w:val="single" w:sz="4" w:space="0" w:color="auto"/>
+              <w:right w:val="single" w:sz="4" w:space="0" w:color="auto"/>
+            </w:tcBorders>
+            <w:shd w:val="clear" w:color="auto" w:fill="auto"/>
+            <w:hideMark/>
+          </w:tcPr>
+          <w:p>
+            <w:pPr>
+              <w:spacing w:after="0" w:line="240" w:lineRule="auto"/>
+              <w:textAlignment w:val="baseline"/>
+              <w:rPr>
+                <w:rFonts w:ascii="Times New Roman" w:eastAsia="Times New Roman" w:hAnsi="Times New Roman" w:cs="Times New Roman"/>
+                <w:kern w:val="0"/>
+                <w:sz w:val="24"/>
+                <w:szCs w:val="24"/>
+                <w:lang w:val="tr-TR" w:eastAsia="tr-TR"/>
+              </w:rPr>
+            </w:pPr>
+            <w:r>
+              <w:rPr>
+                <w:rFonts w:ascii="Calibri" w:eastAsia="Times New Roman" w:hAnsi="Calibri" w:cs="Calibri"/>
+                <w:kern w:val="0"/>
+                <w:lang w:eastAsia="tr-TR"/>
+              </w:rPr>
+              <w:t>CLASS</w:t>
+            </w:r>
+            <w:r>
+              <w:rPr>
+                <w:rFonts w:ascii="Calibri" w:eastAsia="Times New Roman" w:hAnsi="Calibri" w:cs="Calibri"/>
+                <w:kern w:val="0"/>
+                <w:lang w:val="tr-TR" w:eastAsia="tr-TR"/>
+              </w:rPr>
+              <w:t> </w:t>
+            </w:r>
+          </w:p>
+        </w:tc>
+        <w:tc>
+          <w:tcPr>
+            <w:tcW w:w="5761" w:type="dxa"/>
+            <w:tcBorders>
+              <w:top w:val="single" w:sz="4" w:space="0" w:color="auto"/>
+              <w:left w:val="single" w:sz="4" w:space="0" w:color="auto"/>
+              <w:bottom w:val="single" w:sz="4" w:space="0" w:color="auto"/>
+              <w:right w:val="single" w:sz="4" w:space="0" w:color="auto"/>
+            </w:tcBorders>
+            <w:shd w:val="clear" w:color="auto" w:fill="auto"/>
+            <w:hideMark/>
+          </w:tcPr>
+          <w:p>
+            <w:pPr>
+              <w:spacing w:after="0" w:line="240" w:lineRule="auto"/>
+              <w:textAlignment w:val="baseline"/>
+              <w:rPr>
+                <w:rFonts w:ascii="Times New Roman" w:eastAsia="Times New Roman" w:hAnsi="Times New Roman" w:cs="Times New Roman"/>
+                <w:kern w:val="0"/>
+                <w:sz w:val="24"/>
+                <w:szCs w:val="24"/>
+                <w:lang w:val="tr-TR" w:eastAsia="tr-TR"/>
+              </w:rPr>
+            </w:pPr>
+            <w:r>
+              <w:rPr>
+                <w:rFonts w:ascii="Calibri" w:eastAsia="Times New Roman" w:hAnsi="Calibri" w:cs="Calibri"/>
+                <w:kern w:val="0"/>
+                <w:lang w:eastAsia="tr-TR"/>
+              </w:rPr>
+              <w:t>Login</w:t>
+            </w:r>
+            <w:r>
+              <w:rPr>
+                <w:rFonts w:ascii="Calibri" w:eastAsia="Times New Roman" w:hAnsi="Calibri" w:cs="Calibri"/>
+                <w:kern w:val="0"/>
+                <w:lang w:val="tr-TR" w:eastAsia="tr-TR"/>
+              </w:rPr>
+              <w:t> </w:t>
+            </w:r>
+          </w:p>
+        </w:tc>
+      </w:tr>
+      <w:tr>
+        <w:trPr>
+          <w:trHeight w:val="240"/>
+        </w:trPr>
+        <w:tc>
+          <w:tcPr>
+            <w:tcW w:w="3600" w:type="dxa"/>
+            <w:tcBorders>
+              <w:top w:val="single" w:sz="4" w:space="0" w:color="auto"/>
+              <w:left w:val="single" w:sz="4" w:space="0" w:color="auto"/>
+              <w:bottom w:val="single" w:sz="4" w:space="0" w:color="auto"/>
+              <w:right w:val="single" w:sz="4" w:space="0" w:color="auto"/>
+            </w:tcBorders>
+            <w:shd w:val="clear" w:color="auto" w:fill="auto"/>
+            <w:hideMark/>
+          </w:tcPr>
+          <w:p>
+            <w:pPr>
+              <w:spacing w:after="0" w:line="240" w:lineRule="auto"/>
+              <w:textAlignment w:val="baseline"/>
+              <w:rPr>
+                <w:rFonts w:ascii="Times New Roman" w:eastAsia="Times New Roman" w:hAnsi="Times New Roman" w:cs="Times New Roman"/>
+                <w:kern w:val="0"/>
+                <w:sz w:val="24"/>
+                <w:szCs w:val="24"/>
+                <w:lang w:val="tr-TR" w:eastAsia="tr-TR"/>
+              </w:rPr>
+            </w:pPr>
+            <w:r>
+              <w:rPr>
+                <w:rFonts w:ascii="Calibri" w:eastAsia="Times New Roman" w:hAnsi="Calibri" w:cs="Calibri"/>
+                <w:kern w:val="0"/>
+                <w:lang w:eastAsia="tr-TR"/>
+              </w:rPr>
+              <w:t>Description</w:t>
+            </w:r>
+            <w:r>
+              <w:rPr>
+                <w:rFonts w:ascii="Calibri" w:eastAsia="Times New Roman" w:hAnsi="Calibri" w:cs="Calibri"/>
+                <w:kern w:val="0"/>
+                <w:lang w:val="tr-TR" w:eastAsia="tr-TR"/>
+              </w:rPr>
+              <w:t> </w:t>
+            </w:r>
+          </w:p>
+        </w:tc>
+        <w:tc>
+          <w:tcPr>
+            <w:tcW w:w="5761" w:type="dxa"/>
+            <w:tcBorders>
+              <w:top w:val="single" w:sz="4" w:space="0" w:color="auto"/>
+              <w:left w:val="single" w:sz="4" w:space="0" w:color="auto"/>
+              <w:bottom w:val="single" w:sz="4" w:space="0" w:color="auto"/>
+              <w:right w:val="single" w:sz="4" w:space="0" w:color="auto"/>
+            </w:tcBorders>
+            <w:shd w:val="clear" w:color="auto" w:fill="auto"/>
+            <w:hideMark/>
+          </w:tcPr>
+          <w:p>
+            <w:pPr>
+              <w:spacing w:after="0" w:line="240" w:lineRule="auto"/>
+              <w:textAlignment w:val="baseline"/>
+              <w:rPr>
+                <w:rFonts w:ascii="Times New Roman" w:eastAsia="Times New Roman" w:hAnsi="Times New Roman" w:cs="Times New Roman"/>
+                <w:kern w:val="0"/>
+                <w:sz w:val="24"/>
+                <w:szCs w:val="24"/>
+                <w:lang w:val="tr-TR" w:eastAsia="tr-TR"/>
+              </w:rPr>
+            </w:pPr>
+            <w:r>
+              <w:rPr>
+                <w:rFonts w:ascii="Calibri" w:eastAsia="Times New Roman" w:hAnsi="Calibri" w:cs="Calibri"/>
+                <w:kern w:val="0"/>
+                <w:lang w:eastAsia="tr-TR"/>
+              </w:rPr>
+              <w:t>This class provides our users to login to their accounts</w:t>
+            </w:r>
+            <w:r>
+              <w:rPr>
+                <w:rFonts w:ascii="Calibri" w:eastAsia="Times New Roman" w:hAnsi="Calibri" w:cs="Calibri"/>
+                <w:kern w:val="0"/>
+                <w:lang w:val="tr-TR" w:eastAsia="tr-TR"/>
+              </w:rPr>
+              <w:t> </w:t>
+            </w:r>
+          </w:p>
+        </w:tc>
+      </w:tr>
+      <w:tr>
+        <w:trPr>
+          <w:trHeight w:val="240"/>
+        </w:trPr>
+        <w:tc>
+          <w:tcPr>
+            <w:tcW w:w="3600" w:type="dxa"/>
+            <w:tcBorders>
+              <w:top w:val="single" w:sz="4" w:space="0" w:color="auto"/>
+              <w:left w:val="single" w:sz="4" w:space="0" w:color="auto"/>
+              <w:bottom w:val="single" w:sz="4" w:space="0" w:color="auto"/>
+              <w:right w:val="single" w:sz="4" w:space="0" w:color="auto"/>
+            </w:tcBorders>
+            <w:shd w:val="clear" w:color="auto" w:fill="auto"/>
+            <w:hideMark/>
+          </w:tcPr>
+          <w:p>
+            <w:pPr>
+              <w:spacing w:after="0" w:line="240" w:lineRule="auto"/>
+              <w:textAlignment w:val="baseline"/>
+              <w:rPr>
+                <w:rFonts w:ascii="Times New Roman" w:eastAsia="Times New Roman" w:hAnsi="Times New Roman" w:cs="Times New Roman"/>
+                <w:kern w:val="0"/>
+                <w:sz w:val="24"/>
+                <w:szCs w:val="24"/>
+                <w:lang w:val="tr-TR" w:eastAsia="tr-TR"/>
+              </w:rPr>
+            </w:pPr>
+            <w:r>
+              <w:rPr>
+                <w:rFonts w:ascii="Calibri" w:eastAsia="Times New Roman" w:hAnsi="Calibri" w:cs="Calibri"/>
+                <w:kern w:val="0"/>
+                <w:lang w:eastAsia="tr-TR"/>
+              </w:rPr>
+              <w:t>Package</w:t>
+            </w:r>
+            <w:r>
+              <w:rPr>
+                <w:rFonts w:ascii="Calibri" w:eastAsia="Times New Roman" w:hAnsi="Calibri" w:cs="Calibri"/>
+                <w:kern w:val="0"/>
+                <w:lang w:val="tr-TR" w:eastAsia="tr-TR"/>
+              </w:rPr>
+              <w:t> </w:t>
+            </w:r>
+          </w:p>
+        </w:tc>
+        <w:tc>
+          <w:tcPr>
+            <w:tcW w:w="5761" w:type="dxa"/>
+            <w:tcBorders>
+              <w:top w:val="single" w:sz="4" w:space="0" w:color="auto"/>
+              <w:left w:val="single" w:sz="4" w:space="0" w:color="auto"/>
+              <w:bottom w:val="single" w:sz="4" w:space="0" w:color="auto"/>
+              <w:right w:val="single" w:sz="4" w:space="0" w:color="auto"/>
+            </w:tcBorders>
+            <w:shd w:val="clear" w:color="auto" w:fill="auto"/>
+            <w:hideMark/>
+          </w:tcPr>
+          <w:p>
+            <w:pPr>
+              <w:spacing w:after="0" w:line="240" w:lineRule="auto"/>
+              <w:textAlignment w:val="baseline"/>
+              <w:rPr>
+                <w:rFonts w:ascii="Times New Roman" w:eastAsia="Times New Roman" w:hAnsi="Times New Roman" w:cs="Times New Roman"/>
+                <w:kern w:val="0"/>
+                <w:sz w:val="24"/>
+                <w:szCs w:val="24"/>
+                <w:lang w:val="tr-TR" w:eastAsia="tr-TR"/>
+              </w:rPr>
+            </w:pPr>
+            <w:proofErr w:type="spellStart"/>
+            <w:r>
+              <w:rPr>
+                <w:rFonts w:ascii="Calibri" w:eastAsia="Times New Roman" w:hAnsi="Calibri" w:cs="Calibri"/>
+                <w:kern w:val="0"/>
+                <w:lang w:eastAsia="tr-TR"/>
+              </w:rPr>
+              <w:t>LoginPageComponents</w:t>
+            </w:r>
+            <w:proofErr w:type="spellEnd"/>
+            <w:r>
+              <w:rPr>
+                <w:rFonts w:ascii="Calibri" w:eastAsia="Times New Roman" w:hAnsi="Calibri" w:cs="Calibri"/>
+                <w:kern w:val="0"/>
+                <w:lang w:val="tr-TR" w:eastAsia="tr-TR"/>
+              </w:rPr>
+              <w:t> </w:t>
+            </w:r>
+          </w:p>
+        </w:tc>
+      </w:tr>
+      <w:tr>
+        <w:trPr>
+          <w:trHeight w:val="240"/>
+        </w:trPr>
+        <w:tc>
+          <w:tcPr>
+            <w:tcW w:w="3600" w:type="dxa"/>
+            <w:tcBorders>
+              <w:top w:val="single" w:sz="4" w:space="0" w:color="auto"/>
+              <w:left w:val="single" w:sz="4" w:space="0" w:color="auto"/>
+              <w:bottom w:val="single" w:sz="4" w:space="0" w:color="auto"/>
+              <w:right w:val="single" w:sz="4" w:space="0" w:color="auto"/>
+            </w:tcBorders>
+            <w:shd w:val="clear" w:color="auto" w:fill="auto"/>
+            <w:hideMark/>
+          </w:tcPr>
+          <w:p>
+            <w:pPr>
+              <w:spacing w:after="0" w:line="240" w:lineRule="auto"/>
+              <w:textAlignment w:val="baseline"/>
+              <w:rPr>
+                <w:rFonts w:ascii="Times New Roman" w:eastAsia="Times New Roman" w:hAnsi="Times New Roman" w:cs="Times New Roman"/>
+                <w:kern w:val="0"/>
+                <w:sz w:val="24"/>
+                <w:szCs w:val="24"/>
+                <w:lang w:val="tr-TR" w:eastAsia="tr-TR"/>
+              </w:rPr>
+            </w:pPr>
+            <w:r>
+              <w:rPr>
+                <w:rFonts w:ascii="Calibri" w:eastAsia="Times New Roman" w:hAnsi="Calibri" w:cs="Calibri"/>
+                <w:kern w:val="0"/>
+                <w:lang w:eastAsia="tr-TR"/>
+              </w:rPr>
+              <w:t>Attributes</w:t>
+            </w:r>
+            <w:r>
+              <w:rPr>
+                <w:rFonts w:ascii="Calibri" w:eastAsia="Times New Roman" w:hAnsi="Calibri" w:cs="Calibri"/>
+                <w:kern w:val="0"/>
+                <w:lang w:val="tr-TR" w:eastAsia="tr-TR"/>
+              </w:rPr>
+              <w:t> </w:t>
+            </w:r>
+          </w:p>
+        </w:tc>
+        <w:tc>
+          <w:tcPr>
+            <w:tcW w:w="5761" w:type="dxa"/>
+            <w:tcBorders>
+              <w:top w:val="single" w:sz="4" w:space="0" w:color="auto"/>
+              <w:left w:val="single" w:sz="4" w:space="0" w:color="auto"/>
+              <w:bottom w:val="single" w:sz="4" w:space="0" w:color="auto"/>
+              <w:right w:val="single" w:sz="4" w:space="0" w:color="auto"/>
+            </w:tcBorders>
+            <w:shd w:val="clear" w:color="auto" w:fill="auto"/>
+            <w:hideMark/>
+          </w:tcPr>
+          <w:p>
+            <w:pPr>
+              <w:spacing w:after="0" w:line="240" w:lineRule="auto"/>
+              <w:textAlignment w:val="baseline"/>
+              <w:rPr>
+                <w:rFonts w:ascii="Times New Roman" w:eastAsia="Times New Roman" w:hAnsi="Times New Roman" w:cs="Times New Roman"/>
+                <w:kern w:val="0"/>
+                <w:sz w:val="24"/>
+                <w:szCs w:val="24"/>
+                <w:lang w:val="tr-TR" w:eastAsia="tr-TR"/>
+              </w:rPr>
+            </w:pPr>
+            <w:r>
+              <w:rPr>
+                <w:rFonts w:ascii="Calibri" w:eastAsia="Times New Roman" w:hAnsi="Calibri" w:cs="Calibri"/>
+                <w:kern w:val="0"/>
+                <w:lang w:eastAsia="tr-TR"/>
+              </w:rPr>
+              <w:t>email: String</w:t>
+            </w:r>
+            <w:r>
+              <w:rPr>
+                <w:rFonts w:ascii="Calibri" w:eastAsia="Times New Roman" w:hAnsi="Calibri" w:cs="Calibri"/>
+                <w:kern w:val="0"/>
+                <w:lang w:val="tr-TR" w:eastAsia="tr-TR"/>
+              </w:rPr>
+              <w:t> </w:t>
+            </w:r>
+          </w:p>
+          <w:p>
+            <w:pPr>
+              <w:spacing w:after="0" w:line="240" w:lineRule="auto"/>
+              <w:textAlignment w:val="baseline"/>
+              <w:rPr>
+                <w:rFonts w:ascii="Times New Roman" w:eastAsia="Times New Roman" w:hAnsi="Times New Roman" w:cs="Times New Roman"/>
+                <w:kern w:val="0"/>
+                <w:sz w:val="24"/>
+                <w:szCs w:val="24"/>
+                <w:lang w:val="tr-TR" w:eastAsia="tr-TR"/>
+              </w:rPr>
+            </w:pPr>
+            <w:r>
+              <w:rPr>
+                <w:rFonts w:ascii="Calibri" w:eastAsia="Times New Roman" w:hAnsi="Calibri" w:cs="Calibri"/>
+                <w:kern w:val="0"/>
+                <w:lang w:eastAsia="tr-TR"/>
+              </w:rPr>
+              <w:t>password: String</w:t>
+            </w:r>
+            <w:r>
+              <w:rPr>
+                <w:rFonts w:ascii="Calibri" w:eastAsia="Times New Roman" w:hAnsi="Calibri" w:cs="Calibri"/>
+                <w:kern w:val="0"/>
+                <w:lang w:val="tr-TR" w:eastAsia="tr-TR"/>
+              </w:rPr>
+              <w:t> </w:t>
+            </w:r>
+          </w:p>
+        </w:tc>
+      </w:tr>
+      <w:tr>
+        <w:trPr>
+          <w:trHeight w:val="936"/>
+        </w:trPr>
+        <w:tc>
+          <w:tcPr>
+            <w:tcW w:w="3600" w:type="dxa"/>
+            <w:tcBorders>
+              <w:top w:val="single" w:sz="4" w:space="0" w:color="auto"/>
+              <w:left w:val="single" w:sz="4" w:space="0" w:color="auto"/>
+              <w:bottom w:val="single" w:sz="4" w:space="0" w:color="auto"/>
+              <w:right w:val="single" w:sz="4" w:space="0" w:color="auto"/>
+            </w:tcBorders>
+            <w:shd w:val="clear" w:color="auto" w:fill="auto"/>
+            <w:hideMark/>
+          </w:tcPr>
+          <w:p>
+            <w:pPr>
+              <w:spacing w:after="0" w:line="240" w:lineRule="auto"/>
+              <w:textAlignment w:val="baseline"/>
+              <w:rPr>
+                <w:rFonts w:ascii="Times New Roman" w:eastAsia="Times New Roman" w:hAnsi="Times New Roman" w:cs="Times New Roman"/>
+                <w:kern w:val="0"/>
+                <w:sz w:val="24"/>
+                <w:szCs w:val="24"/>
+                <w:lang w:val="tr-TR" w:eastAsia="tr-TR"/>
+              </w:rPr>
+            </w:pPr>
+            <w:r>
+              <w:rPr>
+                <w:rFonts w:ascii="Calibri" w:eastAsia="Times New Roman" w:hAnsi="Calibri" w:cs="Calibri"/>
+                <w:kern w:val="0"/>
+                <w:lang w:eastAsia="tr-TR"/>
+              </w:rPr>
+              <w:t>Operations</w:t>
+            </w:r>
+            <w:r>
+              <w:rPr>
+                <w:rFonts w:ascii="Calibri" w:eastAsia="Times New Roman" w:hAnsi="Calibri" w:cs="Calibri"/>
+                <w:kern w:val="0"/>
+                <w:lang w:val="tr-TR" w:eastAsia="tr-TR"/>
+              </w:rPr>
+              <w:t> </w:t>
+            </w:r>
+          </w:p>
+        </w:tc>
+        <w:tc>
+          <w:tcPr>
+            <w:tcW w:w="5761" w:type="dxa"/>
+            <w:tcBorders>
+              <w:top w:val="single" w:sz="4" w:space="0" w:color="auto"/>
+              <w:left w:val="single" w:sz="4" w:space="0" w:color="auto"/>
+              <w:bottom w:val="single" w:sz="4" w:space="0" w:color="auto"/>
+              <w:right w:val="single" w:sz="4" w:space="0" w:color="auto"/>
+            </w:tcBorders>
+            <w:shd w:val="clear" w:color="auto" w:fill="auto"/>
+            <w:hideMark/>
+          </w:tcPr>
+          <w:p>
+            <w:pPr>
+              <w:spacing w:after="0" w:line="240" w:lineRule="auto"/>
+              <w:textAlignment w:val="baseline"/>
+              <w:rPr>
+                <w:rFonts w:ascii="Times New Roman" w:eastAsia="Times New Roman" w:hAnsi="Times New Roman" w:cs="Times New Roman"/>
+                <w:kern w:val="0"/>
+                <w:sz w:val="24"/>
+                <w:szCs w:val="24"/>
+                <w:lang w:val="tr-TR" w:eastAsia="tr-TR"/>
+              </w:rPr>
+            </w:pPr>
+            <w:proofErr w:type="spellStart"/>
+            <w:proofErr w:type="gramStart"/>
+            <w:r>
+              <w:rPr>
+                <w:rFonts w:ascii="Calibri" w:eastAsia="Times New Roman" w:hAnsi="Calibri" w:cs="Calibri"/>
+                <w:kern w:val="0"/>
+                <w:lang w:eastAsia="tr-TR"/>
+              </w:rPr>
+              <w:t>submitForm</w:t>
+            </w:r>
+            <w:proofErr w:type="spellEnd"/>
+            <w:r>
+              <w:rPr>
+                <w:rFonts w:ascii="Calibri" w:eastAsia="Times New Roman" w:hAnsi="Calibri" w:cs="Calibri"/>
+                <w:kern w:val="0"/>
+                <w:lang w:eastAsia="tr-TR"/>
+              </w:rPr>
+              <w:t>(</w:t>
+            </w:r>
+            <w:proofErr w:type="gramEnd"/>
+            <w:r>
+              <w:rPr>
+                <w:rFonts w:ascii="Calibri" w:eastAsia="Times New Roman" w:hAnsi="Calibri" w:cs="Calibri"/>
+                <w:kern w:val="0"/>
+                <w:lang w:eastAsia="tr-TR"/>
+              </w:rPr>
+              <w:t xml:space="preserve">): sending the form to backend. If the </w:t>
+            </w:r>
+            <w:proofErr w:type="spellStart"/>
+            <w:r>
+              <w:rPr>
+                <w:rFonts w:ascii="Calibri" w:eastAsia="Times New Roman" w:hAnsi="Calibri" w:cs="Calibri"/>
+                <w:kern w:val="0"/>
+                <w:lang w:eastAsia="tr-TR"/>
+              </w:rPr>
+              <w:t>informations</w:t>
+            </w:r>
+            <w:proofErr w:type="spellEnd"/>
+            <w:r>
+              <w:rPr>
+                <w:rFonts w:ascii="Calibri" w:eastAsia="Times New Roman" w:hAnsi="Calibri" w:cs="Calibri"/>
+                <w:kern w:val="0"/>
+                <w:lang w:eastAsia="tr-TR"/>
+              </w:rPr>
+              <w:t xml:space="preserve"> are true, login will be successful. </w:t>
+            </w:r>
+            <w:r>
+              <w:rPr>
+                <w:rFonts w:ascii="Calibri" w:eastAsia="Times New Roman" w:hAnsi="Calibri" w:cs="Calibri"/>
+                <w:kern w:val="0"/>
+                <w:lang w:val="tr-TR" w:eastAsia="tr-TR"/>
+              </w:rPr>
+              <w:t> </w:t>
+            </w:r>
+          </w:p>
+        </w:tc>
+      </w:tr>
+    </w:tbl>
+    <w:p>
+      <w:pPr>
+        <w:spacing w:after="0" w:line="240" w:lineRule="auto"/>
+        <w:textAlignment w:val="baseline"/>
+        <w:rPr>
+          <w:rFonts w:ascii="Segoe UI" w:eastAsia="Times New Roman" w:hAnsi="Segoe UI" w:cs="Segoe UI"/>
+          <w:kern w:val="0"/>
+          <w:sz w:val="14"/>
+          <w:szCs w:val="14"/>
+          <w:lang w:val="tr-TR" w:eastAsia="tr-TR"/>
+        </w:rPr>
+      </w:pPr>
+      <w:r>
+        <w:rPr>
+          <w:rFonts w:ascii="Calibri" w:eastAsia="Times New Roman" w:hAnsi="Calibri" w:cs="Calibri"/>
+          <w:kern w:val="0"/>
+          <w:lang w:val="tr-TR" w:eastAsia="tr-TR"/>
+        </w:rPr>
+        <w:t> </w:t>
+      </w:r>
+    </w:p>
+    <w:p>
+      <w:r>
+        <w:t>Glossary</w:t>
+      </w:r>
+    </w:p>
+    <w:p>
+      <w:r>
+        <w:t xml:space="preserve">Amazon S3: </w:t>
+      </w:r>
+      <w:r>
+        <w:t>Amazon S3 or Amazon Simple Storage Service is a service offered by Amazon Web Services (AWS) that provides object storage through a web service interface.</w:t>
+      </w:r>
+    </w:p>
+    <w:p>
+      <w:r>
+        <w:t xml:space="preserve">Amazon RDS: </w:t>
+      </w:r>
+      <w:r>
+        <w:t>Amazon Relational Database Service (or Amazon RDS) is a distributed relational database service by Amazon Web Services (AWS).[2] It is a web service running "in the cloud" designed to simplify the setup, operation, and scaling of a relational da</w:t>
+      </w:r>
+      <w:r>
+        <w:t>tabase for use in applications.</w:t>
+      </w:r>
+    </w:p>
+    <w:p>
+      <w:r>
+        <w:t xml:space="preserve">Server: </w:t>
+      </w:r>
+      <w:r>
+        <w:t>A software program or a computer that provides services to other software programs or other computers.</w:t>
+      </w:r>
+    </w:p>
+    <w:p>
+      <w:r>
+        <w:t>Authentication</w:t>
+      </w:r>
+      <w:r>
+        <w:t xml:space="preserve">: </w:t>
+      </w:r>
+      <w:r>
+        <w:t>Authentication is the process of determining whether someone or something is, in fact, who or what it says it is. Authentication technology provides access control for systems by checking to see if a user's credentials match the credentials in a database of authorized users or in a data authentication server</w:t>
+      </w:r>
+    </w:p>
+    <w:p>
+      <w:proofErr w:type="gramStart"/>
+      <w:r>
+        <w:t>Routing: T</w:t>
+      </w:r>
+      <w:r>
+        <w:t>he process of selecting a path for traffic in a network or between or across multiple networks.</w:t>
+      </w:r>
+      <w:proofErr w:type="gramEnd"/>
+      <w:r>
+        <w:t xml:space="preserve"> Broadly, routing is performed in many types of networks, including circuit-switched networks, such as the public switched telephone network (PSTN), and computer networks, such as the Internet.</w:t>
+      </w:r>
+    </w:p>
+    <w:p/>
     <w:p/>
     <w:p>
       <w:r>
+        <w:lastRenderedPageBreak/>
         <w:t>REFERENCES</w:t>
       </w:r>
     </w:p>
@@ -1922,7 +3906,21 @@
         <w:rPr>
           <w:lang w:val="tr-TR"/>
         </w:rPr>
-        <w:t xml:space="preserve">, S., Cross, S., &amp; Jones, M. (2016). Virtual </w:t>
+        <w:t xml:space="preserve">, S., Cross, S., &amp; Jones, M. (2016). </w:t>
+      </w:r>
+      <w:proofErr w:type="spellStart"/>
+      <w:r>
+        <w:rPr>
+          <w:lang w:val="tr-TR"/>
+        </w:rPr>
+        <w:t>Virtual</w:t>
+      </w:r>
+      <w:proofErr w:type="spellEnd"/>
+      <w:r>
+        <w:rPr>
+          <w:lang w:val="tr-TR"/>
+        </w:rPr>
+        <w:t xml:space="preserve"> </w:t>
       </w:r>
       <w:proofErr w:type="spellStart"/>
       <w:r>
@@ -2034,7 +4032,21 @@
         <w:rPr>
           <w:lang w:val="tr-TR"/>
         </w:rPr>
-        <w:t xml:space="preserve"> British </w:t>
+        <w:t xml:space="preserve"> </w:t>
+      </w:r>
+      <w:proofErr w:type="spellStart"/>
+      <w:r>
+        <w:rPr>
+          <w:lang w:val="tr-TR"/>
+        </w:rPr>
+        <w:t>British</w:t>
+      </w:r>
+      <w:proofErr w:type="spellEnd"/>
+      <w:r>
+        <w:rPr>
+          <w:lang w:val="tr-TR"/>
+        </w:rPr>
+        <w:t xml:space="preserve"> </w:t>
       </w:r>
       <w:proofErr w:type="spellStart"/>
       <w:r>
@@ -2341,7 +4353,6 @@
         <w:rPr>
           <w:lang w:val="tr-TR"/>
         </w:rPr>
-        <w:lastRenderedPageBreak/>
         <w:t>Kuhn</w:t>
       </w:r>
       <w:proofErr w:type="spellEnd"/>
@@ -3044,7 +5055,21 @@
         <w:rPr>
           <w:lang w:val="tr-TR"/>
         </w:rPr>
-        <w:t xml:space="preserve"> Computing, 16(1), 105-114.</w:t>
+        <w:t xml:space="preserve"> </w:t>
+      </w:r>
+      <w:proofErr w:type="spellStart"/>
+      <w:r>
+        <w:rPr>
+          <w:lang w:val="tr-TR"/>
+        </w:rPr>
+        <w:t>Computing</w:t>
+      </w:r>
+      <w:proofErr w:type="spellEnd"/>
+      <w:r>
+        <w:rPr>
+          <w:lang w:val="tr-TR"/>
+        </w:rPr>
+        <w:t>, 16(1), 105-114.</w:t>
       </w:r>
     </w:p>
     <w:p>
@@ -3408,7 +5433,21 @@
         <w:rPr>
           <w:lang w:val="tr-TR"/>
         </w:rPr>
-        <w:t xml:space="preserve">? International </w:t>
+        <w:t xml:space="preserve">? </w:t>
+      </w:r>
+      <w:proofErr w:type="spellStart"/>
+      <w:r>
+        <w:rPr>
+          <w:lang w:val="tr-TR"/>
+        </w:rPr>
+        <w:t>International</w:t>
+      </w:r>
+      <w:proofErr w:type="spellEnd"/>
+      <w:r>
+        <w:rPr>
+          <w:lang w:val="tr-TR"/>
+        </w:rPr>
+        <w:t xml:space="preserve"> </w:t>
       </w:r>
       <w:proofErr w:type="spellStart"/>
       <w:r>
@@ -3573,7 +5612,21 @@
         <w:rPr>
           <w:lang w:val="tr-TR"/>
         </w:rPr>
-        <w:t xml:space="preserve">: Ready </w:t>
+        <w:t xml:space="preserve">: </w:t>
+      </w:r>
+      <w:proofErr w:type="spellStart"/>
+      <w:r>
+        <w:rPr>
+          <w:lang w:val="tr-TR"/>
+        </w:rPr>
+        <w:t>Ready</w:t>
+      </w:r>
+      <w:proofErr w:type="spellEnd"/>
+      <w:r>
+        <w:rPr>
+          <w:lang w:val="tr-TR"/>
+        </w:rPr>
+        <w:t xml:space="preserve"> </w:t>
       </w:r>
       <w:proofErr w:type="spellStart"/>
       <w:r>
@@ -3833,7 +5886,35 @@
         <w:rPr>
           <w:lang w:val="tr-TR"/>
         </w:rPr>
-        <w:t xml:space="preserve"> World Bank. (2018). World Bank </w:t>
+        <w:t xml:space="preserve"> </w:t>
+      </w:r>
+      <w:proofErr w:type="spellStart"/>
+      <w:r>
+        <w:rPr>
+          <w:lang w:val="tr-TR"/>
+        </w:rPr>
+        <w:t>World</w:t>
+      </w:r>
+      <w:proofErr w:type="spellEnd"/>
+      <w:r>
+        <w:rPr>
+          <w:lang w:val="tr-TR"/>
+        </w:rPr>
+        <w:t xml:space="preserve"> Bank. (2018). </w:t>
+      </w:r>
+      <w:proofErr w:type="spellStart"/>
+      <w:r>
+        <w:rPr>
+          <w:lang w:val="tr-TR"/>
+        </w:rPr>
+        <w:t>World</w:t>
+      </w:r>
+      <w:proofErr w:type="spellEnd"/>
+      <w:r>
+        <w:rPr>
+          <w:lang w:val="tr-TR"/>
+        </w:rPr>
+        <w:t xml:space="preserve"> Bank </w:t>
       </w:r>
       <w:proofErr w:type="spellStart"/>
       <w:r>
@@ -3965,7 +6046,21 @@
         <w:rPr>
           <w:lang w:val="tr-TR"/>
         </w:rPr>
-        <w:t xml:space="preserve">, C. (2017). Smartphones, mobile </w:t>
+        <w:t xml:space="preserve">, C. (2017). </w:t>
+      </w:r>
+      <w:proofErr w:type="spellStart"/>
+      <w:r>
+        <w:rPr>
+          <w:lang w:val="tr-TR"/>
+        </w:rPr>
+        <w:t>Smartphones</w:t>
+      </w:r>
+      <w:proofErr w:type="spellEnd"/>
+      <w:r>
+        <w:rPr>
+          <w:lang w:val="tr-TR"/>
+        </w:rPr>
+        <w:t xml:space="preserve">, mobile </w:t>
       </w:r>
       <w:proofErr w:type="spellStart"/>
       <w:r>
@@ -4062,11 +6157,19 @@
           <w:lang w:val="tr-TR"/>
         </w:rPr>
       </w:pPr>
-      <w:r>
-        <w:rPr>
-          <w:lang w:val="tr-TR"/>
-        </w:rPr>
-        <w:t xml:space="preserve">World </w:t>
+      <w:proofErr w:type="spellStart"/>
+      <w:r>
+        <w:rPr>
+          <w:lang w:val="tr-TR"/>
+        </w:rPr>
+        <w:t>World</w:t>
+      </w:r>
+      <w:proofErr w:type="spellEnd"/>
+      <w:r>
+        <w:rPr>
+          <w:lang w:val="tr-TR"/>
+        </w:rPr>
+        <w:t xml:space="preserve"> </w:t>
       </w:r>
       <w:proofErr w:type="spellStart"/>
       <w:r>
@@ -4174,8 +6277,8 @@
 </file>
 
 <file path=word/numbering.xml><?xml version="1.0" encoding="utf-8"?>
-<w:numbering xmlns:wpc="http://schemas.microsoft.com/office/word/2010/wordprocessingCanvas" xmlns:cx="http://schemas.microsoft.com/office/drawing/2014/chartex" xmlns:cx1="http://schemas.microsoft.com/office/drawing/2015/9/8/chartex" xmlns:cx2="http://schemas.microsoft.com/office/drawing/2015/10/21/chartex" xmlns:cx3="http://schemas.microsoft.com/office/drawing/2016/5/9/chartex" xmlns:cx4="http://schemas.microsoft.com/office/drawing/2016/5/10/chartex" xmlns:cx5="http://schemas.microsoft.com/office/drawing/2016/5/11/chartex" xmlns:cx6="http://schemas.microsoft.com/office/drawing/2016/5/12/chartex" xmlns:cx7="http://schemas.microsoft.com/office/drawing/2016/5/13/chartex" xmlns:cx8="http://schemas.microsoft.com/office/drawing/2016/5/14/chartex" xmlns:mc="http://schemas.openxmlformats.org/markup-compatibility/2006" xmlns:aink="http://schemas.microsoft.com/office/drawing/2016/ink" xmlns:am3d="http://schemas.microsoft.com/office/drawing/2017/model3d" xmlns:o="urn:schemas-microsoft-com:office:office" xmlns:oel="http://schemas.microsoft.com/office/2019/extlst" xmlns:r="http://schemas.openxmlformats.org/officeDocument/2006/relationships" xmlns:m="http://schemas.openxmlformats.org/officeDocument/2006/math" xmlns:v="urn:schemas-microsoft-com:vml" xmlns:wp14="http://schemas.microsoft.com/office/word/2010/wordprocessingDrawing" xmlns:wp="http://schemas.openxmlformats.org/drawingml/2006/wordprocessingDrawing" xmlns:w10="urn:schemas-microsoft-com:office:word" xmlns:w="http://schemas.openxmlformats.org/wordprocessingml/2006/main" xmlns:w14="http://schemas.microsoft.com/office/word/2010/wordml" xmlns:w15="http://schemas.microsoft.com/office/word/2012/wordml" xmlns:w16cex="http://schemas.microsoft.com/office/word/2018/wordml/cex" xmlns:w16cid="http://schemas.microsoft.com/office/word/2016/wordml/cid" xmlns:w16="http://schemas.microsoft.com/office/word/2018/wordml" xmlns:w16sdtdh="http://schemas.microsoft.com/office/word/2020/wordml/sdtdatahash" xmlns:w16se="http://schemas.microsoft.com/office/word/2015/wordml/symex" xmlns:wpg="http://schemas.microsoft.com/office/word/2010/wordprocessingGroup" xmlns:wpi="http://schemas.microsoft.com/office/word/2010/wordprocessingInk" xmlns:wne="http://schemas.microsoft.com/office/word/2006/wordml" xmlns:wps="http://schemas.microsoft.com/office/word/2010/wordprocessingShape" mc:Ignorable="w14 w15 w16se w16cid w16 w16cex w16sdtdh wp14">
-  <w:abstractNum w:abstractNumId="0" w15:restartNumberingAfterBreak="0">
+<w:numbering xmlns:ve="http://schemas.openxmlformats.org/markup-compatibility/2006" xmlns:o="urn:schemas-microsoft-com:office:office" xmlns:r="http://schemas.openxmlformats.org/officeDocument/2006/relationships" xmlns:m="http://schemas.openxmlformats.org/officeDocument/2006/math" xmlns:v="urn:schemas-microsoft-com:vml" xmlns:wp="http://schemas.openxmlformats.org/drawingml/2006/wordprocessingDrawing" xmlns:w10="urn:schemas-microsoft-com:office:word" xmlns:w="http://schemas.openxmlformats.org/wordprocessingml/2006/main" xmlns:wne="http://schemas.microsoft.com/office/word/2006/wordml">
+  <w:abstractNum w:abstractNumId="0">
     <w:nsid w:val="10CF1A9E"/>
     <w:multiLevelType w:val="multilevel"/>
     <w:tmpl w:val="C45A2492"/>
@@ -4324,7 +6427,7 @@
       </w:rPr>
     </w:lvl>
   </w:abstractNum>
-  <w:abstractNum w:abstractNumId="1" w15:restartNumberingAfterBreak="0">
+  <w:abstractNum w:abstractNumId="1">
     <w:nsid w:val="1B937FCA"/>
     <w:multiLevelType w:val="multilevel"/>
     <w:tmpl w:val="67EE7D8A"/>
@@ -4473,7 +6576,7 @@
       </w:rPr>
     </w:lvl>
   </w:abstractNum>
-  <w:abstractNum w:abstractNumId="2" w15:restartNumberingAfterBreak="0">
+  <w:abstractNum w:abstractNumId="2">
     <w:nsid w:val="25462514"/>
     <w:multiLevelType w:val="multilevel"/>
     <w:tmpl w:val="501E27CA"/>
@@ -4586,7 +6689,7 @@
       </w:pPr>
     </w:lvl>
   </w:abstractNum>
-  <w:abstractNum w:abstractNumId="3" w15:restartNumberingAfterBreak="0">
+  <w:abstractNum w:abstractNumId="3">
     <w:nsid w:val="2A0826F0"/>
     <w:multiLevelType w:val="multilevel"/>
     <w:tmpl w:val="EFFA10D2"/>
@@ -4735,7 +6838,7 @@
       </w:rPr>
     </w:lvl>
   </w:abstractNum>
-  <w:abstractNum w:abstractNumId="4" w15:restartNumberingAfterBreak="0">
+  <w:abstractNum w:abstractNumId="4">
     <w:nsid w:val="3AB62398"/>
     <w:multiLevelType w:val="multilevel"/>
     <w:tmpl w:val="511AB95C"/>
@@ -4884,7 +6987,7 @@
       </w:rPr>
     </w:lvl>
   </w:abstractNum>
-  <w:abstractNum w:abstractNumId="5" w15:restartNumberingAfterBreak="0">
+  <w:abstractNum w:abstractNumId="5">
     <w:nsid w:val="3BE747F3"/>
     <w:multiLevelType w:val="multilevel"/>
     <w:tmpl w:val="DC9872B4"/>
@@ -4997,7 +7100,7 @@
       </w:pPr>
     </w:lvl>
   </w:abstractNum>
-  <w:abstractNum w:abstractNumId="6" w15:restartNumberingAfterBreak="0">
+  <w:abstractNum w:abstractNumId="6">
     <w:nsid w:val="7969120B"/>
     <w:multiLevelType w:val="multilevel"/>
     <w:tmpl w:val="A2AE7E06"/>
@@ -5146,32 +7249,32 @@
       </w:rPr>
     </w:lvl>
   </w:abstractNum>
-  <w:num w:numId="1" w16cid:durableId="527259761">
+  <w:num w:numId="1">
     <w:abstractNumId w:val="5"/>
   </w:num>
-  <w:num w:numId="2" w16cid:durableId="1637906810">
+  <w:num w:numId="2">
     <w:abstractNumId w:val="4"/>
   </w:num>
-  <w:num w:numId="3" w16cid:durableId="166140819">
+  <w:num w:numId="3">
     <w:abstractNumId w:val="0"/>
   </w:num>
-  <w:num w:numId="4" w16cid:durableId="805464671">
+  <w:num w:numId="4">
     <w:abstractNumId w:val="3"/>
   </w:num>
-  <w:num w:numId="5" w16cid:durableId="515114360">
+  <w:num w:numId="5">
     <w:abstractNumId w:val="6"/>
   </w:num>
-  <w:num w:numId="6" w16cid:durableId="2008897481">
+  <w:num w:numId="6">
     <w:abstractNumId w:val="1"/>
   </w:num>
-  <w:num w:numId="7" w16cid:durableId="1618949800">
+  <w:num w:numId="7">
     <w:abstractNumId w:val="2"/>
   </w:num>
 </w:numbering>
 </file>
 
 <file path=word/styles.xml><?xml version="1.0" encoding="utf-8"?>
-<w:styles xmlns:mc="http://schemas.openxmlformats.org/markup-compatibility/2006" xmlns:r="http://schemas.openxmlformats.org/officeDocument/2006/relationships" xmlns:w="http://schemas.openxmlformats.org/wordprocessingml/2006/main" xmlns:w14="http://schemas.microsoft.com/office/word/2010/wordml" xmlns:w15="http://schemas.microsoft.com/office/word/2012/wordml" xmlns:w16cex="http://schemas.microsoft.com/office/word/2018/wordml/cex" xmlns:w16cid="http://schemas.microsoft.com/office/word/2016/wordml/cid" xmlns:w16="http://schemas.microsoft.com/office/word/2018/wordml" xmlns:w16sdtdh="http://schemas.microsoft.com/office/word/2020/wordml/sdtdatahash" xmlns:w16se="http://schemas.microsoft.com/office/word/2015/wordml/symex" mc:Ignorable="w14 w15 w16se w16cid w16 w16cex w16sdtdh">
+<w:styles xmlns:r="http://schemas.openxmlformats.org/officeDocument/2006/relationships" xmlns:w="http://schemas.openxmlformats.org/wordprocessingml/2006/main">
   <w:docDefaults>
     <w:rPrDefault>
       <w:rPr>
@@ -5188,383 +7291,144 @@
       </w:pPr>
     </w:pPrDefault>
   </w:docDefaults>
-  <w:latentStyles w:defLockedState="0" w:defUIPriority="99" w:defSemiHidden="0" w:defUnhideWhenUsed="0" w:defQFormat="0" w:count="376">
-    <w:lsdException w:name="Normal" w:uiPriority="0" w:qFormat="1"/>
-    <w:lsdException w:name="heading 1" w:uiPriority="9" w:qFormat="1"/>
-    <w:lsdException w:name="heading 2" w:semiHidden="1" w:uiPriority="9" w:unhideWhenUsed="1" w:qFormat="1"/>
-    <w:lsdException w:name="heading 3" w:semiHidden="1" w:uiPriority="9" w:unhideWhenUsed="1" w:qFormat="1"/>
-    <w:lsdException w:name="heading 4" w:semiHidden="1" w:uiPriority="9" w:unhideWhenUsed="1" w:qFormat="1"/>
-    <w:lsdException w:name="heading 5" w:semiHidden="1" w:uiPriority="9" w:unhideWhenUsed="1" w:qFormat="1"/>
-    <w:lsdException w:name="heading 6" w:semiHidden="1" w:uiPriority="9" w:unhideWhenUsed="1" w:qFormat="1"/>
-    <w:lsdException w:name="heading 7" w:semiHidden="1" w:uiPriority="9" w:unhideWhenUsed="1" w:qFormat="1"/>
-    <w:lsdException w:name="heading 8" w:semiHidden="1" w:uiPriority="9" w:unhideWhenUsed="1" w:qFormat="1"/>
-    <w:lsdException w:name="heading 9" w:semiHidden="1" w:uiPriority="9" w:unhideWhenUsed="1" w:qFormat="1"/>
-    <w:lsdException w:name="index 1" w:semiHidden="1" w:unhideWhenUsed="1"/>
-    <w:lsdException w:name="index 2" w:semiHidden="1" w:unhideWhenUsed="1"/>
-    <w:lsdException w:name="index 3" w:semiHidden="1" w:unhideWhenUsed="1"/>
-    <w:lsdException w:name="index 4" w:semiHidden="1" w:unhideWhenUsed="1"/>
-    <w:lsdException w:name="index 5" w:semiHidden="1" w:unhideWhenUsed="1"/>
-    <w:lsdException w:name="index 6" w:semiHidden="1" w:unhideWhenUsed="1"/>
-    <w:lsdException w:name="index 7" w:semiHidden="1" w:unhideWhenUsed="1"/>
-    <w:lsdException w:name="index 8" w:semiHidden="1" w:unhideWhenUsed="1"/>
-    <w:lsdException w:name="index 9" w:semiHidden="1" w:unhideWhenUsed="1"/>
-    <w:lsdException w:name="toc 1" w:semiHidden="1" w:uiPriority="39" w:unhideWhenUsed="1"/>
-    <w:lsdException w:name="toc 2" w:semiHidden="1" w:uiPriority="39" w:unhideWhenUsed="1"/>
-    <w:lsdException w:name="toc 3" w:semiHidden="1" w:uiPriority="39" w:unhideWhenUsed="1"/>
-    <w:lsdException w:name="toc 4" w:semiHidden="1" w:uiPriority="39" w:unhideWhenUsed="1"/>
-    <w:lsdException w:name="toc 5" w:semiHidden="1" w:uiPriority="39" w:unhideWhenUsed="1"/>
-    <w:lsdException w:name="toc 6" w:semiHidden="1" w:uiPriority="39" w:unhideWhenUsed="1"/>
-    <w:lsdException w:name="toc 7" w:semiHidden="1" w:uiPriority="39" w:unhideWhenUsed="1"/>
-    <w:lsdException w:name="toc 8" w:semiHidden="1" w:uiPriority="39" w:unhideWhenUsed="1"/>
-    <w:lsdException w:name="toc 9" w:semiHidden="1" w:uiPriority="39" w:unhideWhenUsed="1"/>
-    <w:lsdException w:name="Normal Indent" w:semiHidden="1" w:unhideWhenUsed="1"/>
-    <w:lsdException w:name="footnote text" w:semiHidden="1" w:unhideWhenUsed="1"/>
-    <w:lsdException w:name="annotation text" w:semiHidden="1" w:unhideWhenUsed="1"/>
-    <w:lsdException w:name="header" w:semiHidden="1" w:unhideWhenUsed="1"/>
-    <w:lsdException w:name="footer" w:semiHidden="1" w:unhideWhenUsed="1"/>
-    <w:lsdException w:name="index heading" w:semiHidden="1" w:unhideWhenUsed="1"/>
-    <w:lsdException w:name="caption" w:semiHidden="1" w:uiPriority="35" w:unhideWhenUsed="1" w:qFormat="1"/>
-    <w:lsdException w:name="table of figures" w:semiHidden="1" w:unhideWhenUsed="1"/>
-    <w:lsdException w:name="envelope address" w:semiHidden="1" w:unhideWhenUsed="1"/>
-    <w:lsdException w:name="envelope return" w:semiHidden="1" w:unhideWhenUsed="1"/>
-    <w:lsdException w:name="footnote reference" w:semiHidden="1" w:unhideWhenUsed="1"/>
-    <w:lsdException w:name="annotation reference" w:semiHidden="1" w:unhideWhenUsed="1"/>
-    <w:lsdException w:name="line number" w:semiHidden="1" w:unhideWhenUsed="1"/>
-    <w:lsdException w:name="page number" w:semiHidden="1" w:unhideWhenUsed="1"/>
-    <w:lsdException w:name="endnote reference" w:semiHidden="1" w:unhideWhenUsed="1"/>
-    <w:lsdException w:name="endnote text" w:semiHidden="1" w:unhideWhenUsed="1"/>
-    <w:lsdException w:name="table of authorities" w:semiHidden="1" w:unhideWhenUsed="1"/>
-    <w:lsdException w:name="macro" w:semiHidden="1" w:unhideWhenUsed="1"/>
-    <w:lsdException w:name="toa heading" w:semiHidden="1" w:unhideWhenUsed="1"/>
-    <w:lsdException w:name="List" w:semiHidden="1" w:unhideWhenUsed="1"/>
-    <w:lsdException w:name="List Bullet" w:semiHidden="1" w:unhideWhenUsed="1"/>
-    <w:lsdException w:name="List Number" w:semiHidden="1" w:unhideWhenUsed="1"/>
-    <w:lsdException w:name="List 2" w:semiHidden="1" w:unhideWhenUsed="1"/>
-    <w:lsdException w:name="List 3" w:semiHidden="1" w:unhideWhenUsed="1"/>
-    <w:lsdException w:name="List 4" w:semiHidden="1" w:unhideWhenUsed="1"/>
-    <w:lsdException w:name="List 5" w:semiHidden="1" w:unhideWhenUsed="1"/>
-    <w:lsdException w:name="List Bullet 2" w:semiHidden="1" w:unhideWhenUsed="1"/>
-    <w:lsdException w:name="List Bullet 3" w:semiHidden="1" w:unhideWhenUsed="1"/>
-    <w:lsdException w:name="List Bullet 4" w:semiHidden="1" w:unhideWhenUsed="1"/>
-    <w:lsdException w:name="List Bullet 5" w:semiHidden="1" w:unhideWhenUsed="1"/>
-    <w:lsdException w:name="List Number 2" w:semiHidden="1" w:unhideWhenUsed="1"/>
-    <w:lsdException w:name="List Number 3" w:semiHidden="1" w:unhideWhenUsed="1"/>
-    <w:lsdException w:name="List Number 4" w:semiHidden="1" w:unhideWhenUsed="1"/>
-    <w:lsdException w:name="List Number 5" w:semiHidden="1" w:unhideWhenUsed="1"/>
-    <w:lsdException w:name="Title" w:uiPriority="10" w:qFormat="1"/>
-    <w:lsdException w:name="Closing" w:semiHidden="1" w:unhideWhenUsed="1"/>
-    <w:lsdException w:name="Signature" w:semiHidden="1" w:unhideWhenUsed="1"/>
-    <w:lsdException w:name="Default Paragraph Font" w:semiHidden="1" w:uiPriority="1" w:unhideWhenUsed="1"/>
-    <w:lsdException w:name="Body Text" w:semiHidden="1" w:unhideWhenUsed="1"/>
-    <w:lsdException w:name="Body Text Indent" w:semiHidden="1" w:unhideWhenUsed="1"/>
-    <w:lsdException w:name="List Continue" w:semiHidden="1" w:unhideWhenUsed="1"/>
-    <w:lsdException w:name="List Continue 2" w:semiHidden="1" w:unhideWhenUsed="1"/>
-    <w:lsdException w:name="List Continue 3" w:semiHidden="1" w:unhideWhenUsed="1"/>
-    <w:lsdException w:name="List Continue 4" w:semiHidden="1" w:unhideWhenUsed="1"/>
-    <w:lsdException w:name="List Continue 5" w:semiHidden="1" w:unhideWhenUsed="1"/>
-    <w:lsdException w:name="Message Header" w:semiHidden="1" w:unhideWhenUsed="1"/>
-    <w:lsdException w:name="Subtitle" w:uiPriority="11" w:qFormat="1"/>
-    <w:lsdException w:name="Salutation" w:semiHidden="1" w:unhideWhenUsed="1"/>
-    <w:lsdException w:name="Date" w:semiHidden="1" w:unhideWhenUsed="1"/>
-    <w:lsdException w:name="Body Text First Indent" w:semiHidden="1" w:unhideWhenUsed="1"/>
-    <w:lsdException w:name="Body Text First Indent 2" w:semiHidden="1" w:unhideWhenUsed="1"/>
-    <w:lsdException w:name="Note Heading" w:semiHidden="1" w:unhideWhenUsed="1"/>
-    <w:lsdException w:name="Body Text 2" w:semiHidden="1" w:unhideWhenUsed="1"/>
-    <w:lsdException w:name="Body Text 3" w:semiHidden="1" w:unhideWhenUsed="1"/>
-    <w:lsdException w:name="Body Text Indent 2" w:semiHidden="1" w:unhideWhenUsed="1"/>
-    <w:lsdException w:name="Body Text Indent 3" w:semiHidden="1" w:unhideWhenUsed="1"/>
-    <w:lsdException w:name="Block Text" w:semiHidden="1" w:unhideWhenUsed="1"/>
-    <w:lsdException w:name="Hyperlink" w:semiHidden="1" w:unhideWhenUsed="1"/>
-    <w:lsdException w:name="FollowedHyperlink" w:semiHidden="1" w:unhideWhenUsed="1"/>
-    <w:lsdException w:name="Strong" w:uiPriority="22" w:qFormat="1"/>
-    <w:lsdException w:name="Emphasis" w:uiPriority="20" w:qFormat="1"/>
-    <w:lsdException w:name="Document Map" w:semiHidden="1" w:unhideWhenUsed="1"/>
-    <w:lsdException w:name="Plain Text" w:semiHidden="1" w:unhideWhenUsed="1"/>
-    <w:lsdException w:name="E-mail Signature" w:semiHidden="1" w:unhideWhenUsed="1"/>
-    <w:lsdException w:name="HTML Top of Form" w:semiHidden="1" w:unhideWhenUsed="1"/>
-    <w:lsdException w:name="HTML Bottom of Form" w:semiHidden="1" w:unhideWhenUsed="1"/>
-    <w:lsdException w:name="Normal (Web)" w:semiHidden="1" w:unhideWhenUsed="1"/>
-    <w:lsdException w:name="HTML Acronym" w:semiHidden="1" w:unhideWhenUsed="1"/>
-    <w:lsdException w:name="HTML Address" w:semiHidden="1" w:unhideWhenUsed="1"/>
-    <w:lsdException w:name="HTML Cite" w:semiHidden="1" w:unhideWhenUsed="1"/>
-    <w:lsdException w:name="HTML Code" w:semiHidden="1" w:unhideWhenUsed="1"/>
-    <w:lsdException w:name="HTML Definition" w:semiHidden="1" w:unhideWhenUsed="1"/>
-    <w:lsdException w:name="HTML Keyboard" w:semiHidden="1" w:unhideWhenUsed="1"/>
-    <w:lsdException w:name="HTML Preformatted" w:semiHidden="1" w:unhideWhenUsed="1"/>
-    <w:lsdException w:name="HTML Sample" w:semiHidden="1" w:unhideWhenUsed="1"/>
-    <w:lsdException w:name="HTML Typewriter" w:semiHidden="1" w:unhideWhenUsed="1"/>
-    <w:lsdException w:name="HTML Variable" w:semiHidden="1" w:unhideWhenUsed="1"/>
-    <w:lsdException w:name="Normal Table" w:semiHidden="1" w:unhideWhenUsed="1"/>
-    <w:lsdException w:name="annotation subject" w:semiHidden="1" w:unhideWhenUsed="1"/>
-    <w:lsdException w:name="No List" w:semiHidden="1" w:unhideWhenUsed="1"/>
-    <w:lsdException w:name="Outline List 1" w:semiHidden="1" w:unhideWhenUsed="1"/>
-    <w:lsdException w:name="Outline List 2" w:semiHidden="1" w:unhideWhenUsed="1"/>
-    <w:lsdException w:name="Outline List 3" w:semiHidden="1" w:unhideWhenUsed="1"/>
-    <w:lsdException w:name="Table Simple 1" w:semiHidden="1" w:unhideWhenUsed="1"/>
-    <w:lsdException w:name="Table Simple 2" w:semiHidden="1" w:unhideWhenUsed="1"/>
-    <w:lsdException w:name="Table Simple 3" w:semiHidden="1" w:unhideWhenUsed="1"/>
-    <w:lsdException w:name="Table Classic 1" w:semiHidden="1" w:unhideWhenUsed="1"/>
-    <w:lsdException w:name="Table Classic 2" w:semiHidden="1" w:unhideWhenUsed="1"/>
-    <w:lsdException w:name="Table Classic 3" w:semiHidden="1" w:unhideWhenUsed="1"/>
-    <w:lsdException w:name="Table Classic 4" w:semiHidden="1" w:unhideWhenUsed="1"/>
-    <w:lsdException w:name="Table Colorful 1" w:semiHidden="1" w:unhideWhenUsed="1"/>
-    <w:lsdException w:name="Table Colorful 2" w:semiHidden="1" w:unhideWhenUsed="1"/>
-    <w:lsdException w:name="Table Colorful 3" w:semiHidden="1" w:unhideWhenUsed="1"/>
-    <w:lsdException w:name="Table Columns 1" w:semiHidden="1" w:unhideWhenUsed="1"/>
-    <w:lsdException w:name="Table Columns 2" w:semiHidden="1" w:unhideWhenUsed="1"/>
-    <w:lsdException w:name="Table Columns 3" w:semiHidden="1" w:unhideWhenUsed="1"/>
-    <w:lsdException w:name="Table Columns 4" w:semiHidden="1" w:unhideWhenUsed="1"/>
-    <w:lsdException w:name="Table Columns 5" w:semiHidden="1" w:unhideWhenUsed="1"/>
-    <w:lsdException w:name="Table Grid 1" w:semiHidden="1" w:unhideWhenUsed="1"/>
-    <w:lsdException w:name="Table Grid 2" w:semiHidden="1" w:unhideWhenUsed="1"/>
-    <w:lsdException w:name="Table Grid 3" w:semiHidden="1" w:unhideWhenUsed="1"/>
-    <w:lsdException w:name="Table Grid 4" w:semiHidden="1" w:unhideWhenUsed="1"/>
-    <w:lsdException w:name="Table Grid 5" w:semiHidden="1" w:unhideWhenUsed="1"/>
-    <w:lsdException w:name="Table Grid 6" w:semiHidden="1" w:unhideWhenUsed="1"/>
-    <w:lsdException w:name="Table Grid 7" w:semiHidden="1" w:unhideWhenUsed="1"/>
-    <w:lsdException w:name="Table Grid 8" w:semiHidden="1" w:unhideWhenUsed="1"/>
-    <w:lsdException w:name="Table List 1" w:semiHidden="1" w:unhideWhenUsed="1"/>
-    <w:lsdException w:name="Table List 2" w:semiHidden="1" w:unhideWhenUsed="1"/>
-    <w:lsdException w:name="Table List 3" w:semiHidden="1" w:unhideWhenUsed="1"/>
-    <w:lsdException w:name="Table List 4" w:semiHidden="1" w:unhideWhenUsed="1"/>
-    <w:lsdException w:name="Table List 5" w:semiHidden="1" w:unhideWhenUsed="1"/>
-    <w:lsdException w:name="Table List 6" w:semiHidden="1" w:unhideWhenUsed="1"/>
-    <w:lsdException w:name="Table List 7" w:semiHidden="1" w:unhideWhenUsed="1"/>
-    <w:lsdException w:name="Table List 8" w:semiHidden="1" w:unhideWhenUsed="1"/>
-    <w:lsdException w:name="Table 3D effects 1" w:semiHidden="1" w:unhideWhenUsed="1"/>
-    <w:lsdException w:name="Table 3D effects 2" w:semiHidden="1" w:unhideWhenUsed="1"/>
-    <w:lsdException w:name="Table 3D effects 3" w:semiHidden="1" w:unhideWhenUsed="1"/>
-    <w:lsdException w:name="Table Contemporary" w:semiHidden="1" w:unhideWhenUsed="1"/>
-    <w:lsdException w:name="Table Elegant" w:semiHidden="1" w:unhideWhenUsed="1"/>
-    <w:lsdException w:name="Table Professional" w:semiHidden="1" w:unhideWhenUsed="1"/>
-    <w:lsdException w:name="Table Subtle 1" w:semiHidden="1" w:unhideWhenUsed="1"/>
-    <w:lsdException w:name="Table Subtle 2" w:semiHidden="1" w:unhideWhenUsed="1"/>
-    <w:lsdException w:name="Table Web 1" w:semiHidden="1" w:unhideWhenUsed="1"/>
-    <w:lsdException w:name="Table Web 2" w:semiHidden="1" w:unhideWhenUsed="1"/>
-    <w:lsdException w:name="Table Web 3" w:semiHidden="1" w:unhideWhenUsed="1"/>
-    <w:lsdException w:name="Balloon Text" w:semiHidden="1" w:unhideWhenUsed="1"/>
-    <w:lsdException w:name="Table Grid" w:uiPriority="39"/>
-    <w:lsdException w:name="Table Theme" w:semiHidden="1" w:unhideWhenUsed="1"/>
-    <w:lsdException w:name="Placeholder Text" w:semiHidden="1"/>
-    <w:lsdException w:name="No Spacing" w:uiPriority="1" w:qFormat="1"/>
-    <w:lsdException w:name="Light Shading" w:uiPriority="60"/>
-    <w:lsdException w:name="Light List" w:uiPriority="61"/>
-    <w:lsdException w:name="Light Grid" w:uiPriority="62"/>
-    <w:lsdException w:name="Medium Shading 1" w:uiPriority="63"/>
-    <w:lsdException w:name="Medium Shading 2" w:uiPriority="64"/>
-    <w:lsdException w:name="Medium List 1" w:uiPriority="65"/>
-    <w:lsdException w:name="Medium List 2" w:uiPriority="66"/>
-    <w:lsdException w:name="Medium Grid 1" w:uiPriority="67"/>
-    <w:lsdException w:name="Medium Grid 2" w:uiPriority="68"/>
-    <w:lsdException w:name="Medium Grid 3" w:uiPriority="69"/>
-    <w:lsdException w:name="Dark List" w:uiPriority="70"/>
-    <w:lsdException w:name="Colorful Shading" w:uiPriority="71"/>
-    <w:lsdException w:name="Colorful List" w:uiPriority="72"/>
-    <w:lsdException w:name="Colorful Grid" w:uiPriority="73"/>
-    <w:lsdException w:name="Light Shading Accent 1" w:uiPriority="60"/>
-    <w:lsdException w:name="Light List Accent 1" w:uiPriority="61"/>
-    <w:lsdException w:name="Light Grid Accent 1" w:uiPriority="62"/>
-    <w:lsdException w:name="Medium Shading 1 Accent 1" w:uiPriority="63"/>
-    <w:lsdException w:name="Medium Shading 2 Accent 1" w:uiPriority="64"/>
-    <w:lsdException w:name="Medium List 1 Accent 1" w:uiPriority="65"/>
-    <w:lsdException w:name="Revision" w:semiHidden="1"/>
-    <w:lsdException w:name="List Paragraph" w:uiPriority="34" w:qFormat="1"/>
-    <w:lsdException w:name="Quote" w:uiPriority="29" w:qFormat="1"/>
-    <w:lsdException w:name="Intense Quote" w:uiPriority="30" w:qFormat="1"/>
-    <w:lsdException w:name="Medium List 2 Accent 1" w:uiPriority="66"/>
-    <w:lsdException w:name="Medium Grid 1 Accent 1" w:uiPriority="67"/>
-    <w:lsdException w:name="Medium Grid 2 Accent 1" w:uiPriority="68"/>
-    <w:lsdException w:name="Medium Grid 3 Accent 1" w:uiPriority="69"/>
-    <w:lsdException w:name="Dark List Accent 1" w:uiPriority="70"/>
-    <w:lsdException w:name="Colorful Shading Accent 1" w:uiPriority="71"/>
-    <w:lsdException w:name="Colorful List Accent 1" w:uiPriority="72"/>
-    <w:lsdException w:name="Colorful Grid Accent 1" w:uiPriority="73"/>
-    <w:lsdException w:name="Light Shading Accent 2" w:uiPriority="60"/>
-    <w:lsdException w:name="Light List Accent 2" w:uiPriority="61"/>
-    <w:lsdException w:name="Light Grid Accent 2" w:uiPriority="62"/>
-    <w:lsdException w:name="Medium Shading 1 Accent 2" w:uiPriority="63"/>
-    <w:lsdException w:name="Medium Shading 2 Accent 2" w:uiPriority="64"/>
-    <w:lsdException w:name="Medium List 1 Accent 2" w:uiPriority="65"/>
-    <w:lsdException w:name="Medium List 2 Accent 2" w:uiPriority="66"/>
-    <w:lsdException w:name="Medium Grid 1 Accent 2" w:uiPriority="67"/>
-    <w:lsdException w:name="Medium Grid 2 Accent 2" w:uiPriority="68"/>
-    <w:lsdException w:name="Medium Grid 3 Accent 2" w:uiPriority="69"/>
-    <w:lsdException w:name="Dark List Accent 2" w:uiPriority="70"/>
-    <w:lsdException w:name="Colorful Shading Accent 2" w:uiPriority="71"/>
-    <w:lsdException w:name="Colorful List Accent 2" w:uiPriority="72"/>
-    <w:lsdException w:name="Colorful Grid Accent 2" w:uiPriority="73"/>
-    <w:lsdException w:name="Light Shading Accent 3" w:uiPriority="60"/>
-    <w:lsdException w:name="Light List Accent 3" w:uiPriority="61"/>
-    <w:lsdException w:name="Light Grid Accent 3" w:uiPriority="62"/>
-    <w:lsdException w:name="Medium Shading 1 Accent 3" w:uiPriority="63"/>
-    <w:lsdException w:name="Medium Shading 2 Accent 3" w:uiPriority="64"/>
-    <w:lsdException w:name="Medium List 1 Accent 3" w:uiPriority="65"/>
-    <w:lsdException w:name="Medium List 2 Accent 3" w:uiPriority="66"/>
-    <w:lsdException w:name="Medium Grid 1 Accent 3" w:uiPriority="67"/>
-    <w:lsdException w:name="Medium Grid 2 Accent 3" w:uiPriority="68"/>
-    <w:lsdException w:name="Medium Grid 3 Accent 3" w:uiPriority="69"/>
-    <w:lsdException w:name="Dark List Accent 3" w:uiPriority="70"/>
-    <w:lsdException w:name="Colorful Shading Accent 3" w:uiPriority="71"/>
-    <w:lsdException w:name="Colorful List Accent 3" w:uiPriority="72"/>
-    <w:lsdException w:name="Colorful Grid Accent 3" w:uiPriority="73"/>
-    <w:lsdException w:name="Light Shading Accent 4" w:uiPriority="60"/>
-    <w:lsdException w:name="Light List Accent 4" w:uiPriority="61"/>
-    <w:lsdException w:name="Light Grid Accent 4" w:uiPriority="62"/>
-    <w:lsdException w:name="Medium Shading 1 Accent 4" w:uiPriority="63"/>
-    <w:lsdException w:name="Medium Shading 2 Accent 4" w:uiPriority="64"/>
-    <w:lsdException w:name="Medium List 1 Accent 4" w:uiPriority="65"/>
-    <w:lsdException w:name="Medium List 2 Accent 4" w:uiPriority="66"/>
-    <w:lsdException w:name="Medium Grid 1 Accent 4" w:uiPriority="67"/>
-    <w:lsdException w:name="Medium Grid 2 Accent 4" w:uiPriority="68"/>
-    <w:lsdException w:name="Medium Grid 3 Accent 4" w:uiPriority="69"/>
-    <w:lsdException w:name="Dark List Accent 4" w:uiPriority="70"/>
-    <w:lsdException w:name="Colorful Shading Accent 4" w:uiPriority="71"/>
-    <w:lsdException w:name="Colorful List Accent 4" w:uiPriority="72"/>
-    <w:lsdException w:name="Colorful Grid Accent 4" w:uiPriority="73"/>
-    <w:lsdException w:name="Light Shading Accent 5" w:uiPriority="60"/>
-    <w:lsdException w:name="Light List Accent 5" w:uiPriority="61"/>
-    <w:lsdException w:name="Light Grid Accent 5" w:uiPriority="62"/>
-    <w:lsdException w:name="Medium Shading 1 Accent 5" w:uiPriority="63"/>
-    <w:lsdException w:name="Medium Shading 2 Accent 5" w:uiPriority="64"/>
-    <w:lsdException w:name="Medium List 1 Accent 5" w:uiPriority="65"/>
-    <w:lsdException w:name="Medium List 2 Accent 5" w:uiPriority="66"/>
-    <w:lsdException w:name="Medium Grid 1 Accent 5" w:uiPriority="67"/>
-    <w:lsdException w:name="Medium Grid 2 Accent 5" w:uiPriority="68"/>
-    <w:lsdException w:name="Medium Grid 3 Accent 5" w:uiPriority="69"/>
-    <w:lsdException w:name="Dark List Accent 5" w:uiPriority="70"/>
-    <w:lsdException w:name="Colorful Shading Accent 5" w:uiPriority="71"/>
-    <w:lsdException w:name="Colorful List Accent 5" w:uiPriority="72"/>
-    <w:lsdException w:name="Colorful Grid Accent 5" w:uiPriority="73"/>
-    <w:lsdException w:name="Light Shading Accent 6" w:uiPriority="60"/>
-    <w:lsdException w:name="Light List Accent 6" w:uiPriority="61"/>
-    <w:lsdException w:name="Light Grid Accent 6" w:uiPriority="62"/>
-    <w:lsdException w:name="Medium Shading 1 Accent 6" w:uiPriority="63"/>
-    <w:lsdException w:name="Medium Shading 2 Accent 6" w:uiPriority="64"/>
-    <w:lsdException w:name="Medium List 1 Accent 6" w:uiPriority="65"/>
-    <w:lsdException w:name="Medium List 2 Accent 6" w:uiPriority="66"/>
-    <w:lsdException w:name="Medium Grid 1 Accent 6" w:uiPriority="67"/>
-    <w:lsdException w:name="Medium Grid 2 Accent 6" w:uiPriority="68"/>
-    <w:lsdException w:name="Medium Grid 3 Accent 6" w:uiPriority="69"/>
-    <w:lsdException w:name="Dark List Accent 6" w:uiPriority="70"/>
-    <w:lsdException w:name="Colorful Shading Accent 6" w:uiPriority="71"/>
-    <w:lsdException w:name="Colorful List Accent 6" w:uiPriority="72"/>
-    <w:lsdException w:name="Colorful Grid Accent 6" w:uiPriority="73"/>
-    <w:lsdException w:name="Subtle Emphasis" w:uiPriority="19" w:qFormat="1"/>
-    <w:lsdException w:name="Intense Emphasis" w:uiPriority="21" w:qFormat="1"/>
-    <w:lsdException w:name="Subtle Reference" w:uiPriority="31" w:qFormat="1"/>
-    <w:lsdException w:name="Intense Reference" w:uiPriority="32" w:qFormat="1"/>
-    <w:lsdException w:name="Book Title" w:uiPriority="33" w:qFormat="1"/>
-    <w:lsdException w:name="Bibliography" w:semiHidden="1" w:uiPriority="37" w:unhideWhenUsed="1"/>
-    <w:lsdException w:name="TOC Heading" w:semiHidden="1" w:uiPriority="39" w:unhideWhenUsed="1" w:qFormat="1"/>
-    <w:lsdException w:name="Plain Table 1" w:uiPriority="41"/>
-    <w:lsdException w:name="Plain Table 2" w:uiPriority="42"/>
-    <w:lsdException w:name="Plain Table 3" w:uiPriority="43"/>
-    <w:lsdException w:name="Plain Table 4" w:uiPriority="44"/>
-    <w:lsdException w:name="Plain Table 5" w:uiPriority="45"/>
-    <w:lsdException w:name="Grid Table Light" w:uiPriority="40"/>
-    <w:lsdException w:name="Grid Table 1 Light" w:uiPriority="46"/>
-    <w:lsdException w:name="Grid Table 2" w:uiPriority="47"/>
-    <w:lsdException w:name="Grid Table 3" w:uiPriority="48"/>
-    <w:lsdException w:name="Grid Table 4" w:uiPriority="49"/>
-    <w:lsdException w:name="Grid Table 5 Dark" w:uiPriority="50"/>
-    <w:lsdException w:name="Grid Table 6 Colorful" w:uiPriority="51"/>
-    <w:lsdException w:name="Grid Table 7 Colorful" w:uiPriority="52"/>
-    <w:lsdException w:name="Grid Table 1 Light Accent 1" w:uiPriority="46"/>
-    <w:lsdException w:name="Grid Table 2 Accent 1" w:uiPriority="47"/>
-    <w:lsdException w:name="Grid Table 3 Accent 1" w:uiPriority="48"/>
-    <w:lsdException w:name="Grid Table 4 Accent 1" w:uiPriority="49"/>
-    <w:lsdException w:name="Grid Table 5 Dark Accent 1" w:uiPriority="50"/>
-    <w:lsdException w:name="Grid Table 6 Colorful Accent 1" w:uiPriority="51"/>
-    <w:lsdException w:name="Grid Table 7 Colorful Accent 1" w:uiPriority="52"/>
-    <w:lsdException w:name="Grid Table 1 Light Accent 2" w:uiPriority="46"/>
-    <w:lsdException w:name="Grid Table 2 Accent 2" w:uiPriority="47"/>
-    <w:lsdException w:name="Grid Table 3 Accent 2" w:uiPriority="48"/>
-    <w:lsdException w:name="Grid Table 4 Accent 2" w:uiPriority="49"/>
-    <w:lsdException w:name="Grid Table 5 Dark Accent 2" w:uiPriority="50"/>
-    <w:lsdException w:name="Grid Table 6 Colorful Accent 2" w:uiPriority="51"/>
-    <w:lsdException w:name="Grid Table 7 Colorful Accent 2" w:uiPriority="52"/>
-    <w:lsdException w:name="Grid Table 1 Light Accent 3" w:uiPriority="46"/>
-    <w:lsdException w:name="Grid Table 2 Accent 3" w:uiPriority="47"/>
-    <w:lsdException w:name="Grid Table 3 Accent 3" w:uiPriority="48"/>
-    <w:lsdException w:name="Grid Table 4 Accent 3" w:uiPriority="49"/>
-    <w:lsdException w:name="Grid Table 5 Dark Accent 3" w:uiPriority="50"/>
-    <w:lsdException w:name="Grid Table 6 Colorful Accent 3" w:uiPriority="51"/>
-    <w:lsdException w:name="Grid Table 7 Colorful Accent 3" w:uiPriority="52"/>
-    <w:lsdException w:name="Grid Table 1 Light Accent 4" w:uiPriority="46"/>
-    <w:lsdException w:name="Grid Table 2 Accent 4" w:uiPriority="47"/>
-    <w:lsdException w:name="Grid Table 3 Accent 4" w:uiPriority="48"/>
-    <w:lsdException w:name="Grid Table 4 Accent 4" w:uiPriority="49"/>
-    <w:lsdException w:name="Grid Table 5 Dark Accent 4" w:uiPriority="50"/>
-    <w:lsdException w:name="Grid Table 6 Colorful Accent 4" w:uiPriority="51"/>
-    <w:lsdException w:name="Grid Table 7 Colorful Accent 4" w:uiPriority="52"/>
-    <w:lsdException w:name="Grid Table 1 Light Accent 5" w:uiPriority="46"/>
-    <w:lsdException w:name="Grid Table 2 Accent 5" w:uiPriority="47"/>
-    <w:lsdException w:name="Grid Table 3 Accent 5" w:uiPriority="48"/>
-    <w:lsdException w:name="Grid Table 4 Accent 5" w:uiPriority="49"/>
-    <w:lsdException w:name="Grid Table 5 Dark Accent 5" w:uiPriority="50"/>
-    <w:lsdException w:name="Grid Table 6 Colorful Accent 5" w:uiPriority="51"/>
-    <w:lsdException w:name="Grid Table 7 Colorful Accent 5" w:uiPriority="52"/>
-    <w:lsdException w:name="Grid Table 1 Light Accent 6" w:uiPriority="46"/>
-    <w:lsdException w:name="Grid Table 2 Accent 6" w:uiPriority="47"/>
-    <w:lsdException w:name="Grid Table 3 Accent 6" w:uiPriority="48"/>
-    <w:lsdException w:name="Grid Table 4 Accent 6" w:uiPriority="49"/>
-    <w:lsdException w:name="Grid Table 5 Dark Accent 6" w:uiPriority="50"/>
-    <w:lsdException w:name="Grid Table 6 Colorful Accent 6" w:uiPriority="51"/>
-    <w:lsdException w:name="Grid Table 7 Colorful Accent 6" w:uiPriority="52"/>
-    <w:lsdException w:name="List Table 1 Light" w:uiPriority="46"/>
-    <w:lsdException w:name="List Table 2" w:uiPriority="47"/>
-    <w:lsdException w:name="List Table 3" w:uiPriority="48"/>
-    <w:lsdException w:name="List Table 4" w:uiPriority="49"/>
-    <w:lsdException w:name="List Table 5 Dark" w:uiPriority="50"/>
-    <w:lsdException w:name="List Table 6 Colorful" w:uiPriority="51"/>
-    <w:lsdException w:name="List Table 7 Colorful" w:uiPriority="52"/>
-    <w:lsdException w:name="List Table 1 Light Accent 1" w:uiPriority="46"/>
-    <w:lsdException w:name="List Table 2 Accent 1" w:uiPriority="47"/>
-    <w:lsdException w:name="List Table 3 Accent 1" w:uiPriority="48"/>
-    <w:lsdException w:name="List Table 4 Accent 1" w:uiPriority="49"/>
-    <w:lsdException w:name="List Table 5 Dark Accent 1" w:uiPriority="50"/>
-    <w:lsdException w:name="List Table 6 Colorful Accent 1" w:uiPriority="51"/>
-    <w:lsdException w:name="List Table 7 Colorful Accent 1" w:uiPriority="52"/>
-    <w:lsdException w:name="List Table 1 Light Accent 2" w:uiPriority="46"/>
-    <w:lsdException w:name="List Table 2 Accent 2" w:uiPriority="47"/>
-    <w:lsdException w:name="List Table 3 Accent 2" w:uiPriority="48"/>
-    <w:lsdException w:name="List Table 4 Accent 2" w:uiPriority="49"/>
-    <w:lsdException w:name="List Table 5 Dark Accent 2" w:uiPriority="50"/>
-    <w:lsdException w:name="List Table 6 Colorful Accent 2" w:uiPriority="51"/>
-    <w:lsdException w:name="List Table 7 Colorful Accent 2" w:uiPriority="52"/>
-    <w:lsdException w:name="List Table 1 Light Accent 3" w:uiPriority="46"/>
-    <w:lsdException w:name="List Table 2 Accent 3" w:uiPriority="47"/>
-    <w:lsdException w:name="List Table 3 Accent 3" w:uiPriority="48"/>
-    <w:lsdException w:name="List Table 4 Accent 3" w:uiPriority="49"/>
-    <w:lsdException w:name="List Table 5 Dark Accent 3" w:uiPriority="50"/>
-    <w:lsdException w:name="List Table 6 Colorful Accent 3" w:uiPriority="51"/>
-    <w:lsdException w:name="List Table 7 Colorful Accent 3" w:uiPriority="52"/>
-    <w:lsdException w:name="List Table 1 Light Accent 4" w:uiPriority="46"/>
-    <w:lsdException w:name="List Table 2 Accent 4" w:uiPriority="47"/>
-    <w:lsdException w:name="List Table 3 Accent 4" w:uiPriority="48"/>
-    <w:lsdException w:name="List Table 4 Accent 4" w:uiPriority="49"/>
-    <w:lsdException w:name="List Table 5 Dark Accent 4" w:uiPriority="50"/>
-    <w:lsdException w:name="List Table 6 Colorful Accent 4" w:uiPriority="51"/>
-    <w:lsdException w:name="List Table 7 Colorful Accent 4" w:uiPriority="52"/>
-    <w:lsdException w:name="List Table 1 Light Accent 5" w:uiPriority="46"/>
-    <w:lsdException w:name="List Table 2 Accent 5" w:uiPriority="47"/>
-    <w:lsdException w:name="List Table 3 Accent 5" w:uiPriority="48"/>
-    <w:lsdException w:name="List Table 4 Accent 5" w:uiPriority="49"/>
-    <w:lsdException w:name="List Table 5 Dark Accent 5" w:uiPriority="50"/>
-    <w:lsdException w:name="List Table 6 Colorful Accent 5" w:uiPriority="51"/>
-    <w:lsdException w:name="List Table 7 Colorful Accent 5" w:uiPriority="52"/>
-    <w:lsdException w:name="List Table 1 Light Accent 6" w:uiPriority="46"/>
-    <w:lsdException w:name="List Table 2 Accent 6" w:uiPriority="47"/>
-    <w:lsdException w:name="List Table 3 Accent 6" w:uiPriority="48"/>
-    <w:lsdException w:name="List Table 4 Accent 6" w:uiPriority="49"/>
-    <w:lsdException w:name="List Table 5 Dark Accent 6" w:uiPriority="50"/>
-    <w:lsdException w:name="List Table 6 Colorful Accent 6" w:uiPriority="51"/>
-    <w:lsdException w:name="List Table 7 Colorful Accent 6" w:uiPriority="52"/>
-    <w:lsdException w:name="Mention" w:semiHidden="1" w:unhideWhenUsed="1"/>
-    <w:lsdException w:name="Smart Hyperlink" w:semiHidden="1" w:unhideWhenUsed="1"/>
-    <w:lsdException w:name="Hashtag" w:semiHidden="1" w:unhideWhenUsed="1"/>
-    <w:lsdException w:name="Unresolved Mention" w:semiHidden="1" w:unhideWhenUsed="1"/>
-    <w:lsdException w:name="Smart Link" w:semiHidden="1" w:unhideWhenUsed="1"/>
+  <w:latentStyles w:defLockedState="0" w:defUIPriority="99" w:defSemiHidden="1" w:defUnhideWhenUsed="1" w:defQFormat="0" w:count="267">
+    <w:lsdException w:name="Normal" w:semiHidden="0" w:uiPriority="0" w:unhideWhenUsed="0" w:qFormat="1"/>
+    <w:lsdException w:name="heading 1" w:semiHidden="0" w:uiPriority="9" w:unhideWhenUsed="0" w:qFormat="1"/>
+    <w:lsdException w:name="heading 2" w:uiPriority="9" w:qFormat="1"/>
+    <w:lsdException w:name="heading 3" w:uiPriority="9" w:qFormat="1"/>
+    <w:lsdException w:name="heading 4" w:uiPriority="9" w:qFormat="1"/>
+    <w:lsdException w:name="heading 5" w:uiPriority="9" w:qFormat="1"/>
+    <w:lsdException w:name="heading 6" w:uiPriority="9" w:qFormat="1"/>
+    <w:lsdException w:name="heading 7" w:uiPriority="9" w:qFormat="1"/>
+    <w:lsdException w:name="heading 8" w:uiPriority="9" w:qFormat="1"/>
+    <w:lsdException w:name="heading 9" w:uiPriority="9" w:qFormat="1"/>
+    <w:lsdException w:name="toc 1" w:uiPriority="39"/>
+    <w:lsdException w:name="toc 2" w:uiPriority="39"/>
+    <w:lsdException w:name="toc 3" w:uiPriority="39"/>
+    <w:lsdException w:name="toc 4" w:uiPriority="39"/>
+    <w:lsdException w:name="toc 5" w:uiPriority="39"/>
+    <w:lsdException w:name="toc 6" w:uiPriority="39"/>
+    <w:lsdException w:name="toc 7" w:uiPriority="39"/>
+    <w:lsdException w:name="toc 8" w:uiPriority="39"/>
+    <w:lsdException w:name="toc 9" w:uiPriority="39"/>
+    <w:lsdException w:name="caption" w:uiPriority="35" w:qFormat="1"/>
+    <w:lsdException w:name="Title" w:semiHidden="0" w:uiPriority="10" w:unhideWhenUsed="0" w:qFormat="1"/>
+    <w:lsdException w:name="Default Paragraph Font" w:uiPriority="1"/>
+    <w:lsdException w:name="Subtitle" w:semiHidden="0" w:uiPriority="11" w:unhideWhenUsed="0" w:qFormat="1"/>
+    <w:lsdException w:name="Strong" w:semiHidden="0" w:uiPriority="22" w:unhideWhenUsed="0" w:qFormat="1"/>
+    <w:lsdException w:name="Emphasis" w:semiHidden="0" w:uiPriority="20" w:unhideWhenUsed="0" w:qFormat="1"/>
+    <w:lsdException w:name="Table Grid" w:semiHidden="0" w:uiPriority="39" w:unhideWhenUsed="0"/>
+    <w:lsdException w:name="Placeholder Text" w:unhideWhenUsed="0"/>
+    <w:lsdException w:name="No Spacing" w:semiHidden="0" w:uiPriority="1" w:unhideWhenUsed="0" w:qFormat="1"/>
+    <w:lsdException w:name="Light Shading" w:semiHidden="0" w:uiPriority="60" w:unhideWhenUsed="0"/>
+    <w:lsdException w:name="Light List" w:semiHidden="0" w:uiPriority="61" w:unhideWhenUsed="0"/>
+    <w:lsdException w:name="Light Grid" w:semiHidden="0" w:uiPriority="62" w:unhideWhenUsed="0"/>
+    <w:lsdException w:name="Medium Shading 1" w:semiHidden="0" w:uiPriority="63" w:unhideWhenUsed="0"/>
+    <w:lsdException w:name="Medium Shading 2" w:semiHidden="0" w:uiPriority="64" w:unhideWhenUsed="0"/>
+    <w:lsdException w:name="Medium List 1" w:semiHidden="0" w:uiPriority="65" w:unhideWhenUsed="0"/>
+    <w:lsdException w:name="Medium List 2" w:semiHidden="0" w:uiPriority="66" w:unhideWhenUsed="0"/>
+    <w:lsdException w:name="Medium Grid 1" w:semiHidden="0" w:uiPriority="67" w:unhideWhenUsed="0"/>
+    <w:lsdException w:name="Medium Grid 2" w:semiHidden="0" w:uiPriority="68" w:unhideWhenUsed="0"/>
+    <w:lsdException w:name="Medium Grid 3" w:semiHidden="0" w:uiPriority="69" w:unhideWhenUsed="0"/>
+    <w:lsdException w:name="Dark List" w:semiHidden="0" w:uiPriority="70" w:unhideWhenUsed="0"/>
+    <w:lsdException w:name="Colorful Shading" w:semiHidden="0" w:uiPriority="71" w:unhideWhenUsed="0"/>
+    <w:lsdException w:name="Colorful List" w:semiHidden="0" w:uiPriority="72" w:unhideWhenUsed="0"/>
+    <w:lsdException w:name="Colorful Grid" w:semiHidden="0" w:uiPriority="73" w:unhideWhenUsed="0"/>
+    <w:lsdException w:name="Light Shading Accent 1" w:semiHidden="0" w:uiPriority="60" w:unhideWhenUsed="0"/>
+    <w:lsdException w:name="Light List Accent 1" w:semiHidden="0" w:uiPriority="61" w:unhideWhenUsed="0"/>
+    <w:lsdException w:name="Light Grid Accent 1" w:semiHidden="0" w:uiPriority="62" w:unhideWhenUsed="0"/>
+    <w:lsdException w:name="Medium Shading 1 Accent 1" w:semiHidden="0" w:uiPriority="63" w:unhideWhenUsed="0"/>
+    <w:lsdException w:name="Medium Shading 2 Accent 1" w:semiHidden="0" w:uiPriority="64" w:unhideWhenUsed="0"/>
+    <w:lsdException w:name="Medium List 1 Accent 1" w:semiHidden="0" w:uiPriority="65" w:unhideWhenUsed="0"/>
+    <w:lsdException w:name="Revision" w:unhideWhenUsed="0"/>
+    <w:lsdException w:name="List Paragraph" w:semiHidden="0" w:uiPriority="34" w:unhideWhenUsed="0" w:qFormat="1"/>
+    <w:lsdException w:name="Quote" w:semiHidden="0" w:uiPriority="29" w:unhideWhenUsed="0" w:qFormat="1"/>
+    <w:lsdException w:name="Intense Quote" w:semiHidden="0" w:uiPriority="30" w:unhideWhenUsed="0" w:qFormat="1"/>
+    <w:lsdException w:name="Medium List 2 Accent 1" w:semiHidden="0" w:uiPriority="66" w:unhideWhenUsed="0"/>
+    <w:lsdException w:name="Medium Grid 1 Accent 1" w:semiHidden="0" w:uiPriority="67" w:unhideWhenUsed="0"/>
+    <w:lsdException w:name="Medium Grid 2 Accent 1" w:semiHidden="0" w:uiPriority="68" w:unhideWhenUsed="0"/>
+    <w:lsdException w:name="Medium Grid 3 Accent 1" w:semiHidden="0" w:uiPriority="69" w:unhideWhenUsed="0"/>
+    <w:lsdException w:name="Dark List Accent 1" w:semiHidden="0" w:uiPriority="70" w:unhideWhenUsed="0"/>
+    <w:lsdException w:name="Colorful Shading Accent 1" w:semiHidden="0" w:uiPriority="71" w:unhideWhenUsed="0"/>
+    <w:lsdException w:name="Colorful List Accent 1" w:semiHidden="0" w:uiPriority="72" w:unhideWhenUsed="0"/>
+    <w:lsdException w:name="Colorful Grid Accent 1" w:semiHidden="0" w:uiPriority="73" w:unhideWhenUsed="0"/>
+    <w:lsdException w:name="Light Shading Accent 2" w:semiHidden="0" w:uiPriority="60" w:unhideWhenUsed="0"/>
+    <w:lsdException w:name="Light List Accent 2" w:semiHidden="0" w:uiPriority="61" w:unhideWhenUsed="0"/>
+    <w:lsdException w:name="Light Grid Accent 2" w:semiHidden="0" w:uiPriority="62" w:unhideWhenUsed="0"/>
+    <w:lsdException w:name="Medium Shading 1 Accent 2" w:semiHidden="0" w:uiPriority="63" w:unhideWhenUsed="0"/>
+    <w:lsdException w:name="Medium Shading 2 Accent 2" w:semiHidden="0" w:uiPriority="64" w:unhideWhenUsed="0"/>
+    <w:lsdException w:name="Medium List 1 Accent 2" w:semiHidden="0" w:uiPriority="65" w:unhideWhenUsed="0"/>
+    <w:lsdException w:name="Medium List 2 Accent 2" w:semiHidden="0" w:uiPriority="66" w:unhideWhenUsed="0"/>
+    <w:lsdException w:name="Medium Grid 1 Accent 2" w:semiHidden="0" w:uiPriority="67" w:unhideWhenUsed="0"/>
+    <w:lsdException w:name="Medium Grid 2 Accent 2" w:semiHidden="0" w:uiPriority="68" w:unhideWhenUsed="0"/>
+    <w:lsdException w:name="Medium Grid 3 Accent 2" w:semiHidden="0" w:uiPriority="69" w:unhideWhenUsed="0"/>
+    <w:lsdException w:name="Dark List Accent 2" w:semiHidden="0" w:uiPriority="70" w:unhideWhenUsed="0"/>
+    <w:lsdException w:name="Colorful Shading Accent 2" w:semiHidden="0" w:uiPriority="71" w:unhideWhenUsed="0"/>
+    <w:lsdException w:name="Colorful List Accent 2" w:semiHidden="0" w:uiPriority="72" w:unhideWhenUsed="0"/>
+    <w:lsdException w:name="Colorful Grid Accent 2" w:semiHidden="0" w:uiPriority="73" w:unhideWhenUsed="0"/>
+    <w:lsdException w:name="Light Shading Accent 3" w:semiHidden="0" w:uiPriority="60" w:unhideWhenUsed="0"/>
+    <w:lsdException w:name="Light List Accent 3" w:semiHidden="0" w:uiPriority="61" w:unhideWhenUsed="0"/>
+    <w:lsdException w:name="Light Grid Accent 3" w:semiHidden="0" w:uiPriority="62" w:unhideWhenUsed="0"/>
+    <w:lsdException w:name="Medium Shading 1 Accent 3" w:semiHidden="0" w:uiPriority="63" w:unhideWhenUsed="0"/>
+    <w:lsdException w:name="Medium Shading 2 Accent 3" w:semiHidden="0" w:uiPriority="64" w:unhideWhenUsed="0"/>
+    <w:lsdException w:name="Medium List 1 Accent 3" w:semiHidden="0" w:uiPriority="65" w:unhideWhenUsed="0"/>
+    <w:lsdException w:name="Medium List 2 Accent 3" w:semiHidden="0" w:uiPriority="66" w:unhideWhenUsed="0"/>
+    <w:lsdException w:name="Medium Grid 1 Accent 3" w:semiHidden="0" w:uiPriority="67" w:unhideWhenUsed="0"/>
+    <w:lsdException w:name="Medium Grid 2 Accent 3" w:semiHidden="0" w:uiPriority="68" w:unhideWhenUsed="0"/>
+    <w:lsdException w:name="Medium Grid 3 Accent 3" w:semiHidden="0" w:uiPriority="69" w:unhideWhenUsed="0"/>
+    <w:lsdException w:name="Dark List Accent 3" w:semiHidden="0" w:uiPriority="70" w:unhideWhenUsed="0"/>
+    <w:lsdException w:name="Colorful Shading Accent 3" w:semiHidden="0" w:uiPriority="71" w:unhideWhenUsed="0"/>
+    <w:lsdException w:name="Colorful List Accent 3" w:semiHidden="0" w:uiPriority="72" w:unhideWhenUsed="0"/>
+    <w:lsdException w:name="Colorful Grid Accent 3" w:semiHidden="0" w:uiPriority="73" w:unhideWhenUsed="0"/>
+    <w:lsdException w:name="Light Shading Accent 4" w:semiHidden="0" w:uiPriority="60" w:unhideWhenUsed="0"/>
+    <w:lsdException w:name="Light List Accent 4" w:semiHidden="0" w:uiPriority="61" w:unhideWhenUsed="0"/>
+    <w:lsdException w:name="Light Grid Accent 4" w:semiHidden="0" w:uiPriority="62" w:unhideWhenUsed="0"/>
+    <w:lsdException w:name="Medium Shading 1 Accent 4" w:semiHidden="0" w:uiPriority="63" w:unhideWhenUsed="0"/>
+    <w:lsdException w:name="Medium Shading 2 Accent 4" w:semiHidden="0" w:uiPriority="64" w:unhideWhenUsed="0"/>
+    <w:lsdException w:name="Medium List 1 Accent 4" w:semiHidden="0" w:uiPriority="65" w:unhideWhenUsed="0"/>
+    <w:lsdException w:name="Medium List 2 Accent 4" w:semiHidden="0" w:uiPriority="66" w:unhideWhenUsed="0"/>
+    <w:lsdException w:name="Medium Grid 1 Accent 4" w:semiHidden="0" w:uiPriority="67" w:unhideWhenUsed="0"/>
+    <w:lsdException w:name="Medium Grid 2 Accent 4" w:semiHidden="0" w:uiPriority="68" w:unhideWhenUsed="0"/>
+    <w:lsdException w:name="Medium Grid 3 Accent 4" w:semiHidden="0" w:uiPriority="69" w:unhideWhenUsed="0"/>
+    <w:lsdException w:name="Dark List Accent 4" w:semiHidden="0" w:uiPriority="70" w:unhideWhenUsed="0"/>
+    <w:lsdException w:name="Colorful Shading Accent 4" w:semiHidden="0" w:uiPriority="71" w:unhideWhenUsed="0"/>
+    <w:lsdException w:name="Colorful List Accent 4" w:semiHidden="0" w:uiPriority="72" w:unhideWhenUsed="0"/>
+    <w:lsdException w:name="Colorful Grid Accent 4" w:semiHidden="0" w:uiPriority="73" w:unhideWhenUsed="0"/>
+    <w:lsdException w:name="Light Shading Accent 5" w:semiHidden="0" w:uiPriority="60" w:unhideWhenUsed="0"/>
+    <w:lsdException w:name="Light List Accent 5" w:semiHidden="0" w:uiPriority="61" w:unhideWhenUsed="0"/>
+    <w:lsdException w:name="Light Grid Accent 5" w:semiHidden="0" w:uiPriority="62" w:unhideWhenUsed="0"/>
+    <w:lsdException w:name="Medium Shading 1 Accent 5" w:semiHidden="0" w:uiPriority="63" w:unhideWhenUsed="0"/>
+    <w:lsdException w:name="Medium Shading 2 Accent 5" w:semiHidden="0" w:uiPriority="64" w:unhideWhenUsed="0"/>
+    <w:lsdException w:name="Medium List 1 Accent 5" w:semiHidden="0" w:uiPriority="65" w:unhideWhenUsed="0"/>
+    <w:lsdException w:name="Medium List 2 Accent 5" w:semiHidden="0" w:uiPriority="66" w:unhideWhenUsed="0"/>
+    <w:lsdException w:name="Medium Grid 1 Accent 5" w:semiHidden="0" w:uiPriority="67" w:unhideWhenUsed="0"/>
+    <w:lsdException w:name="Medium Grid 2 Accent 5" w:semiHidden="0" w:uiPriority="68" w:unhideWhenUsed="0"/>
+    <w:lsdException w:name="Medium Grid 3 Accent 5" w:semiHidden="0" w:uiPriority="69" w:unhideWhenUsed="0"/>
+    <w:lsdException w:name="Dark List Accent 5" w:semiHidden="0" w:uiPriority="70" w:unhideWhenUsed="0"/>
+    <w:lsdException w:name="Colorful Shading Accent 5" w:semiHidden="0" w:uiPriority="71" w:unhideWhenUsed="0"/>
+    <w:lsdException w:name="Colorful List Accent 5" w:semiHidden="0" w:uiPriority="72" w:unhideWhenUsed="0"/>
+    <w:lsdException w:name="Colorful Grid Accent 5" w:semiHidden="0" w:uiPriority="73" w:unhideWhenUsed="0"/>
+    <w:lsdException w:name="Light Shading Accent 6" w:semiHidden="0" w:uiPriority="60" w:unhideWhenUsed="0"/>
+    <w:lsdException w:name="Light List Accent 6" w:semiHidden="0" w:uiPriority="61" w:unhideWhenUsed="0"/>
+    <w:lsdException w:name="Light Grid Accent 6" w:semiHidden="0" w:uiPriority="62" w:unhideWhenUsed="0"/>
+    <w:lsdException w:name="Medium Shading 1 Accent 6" w:semiHidden="0" w:uiPriority="63" w:unhideWhenUsed="0"/>
+    <w:lsdException w:name="Medium Shading 2 Accent 6" w:semiHidden="0" w:uiPriority="64" w:unhideWhenUsed="0"/>
+    <w:lsdException w:name="Medium List 1 Accent 6" w:semiHidden="0" w:uiPriority="65" w:unhideWhenUsed="0"/>
+    <w:lsdException w:name="Medium List 2 Accent 6" w:semiHidden="0" w:uiPriority="66" w:unhideWhenUsed="0"/>
+    <w:lsdException w:name="Medium Grid 1 Accent 6" w:semiHidden="0" w:uiPriority="67" w:unhideWhenUsed="0"/>
+    <w:lsdException w:name="Medium Grid 2 Accent 6" w:semiHidden="0" w:uiPriority="68" w:unhideWhenUsed="0"/>
+    <w:lsdException w:name="Medium Grid 3 Accent 6" w:semiHidden="0" w:uiPriority="69" w:unhideWhenUsed="0"/>
+    <w:lsdException w:name="Dark List Accent 6" w:semiHidden="0" w:uiPriority="70" w:unhideWhenUsed="0"/>
+    <w:lsdException w:name="Colorful Shading Accent 6" w:semiHidden="0" w:uiPriority="71" w:unhideWhenUsed="0"/>
+    <w:lsdException w:name="Colorful List Accent 6" w:semiHidden="0" w:uiPriority="72" w:unhideWhenUsed="0"/>
+    <w:lsdException w:name="Colorful Grid Accent 6" w:semiHidden="0" w:uiPriority="73" w:unhideWhenUsed="0"/>
+    <w:lsdException w:name="Subtle Emphasis" w:semiHidden="0" w:uiPriority="19" w:unhideWhenUsed="0" w:qFormat="1"/>
+    <w:lsdException w:name="Intense Emphasis" w:semiHidden="0" w:uiPriority="21" w:unhideWhenUsed="0" w:qFormat="1"/>
+    <w:lsdException w:name="Subtle Reference" w:semiHidden="0" w:uiPriority="31" w:unhideWhenUsed="0" w:qFormat="1"/>
+    <w:lsdException w:name="Intense Reference" w:semiHidden="0" w:uiPriority="32" w:unhideWhenUsed="0" w:qFormat="1"/>
+    <w:lsdException w:name="Book Title" w:semiHidden="0" w:uiPriority="33" w:unhideWhenUsed="0" w:qFormat="1"/>
+    <w:lsdException w:name="Bibliography" w:uiPriority="37"/>
+    <w:lsdException w:name="TOC Heading" w:uiPriority="39" w:qFormat="1"/>
   </w:latentStyles>
   <w:style w:type="paragraph" w:default="1" w:styleId="Normal">
     <w:name w:val="Normal"/>
@@ -5574,7 +7438,6 @@
   <w:style w:type="character" w:default="1" w:styleId="VarsaylanParagrafYazTipi">
     <w:name w:val="Default Paragraph Font"/>
     <w:uiPriority w:val="1"/>
-    <w:semiHidden/>
     <w:unhideWhenUsed/>
   </w:style>
   <w:style w:type="table" w:default="1" w:styleId="NormalTablo">
@@ -5582,6 +7445,7 @@
     <w:uiPriority w:val="99"/>
     <w:semiHidden/>
     <w:unhideWhenUsed/>
+    <w:qFormat/>
     <w:tblPr>
       <w:tblInd w:w="0" w:type="dxa"/>
       <w:tblCellMar>
@@ -5607,6 +7471,7 @@
       <w:spacing w:after="0" w:line="240" w:lineRule="auto"/>
     </w:pPr>
     <w:tblPr>
+      <w:tblInd w:w="0" w:type="dxa"/>
       <w:tblBorders>
         <w:top w:val="single" w:sz="4" w:space="0" w:color="auto"/>
         <w:left w:val="single" w:sz="4" w:space="0" w:color="auto"/>
@@ -5615,6 +7480,12 @@
         <w:insideH w:val="single" w:sz="4" w:space="0" w:color="auto"/>
         <w:insideV w:val="single" w:sz="4" w:space="0" w:color="auto"/>
       </w:tblBorders>
+      <w:tblCellMar>
+        <w:top w:w="0" w:type="dxa"/>
+        <w:left w:w="108" w:type="dxa"/>
+        <w:bottom w:w="0" w:type="dxa"/>
+        <w:right w:w="108" w:type="dxa"/>
+      </w:tblCellMar>
     </w:tblPr>
   </w:style>
   <w:style w:type="paragraph" w:customStyle="1" w:styleId="paragraph">
@@ -5653,7 +7524,7 @@
       <w:u w:val="single"/>
     </w:rPr>
   </w:style>
-  <w:style w:type="character" w:styleId="zmlenmeyenBahsetme">
+  <w:style w:type="character" w:customStyle="1" w:styleId="UnresolvedMention">
     <w:name w:val="Unresolved Mention"/>
     <w:basedOn w:val="VarsaylanParagrafYazTipi"/>
     <w:uiPriority w:val="99"/>
@@ -5957,7 +7828,7 @@
   <a:extraClrSchemeLst/>
   <a:extLst>
     <a:ext uri="{05A4C25C-085E-4340-85A3-A5531E510DB2}">
-      <thm15:themeFamily xmlns:thm15="http://schemas.microsoft.com/office/thememl/2012/main" name="Office Theme 2013 - 2022" id="{62F939B6-93AF-4DB8-9C6B-D6C7DFDC589F}" vid="{4A3C46E8-61CC-4603-A589-7422A47A8E4A}"/>
+      <thm15:themeFamily xmlns:thm15="http://schemas.microsoft.com/office/thememl/2012/main" xmlns="" name="Office Theme 2013 - 2022" id="{62F939B6-93AF-4DB8-9C6B-D6C7DFDC589F}" vid="{4A3C46E8-61CC-4603-A589-7422A47A8E4A}"/>
     </a:ext>
   </a:extLst>
 </a:theme>

</xml_diff>

<commit_message>
add test execution, roles and responsibilities, risk management
add intro page
</commit_message>
<xml_diff>
--- a/4- Low Level Design Report.docx
+++ b/4- Low Level Design Report.docx
@@ -328,6 +328,7 @@
                       <w:szCs w:val="28"/>
                     </w:rPr>
                   </w:pPr>
+                  <w:proofErr w:type="spellStart"/>
                   <w:r>
                     <w:rPr>
                       <w:rFonts w:ascii="Times New Roman" w:eastAsia="Times New Roman" w:hAnsi="Times New Roman" w:cs="Times New Roman"/>
@@ -335,8 +336,69 @@
                       <w:sz w:val="28"/>
                       <w:szCs w:val="28"/>
                     </w:rPr>
-                    <w:t>Prof.Dr. Tolga Kurtuluş Çapın</w:t>
+                    <w:t>Prof.Dr</w:t>
                   </w:r>
+                  <w:proofErr w:type="spellEnd"/>
+                  <w:r>
+                    <w:rPr>
+                      <w:rFonts w:ascii="Times New Roman" w:eastAsia="Times New Roman" w:hAnsi="Times New Roman" w:cs="Times New Roman"/>
+                      <w:color w:val="000000"/>
+                      <w:sz w:val="28"/>
+                      <w:szCs w:val="28"/>
+                    </w:rPr>
+                    <w:t xml:space="preserve">. </w:t>
+                  </w:r>
+                  <w:proofErr w:type="spellStart"/>
+                  <w:r>
+                    <w:rPr>
+                      <w:rFonts w:ascii="Times New Roman" w:eastAsia="Times New Roman" w:hAnsi="Times New Roman" w:cs="Times New Roman"/>
+                      <w:color w:val="000000"/>
+                      <w:sz w:val="28"/>
+                      <w:szCs w:val="28"/>
+                    </w:rPr>
+                    <w:t>Tolga</w:t>
+                  </w:r>
+                  <w:proofErr w:type="spellEnd"/>
+                  <w:r>
+                    <w:rPr>
+                      <w:rFonts w:ascii="Times New Roman" w:eastAsia="Times New Roman" w:hAnsi="Times New Roman" w:cs="Times New Roman"/>
+                      <w:color w:val="000000"/>
+                      <w:sz w:val="28"/>
+                      <w:szCs w:val="28"/>
+                    </w:rPr>
+                    <w:t xml:space="preserve"> </w:t>
+                  </w:r>
+                  <w:proofErr w:type="spellStart"/>
+                  <w:r>
+                    <w:rPr>
+                      <w:rFonts w:ascii="Times New Roman" w:eastAsia="Times New Roman" w:hAnsi="Times New Roman" w:cs="Times New Roman"/>
+                      <w:color w:val="000000"/>
+                      <w:sz w:val="28"/>
+                      <w:szCs w:val="28"/>
+                    </w:rPr>
+                    <w:t>Kurtuluş</w:t>
+                  </w:r>
+                  <w:proofErr w:type="spellEnd"/>
+                  <w:r>
+                    <w:rPr>
+                      <w:rFonts w:ascii="Times New Roman" w:eastAsia="Times New Roman" w:hAnsi="Times New Roman" w:cs="Times New Roman"/>
+                      <w:color w:val="000000"/>
+                      <w:sz w:val="28"/>
+                      <w:szCs w:val="28"/>
+                    </w:rPr>
+                    <w:t xml:space="preserve"> </w:t>
+                  </w:r>
+                  <w:proofErr w:type="spellStart"/>
+                  <w:r>
+                    <w:rPr>
+                      <w:rFonts w:ascii="Times New Roman" w:eastAsia="Times New Roman" w:hAnsi="Times New Roman" w:cs="Times New Roman"/>
+                      <w:color w:val="000000"/>
+                      <w:sz w:val="28"/>
+                      <w:szCs w:val="28"/>
+                    </w:rPr>
+                    <w:t>Çapın</w:t>
+                  </w:r>
+                  <w:proofErr w:type="spellEnd"/>
                 </w:p>
               </w:txbxContent>
             </v:textbox>
@@ -344,6 +406,7 @@
           </v:shape>
         </w:pict>
       </w:r>
+      <w:proofErr w:type="spellStart"/>
       <w:r>
         <w:rPr>
           <w:rFonts w:ascii="Times New Roman" w:eastAsia="Times New Roman" w:hAnsi="Times New Roman" w:cs="Times New Roman"/>
@@ -351,19 +414,19 @@
           <w:sz w:val="28"/>
           <w:szCs w:val="28"/>
         </w:rPr>
-        <w:t>Gülden Ünal</w:t>
-      </w:r>
-    </w:p>
-    <w:p>
-      <w:pPr>
-        <w:spacing w:line="240" w:lineRule="auto"/>
+        <w:t>Gülden</w:t>
+      </w:r>
+      <w:proofErr w:type="spellEnd"/>
+      <w:r>
         <w:rPr>
           <w:rFonts w:ascii="Times New Roman" w:eastAsia="Times New Roman" w:hAnsi="Times New Roman" w:cs="Times New Roman"/>
           <w:color w:val="000000"/>
           <w:sz w:val="28"/>
           <w:szCs w:val="28"/>
         </w:rPr>
-      </w:pPr>
+        <w:t xml:space="preserve"> </w:t>
+      </w:r>
+      <w:proofErr w:type="spellStart"/>
       <w:r>
         <w:rPr>
           <w:rFonts w:ascii="Times New Roman" w:eastAsia="Times New Roman" w:hAnsi="Times New Roman" w:cs="Times New Roman"/>
@@ -371,8 +434,9 @@
           <w:sz w:val="28"/>
           <w:szCs w:val="28"/>
         </w:rPr>
-        <w:t>Hatice Esra Yılmaz</w:t>
-      </w:r>
+        <w:t>Ünal</w:t>
+      </w:r>
+      <w:proofErr w:type="spellEnd"/>
     </w:p>
     <w:p>
       <w:pPr>
@@ -391,7 +455,7 @@
           <w:sz w:val="28"/>
           <w:szCs w:val="28"/>
         </w:rPr>
-        <w:t>Renas Barış Özkal</w:t>
+        <w:t>Hatice Esra Yılmaz</w:t>
       </w:r>
     </w:p>
     <w:p>
@@ -404,6 +468,7 @@
           <w:szCs w:val="28"/>
         </w:rPr>
       </w:pPr>
+      <w:proofErr w:type="spellStart"/>
       <w:r>
         <w:rPr>
           <w:rFonts w:ascii="Times New Roman" w:eastAsia="Times New Roman" w:hAnsi="Times New Roman" w:cs="Times New Roman"/>
@@ -411,8 +476,91 @@
           <w:sz w:val="28"/>
           <w:szCs w:val="28"/>
         </w:rPr>
-        <w:t>Uğur Kellecioğlu</w:t>
-      </w:r>
+        <w:t>Renas</w:t>
+      </w:r>
+      <w:proofErr w:type="spellEnd"/>
+      <w:r>
+        <w:rPr>
+          <w:rFonts w:ascii="Times New Roman" w:eastAsia="Times New Roman" w:hAnsi="Times New Roman" w:cs="Times New Roman"/>
+          <w:color w:val="000000"/>
+          <w:sz w:val="28"/>
+          <w:szCs w:val="28"/>
+        </w:rPr>
+        <w:t xml:space="preserve"> </w:t>
+      </w:r>
+      <w:proofErr w:type="spellStart"/>
+      <w:r>
+        <w:rPr>
+          <w:rFonts w:ascii="Times New Roman" w:eastAsia="Times New Roman" w:hAnsi="Times New Roman" w:cs="Times New Roman"/>
+          <w:color w:val="000000"/>
+          <w:sz w:val="28"/>
+          <w:szCs w:val="28"/>
+        </w:rPr>
+        <w:t>Barış</w:t>
+      </w:r>
+      <w:proofErr w:type="spellEnd"/>
+      <w:r>
+        <w:rPr>
+          <w:rFonts w:ascii="Times New Roman" w:eastAsia="Times New Roman" w:hAnsi="Times New Roman" w:cs="Times New Roman"/>
+          <w:color w:val="000000"/>
+          <w:sz w:val="28"/>
+          <w:szCs w:val="28"/>
+        </w:rPr>
+        <w:t xml:space="preserve"> </w:t>
+      </w:r>
+      <w:proofErr w:type="spellStart"/>
+      <w:r>
+        <w:rPr>
+          <w:rFonts w:ascii="Times New Roman" w:eastAsia="Times New Roman" w:hAnsi="Times New Roman" w:cs="Times New Roman"/>
+          <w:color w:val="000000"/>
+          <w:sz w:val="28"/>
+          <w:szCs w:val="28"/>
+        </w:rPr>
+        <w:t>Özkal</w:t>
+      </w:r>
+      <w:proofErr w:type="spellEnd"/>
+    </w:p>
+    <w:p>
+      <w:pPr>
+        <w:spacing w:line="240" w:lineRule="auto"/>
+        <w:rPr>
+          <w:rFonts w:ascii="Times New Roman" w:eastAsia="Times New Roman" w:hAnsi="Times New Roman" w:cs="Times New Roman"/>
+          <w:color w:val="000000"/>
+          <w:sz w:val="28"/>
+          <w:szCs w:val="28"/>
+        </w:rPr>
+      </w:pPr>
+      <w:proofErr w:type="spellStart"/>
+      <w:r>
+        <w:rPr>
+          <w:rFonts w:ascii="Times New Roman" w:eastAsia="Times New Roman" w:hAnsi="Times New Roman" w:cs="Times New Roman"/>
+          <w:color w:val="000000"/>
+          <w:sz w:val="28"/>
+          <w:szCs w:val="28"/>
+        </w:rPr>
+        <w:t>Uğur</w:t>
+      </w:r>
+      <w:proofErr w:type="spellEnd"/>
+      <w:r>
+        <w:rPr>
+          <w:rFonts w:ascii="Times New Roman" w:eastAsia="Times New Roman" w:hAnsi="Times New Roman" w:cs="Times New Roman"/>
+          <w:color w:val="000000"/>
+          <w:sz w:val="28"/>
+          <w:szCs w:val="28"/>
+        </w:rPr>
+        <w:t xml:space="preserve"> </w:t>
+      </w:r>
+      <w:proofErr w:type="spellStart"/>
+      <w:r>
+        <w:rPr>
+          <w:rFonts w:ascii="Times New Roman" w:eastAsia="Times New Roman" w:hAnsi="Times New Roman" w:cs="Times New Roman"/>
+          <w:color w:val="000000"/>
+          <w:sz w:val="28"/>
+          <w:szCs w:val="28"/>
+        </w:rPr>
+        <w:t>Kellecioğlu</w:t>
+      </w:r>
+      <w:proofErr w:type="spellEnd"/>
     </w:p>
     <w:p>
       <w:pPr>
@@ -746,7 +894,7 @@
                 <w:noProof/>
                 <w:webHidden/>
               </w:rPr>
-              <w:t>3</w:t>
+              <w:t>4</w:t>
             </w:r>
             <w:r>
               <w:rPr>
@@ -2474,7 +2622,55 @@
           <w:rStyle w:val="normaltextrun"/>
           <w:lang w:val="en-US"/>
         </w:rPr>
-        <w:t>Finding the right balance between accuracy and speed is important in terms of the app’s effectiveness. The precision in our application is very important. A more accurate script and analysis of the session may take longer to provide. In order to achieve this accuracy, we decided not to seek a super-fast response and focus on the accuracy instead.</w:t>
+        <w:t xml:space="preserve">Finding the right balance between accuracy and speed is important in terms of the app’s effectiveness. </w:t>
+      </w:r>
+      <w:proofErr w:type="gramStart"/>
+      <w:r>
+        <w:rPr>
+          <w:rStyle w:val="normaltextrun"/>
+          <w:lang w:val="en-US"/>
+        </w:rPr>
+        <w:t>The precision</w:t>
+      </w:r>
+      <w:proofErr w:type="gramEnd"/>
+      <w:r>
+        <w:rPr>
+          <w:rStyle w:val="normaltextrun"/>
+          <w:lang w:val="en-US"/>
+        </w:rPr>
+        <w:t xml:space="preserve"> in our application is very important. A more accurate script and analysis of the session may take longer to provide. </w:t>
+      </w:r>
+      <w:proofErr w:type="gramStart"/>
+      <w:r>
+        <w:rPr>
+          <w:rStyle w:val="normaltextrun"/>
+          <w:lang w:val="en-US"/>
+        </w:rPr>
+        <w:t>In order to</w:t>
+      </w:r>
+      <w:proofErr w:type="gramEnd"/>
+      <w:r>
+        <w:rPr>
+          <w:rStyle w:val="normaltextrun"/>
+          <w:lang w:val="en-US"/>
+        </w:rPr>
+        <w:t xml:space="preserve"> achieve this accuracy, we decided not to seek a super-fast response and focus on </w:t>
+      </w:r>
+      <w:proofErr w:type="gramStart"/>
+      <w:r>
+        <w:rPr>
+          <w:rStyle w:val="normaltextrun"/>
+          <w:lang w:val="en-US"/>
+        </w:rPr>
+        <w:t>the accuracy</w:t>
+      </w:r>
+      <w:proofErr w:type="gramEnd"/>
+      <w:r>
+        <w:rPr>
+          <w:rStyle w:val="normaltextrun"/>
+          <w:lang w:val="en-US"/>
+        </w:rPr>
+        <w:t xml:space="preserve"> instead.</w:t>
       </w:r>
       <w:r>
         <w:rPr>
@@ -2530,12 +2726,53 @@
           <w:rStyle w:val="eop"/>
         </w:rPr>
       </w:pPr>
+      <w:proofErr w:type="spellStart"/>
       <w:r>
         <w:rPr>
           <w:rStyle w:val="normaltextrun"/>
           <w:lang w:val="en-US"/>
         </w:rPr>
-        <w:t>MAITheraphist can be designed to be highly personalized, but this requires collection of lots of personalized information about user, which can raise privacy concerns. Since the privacy of a therapist’s clients are substantial, our target audience will be look for something that they can trust. So, we offer a private application with sacrificing the personalization design.</w:t>
+        <w:t>MAITheraphist</w:t>
+      </w:r>
+      <w:proofErr w:type="spellEnd"/>
+      <w:r>
+        <w:rPr>
+          <w:rStyle w:val="normaltextrun"/>
+          <w:lang w:val="en-US"/>
+        </w:rPr>
+        <w:t xml:space="preserve"> can be designed to be highly personalized, but this requires collection of lots of personalized information about user, which can raise privacy concerns. Since the privacy of a therapist’s clients </w:t>
+      </w:r>
+      <w:proofErr w:type="gramStart"/>
+      <w:r>
+        <w:rPr>
+          <w:rStyle w:val="normaltextrun"/>
+          <w:lang w:val="en-US"/>
+        </w:rPr>
+        <w:t>are</w:t>
+      </w:r>
+      <w:proofErr w:type="gramEnd"/>
+      <w:r>
+        <w:rPr>
+          <w:rStyle w:val="normaltextrun"/>
+          <w:lang w:val="en-US"/>
+        </w:rPr>
+        <w:t xml:space="preserve"> substantial, our target audience will be look for something that they can trust. So, we offer a private </w:t>
+      </w:r>
+      <w:proofErr w:type="gramStart"/>
+      <w:r>
+        <w:rPr>
+          <w:rStyle w:val="normaltextrun"/>
+          <w:lang w:val="en-US"/>
+        </w:rPr>
+        <w:t>application with</w:t>
+      </w:r>
+      <w:proofErr w:type="gramEnd"/>
+      <w:r>
+        <w:rPr>
+          <w:rStyle w:val="normaltextrun"/>
+          <w:lang w:val="en-US"/>
+        </w:rPr>
+        <w:t xml:space="preserve"> sacrificing the personalization design.</w:t>
       </w:r>
       <w:r>
         <w:rPr>
@@ -2596,7 +2833,23 @@
           <w:rStyle w:val="normaltextrun"/>
           <w:lang w:val="en-US"/>
         </w:rPr>
-        <w:t>There is a trade-off between data availability and data quality. Using low quality data can cause inaccurate responses, while using high-quality data can be more time consuming and more expensive. But like we mentioned in the accuracy vs. speed tradeoff, we want accuracy. So we will be using high-quality data in order to achieve the accuracy we seek.</w:t>
+        <w:t xml:space="preserve">There is a trade-off between data availability and data quality. Using low quality data can cause inaccurate responses, while using high-quality data can be more time consuming and more expensive. But like we mentioned in the accuracy vs. speed tradeoff, we want accuracy. </w:t>
+      </w:r>
+      <w:proofErr w:type="gramStart"/>
+      <w:r>
+        <w:rPr>
+          <w:rStyle w:val="normaltextrun"/>
+          <w:lang w:val="en-US"/>
+        </w:rPr>
+        <w:t>So</w:t>
+      </w:r>
+      <w:proofErr w:type="gramEnd"/>
+      <w:r>
+        <w:rPr>
+          <w:rStyle w:val="normaltextrun"/>
+          <w:lang w:val="en-US"/>
+        </w:rPr>
+        <w:t xml:space="preserve"> we will be using high-quality data in order to achieve the accuracy we seek.</w:t>
       </w:r>
       <w:r>
         <w:rPr>
@@ -2657,7 +2910,23 @@
           <w:rStyle w:val="normaltextrun"/>
           <w:lang w:val="en-US"/>
         </w:rPr>
-        <w:t>A more complex app may be able to offer more advanced features but may be more difficult for users to navigate and understand. Thinking about our users, we choose simplicity over complexity for making an easy to use app.</w:t>
+        <w:t xml:space="preserve">A more complex app may be able to offer more advanced features but may be more difficult for users to navigate and understand. Thinking about our users, we choose simplicity over complexity for making an </w:t>
+      </w:r>
+      <w:proofErr w:type="gramStart"/>
+      <w:r>
+        <w:rPr>
+          <w:rStyle w:val="normaltextrun"/>
+          <w:lang w:val="en-US"/>
+        </w:rPr>
+        <w:t>easy to use</w:t>
+      </w:r>
+      <w:proofErr w:type="gramEnd"/>
+      <w:r>
+        <w:rPr>
+          <w:rStyle w:val="normaltextrun"/>
+          <w:lang w:val="en-US"/>
+        </w:rPr>
+        <w:t xml:space="preserve"> app.</w:t>
       </w:r>
       <w:r>
         <w:rPr>
@@ -2820,12 +3089,21 @@
           <w:szCs w:val="16"/>
         </w:rPr>
       </w:pPr>
+      <w:proofErr w:type="spellStart"/>
       <w:r>
         <w:rPr>
           <w:rStyle w:val="normaltextrun"/>
           <w:lang w:val="en-US"/>
         </w:rPr>
-        <w:t xml:space="preserve">MAITherapist cares about privacy, ethical standards, </w:t>
+        <w:t>MAITherapist</w:t>
+      </w:r>
+      <w:proofErr w:type="spellEnd"/>
+      <w:r>
+        <w:rPr>
+          <w:rStyle w:val="normaltextrun"/>
+          <w:lang w:val="en-US"/>
+        </w:rPr>
+        <w:t xml:space="preserve"> cares about privacy, ethical standards, </w:t>
       </w:r>
       <w:r>
         <w:rPr>
@@ -2982,7 +3260,55 @@
           <w:rStyle w:val="normaltextrun"/>
           <w:lang w:val="en-US"/>
         </w:rPr>
-        <w:t xml:space="preserve"> MAITherapist developers, can help ensure that our product is safe, effective, reliable and accessible to a wide range of users. </w:t>
+        <w:t xml:space="preserve"> </w:t>
+      </w:r>
+      <w:proofErr w:type="spellStart"/>
+      <w:r>
+        <w:rPr>
+          <w:rStyle w:val="normaltextrun"/>
+          <w:lang w:val="en-US"/>
+        </w:rPr>
+        <w:t>MAITherapist</w:t>
+      </w:r>
+      <w:proofErr w:type="spellEnd"/>
+      <w:r>
+        <w:rPr>
+          <w:rStyle w:val="normaltextrun"/>
+          <w:lang w:val="en-US"/>
+        </w:rPr>
+        <w:t xml:space="preserve"> </w:t>
+      </w:r>
+      <w:proofErr w:type="gramStart"/>
+      <w:r>
+        <w:rPr>
+          <w:rStyle w:val="normaltextrun"/>
+          <w:lang w:val="en-US"/>
+        </w:rPr>
+        <w:t>developers,</w:t>
+      </w:r>
+      <w:proofErr w:type="gramEnd"/>
+      <w:r>
+        <w:rPr>
+          <w:rStyle w:val="normaltextrun"/>
+          <w:lang w:val="en-US"/>
+        </w:rPr>
+        <w:t xml:space="preserve"> can help ensure that our product is safe, effective, </w:t>
+      </w:r>
+      <w:proofErr w:type="gramStart"/>
+      <w:r>
+        <w:rPr>
+          <w:rStyle w:val="normaltextrun"/>
+          <w:lang w:val="en-US"/>
+        </w:rPr>
+        <w:t>reliable</w:t>
+      </w:r>
+      <w:proofErr w:type="gramEnd"/>
+      <w:r>
+        <w:rPr>
+          <w:rStyle w:val="normaltextrun"/>
+          <w:lang w:val="en-US"/>
+        </w:rPr>
+        <w:t xml:space="preserve"> and accessible to a wide range of users. </w:t>
       </w:r>
       <w:r>
         <w:rPr>
@@ -3054,7 +3380,23 @@
           <w:rStyle w:val="normaltextrun"/>
           <w:lang w:val="en-US"/>
         </w:rPr>
-        <w:t>Session: A period of time that is spent during the therapy.</w:t>
+        <w:t xml:space="preserve">Session: </w:t>
+      </w:r>
+      <w:proofErr w:type="gramStart"/>
+      <w:r>
+        <w:rPr>
+          <w:rStyle w:val="normaltextrun"/>
+          <w:lang w:val="en-US"/>
+        </w:rPr>
+        <w:t>A period of time</w:t>
+      </w:r>
+      <w:proofErr w:type="gramEnd"/>
+      <w:r>
+        <w:rPr>
+          <w:rStyle w:val="normaltextrun"/>
+          <w:lang w:val="en-US"/>
+        </w:rPr>
+        <w:t xml:space="preserve"> that is spent during the therapy.</w:t>
       </w:r>
       <w:r>
         <w:rPr>
@@ -3129,7 +3471,23 @@
           <w:rStyle w:val="normaltextrun"/>
           <w:lang w:val="en-US"/>
         </w:rPr>
-        <w:t>Analysis: The detailed study or examination of something in order to understand more about it; the result of the study</w:t>
+        <w:t xml:space="preserve">Analysis: The detailed study or examination of something </w:t>
+      </w:r>
+      <w:proofErr w:type="gramStart"/>
+      <w:r>
+        <w:rPr>
+          <w:rStyle w:val="normaltextrun"/>
+          <w:lang w:val="en-US"/>
+        </w:rPr>
+        <w:t>in order to</w:t>
+      </w:r>
+      <w:proofErr w:type="gramEnd"/>
+      <w:r>
+        <w:rPr>
+          <w:rStyle w:val="normaltextrun"/>
+          <w:lang w:val="en-US"/>
+        </w:rPr>
+        <w:t xml:space="preserve"> understand more about it; the result of the study</w:t>
       </w:r>
       <w:r>
         <w:rPr>
@@ -4167,9 +4525,11 @@
             <w:tcW w:w="4698" w:type="dxa"/>
           </w:tcPr>
           <w:p>
+            <w:proofErr w:type="spellStart"/>
             <w:r>
               <w:t>AuthStore</w:t>
             </w:r>
+            <w:proofErr w:type="spellEnd"/>
           </w:p>
         </w:tc>
       </w:tr>
@@ -4293,44 +4653,121 @@
             <w:tcW w:w="4698" w:type="dxa"/>
           </w:tcPr>
           <w:p>
+            <w:proofErr w:type="spellStart"/>
+            <w:proofErr w:type="gramStart"/>
             <w:r>
               <w:t>isSignedIn</w:t>
             </w:r>
-            <w:r>
-              <w:t>(): Boolean</w:t>
-            </w:r>
-          </w:p>
-          <w:p>
-            <w:r>
-              <w:t>getUser(): User</w:t>
-            </w:r>
-          </w:p>
-          <w:p>
+            <w:proofErr w:type="spellEnd"/>
+            <w:r>
+              <w:t>(</w:t>
+            </w:r>
+            <w:proofErr w:type="gramEnd"/>
+            <w:r>
+              <w:t>): Boolean</w:t>
+            </w:r>
+          </w:p>
+          <w:p>
+            <w:proofErr w:type="spellStart"/>
+            <w:proofErr w:type="gramStart"/>
+            <w:r>
+              <w:t>getUser</w:t>
+            </w:r>
+            <w:proofErr w:type="spellEnd"/>
+            <w:r>
+              <w:t>(</w:t>
+            </w:r>
+            <w:proofErr w:type="gramEnd"/>
+            <w:r>
+              <w:t>): User</w:t>
+            </w:r>
+          </w:p>
+          <w:p>
+            <w:proofErr w:type="spellStart"/>
             <w:r>
               <w:t>resendConfirmationCode</w:t>
             </w:r>
-            <w:r>
-              <w:t>(email:string): void</w:t>
-            </w:r>
-          </w:p>
-          <w:p>
-            <w:r>
-              <w:t>confirmSignUp(email: string, confirmCode: string): void</w:t>
-            </w:r>
-          </w:p>
-          <w:p>
-            <w:r>
-              <w:t>signUp(user: User): void</w:t>
-            </w:r>
-          </w:p>
-          <w:p>
-            <w:r>
-              <w:t>signIn(user: User): void</w:t>
-            </w:r>
-          </w:p>
-          <w:p>
-            <w:r>
-              <w:t>signOut():void</w:t>
+            <w:proofErr w:type="spellEnd"/>
+            <w:r>
+              <w:t>(</w:t>
+            </w:r>
+            <w:proofErr w:type="spellStart"/>
+            <w:proofErr w:type="gramStart"/>
+            <w:r>
+              <w:t>email:string</w:t>
+            </w:r>
+            <w:proofErr w:type="spellEnd"/>
+            <w:proofErr w:type="gramEnd"/>
+            <w:r>
+              <w:t>): void</w:t>
+            </w:r>
+          </w:p>
+          <w:p>
+            <w:proofErr w:type="spellStart"/>
+            <w:proofErr w:type="gramStart"/>
+            <w:r>
+              <w:t>confirmSignUp</w:t>
+            </w:r>
+            <w:proofErr w:type="spellEnd"/>
+            <w:r>
+              <w:t>(</w:t>
+            </w:r>
+            <w:proofErr w:type="gramEnd"/>
+            <w:r>
+              <w:t xml:space="preserve">email: string, </w:t>
+            </w:r>
+            <w:proofErr w:type="spellStart"/>
+            <w:r>
+              <w:t>confirmCode</w:t>
+            </w:r>
+            <w:proofErr w:type="spellEnd"/>
+            <w:r>
+              <w:t>: string): void</w:t>
+            </w:r>
+          </w:p>
+          <w:p>
+            <w:proofErr w:type="spellStart"/>
+            <w:proofErr w:type="gramStart"/>
+            <w:r>
+              <w:t>signUp</w:t>
+            </w:r>
+            <w:proofErr w:type="spellEnd"/>
+            <w:r>
+              <w:t>(</w:t>
+            </w:r>
+            <w:proofErr w:type="gramEnd"/>
+            <w:r>
+              <w:t>user: User): void</w:t>
+            </w:r>
+          </w:p>
+          <w:p>
+            <w:proofErr w:type="spellStart"/>
+            <w:proofErr w:type="gramStart"/>
+            <w:r>
+              <w:t>signIn</w:t>
+            </w:r>
+            <w:proofErr w:type="spellEnd"/>
+            <w:r>
+              <w:t>(</w:t>
+            </w:r>
+            <w:proofErr w:type="gramEnd"/>
+            <w:r>
+              <w:t>user: User): void</w:t>
+            </w:r>
+          </w:p>
+          <w:p>
+            <w:proofErr w:type="spellStart"/>
+            <w:proofErr w:type="gramStart"/>
+            <w:r>
+              <w:t>signOut</w:t>
+            </w:r>
+            <w:proofErr w:type="spellEnd"/>
+            <w:r>
+              <w:t>(</w:t>
+            </w:r>
+            <w:proofErr w:type="gramEnd"/>
+            <w:r>
+              <w:t>):void</w:t>
             </w:r>
           </w:p>
         </w:tc>
@@ -4382,6 +4819,7 @@
                 <w:szCs w:val="24"/>
               </w:rPr>
             </w:pPr>
+            <w:proofErr w:type="spellStart"/>
             <w:r>
               <w:rPr>
                 <w:rFonts w:ascii="Times New Roman" w:hAnsi="Times New Roman" w:cs="Times New Roman"/>
@@ -4390,6 +4828,7 @@
               </w:rPr>
               <w:t>VideoUpload</w:t>
             </w:r>
+            <w:proofErr w:type="spellEnd"/>
           </w:p>
         </w:tc>
       </w:tr>
@@ -4434,7 +4873,25 @@
                 <w:sz w:val="24"/>
                 <w:szCs w:val="24"/>
               </w:rPr>
-              <w:t>This class uploads the session video to aws system</w:t>
+              <w:t xml:space="preserve">This class uploads the session video to </w:t>
+            </w:r>
+            <w:proofErr w:type="spellStart"/>
+            <w:r>
+              <w:rPr>
+                <w:rFonts w:ascii="Times New Roman" w:hAnsi="Times New Roman" w:cs="Times New Roman"/>
+                <w:sz w:val="24"/>
+                <w:szCs w:val="24"/>
+              </w:rPr>
+              <w:t>aws</w:t>
+            </w:r>
+            <w:proofErr w:type="spellEnd"/>
+            <w:r>
+              <w:rPr>
+                <w:rFonts w:ascii="Times New Roman" w:hAnsi="Times New Roman" w:cs="Times New Roman"/>
+                <w:sz w:val="24"/>
+                <w:szCs w:val="24"/>
+              </w:rPr>
+              <w:t xml:space="preserve"> system</w:t>
             </w:r>
           </w:p>
         </w:tc>
@@ -4474,6 +4931,7 @@
                 <w:szCs w:val="24"/>
               </w:rPr>
             </w:pPr>
+            <w:proofErr w:type="spellStart"/>
             <w:r>
               <w:rPr>
                 <w:rFonts w:ascii="Times New Roman" w:hAnsi="Times New Roman" w:cs="Times New Roman"/>
@@ -4482,6 +4940,7 @@
               </w:rPr>
               <w:t>TherapyAnalysis</w:t>
             </w:r>
+            <w:proofErr w:type="spellEnd"/>
           </w:p>
         </w:tc>
       </w:tr>
@@ -4520,6 +4979,8 @@
                 <w:szCs w:val="24"/>
               </w:rPr>
             </w:pPr>
+            <w:proofErr w:type="spellStart"/>
+            <w:proofErr w:type="gramStart"/>
             <w:r>
               <w:rPr>
                 <w:rFonts w:ascii="Times New Roman" w:hAnsi="Times New Roman" w:cs="Times New Roman"/>
@@ -4528,6 +4989,8 @@
               </w:rPr>
               <w:t>Client:Patient</w:t>
             </w:r>
+            <w:proofErr w:type="spellEnd"/>
+            <w:proofErr w:type="gramEnd"/>
           </w:p>
           <w:p>
             <w:pPr>
@@ -4537,6 +5000,8 @@
                 <w:szCs w:val="24"/>
               </w:rPr>
             </w:pPr>
+            <w:proofErr w:type="spellStart"/>
+            <w:proofErr w:type="gramStart"/>
             <w:r>
               <w:rPr>
                 <w:rFonts w:ascii="Times New Roman" w:hAnsi="Times New Roman" w:cs="Times New Roman"/>
@@ -4545,6 +5010,8 @@
               </w:rPr>
               <w:t>Video:Video</w:t>
             </w:r>
+            <w:proofErr w:type="spellEnd"/>
+            <w:proofErr w:type="gramEnd"/>
           </w:p>
           <w:p>
             <w:pPr>
@@ -4554,6 +5021,8 @@
                 <w:szCs w:val="24"/>
               </w:rPr>
             </w:pPr>
+            <w:proofErr w:type="spellStart"/>
+            <w:proofErr w:type="gramStart"/>
             <w:r>
               <w:rPr>
                 <w:rFonts w:ascii="Times New Roman" w:hAnsi="Times New Roman" w:cs="Times New Roman"/>
@@ -4562,6 +5031,8 @@
               </w:rPr>
               <w:t>User:Therapist</w:t>
             </w:r>
+            <w:proofErr w:type="spellEnd"/>
+            <w:proofErr w:type="gramEnd"/>
           </w:p>
         </w:tc>
       </w:tr>
@@ -4603,13 +5074,33 @@
                 <w:szCs w:val="24"/>
               </w:rPr>
             </w:pPr>
-            <w:r>
-              <w:rPr>
-                <w:rFonts w:ascii="Times New Roman" w:hAnsi="Times New Roman" w:cs="Times New Roman"/>
-                <w:sz w:val="24"/>
-                <w:szCs w:val="24"/>
-              </w:rPr>
-              <w:t>sendVideo():void</w:t>
+            <w:proofErr w:type="spellStart"/>
+            <w:proofErr w:type="gramStart"/>
+            <w:r>
+              <w:rPr>
+                <w:rFonts w:ascii="Times New Roman" w:hAnsi="Times New Roman" w:cs="Times New Roman"/>
+                <w:sz w:val="24"/>
+                <w:szCs w:val="24"/>
+              </w:rPr>
+              <w:t>sendVideo</w:t>
+            </w:r>
+            <w:proofErr w:type="spellEnd"/>
+            <w:r>
+              <w:rPr>
+                <w:rFonts w:ascii="Times New Roman" w:hAnsi="Times New Roman" w:cs="Times New Roman"/>
+                <w:sz w:val="24"/>
+                <w:szCs w:val="24"/>
+              </w:rPr>
+              <w:t>(</w:t>
+            </w:r>
+            <w:proofErr w:type="gramEnd"/>
+            <w:r>
+              <w:rPr>
+                <w:rFonts w:ascii="Times New Roman" w:hAnsi="Times New Roman" w:cs="Times New Roman"/>
+                <w:sz w:val="24"/>
+                <w:szCs w:val="24"/>
+              </w:rPr>
+              <w:t>):void</w:t>
             </w:r>
           </w:p>
           <w:p>
@@ -4626,8 +5117,36 @@
                 <w:sz w:val="24"/>
                 <w:szCs w:val="24"/>
               </w:rPr>
-              <w:t>sends the session video to amazon web services system to analyse or getting transcript of the session</w:t>
-            </w:r>
+              <w:t xml:space="preserve">sends the session video to amazon web services system to </w:t>
+            </w:r>
+            <w:proofErr w:type="spellStart"/>
+            <w:r>
+              <w:rPr>
+                <w:rFonts w:ascii="Times New Roman" w:hAnsi="Times New Roman" w:cs="Times New Roman"/>
+                <w:sz w:val="24"/>
+                <w:szCs w:val="24"/>
+              </w:rPr>
+              <w:t>analyse</w:t>
+            </w:r>
+            <w:proofErr w:type="spellEnd"/>
+            <w:r>
+              <w:rPr>
+                <w:rFonts w:ascii="Times New Roman" w:hAnsi="Times New Roman" w:cs="Times New Roman"/>
+                <w:sz w:val="24"/>
+                <w:szCs w:val="24"/>
+              </w:rPr>
+              <w:t xml:space="preserve"> or getting transcript of the </w:t>
+            </w:r>
+            <w:proofErr w:type="gramStart"/>
+            <w:r>
+              <w:rPr>
+                <w:rFonts w:ascii="Times New Roman" w:hAnsi="Times New Roman" w:cs="Times New Roman"/>
+                <w:sz w:val="24"/>
+                <w:szCs w:val="24"/>
+              </w:rPr>
+              <w:t>session</w:t>
+            </w:r>
+            <w:proofErr w:type="gramEnd"/>
           </w:p>
           <w:p>
             <w:pPr>
@@ -4637,13 +5156,33 @@
                 <w:szCs w:val="24"/>
               </w:rPr>
             </w:pPr>
-            <w:r>
-              <w:rPr>
-                <w:rFonts w:ascii="Times New Roman" w:hAnsi="Times New Roman" w:cs="Times New Roman"/>
-                <w:sz w:val="24"/>
-                <w:szCs w:val="24"/>
-              </w:rPr>
-              <w:t>getClient():Patient</w:t>
+            <w:proofErr w:type="spellStart"/>
+            <w:proofErr w:type="gramStart"/>
+            <w:r>
+              <w:rPr>
+                <w:rFonts w:ascii="Times New Roman" w:hAnsi="Times New Roman" w:cs="Times New Roman"/>
+                <w:sz w:val="24"/>
+                <w:szCs w:val="24"/>
+              </w:rPr>
+              <w:t>getClient</w:t>
+            </w:r>
+            <w:proofErr w:type="spellEnd"/>
+            <w:r>
+              <w:rPr>
+                <w:rFonts w:ascii="Times New Roman" w:hAnsi="Times New Roman" w:cs="Times New Roman"/>
+                <w:sz w:val="24"/>
+                <w:szCs w:val="24"/>
+              </w:rPr>
+              <w:t>(</w:t>
+            </w:r>
+            <w:proofErr w:type="gramEnd"/>
+            <w:r>
+              <w:rPr>
+                <w:rFonts w:ascii="Times New Roman" w:hAnsi="Times New Roman" w:cs="Times New Roman"/>
+                <w:sz w:val="24"/>
+                <w:szCs w:val="24"/>
+              </w:rPr>
+              <w:t>):Patient</w:t>
             </w:r>
           </w:p>
           <w:p>
@@ -4654,13 +5193,41 @@
                 <w:szCs w:val="24"/>
               </w:rPr>
             </w:pPr>
-            <w:r>
-              <w:rPr>
-                <w:rFonts w:ascii="Times New Roman" w:hAnsi="Times New Roman" w:cs="Times New Roman"/>
-                <w:sz w:val="24"/>
-                <w:szCs w:val="24"/>
-              </w:rPr>
-              <w:t>with two way data bindings, and connection to our serverless system, we get client and connect it to video properties to send the data.</w:t>
+            <w:proofErr w:type="gramStart"/>
+            <w:r>
+              <w:rPr>
+                <w:rFonts w:ascii="Times New Roman" w:hAnsi="Times New Roman" w:cs="Times New Roman"/>
+                <w:sz w:val="24"/>
+                <w:szCs w:val="24"/>
+              </w:rPr>
+              <w:t>with</w:t>
+            </w:r>
+            <w:proofErr w:type="gramEnd"/>
+            <w:r>
+              <w:rPr>
+                <w:rFonts w:ascii="Times New Roman" w:hAnsi="Times New Roman" w:cs="Times New Roman"/>
+                <w:sz w:val="24"/>
+                <w:szCs w:val="24"/>
+              </w:rPr>
+              <w:t xml:space="preserve"> </w:t>
+            </w:r>
+            <w:proofErr w:type="gramStart"/>
+            <w:r>
+              <w:rPr>
+                <w:rFonts w:ascii="Times New Roman" w:hAnsi="Times New Roman" w:cs="Times New Roman"/>
+                <w:sz w:val="24"/>
+                <w:szCs w:val="24"/>
+              </w:rPr>
+              <w:t>two way</w:t>
+            </w:r>
+            <w:proofErr w:type="gramEnd"/>
+            <w:r>
+              <w:rPr>
+                <w:rFonts w:ascii="Times New Roman" w:hAnsi="Times New Roman" w:cs="Times New Roman"/>
+                <w:sz w:val="24"/>
+                <w:szCs w:val="24"/>
+              </w:rPr>
+              <w:t xml:space="preserve"> data bindings, and connection to our serverless system, we get client and connect it to video properties to send the data.</w:t>
             </w:r>
           </w:p>
           <w:p>
@@ -4671,13 +5238,33 @@
                 <w:szCs w:val="24"/>
               </w:rPr>
             </w:pPr>
-            <w:r>
-              <w:rPr>
-                <w:rFonts w:ascii="Times New Roman" w:hAnsi="Times New Roman" w:cs="Times New Roman"/>
-                <w:sz w:val="24"/>
-                <w:szCs w:val="24"/>
-              </w:rPr>
-              <w:t>getTherapist():User</w:t>
+            <w:proofErr w:type="spellStart"/>
+            <w:proofErr w:type="gramStart"/>
+            <w:r>
+              <w:rPr>
+                <w:rFonts w:ascii="Times New Roman" w:hAnsi="Times New Roman" w:cs="Times New Roman"/>
+                <w:sz w:val="24"/>
+                <w:szCs w:val="24"/>
+              </w:rPr>
+              <w:t>getTherapist</w:t>
+            </w:r>
+            <w:proofErr w:type="spellEnd"/>
+            <w:r>
+              <w:rPr>
+                <w:rFonts w:ascii="Times New Roman" w:hAnsi="Times New Roman" w:cs="Times New Roman"/>
+                <w:sz w:val="24"/>
+                <w:szCs w:val="24"/>
+              </w:rPr>
+              <w:t>(</w:t>
+            </w:r>
+            <w:proofErr w:type="gramEnd"/>
+            <w:r>
+              <w:rPr>
+                <w:rFonts w:ascii="Times New Roman" w:hAnsi="Times New Roman" w:cs="Times New Roman"/>
+                <w:sz w:val="24"/>
+                <w:szCs w:val="24"/>
+              </w:rPr>
+              <w:t>):User</w:t>
             </w:r>
           </w:p>
           <w:p>
@@ -4688,13 +5275,41 @@
                 <w:szCs w:val="24"/>
               </w:rPr>
             </w:pPr>
-            <w:r>
-              <w:rPr>
-                <w:rFonts w:ascii="Times New Roman" w:hAnsi="Times New Roman" w:cs="Times New Roman"/>
-                <w:sz w:val="24"/>
-                <w:szCs w:val="24"/>
-              </w:rPr>
-              <w:t>with two way data bindings, and connection to our serverless system, we get user(therapist) and connect it to video properties to send the data.</w:t>
+            <w:proofErr w:type="gramStart"/>
+            <w:r>
+              <w:rPr>
+                <w:rFonts w:ascii="Times New Roman" w:hAnsi="Times New Roman" w:cs="Times New Roman"/>
+                <w:sz w:val="24"/>
+                <w:szCs w:val="24"/>
+              </w:rPr>
+              <w:t>with</w:t>
+            </w:r>
+            <w:proofErr w:type="gramEnd"/>
+            <w:r>
+              <w:rPr>
+                <w:rFonts w:ascii="Times New Roman" w:hAnsi="Times New Roman" w:cs="Times New Roman"/>
+                <w:sz w:val="24"/>
+                <w:szCs w:val="24"/>
+              </w:rPr>
+              <w:t xml:space="preserve"> </w:t>
+            </w:r>
+            <w:proofErr w:type="gramStart"/>
+            <w:r>
+              <w:rPr>
+                <w:rFonts w:ascii="Times New Roman" w:hAnsi="Times New Roman" w:cs="Times New Roman"/>
+                <w:sz w:val="24"/>
+                <w:szCs w:val="24"/>
+              </w:rPr>
+              <w:t>two way</w:t>
+            </w:r>
+            <w:proofErr w:type="gramEnd"/>
+            <w:r>
+              <w:rPr>
+                <w:rFonts w:ascii="Times New Roman" w:hAnsi="Times New Roman" w:cs="Times New Roman"/>
+                <w:sz w:val="24"/>
+                <w:szCs w:val="24"/>
+              </w:rPr>
+              <w:t xml:space="preserve"> data bindings, and connection to our serverless system, we get user(therapist) and connect it to video properties to send the data.</w:t>
             </w:r>
           </w:p>
           <w:p>
@@ -4763,6 +5378,7 @@
                 <w:szCs w:val="24"/>
               </w:rPr>
             </w:pPr>
+            <w:proofErr w:type="spellStart"/>
             <w:r>
               <w:rPr>
                 <w:rFonts w:ascii="Times New Roman" w:hAnsi="Times New Roman" w:cs="Times New Roman"/>
@@ -4771,6 +5387,7 @@
               </w:rPr>
               <w:t>GetTranscript</w:t>
             </w:r>
+            <w:proofErr w:type="spellEnd"/>
           </w:p>
         </w:tc>
       </w:tr>
@@ -4855,6 +5472,7 @@
                 <w:szCs w:val="24"/>
               </w:rPr>
             </w:pPr>
+            <w:proofErr w:type="spellStart"/>
             <w:r>
               <w:rPr>
                 <w:rFonts w:ascii="Times New Roman" w:hAnsi="Times New Roman" w:cs="Times New Roman"/>
@@ -4863,6 +5481,7 @@
               </w:rPr>
               <w:t>TherapyAnalysis</w:t>
             </w:r>
+            <w:proofErr w:type="spellEnd"/>
           </w:p>
         </w:tc>
       </w:tr>
@@ -4901,6 +5520,8 @@
                 <w:szCs w:val="24"/>
               </w:rPr>
             </w:pPr>
+            <w:proofErr w:type="spellStart"/>
+            <w:proofErr w:type="gramStart"/>
             <w:r>
               <w:rPr>
                 <w:rFonts w:ascii="Times New Roman" w:hAnsi="Times New Roman" w:cs="Times New Roman"/>
@@ -4909,6 +5530,8 @@
               </w:rPr>
               <w:t>Client:Patient</w:t>
             </w:r>
+            <w:proofErr w:type="spellEnd"/>
+            <w:proofErr w:type="gramEnd"/>
           </w:p>
           <w:p>
             <w:pPr>
@@ -4918,6 +5541,8 @@
                 <w:szCs w:val="24"/>
               </w:rPr>
             </w:pPr>
+            <w:proofErr w:type="spellStart"/>
+            <w:proofErr w:type="gramStart"/>
             <w:r>
               <w:rPr>
                 <w:rFonts w:ascii="Times New Roman" w:hAnsi="Times New Roman" w:cs="Times New Roman"/>
@@ -4926,6 +5551,8 @@
               </w:rPr>
               <w:t>Video:Video</w:t>
             </w:r>
+            <w:proofErr w:type="spellEnd"/>
+            <w:proofErr w:type="gramEnd"/>
           </w:p>
           <w:p>
             <w:pPr>
@@ -4935,6 +5562,8 @@
                 <w:szCs w:val="24"/>
               </w:rPr>
             </w:pPr>
+            <w:proofErr w:type="spellStart"/>
+            <w:proofErr w:type="gramStart"/>
             <w:r>
               <w:rPr>
                 <w:rFonts w:ascii="Times New Roman" w:hAnsi="Times New Roman" w:cs="Times New Roman"/>
@@ -4943,6 +5572,8 @@
               </w:rPr>
               <w:t>User:Therapist</w:t>
             </w:r>
+            <w:proofErr w:type="spellEnd"/>
+            <w:proofErr w:type="gramEnd"/>
           </w:p>
           <w:p>
             <w:pPr>
@@ -4952,6 +5583,8 @@
                 <w:szCs w:val="24"/>
               </w:rPr>
             </w:pPr>
+            <w:proofErr w:type="spellStart"/>
+            <w:proofErr w:type="gramStart"/>
             <w:r>
               <w:rPr>
                 <w:rFonts w:ascii="Times New Roman" w:hAnsi="Times New Roman" w:cs="Times New Roman"/>
@@ -4960,6 +5593,8 @@
               </w:rPr>
               <w:t>Transcript:Transcript</w:t>
             </w:r>
+            <w:proofErr w:type="spellEnd"/>
+            <w:proofErr w:type="gramEnd"/>
           </w:p>
         </w:tc>
       </w:tr>
@@ -5001,6 +5636,8 @@
                 <w:szCs w:val="24"/>
               </w:rPr>
             </w:pPr>
+            <w:proofErr w:type="spellStart"/>
+            <w:proofErr w:type="gramStart"/>
             <w:r>
               <w:rPr>
                 <w:rFonts w:ascii="Times New Roman" w:hAnsi="Times New Roman" w:cs="Times New Roman"/>
@@ -5009,13 +5646,23 @@
               </w:rPr>
               <w:t>getTranscript</w:t>
             </w:r>
-            <w:r>
-              <w:rPr>
-                <w:rFonts w:ascii="Times New Roman" w:hAnsi="Times New Roman" w:cs="Times New Roman"/>
-                <w:sz w:val="24"/>
-                <w:szCs w:val="24"/>
-              </w:rPr>
-              <w:t>():</w:t>
+            <w:proofErr w:type="spellEnd"/>
+            <w:r>
+              <w:rPr>
+                <w:rFonts w:ascii="Times New Roman" w:hAnsi="Times New Roman" w:cs="Times New Roman"/>
+                <w:sz w:val="24"/>
+                <w:szCs w:val="24"/>
+              </w:rPr>
+              <w:t>(</w:t>
+            </w:r>
+            <w:proofErr w:type="gramEnd"/>
+            <w:r>
+              <w:rPr>
+                <w:rFonts w:ascii="Times New Roman" w:hAnsi="Times New Roman" w:cs="Times New Roman"/>
+                <w:sz w:val="24"/>
+                <w:szCs w:val="24"/>
+              </w:rPr>
+              <w:t>):</w:t>
             </w:r>
             <w:r>
               <w:rPr>
@@ -5034,13 +5681,41 @@
                 <w:szCs w:val="24"/>
               </w:rPr>
             </w:pPr>
-            <w:r>
-              <w:rPr>
-                <w:rFonts w:ascii="Times New Roman" w:hAnsi="Times New Roman" w:cs="Times New Roman"/>
-                <w:sz w:val="24"/>
-                <w:szCs w:val="24"/>
-              </w:rPr>
-              <w:t>this method gets the transcrypted version of the session belongs to the client where the therapist needs it.</w:t>
+            <w:proofErr w:type="gramStart"/>
+            <w:r>
+              <w:rPr>
+                <w:rFonts w:ascii="Times New Roman" w:hAnsi="Times New Roman" w:cs="Times New Roman"/>
+                <w:sz w:val="24"/>
+                <w:szCs w:val="24"/>
+              </w:rPr>
+              <w:t>this</w:t>
+            </w:r>
+            <w:proofErr w:type="gramEnd"/>
+            <w:r>
+              <w:rPr>
+                <w:rFonts w:ascii="Times New Roman" w:hAnsi="Times New Roman" w:cs="Times New Roman"/>
+                <w:sz w:val="24"/>
+                <w:szCs w:val="24"/>
+              </w:rPr>
+              <w:t xml:space="preserve"> method gets the </w:t>
+            </w:r>
+            <w:proofErr w:type="spellStart"/>
+            <w:r>
+              <w:rPr>
+                <w:rFonts w:ascii="Times New Roman" w:hAnsi="Times New Roman" w:cs="Times New Roman"/>
+                <w:sz w:val="24"/>
+                <w:szCs w:val="24"/>
+              </w:rPr>
+              <w:t>transcrypted</w:t>
+            </w:r>
+            <w:proofErr w:type="spellEnd"/>
+            <w:r>
+              <w:rPr>
+                <w:rFonts w:ascii="Times New Roman" w:hAnsi="Times New Roman" w:cs="Times New Roman"/>
+                <w:sz w:val="24"/>
+                <w:szCs w:val="24"/>
+              </w:rPr>
+              <w:t xml:space="preserve"> version of the session belongs to the client where the therapist needs it.</w:t>
             </w:r>
           </w:p>
           <w:p>
@@ -5051,6 +5726,8 @@
                 <w:szCs w:val="24"/>
               </w:rPr>
             </w:pPr>
+            <w:proofErr w:type="spellStart"/>
+            <w:proofErr w:type="gramStart"/>
             <w:r>
               <w:rPr>
                 <w:rFonts w:ascii="Times New Roman" w:hAnsi="Times New Roman" w:cs="Times New Roman"/>
@@ -5059,13 +5736,23 @@
               </w:rPr>
               <w:t>convertTranscrypt</w:t>
             </w:r>
-            <w:r>
-              <w:rPr>
-                <w:rFonts w:ascii="Times New Roman" w:hAnsi="Times New Roman" w:cs="Times New Roman"/>
-                <w:sz w:val="24"/>
-                <w:szCs w:val="24"/>
-              </w:rPr>
-              <w:t>():Patient</w:t>
+            <w:proofErr w:type="spellEnd"/>
+            <w:r>
+              <w:rPr>
+                <w:rFonts w:ascii="Times New Roman" w:hAnsi="Times New Roman" w:cs="Times New Roman"/>
+                <w:sz w:val="24"/>
+                <w:szCs w:val="24"/>
+              </w:rPr>
+              <w:t>(</w:t>
+            </w:r>
+            <w:proofErr w:type="gramEnd"/>
+            <w:r>
+              <w:rPr>
+                <w:rFonts w:ascii="Times New Roman" w:hAnsi="Times New Roman" w:cs="Times New Roman"/>
+                <w:sz w:val="24"/>
+                <w:szCs w:val="24"/>
+              </w:rPr>
+              <w:t>):Patient</w:t>
             </w:r>
           </w:p>
           <w:p>
@@ -5090,7 +5777,43 @@
                 <w:sz w:val="24"/>
                 <w:szCs w:val="24"/>
               </w:rPr>
-              <w:t xml:space="preserve"> the video (speech to text) with a feature of aws on the aws console and creates a transcript of the session.</w:t>
+              <w:t xml:space="preserve"> the video (speech to text) with a feature of </w:t>
+            </w:r>
+            <w:proofErr w:type="spellStart"/>
+            <w:r>
+              <w:rPr>
+                <w:rFonts w:ascii="Times New Roman" w:hAnsi="Times New Roman" w:cs="Times New Roman"/>
+                <w:sz w:val="24"/>
+                <w:szCs w:val="24"/>
+              </w:rPr>
+              <w:t>aws</w:t>
+            </w:r>
+            <w:proofErr w:type="spellEnd"/>
+            <w:r>
+              <w:rPr>
+                <w:rFonts w:ascii="Times New Roman" w:hAnsi="Times New Roman" w:cs="Times New Roman"/>
+                <w:sz w:val="24"/>
+                <w:szCs w:val="24"/>
+              </w:rPr>
+              <w:t xml:space="preserve"> on the </w:t>
+            </w:r>
+            <w:proofErr w:type="spellStart"/>
+            <w:r>
+              <w:rPr>
+                <w:rFonts w:ascii="Times New Roman" w:hAnsi="Times New Roman" w:cs="Times New Roman"/>
+                <w:sz w:val="24"/>
+                <w:szCs w:val="24"/>
+              </w:rPr>
+              <w:t>aws</w:t>
+            </w:r>
+            <w:proofErr w:type="spellEnd"/>
+            <w:r>
+              <w:rPr>
+                <w:rFonts w:ascii="Times New Roman" w:hAnsi="Times New Roman" w:cs="Times New Roman"/>
+                <w:sz w:val="24"/>
+                <w:szCs w:val="24"/>
+              </w:rPr>
+              <w:t xml:space="preserve"> console and creates a transcript of the session.</w:t>
             </w:r>
           </w:p>
         </w:tc>
@@ -5208,6 +5931,7 @@
                 <w:lang w:val="tr-TR" w:eastAsia="tr-TR"/>
               </w:rPr>
             </w:pPr>
+            <w:proofErr w:type="spellStart"/>
             <w:r>
               <w:rPr>
                 <w:rFonts w:ascii="Times New Roman" w:eastAsia="Times New Roman" w:hAnsi="Times New Roman" w:cs="Times New Roman"/>
@@ -5218,6 +5942,7 @@
               </w:rPr>
               <w:t>CreateNewClient</w:t>
             </w:r>
+            <w:proofErr w:type="spellEnd"/>
             <w:r>
               <w:rPr>
                 <w:rFonts w:ascii="Times New Roman" w:eastAsia="Times New Roman" w:hAnsi="Times New Roman" w:cs="Times New Roman"/>
@@ -5313,7 +6038,29 @@
                 <w:szCs w:val="24"/>
                 <w:lang w:eastAsia="tr-TR"/>
               </w:rPr>
-              <w:t>This class provides our users to add a new client to their client list.</w:t>
+              <w:t xml:space="preserve">This class </w:t>
+            </w:r>
+            <w:proofErr w:type="gramStart"/>
+            <w:r>
+              <w:rPr>
+                <w:rFonts w:ascii="Times New Roman" w:eastAsia="Times New Roman" w:hAnsi="Times New Roman" w:cs="Times New Roman"/>
+                <w:kern w:val="0"/>
+                <w:sz w:val="24"/>
+                <w:szCs w:val="24"/>
+                <w:lang w:eastAsia="tr-TR"/>
+              </w:rPr>
+              <w:t>provides</w:t>
+            </w:r>
+            <w:proofErr w:type="gramEnd"/>
+            <w:r>
+              <w:rPr>
+                <w:rFonts w:ascii="Times New Roman" w:eastAsia="Times New Roman" w:hAnsi="Times New Roman" w:cs="Times New Roman"/>
+                <w:kern w:val="0"/>
+                <w:sz w:val="24"/>
+                <w:szCs w:val="24"/>
+                <w:lang w:eastAsia="tr-TR"/>
+              </w:rPr>
+              <w:t xml:space="preserve"> our users to add a new client to their client list.</w:t>
             </w:r>
             <w:r>
               <w:rPr>
@@ -5402,6 +6149,7 @@
                 <w:lang w:val="tr-TR" w:eastAsia="tr-TR"/>
               </w:rPr>
             </w:pPr>
+            <w:proofErr w:type="spellStart"/>
             <w:r>
               <w:rPr>
                 <w:rFonts w:ascii="Times New Roman" w:eastAsia="Times New Roman" w:hAnsi="Times New Roman" w:cs="Times New Roman"/>
@@ -5412,6 +6160,7 @@
               </w:rPr>
               <w:t>DashboardMainComponents</w:t>
             </w:r>
+            <w:proofErr w:type="spellEnd"/>
             <w:r>
               <w:rPr>
                 <w:rFonts w:ascii="Times New Roman" w:eastAsia="Times New Roman" w:hAnsi="Times New Roman" w:cs="Times New Roman"/>
@@ -5761,6 +6510,8 @@
                 <w:lang w:val="tr-TR" w:eastAsia="tr-TR"/>
               </w:rPr>
             </w:pPr>
+            <w:proofErr w:type="spellStart"/>
+            <w:proofErr w:type="gramStart"/>
             <w:r>
               <w:rPr>
                 <w:rFonts w:ascii="Times New Roman" w:eastAsia="Times New Roman" w:hAnsi="Times New Roman" w:cs="Times New Roman"/>
@@ -5769,7 +6520,29 @@
                 <w:szCs w:val="24"/>
                 <w:lang w:eastAsia="tr-TR"/>
               </w:rPr>
-              <w:t>createPatient(): Patient</w:t>
+              <w:t>createPatient</w:t>
+            </w:r>
+            <w:proofErr w:type="spellEnd"/>
+            <w:r>
+              <w:rPr>
+                <w:rFonts w:ascii="Times New Roman" w:eastAsia="Times New Roman" w:hAnsi="Times New Roman" w:cs="Times New Roman"/>
+                <w:kern w:val="0"/>
+                <w:sz w:val="24"/>
+                <w:szCs w:val="24"/>
+                <w:lang w:eastAsia="tr-TR"/>
+              </w:rPr>
+              <w:t>(</w:t>
+            </w:r>
+            <w:proofErr w:type="gramEnd"/>
+            <w:r>
+              <w:rPr>
+                <w:rFonts w:ascii="Times New Roman" w:eastAsia="Times New Roman" w:hAnsi="Times New Roman" w:cs="Times New Roman"/>
+                <w:kern w:val="0"/>
+                <w:sz w:val="24"/>
+                <w:szCs w:val="24"/>
+                <w:lang w:eastAsia="tr-TR"/>
+              </w:rPr>
+              <w:t>): Patient</w:t>
             </w:r>
             <w:r>
               <w:rPr>
@@ -5802,7 +6575,53 @@
                 <w:szCs w:val="24"/>
                 <w:lang w:eastAsia="tr-TR"/>
               </w:rPr>
-              <w:t>This method creates new client for the user’s client list, and adds the given informations to it.</w:t>
+              <w:t xml:space="preserve">This method creates </w:t>
+            </w:r>
+            <w:proofErr w:type="gramStart"/>
+            <w:r>
+              <w:rPr>
+                <w:rFonts w:ascii="Times New Roman" w:eastAsia="Times New Roman" w:hAnsi="Times New Roman" w:cs="Times New Roman"/>
+                <w:kern w:val="0"/>
+                <w:sz w:val="24"/>
+                <w:szCs w:val="24"/>
+                <w:lang w:eastAsia="tr-TR"/>
+              </w:rPr>
+              <w:t>new</w:t>
+            </w:r>
+            <w:proofErr w:type="gramEnd"/>
+            <w:r>
+              <w:rPr>
+                <w:rFonts w:ascii="Times New Roman" w:eastAsia="Times New Roman" w:hAnsi="Times New Roman" w:cs="Times New Roman"/>
+                <w:kern w:val="0"/>
+                <w:sz w:val="24"/>
+                <w:szCs w:val="24"/>
+                <w:lang w:eastAsia="tr-TR"/>
+              </w:rPr>
+              <w:t xml:space="preserve"> client for the user’s client list, and adds the given </w:t>
+            </w:r>
+            <w:proofErr w:type="spellStart"/>
+            <w:proofErr w:type="gramStart"/>
+            <w:r>
+              <w:rPr>
+                <w:rFonts w:ascii="Times New Roman" w:eastAsia="Times New Roman" w:hAnsi="Times New Roman" w:cs="Times New Roman"/>
+                <w:kern w:val="0"/>
+                <w:sz w:val="24"/>
+                <w:szCs w:val="24"/>
+                <w:lang w:eastAsia="tr-TR"/>
+              </w:rPr>
+              <w:t>informations</w:t>
+            </w:r>
+            <w:proofErr w:type="spellEnd"/>
+            <w:proofErr w:type="gramEnd"/>
+            <w:r>
+              <w:rPr>
+                <w:rFonts w:ascii="Times New Roman" w:eastAsia="Times New Roman" w:hAnsi="Times New Roman" w:cs="Times New Roman"/>
+                <w:kern w:val="0"/>
+                <w:sz w:val="24"/>
+                <w:szCs w:val="24"/>
+                <w:lang w:eastAsia="tr-TR"/>
+              </w:rPr>
+              <w:t xml:space="preserve"> to it.</w:t>
             </w:r>
             <w:r>
               <w:rPr>
@@ -6004,6 +6823,7 @@
                 <w:szCs w:val="24"/>
               </w:rPr>
             </w:pPr>
+            <w:proofErr w:type="spellStart"/>
             <w:r>
               <w:rPr>
                 <w:rFonts w:ascii="Times New Roman" w:hAnsi="Times New Roman" w:cs="Times New Roman"/>
@@ -6012,6 +6832,7 @@
               </w:rPr>
               <w:t>PatientStore</w:t>
             </w:r>
+            <w:proofErr w:type="spellEnd"/>
           </w:p>
         </w:tc>
       </w:tr>
@@ -6072,8 +6893,18 @@
                 <w:sz w:val="24"/>
                 <w:szCs w:val="24"/>
               </w:rPr>
-              <w:t xml:space="preserve"> from the aws</w:t>
-            </w:r>
+              <w:t xml:space="preserve"> from the </w:t>
+            </w:r>
+            <w:proofErr w:type="spellStart"/>
+            <w:r>
+              <w:rPr>
+                <w:rFonts w:ascii="Times New Roman" w:hAnsi="Times New Roman" w:cs="Times New Roman"/>
+                <w:sz w:val="24"/>
+                <w:szCs w:val="24"/>
+              </w:rPr>
+              <w:t>aws</w:t>
+            </w:r>
+            <w:proofErr w:type="spellEnd"/>
           </w:p>
         </w:tc>
       </w:tr>
@@ -6158,6 +6989,7 @@
                 <w:szCs w:val="24"/>
               </w:rPr>
             </w:pPr>
+            <w:proofErr w:type="spellStart"/>
             <w:r>
               <w:rPr>
                 <w:rFonts w:ascii="Times New Roman" w:hAnsi="Times New Roman" w:cs="Times New Roman"/>
@@ -6166,6 +6998,7 @@
               </w:rPr>
               <w:t>allPatients</w:t>
             </w:r>
+            <w:proofErr w:type="spellEnd"/>
             <w:r>
               <w:rPr>
                 <w:rFonts w:ascii="Times New Roman" w:hAnsi="Times New Roman" w:cs="Times New Roman"/>
@@ -6191,6 +7024,7 @@
                 <w:szCs w:val="24"/>
               </w:rPr>
             </w:pPr>
+            <w:proofErr w:type="spellStart"/>
             <w:r>
               <w:rPr>
                 <w:rFonts w:ascii="Times New Roman" w:hAnsi="Times New Roman" w:cs="Times New Roman"/>
@@ -6199,6 +7033,7 @@
               </w:rPr>
               <w:t>selectedPatient</w:t>
             </w:r>
+            <w:proofErr w:type="spellEnd"/>
             <w:r>
               <w:rPr>
                 <w:rFonts w:ascii="Times New Roman" w:hAnsi="Times New Roman" w:cs="Times New Roman"/>
@@ -6256,13 +7091,33 @@
                 <w:szCs w:val="24"/>
               </w:rPr>
             </w:pPr>
-            <w:r>
-              <w:rPr>
-                <w:rFonts w:ascii="Times New Roman" w:hAnsi="Times New Roman" w:cs="Times New Roman"/>
-                <w:sz w:val="24"/>
-                <w:szCs w:val="24"/>
-              </w:rPr>
-              <w:t>getAllPatients(): Array</w:t>
+            <w:proofErr w:type="spellStart"/>
+            <w:proofErr w:type="gramStart"/>
+            <w:r>
+              <w:rPr>
+                <w:rFonts w:ascii="Times New Roman" w:hAnsi="Times New Roman" w:cs="Times New Roman"/>
+                <w:sz w:val="24"/>
+                <w:szCs w:val="24"/>
+              </w:rPr>
+              <w:t>getAllPatients</w:t>
+            </w:r>
+            <w:proofErr w:type="spellEnd"/>
+            <w:r>
+              <w:rPr>
+                <w:rFonts w:ascii="Times New Roman" w:hAnsi="Times New Roman" w:cs="Times New Roman"/>
+                <w:sz w:val="24"/>
+                <w:szCs w:val="24"/>
+              </w:rPr>
+              <w:t>(</w:t>
+            </w:r>
+            <w:proofErr w:type="gramEnd"/>
+            <w:r>
+              <w:rPr>
+                <w:rFonts w:ascii="Times New Roman" w:hAnsi="Times New Roman" w:cs="Times New Roman"/>
+                <w:sz w:val="24"/>
+                <w:szCs w:val="24"/>
+              </w:rPr>
+              <w:t>): Array</w:t>
             </w:r>
           </w:p>
           <w:p>
@@ -6287,8 +7142,20 @@
                 <w:sz w:val="24"/>
                 <w:szCs w:val="24"/>
               </w:rPr>
-              <w:t>the aws</w:t>
-            </w:r>
+              <w:t xml:space="preserve">the </w:t>
+            </w:r>
+            <w:proofErr w:type="spellStart"/>
+            <w:proofErr w:type="gramStart"/>
+            <w:r>
+              <w:rPr>
+                <w:rFonts w:ascii="Times New Roman" w:hAnsi="Times New Roman" w:cs="Times New Roman"/>
+                <w:sz w:val="24"/>
+                <w:szCs w:val="24"/>
+              </w:rPr>
+              <w:t>aws</w:t>
+            </w:r>
+            <w:proofErr w:type="spellEnd"/>
+            <w:proofErr w:type="gramEnd"/>
           </w:p>
           <w:p>
             <w:pPr>
@@ -6307,13 +7174,23 @@
                 <w:szCs w:val="24"/>
               </w:rPr>
             </w:pPr>
-            <w:r>
-              <w:rPr>
-                <w:rFonts w:ascii="Times New Roman" w:hAnsi="Times New Roman" w:cs="Times New Roman"/>
-                <w:sz w:val="24"/>
-                <w:szCs w:val="24"/>
-              </w:rPr>
-              <w:t>getPatient(id)</w:t>
+            <w:proofErr w:type="spellStart"/>
+            <w:r>
+              <w:rPr>
+                <w:rFonts w:ascii="Times New Roman" w:hAnsi="Times New Roman" w:cs="Times New Roman"/>
+                <w:sz w:val="24"/>
+                <w:szCs w:val="24"/>
+              </w:rPr>
+              <w:t>getPatient</w:t>
+            </w:r>
+            <w:proofErr w:type="spellEnd"/>
+            <w:r>
+              <w:rPr>
+                <w:rFonts w:ascii="Times New Roman" w:hAnsi="Times New Roman" w:cs="Times New Roman"/>
+                <w:sz w:val="24"/>
+                <w:szCs w:val="24"/>
+              </w:rPr>
+              <w:t>(id)</w:t>
             </w:r>
             <w:r>
               <w:rPr>
@@ -6338,7 +7215,43 @@
                 <w:sz w:val="24"/>
                 <w:szCs w:val="24"/>
               </w:rPr>
-              <w:t>Gets spesific patient from the aws by providing the id parameter.</w:t>
+              <w:t xml:space="preserve">Gets </w:t>
+            </w:r>
+            <w:proofErr w:type="spellStart"/>
+            <w:r>
+              <w:rPr>
+                <w:rFonts w:ascii="Times New Roman" w:hAnsi="Times New Roman" w:cs="Times New Roman"/>
+                <w:sz w:val="24"/>
+                <w:szCs w:val="24"/>
+              </w:rPr>
+              <w:t>spesific</w:t>
+            </w:r>
+            <w:proofErr w:type="spellEnd"/>
+            <w:r>
+              <w:rPr>
+                <w:rFonts w:ascii="Times New Roman" w:hAnsi="Times New Roman" w:cs="Times New Roman"/>
+                <w:sz w:val="24"/>
+                <w:szCs w:val="24"/>
+              </w:rPr>
+              <w:t xml:space="preserve"> patient from the </w:t>
+            </w:r>
+            <w:proofErr w:type="spellStart"/>
+            <w:r>
+              <w:rPr>
+                <w:rFonts w:ascii="Times New Roman" w:hAnsi="Times New Roman" w:cs="Times New Roman"/>
+                <w:sz w:val="24"/>
+                <w:szCs w:val="24"/>
+              </w:rPr>
+              <w:t>aws</w:t>
+            </w:r>
+            <w:proofErr w:type="spellEnd"/>
+            <w:r>
+              <w:rPr>
+                <w:rFonts w:ascii="Times New Roman" w:hAnsi="Times New Roman" w:cs="Times New Roman"/>
+                <w:sz w:val="24"/>
+                <w:szCs w:val="24"/>
+              </w:rPr>
+              <w:t xml:space="preserve"> by providing the id parameter.</w:t>
             </w:r>
           </w:p>
           <w:p>
@@ -6424,6 +7337,7 @@
                 <w:szCs w:val="24"/>
               </w:rPr>
             </w:pPr>
+            <w:proofErr w:type="spellStart"/>
             <w:r>
               <w:rPr>
                 <w:rFonts w:ascii="Times New Roman" w:hAnsi="Times New Roman" w:cs="Times New Roman"/>
@@ -6432,6 +7346,7 @@
               </w:rPr>
               <w:t>AllClients</w:t>
             </w:r>
+            <w:proofErr w:type="spellEnd"/>
           </w:p>
         </w:tc>
       </w:tr>
@@ -6494,13 +7409,23 @@
               </w:rPr>
               <w:t xml:space="preserve"> from the </w:t>
             </w:r>
-            <w:r>
-              <w:rPr>
-                <w:rFonts w:ascii="Times New Roman" w:hAnsi="Times New Roman" w:cs="Times New Roman"/>
-                <w:sz w:val="24"/>
-                <w:szCs w:val="24"/>
-              </w:rPr>
-              <w:t xml:space="preserve">patientApi class and provides therapists to see them. </w:t>
+            <w:proofErr w:type="spellStart"/>
+            <w:r>
+              <w:rPr>
+                <w:rFonts w:ascii="Times New Roman" w:hAnsi="Times New Roman" w:cs="Times New Roman"/>
+                <w:sz w:val="24"/>
+                <w:szCs w:val="24"/>
+              </w:rPr>
+              <w:t>patientApi</w:t>
+            </w:r>
+            <w:proofErr w:type="spellEnd"/>
+            <w:r>
+              <w:rPr>
+                <w:rFonts w:ascii="Times New Roman" w:hAnsi="Times New Roman" w:cs="Times New Roman"/>
+                <w:sz w:val="24"/>
+                <w:szCs w:val="24"/>
+              </w:rPr>
+              <w:t xml:space="preserve"> class and provides therapists to see them. </w:t>
             </w:r>
           </w:p>
         </w:tc>
@@ -6540,6 +7465,7 @@
                 <w:szCs w:val="24"/>
               </w:rPr>
             </w:pPr>
+            <w:proofErr w:type="spellStart"/>
             <w:r>
               <w:rPr>
                 <w:rFonts w:ascii="Times New Roman" w:hAnsi="Times New Roman" w:cs="Times New Roman"/>
@@ -6548,6 +7474,7 @@
               </w:rPr>
               <w:t>RequestHandlingPackage</w:t>
             </w:r>
+            <w:proofErr w:type="spellEnd"/>
           </w:p>
         </w:tc>
       </w:tr>
@@ -6586,13 +7513,23 @@
                 <w:szCs w:val="24"/>
               </w:rPr>
             </w:pPr>
-            <w:r>
-              <w:rPr>
-                <w:rFonts w:ascii="Times New Roman" w:hAnsi="Times New Roman" w:cs="Times New Roman"/>
-                <w:sz w:val="24"/>
-                <w:szCs w:val="24"/>
-              </w:rPr>
-              <w:t>allClients: Array</w:t>
+            <w:proofErr w:type="spellStart"/>
+            <w:r>
+              <w:rPr>
+                <w:rFonts w:ascii="Times New Roman" w:hAnsi="Times New Roman" w:cs="Times New Roman"/>
+                <w:sz w:val="24"/>
+                <w:szCs w:val="24"/>
+              </w:rPr>
+              <w:t>allClients</w:t>
+            </w:r>
+            <w:proofErr w:type="spellEnd"/>
+            <w:r>
+              <w:rPr>
+                <w:rFonts w:ascii="Times New Roman" w:hAnsi="Times New Roman" w:cs="Times New Roman"/>
+                <w:sz w:val="24"/>
+                <w:szCs w:val="24"/>
+              </w:rPr>
+              <w:t>: Array</w:t>
             </w:r>
           </w:p>
           <w:p>
@@ -6603,13 +7540,23 @@
                 <w:szCs w:val="24"/>
               </w:rPr>
             </w:pPr>
-            <w:r>
-              <w:rPr>
-                <w:rFonts w:ascii="Times New Roman" w:hAnsi="Times New Roman" w:cs="Times New Roman"/>
-                <w:sz w:val="24"/>
-                <w:szCs w:val="24"/>
-              </w:rPr>
-              <w:t>selectedPatientId: String</w:t>
+            <w:proofErr w:type="spellStart"/>
+            <w:r>
+              <w:rPr>
+                <w:rFonts w:ascii="Times New Roman" w:hAnsi="Times New Roman" w:cs="Times New Roman"/>
+                <w:sz w:val="24"/>
+                <w:szCs w:val="24"/>
+              </w:rPr>
+              <w:t>selectedPatientId</w:t>
+            </w:r>
+            <w:proofErr w:type="spellEnd"/>
+            <w:r>
+              <w:rPr>
+                <w:rFonts w:ascii="Times New Roman" w:hAnsi="Times New Roman" w:cs="Times New Roman"/>
+                <w:sz w:val="24"/>
+                <w:szCs w:val="24"/>
+              </w:rPr>
+              <w:t>: String</w:t>
             </w:r>
           </w:p>
         </w:tc>
@@ -6652,13 +7599,33 @@
                 <w:szCs w:val="24"/>
               </w:rPr>
             </w:pPr>
-            <w:r>
-              <w:rPr>
-                <w:rFonts w:ascii="Times New Roman" w:hAnsi="Times New Roman" w:cs="Times New Roman"/>
-                <w:sz w:val="24"/>
-                <w:szCs w:val="24"/>
-              </w:rPr>
-              <w:t>getAllPatients(): Array</w:t>
+            <w:proofErr w:type="spellStart"/>
+            <w:proofErr w:type="gramStart"/>
+            <w:r>
+              <w:rPr>
+                <w:rFonts w:ascii="Times New Roman" w:hAnsi="Times New Roman" w:cs="Times New Roman"/>
+                <w:sz w:val="24"/>
+                <w:szCs w:val="24"/>
+              </w:rPr>
+              <w:t>getAllPatients</w:t>
+            </w:r>
+            <w:proofErr w:type="spellEnd"/>
+            <w:r>
+              <w:rPr>
+                <w:rFonts w:ascii="Times New Roman" w:hAnsi="Times New Roman" w:cs="Times New Roman"/>
+                <w:sz w:val="24"/>
+                <w:szCs w:val="24"/>
+              </w:rPr>
+              <w:t>(</w:t>
+            </w:r>
+            <w:proofErr w:type="gramEnd"/>
+            <w:r>
+              <w:rPr>
+                <w:rFonts w:ascii="Times New Roman" w:hAnsi="Times New Roman" w:cs="Times New Roman"/>
+                <w:sz w:val="24"/>
+                <w:szCs w:val="24"/>
+              </w:rPr>
+              <w:t>): Array</w:t>
             </w:r>
           </w:p>
           <w:p>
@@ -6683,7 +7650,25 @@
                 <w:sz w:val="24"/>
                 <w:szCs w:val="24"/>
               </w:rPr>
-              <w:t>all patients’ data from the patientApi class.</w:t>
+              <w:t xml:space="preserve">all patients’ data from the </w:t>
+            </w:r>
+            <w:proofErr w:type="spellStart"/>
+            <w:r>
+              <w:rPr>
+                <w:rFonts w:ascii="Times New Roman" w:hAnsi="Times New Roman" w:cs="Times New Roman"/>
+                <w:sz w:val="24"/>
+                <w:szCs w:val="24"/>
+              </w:rPr>
+              <w:t>patientApi</w:t>
+            </w:r>
+            <w:proofErr w:type="spellEnd"/>
+            <w:r>
+              <w:rPr>
+                <w:rFonts w:ascii="Times New Roman" w:hAnsi="Times New Roman" w:cs="Times New Roman"/>
+                <w:sz w:val="24"/>
+                <w:szCs w:val="24"/>
+              </w:rPr>
+              <w:t xml:space="preserve"> class.</w:t>
             </w:r>
           </w:p>
           <w:p>
@@ -6703,13 +7688,43 @@
                 <w:szCs w:val="24"/>
               </w:rPr>
             </w:pPr>
-            <w:r>
-              <w:rPr>
-                <w:rFonts w:ascii="Times New Roman" w:hAnsi="Times New Roman" w:cs="Times New Roman"/>
-                <w:sz w:val="24"/>
-                <w:szCs w:val="24"/>
-              </w:rPr>
-              <w:t>getPatientDetails(patientId, patient)</w:t>
+            <w:proofErr w:type="spellStart"/>
+            <w:proofErr w:type="gramStart"/>
+            <w:r>
+              <w:rPr>
+                <w:rFonts w:ascii="Times New Roman" w:hAnsi="Times New Roman" w:cs="Times New Roman"/>
+                <w:sz w:val="24"/>
+                <w:szCs w:val="24"/>
+              </w:rPr>
+              <w:t>getPatientDetails</w:t>
+            </w:r>
+            <w:proofErr w:type="spellEnd"/>
+            <w:r>
+              <w:rPr>
+                <w:rFonts w:ascii="Times New Roman" w:hAnsi="Times New Roman" w:cs="Times New Roman"/>
+                <w:sz w:val="24"/>
+                <w:szCs w:val="24"/>
+              </w:rPr>
+              <w:t>(</w:t>
+            </w:r>
+            <w:proofErr w:type="spellStart"/>
+            <w:proofErr w:type="gramEnd"/>
+            <w:r>
+              <w:rPr>
+                <w:rFonts w:ascii="Times New Roman" w:hAnsi="Times New Roman" w:cs="Times New Roman"/>
+                <w:sz w:val="24"/>
+                <w:szCs w:val="24"/>
+              </w:rPr>
+              <w:t>patientId</w:t>
+            </w:r>
+            <w:proofErr w:type="spellEnd"/>
+            <w:r>
+              <w:rPr>
+                <w:rFonts w:ascii="Times New Roman" w:hAnsi="Times New Roman" w:cs="Times New Roman"/>
+                <w:sz w:val="24"/>
+                <w:szCs w:val="24"/>
+              </w:rPr>
+              <w:t>, patient)</w:t>
             </w:r>
             <w:r>
               <w:rPr>
@@ -6734,7 +7749,43 @@
                 <w:sz w:val="24"/>
                 <w:szCs w:val="24"/>
               </w:rPr>
-              <w:t xml:space="preserve">This method sets selected patient in the patientApi class by giving patient object in the parameter. Then </w:t>
+              <w:t xml:space="preserve">This method sets selected </w:t>
+            </w:r>
+            <w:proofErr w:type="gramStart"/>
+            <w:r>
+              <w:rPr>
+                <w:rFonts w:ascii="Times New Roman" w:hAnsi="Times New Roman" w:cs="Times New Roman"/>
+                <w:sz w:val="24"/>
+                <w:szCs w:val="24"/>
+              </w:rPr>
+              <w:t>patient</w:t>
+            </w:r>
+            <w:proofErr w:type="gramEnd"/>
+            <w:r>
+              <w:rPr>
+                <w:rFonts w:ascii="Times New Roman" w:hAnsi="Times New Roman" w:cs="Times New Roman"/>
+                <w:sz w:val="24"/>
+                <w:szCs w:val="24"/>
+              </w:rPr>
+              <w:t xml:space="preserve"> in the </w:t>
+            </w:r>
+            <w:proofErr w:type="spellStart"/>
+            <w:r>
+              <w:rPr>
+                <w:rFonts w:ascii="Times New Roman" w:hAnsi="Times New Roman" w:cs="Times New Roman"/>
+                <w:sz w:val="24"/>
+                <w:szCs w:val="24"/>
+              </w:rPr>
+              <w:t>patientApi</w:t>
+            </w:r>
+            <w:proofErr w:type="spellEnd"/>
+            <w:r>
+              <w:rPr>
+                <w:rFonts w:ascii="Times New Roman" w:hAnsi="Times New Roman" w:cs="Times New Roman"/>
+                <w:sz w:val="24"/>
+                <w:szCs w:val="24"/>
+              </w:rPr>
+              <w:t xml:space="preserve"> class by giving patient object in the parameter. Then </w:t>
             </w:r>
             <w:r>
               <w:rPr>
@@ -6758,7 +7809,25 @@
                 <w:sz w:val="24"/>
                 <w:szCs w:val="24"/>
               </w:rPr>
-              <w:t xml:space="preserve">including patientId to the router to </w:t>
+              <w:t xml:space="preserve">including </w:t>
+            </w:r>
+            <w:proofErr w:type="spellStart"/>
+            <w:r>
+              <w:rPr>
+                <w:rFonts w:ascii="Times New Roman" w:hAnsi="Times New Roman" w:cs="Times New Roman"/>
+                <w:sz w:val="24"/>
+                <w:szCs w:val="24"/>
+              </w:rPr>
+              <w:t>patientId</w:t>
+            </w:r>
+            <w:proofErr w:type="spellEnd"/>
+            <w:r>
+              <w:rPr>
+                <w:rFonts w:ascii="Times New Roman" w:hAnsi="Times New Roman" w:cs="Times New Roman"/>
+                <w:sz w:val="24"/>
+                <w:szCs w:val="24"/>
+              </w:rPr>
+              <w:t xml:space="preserve"> to the router to </w:t>
             </w:r>
             <w:r>
               <w:rPr>
@@ -7004,7 +8073,29 @@
                 <w:szCs w:val="24"/>
                 <w:lang w:eastAsia="tr-TR"/>
               </w:rPr>
-              <w:t>This class creats a new account</w:t>
+              <w:t xml:space="preserve">This class </w:t>
+            </w:r>
+            <w:proofErr w:type="spellStart"/>
+            <w:r>
+              <w:rPr>
+                <w:rFonts w:ascii="Times New Roman" w:eastAsia="Times New Roman" w:hAnsi="Times New Roman" w:cs="Times New Roman"/>
+                <w:kern w:val="0"/>
+                <w:sz w:val="24"/>
+                <w:szCs w:val="24"/>
+                <w:lang w:eastAsia="tr-TR"/>
+              </w:rPr>
+              <w:t>creats</w:t>
+            </w:r>
+            <w:proofErr w:type="spellEnd"/>
+            <w:r>
+              <w:rPr>
+                <w:rFonts w:ascii="Times New Roman" w:eastAsia="Times New Roman" w:hAnsi="Times New Roman" w:cs="Times New Roman"/>
+                <w:kern w:val="0"/>
+                <w:sz w:val="24"/>
+                <w:szCs w:val="24"/>
+                <w:lang w:eastAsia="tr-TR"/>
+              </w:rPr>
+              <w:t xml:space="preserve"> a new account</w:t>
             </w:r>
             <w:r>
               <w:rPr>
@@ -7093,6 +8184,7 @@
                 <w:lang w:val="tr-TR" w:eastAsia="tr-TR"/>
               </w:rPr>
             </w:pPr>
+            <w:proofErr w:type="spellStart"/>
             <w:r>
               <w:rPr>
                 <w:rFonts w:ascii="Times New Roman" w:eastAsia="Times New Roman" w:hAnsi="Times New Roman" w:cs="Times New Roman"/>
@@ -7103,6 +8195,7 @@
               </w:rPr>
               <w:t>RegisterPageComponents</w:t>
             </w:r>
+            <w:proofErr w:type="spellEnd"/>
             <w:r>
               <w:rPr>
                 <w:rFonts w:ascii="Times New Roman" w:eastAsia="Times New Roman" w:hAnsi="Times New Roman" w:cs="Times New Roman"/>
@@ -7256,6 +8349,7 @@
                 <w:lang w:val="tr-TR" w:eastAsia="tr-TR"/>
               </w:rPr>
             </w:pPr>
+            <w:proofErr w:type="spellStart"/>
             <w:r>
               <w:rPr>
                 <w:rFonts w:ascii="Times New Roman" w:eastAsia="Times New Roman" w:hAnsi="Times New Roman" w:cs="Times New Roman"/>
@@ -7264,7 +8358,18 @@
                 <w:szCs w:val="24"/>
                 <w:lang w:eastAsia="tr-TR"/>
               </w:rPr>
-              <w:t>confirmCode: String</w:t>
+              <w:t>confirmCode</w:t>
+            </w:r>
+            <w:proofErr w:type="spellEnd"/>
+            <w:r>
+              <w:rPr>
+                <w:rFonts w:ascii="Times New Roman" w:eastAsia="Times New Roman" w:hAnsi="Times New Roman" w:cs="Times New Roman"/>
+                <w:kern w:val="0"/>
+                <w:sz w:val="24"/>
+                <w:szCs w:val="24"/>
+                <w:lang w:eastAsia="tr-TR"/>
+              </w:rPr>
+              <w:t>: String</w:t>
             </w:r>
             <w:r>
               <w:rPr>
@@ -7289,6 +8394,7 @@
                 <w:lang w:val="tr-TR" w:eastAsia="tr-TR"/>
               </w:rPr>
             </w:pPr>
+            <w:proofErr w:type="spellStart"/>
             <w:r>
               <w:rPr>
                 <w:rFonts w:ascii="Times New Roman" w:eastAsia="Times New Roman" w:hAnsi="Times New Roman" w:cs="Times New Roman"/>
@@ -7297,7 +8403,18 @@
                 <w:szCs w:val="24"/>
                 <w:lang w:eastAsia="tr-TR"/>
               </w:rPr>
-              <w:t>creditCardNumber: String</w:t>
+              <w:t>creditCardNumber</w:t>
+            </w:r>
+            <w:proofErr w:type="spellEnd"/>
+            <w:r>
+              <w:rPr>
+                <w:rFonts w:ascii="Times New Roman" w:eastAsia="Times New Roman" w:hAnsi="Times New Roman" w:cs="Times New Roman"/>
+                <w:kern w:val="0"/>
+                <w:sz w:val="24"/>
+                <w:szCs w:val="24"/>
+                <w:lang w:eastAsia="tr-TR"/>
+              </w:rPr>
+              <w:t>: String</w:t>
             </w:r>
             <w:r>
               <w:rPr>
@@ -7322,6 +8439,7 @@
                 <w:lang w:val="tr-TR" w:eastAsia="tr-TR"/>
               </w:rPr>
             </w:pPr>
+            <w:proofErr w:type="spellStart"/>
             <w:r>
               <w:rPr>
                 <w:rFonts w:ascii="Times New Roman" w:eastAsia="Times New Roman" w:hAnsi="Times New Roman" w:cs="Times New Roman"/>
@@ -7330,7 +8448,18 @@
                 <w:szCs w:val="24"/>
                 <w:lang w:eastAsia="tr-TR"/>
               </w:rPr>
-              <w:t>ccExpDate: String</w:t>
+              <w:t>ccExpDate</w:t>
+            </w:r>
+            <w:proofErr w:type="spellEnd"/>
+            <w:r>
+              <w:rPr>
+                <w:rFonts w:ascii="Times New Roman" w:eastAsia="Times New Roman" w:hAnsi="Times New Roman" w:cs="Times New Roman"/>
+                <w:kern w:val="0"/>
+                <w:sz w:val="24"/>
+                <w:szCs w:val="24"/>
+                <w:lang w:eastAsia="tr-TR"/>
+              </w:rPr>
+              <w:t>: String</w:t>
             </w:r>
             <w:r>
               <w:rPr>
@@ -7355,6 +8484,7 @@
                 <w:lang w:val="tr-TR" w:eastAsia="tr-TR"/>
               </w:rPr>
             </w:pPr>
+            <w:proofErr w:type="spellStart"/>
             <w:r>
               <w:rPr>
                 <w:rFonts w:ascii="Times New Roman" w:eastAsia="Times New Roman" w:hAnsi="Times New Roman" w:cs="Times New Roman"/>
@@ -7363,7 +8493,18 @@
                 <w:szCs w:val="24"/>
                 <w:lang w:eastAsia="tr-TR"/>
               </w:rPr>
-              <w:t>ccSecCode: String</w:t>
+              <w:t>ccSecCode</w:t>
+            </w:r>
+            <w:proofErr w:type="spellEnd"/>
+            <w:r>
+              <w:rPr>
+                <w:rFonts w:ascii="Times New Roman" w:eastAsia="Times New Roman" w:hAnsi="Times New Roman" w:cs="Times New Roman"/>
+                <w:kern w:val="0"/>
+                <w:sz w:val="24"/>
+                <w:szCs w:val="24"/>
+                <w:lang w:eastAsia="tr-TR"/>
+              </w:rPr>
+              <w:t>: String</w:t>
             </w:r>
             <w:r>
               <w:rPr>
@@ -7453,6 +8594,8 @@
                 <w:lang w:val="tr-TR" w:eastAsia="tr-TR"/>
               </w:rPr>
             </w:pPr>
+            <w:proofErr w:type="spellStart"/>
+            <w:proofErr w:type="gramStart"/>
             <w:r>
               <w:rPr>
                 <w:rFonts w:ascii="Times New Roman" w:eastAsia="Times New Roman" w:hAnsi="Times New Roman" w:cs="Times New Roman"/>
@@ -7461,8 +8604,42 @@
                 <w:szCs w:val="24"/>
                 <w:lang w:eastAsia="tr-TR"/>
               </w:rPr>
-              <w:t>submitForm(): sending the form to backend. A confirmation code will be sent to the given email</w:t>
-            </w:r>
+              <w:t>submitForm</w:t>
+            </w:r>
+            <w:proofErr w:type="spellEnd"/>
+            <w:r>
+              <w:rPr>
+                <w:rFonts w:ascii="Times New Roman" w:eastAsia="Times New Roman" w:hAnsi="Times New Roman" w:cs="Times New Roman"/>
+                <w:kern w:val="0"/>
+                <w:sz w:val="24"/>
+                <w:szCs w:val="24"/>
+                <w:lang w:eastAsia="tr-TR"/>
+              </w:rPr>
+              <w:t>(</w:t>
+            </w:r>
+            <w:proofErr w:type="gramEnd"/>
+            <w:r>
+              <w:rPr>
+                <w:rFonts w:ascii="Times New Roman" w:eastAsia="Times New Roman" w:hAnsi="Times New Roman" w:cs="Times New Roman"/>
+                <w:kern w:val="0"/>
+                <w:sz w:val="24"/>
+                <w:szCs w:val="24"/>
+                <w:lang w:eastAsia="tr-TR"/>
+              </w:rPr>
+              <w:t xml:space="preserve">): sending the form to backend. A confirmation code will be sent to the given </w:t>
+            </w:r>
+            <w:proofErr w:type="gramStart"/>
+            <w:r>
+              <w:rPr>
+                <w:rFonts w:ascii="Times New Roman" w:eastAsia="Times New Roman" w:hAnsi="Times New Roman" w:cs="Times New Roman"/>
+                <w:kern w:val="0"/>
+                <w:sz w:val="24"/>
+                <w:szCs w:val="24"/>
+                <w:lang w:eastAsia="tr-TR"/>
+              </w:rPr>
+              <w:t>email</w:t>
+            </w:r>
+            <w:proofErr w:type="gramEnd"/>
             <w:r>
               <w:rPr>
                 <w:rFonts w:ascii="Times New Roman" w:eastAsia="Times New Roman" w:hAnsi="Times New Roman" w:cs="Times New Roman"/>
@@ -7486,6 +8663,8 @@
                 <w:lang w:val="tr-TR" w:eastAsia="tr-TR"/>
               </w:rPr>
             </w:pPr>
+            <w:proofErr w:type="spellStart"/>
+            <w:proofErr w:type="gramStart"/>
             <w:r>
               <w:rPr>
                 <w:rFonts w:ascii="Times New Roman" w:eastAsia="Times New Roman" w:hAnsi="Times New Roman" w:cs="Times New Roman"/>
@@ -7494,7 +8673,29 @@
                 <w:szCs w:val="24"/>
                 <w:lang w:eastAsia="tr-TR"/>
               </w:rPr>
-              <w:t>resendConfirmationCode(): request for receiving the confirmation code once again.</w:t>
+              <w:t>resendConfirmationCode</w:t>
+            </w:r>
+            <w:proofErr w:type="spellEnd"/>
+            <w:r>
+              <w:rPr>
+                <w:rFonts w:ascii="Times New Roman" w:eastAsia="Times New Roman" w:hAnsi="Times New Roman" w:cs="Times New Roman"/>
+                <w:kern w:val="0"/>
+                <w:sz w:val="24"/>
+                <w:szCs w:val="24"/>
+                <w:lang w:eastAsia="tr-TR"/>
+              </w:rPr>
+              <w:t>(</w:t>
+            </w:r>
+            <w:proofErr w:type="gramEnd"/>
+            <w:r>
+              <w:rPr>
+                <w:rFonts w:ascii="Times New Roman" w:eastAsia="Times New Roman" w:hAnsi="Times New Roman" w:cs="Times New Roman"/>
+                <w:kern w:val="0"/>
+                <w:sz w:val="24"/>
+                <w:szCs w:val="24"/>
+                <w:lang w:eastAsia="tr-TR"/>
+              </w:rPr>
+              <w:t>): request for receiving the confirmation code once again.</w:t>
             </w:r>
             <w:r>
               <w:rPr>
@@ -7519,6 +8720,8 @@
                 <w:lang w:val="tr-TR" w:eastAsia="tr-TR"/>
               </w:rPr>
             </w:pPr>
+            <w:proofErr w:type="spellStart"/>
+            <w:proofErr w:type="gramStart"/>
             <w:r>
               <w:rPr>
                 <w:rFonts w:ascii="Times New Roman" w:eastAsia="Times New Roman" w:hAnsi="Times New Roman" w:cs="Times New Roman"/>
@@ -7527,7 +8730,29 @@
                 <w:szCs w:val="24"/>
                 <w:lang w:eastAsia="tr-TR"/>
               </w:rPr>
-              <w:t>confirmSignUp(): if the code is approved, registration process will be confirmed</w:t>
+              <w:t>confirmSignUp</w:t>
+            </w:r>
+            <w:proofErr w:type="spellEnd"/>
+            <w:r>
+              <w:rPr>
+                <w:rFonts w:ascii="Times New Roman" w:eastAsia="Times New Roman" w:hAnsi="Times New Roman" w:cs="Times New Roman"/>
+                <w:kern w:val="0"/>
+                <w:sz w:val="24"/>
+                <w:szCs w:val="24"/>
+                <w:lang w:eastAsia="tr-TR"/>
+              </w:rPr>
+              <w:t>(</w:t>
+            </w:r>
+            <w:proofErr w:type="gramEnd"/>
+            <w:r>
+              <w:rPr>
+                <w:rFonts w:ascii="Times New Roman" w:eastAsia="Times New Roman" w:hAnsi="Times New Roman" w:cs="Times New Roman"/>
+                <w:kern w:val="0"/>
+                <w:sz w:val="24"/>
+                <w:szCs w:val="24"/>
+                <w:lang w:eastAsia="tr-TR"/>
+              </w:rPr>
+              <w:t>): if the code is approved, registration process will be confirmed</w:t>
             </w:r>
             <w:r>
               <w:rPr>
@@ -7853,6 +9078,7 @@
                 <w:lang w:val="tr-TR" w:eastAsia="tr-TR"/>
               </w:rPr>
             </w:pPr>
+            <w:proofErr w:type="spellStart"/>
             <w:r>
               <w:rPr>
                 <w:rFonts w:ascii="Times New Roman" w:eastAsia="Times New Roman" w:hAnsi="Times New Roman" w:cs="Times New Roman"/>
@@ -7863,6 +9089,7 @@
               </w:rPr>
               <w:t>LoginPageComponents</w:t>
             </w:r>
+            <w:proofErr w:type="spellEnd"/>
             <w:r>
               <w:rPr>
                 <w:rFonts w:ascii="Times New Roman" w:eastAsia="Times New Roman" w:hAnsi="Times New Roman" w:cs="Times New Roman"/>
@@ -8080,6 +9307,8 @@
                 <w:lang w:val="tr-TR" w:eastAsia="tr-TR"/>
               </w:rPr>
             </w:pPr>
+            <w:proofErr w:type="spellStart"/>
+            <w:proofErr w:type="gramStart"/>
             <w:r>
               <w:rPr>
                 <w:rFonts w:ascii="Times New Roman" w:eastAsia="Times New Roman" w:hAnsi="Times New Roman" w:cs="Times New Roman"/>
@@ -8088,7 +9317,53 @@
                 <w:szCs w:val="24"/>
                 <w:lang w:eastAsia="tr-TR"/>
               </w:rPr>
-              <w:t>submitForm(): sending the form to backend. If the informations are true, login will be successful. </w:t>
+              <w:t>submitForm</w:t>
+            </w:r>
+            <w:proofErr w:type="spellEnd"/>
+            <w:r>
+              <w:rPr>
+                <w:rFonts w:ascii="Times New Roman" w:eastAsia="Times New Roman" w:hAnsi="Times New Roman" w:cs="Times New Roman"/>
+                <w:kern w:val="0"/>
+                <w:sz w:val="24"/>
+                <w:szCs w:val="24"/>
+                <w:lang w:eastAsia="tr-TR"/>
+              </w:rPr>
+              <w:t>(</w:t>
+            </w:r>
+            <w:proofErr w:type="gramEnd"/>
+            <w:r>
+              <w:rPr>
+                <w:rFonts w:ascii="Times New Roman" w:eastAsia="Times New Roman" w:hAnsi="Times New Roman" w:cs="Times New Roman"/>
+                <w:kern w:val="0"/>
+                <w:sz w:val="24"/>
+                <w:szCs w:val="24"/>
+                <w:lang w:eastAsia="tr-TR"/>
+              </w:rPr>
+              <w:t xml:space="preserve">): sending the form to backend. If the </w:t>
+            </w:r>
+            <w:proofErr w:type="spellStart"/>
+            <w:proofErr w:type="gramStart"/>
+            <w:r>
+              <w:rPr>
+                <w:rFonts w:ascii="Times New Roman" w:eastAsia="Times New Roman" w:hAnsi="Times New Roman" w:cs="Times New Roman"/>
+                <w:kern w:val="0"/>
+                <w:sz w:val="24"/>
+                <w:szCs w:val="24"/>
+                <w:lang w:eastAsia="tr-TR"/>
+              </w:rPr>
+              <w:t>informations</w:t>
+            </w:r>
+            <w:proofErr w:type="spellEnd"/>
+            <w:proofErr w:type="gramEnd"/>
+            <w:r>
+              <w:rPr>
+                <w:rFonts w:ascii="Times New Roman" w:eastAsia="Times New Roman" w:hAnsi="Times New Roman" w:cs="Times New Roman"/>
+                <w:kern w:val="0"/>
+                <w:sz w:val="24"/>
+                <w:szCs w:val="24"/>
+                <w:lang w:eastAsia="tr-TR"/>
+              </w:rPr>
+              <w:t xml:space="preserve"> are true, login will be successful. </w:t>
             </w:r>
             <w:r>
               <w:rPr>
@@ -8232,8 +9507,18 @@
           <w:sz w:val="24"/>
           <w:szCs w:val="24"/>
         </w:rPr>
-        <w:t>Authentication: Authentication is the process of determining whether someone or something is, in fact, who or what it says it is. Authentication technology provides access control for systems by checking to see if a user's credentials match the credentials in a database of authorized users or in a data authentication server</w:t>
-      </w:r>
+        <w:t xml:space="preserve">Authentication: Authentication is the process of determining whether someone or something is, in fact, who or what it says it is. Authentication technology provides access control for systems by checking to see if a user's credentials match the credentials in a database of authorized users or in a data authentication </w:t>
+      </w:r>
+      <w:proofErr w:type="gramStart"/>
+      <w:r>
+        <w:rPr>
+          <w:rFonts w:ascii="Times New Roman" w:hAnsi="Times New Roman" w:cs="Times New Roman"/>
+          <w:sz w:val="24"/>
+          <w:szCs w:val="24"/>
+        </w:rPr>
+        <w:t>server</w:t>
+      </w:r>
+      <w:proofErr w:type="gramEnd"/>
     </w:p>
     <w:p>
       <w:pPr>

</xml_diff>